<commit_message>
doc: documento de atividade atualizada
</commit_message>
<xml_diff>
--- a/Tarefas individuais FASE 3.docx
+++ b/Tarefas individuais FASE 3.docx
@@ -40,27 +40,7 @@
                 <w:sz w:val="22"/>
                 <w:szCs w:val="22"/>
               </w:rPr>
-              <w:t>3.6 Aderência Aos Objetivos Do Desenvolvimento Sustentável (</w:t>
-            </w:r>
-            <w:proofErr w:type="spellStart"/>
-            <w:r>
-              <w:rPr>
-                <w:rFonts w:ascii="Times New Roman" w:hAnsi="Times New Roman" w:cs="Times New Roman"/>
-                <w:color w:val="000000" w:themeColor="text1"/>
-                <w:sz w:val="22"/>
-                <w:szCs w:val="22"/>
-              </w:rPr>
-              <w:t>Ods</w:t>
-            </w:r>
-            <w:proofErr w:type="spellEnd"/>
-            <w:r>
-              <w:rPr>
-                <w:rFonts w:ascii="Times New Roman" w:hAnsi="Times New Roman" w:cs="Times New Roman"/>
-                <w:color w:val="000000" w:themeColor="text1"/>
-                <w:sz w:val="22"/>
-                <w:szCs w:val="22"/>
-              </w:rPr>
-              <w:t>)</w:t>
+              <w:t>3.6 Aderência Aos Objetivos Do Desenvolvimento Sustentável (Ods)</w:t>
             </w:r>
             <w:bookmarkEnd w:id="0"/>
             <w:bookmarkEnd w:id="1"/>
@@ -87,6 +67,13 @@
                 <w:color w:val="000000" w:themeColor="text1"/>
               </w:rPr>
             </w:pPr>
+            <w:r>
+              <w:rPr>
+                <w:rFonts w:ascii="Times New Roman" w:hAnsi="Times New Roman" w:cs="Times New Roman"/>
+                <w:color w:val="000000" w:themeColor="text1"/>
+              </w:rPr>
+              <w:t>Vinicius</w:t>
+            </w:r>
           </w:p>
         </w:tc>
         <w:tc>
@@ -101,6 +88,16 @@
                 <w:color w:val="000000" w:themeColor="text1"/>
               </w:rPr>
             </w:pPr>
+            <w:r>
+              <w:rPr>
+                <w:rFonts w:ascii="Times New Roman" w:hAnsi="Times New Roman" w:cs="Times New Roman"/>
+                <w:b/>
+                <w:color w:val="FF0000"/>
+              </w:rPr>
+              <w:t>FAZENDO</w:t>
+            </w:r>
+            <w:bookmarkStart w:id="4" w:name="_GoBack"/>
+            <w:bookmarkEnd w:id="4"/>
           </w:p>
         </w:tc>
       </w:tr>
@@ -120,8 +117,8 @@
                 <w:szCs w:val="22"/>
               </w:rPr>
             </w:pPr>
-            <w:bookmarkStart w:id="4" w:name="_Toc109546188"/>
-            <w:bookmarkStart w:id="5" w:name="_Toc111107949"/>
+            <w:bookmarkStart w:id="5" w:name="_Toc109546188"/>
+            <w:bookmarkStart w:id="6" w:name="_Toc111107949"/>
             <w:r>
               <w:rPr>
                 <w:rFonts w:ascii="Times New Roman" w:hAnsi="Times New Roman" w:cs="Times New Roman"/>
@@ -131,29 +128,37 @@
               </w:rPr>
               <w:t>3.7 Modelo De Negócio Proposto</w:t>
             </w:r>
-            <w:bookmarkEnd w:id="4"/>
             <w:bookmarkEnd w:id="5"/>
-          </w:p>
-          <w:p>
-            <w:pPr>
-              <w:rPr>
-                <w:rFonts w:ascii="Times New Roman" w:hAnsi="Times New Roman" w:cs="Times New Roman"/>
-                <w:color w:val="000000" w:themeColor="text1"/>
-              </w:rPr>
-            </w:pPr>
-          </w:p>
-        </w:tc>
-        <w:tc>
-          <w:tcPr>
-            <w:tcW w:w="2831" w:type="dxa"/>
-          </w:tcPr>
-          <w:p>
-            <w:pPr>
-              <w:rPr>
-                <w:rFonts w:ascii="Times New Roman" w:hAnsi="Times New Roman" w:cs="Times New Roman"/>
-                <w:color w:val="000000" w:themeColor="text1"/>
-              </w:rPr>
-            </w:pPr>
+            <w:bookmarkEnd w:id="6"/>
+          </w:p>
+          <w:p>
+            <w:pPr>
+              <w:rPr>
+                <w:rFonts w:ascii="Times New Roman" w:hAnsi="Times New Roman" w:cs="Times New Roman"/>
+                <w:color w:val="000000" w:themeColor="text1"/>
+              </w:rPr>
+            </w:pPr>
+          </w:p>
+        </w:tc>
+        <w:tc>
+          <w:tcPr>
+            <w:tcW w:w="2831" w:type="dxa"/>
+          </w:tcPr>
+          <w:p>
+            <w:pPr>
+              <w:rPr>
+                <w:rFonts w:ascii="Times New Roman" w:hAnsi="Times New Roman" w:cs="Times New Roman"/>
+                <w:color w:val="000000" w:themeColor="text1"/>
+              </w:rPr>
+            </w:pPr>
+            <w:r>
+              <w:rPr>
+                <w:rFonts w:ascii="Times New Roman" w:hAnsi="Times New Roman" w:cs="Times New Roman"/>
+                <w:b/>
+                <w:color w:val="FF0000"/>
+              </w:rPr>
+              <w:t>TEM QUE FAZER PARA 10/09</w:t>
+            </w:r>
           </w:p>
         </w:tc>
         <w:tc>
@@ -178,19 +183,98 @@
           </w:tcPr>
           <w:p>
             <w:pPr>
+              <w:pStyle w:val="Ttulo2"/>
+              <w:outlineLvl w:val="1"/>
+              <w:rPr>
+                <w:rFonts w:ascii="Times New Roman" w:hAnsi="Times New Roman" w:cs="Times New Roman"/>
+                <w:color w:val="000000" w:themeColor="text1"/>
+                <w:sz w:val="22"/>
+                <w:szCs w:val="22"/>
+              </w:rPr>
+            </w:pPr>
+            <w:r>
+              <w:rPr>
+                <w:rFonts w:ascii="Times New Roman" w:hAnsi="Times New Roman" w:cs="Times New Roman"/>
+                <w:color w:val="000000" w:themeColor="text1"/>
+                <w:sz w:val="22"/>
+                <w:szCs w:val="22"/>
+              </w:rPr>
+              <w:t>Capítulo 4 Métodos Gerenciais</w:t>
+            </w:r>
+          </w:p>
+        </w:tc>
+        <w:tc>
+          <w:tcPr>
+            <w:tcW w:w="5663" w:type="dxa"/>
+            <w:gridSpan w:val="2"/>
+          </w:tcPr>
+          <w:p>
+            <w:pPr>
+              <w:rPr>
+                <w:b/>
+                <w:color w:val="FF0000"/>
+              </w:rPr>
+            </w:pPr>
+            <w:r>
+              <w:rPr>
+                <w:b/>
+                <w:color w:val="FF0000"/>
+              </w:rPr>
+              <w:t>Complementar o plano de elaboração e gerenciamento do projeto (preenchimento parcial). Preencher o relatório de desempenho da Fase 3. Incluir a estimativa de tamanho e esforço (pontos de casos de uso) da Fase 3.</w:t>
+            </w:r>
+          </w:p>
+          <w:p>
+            <w:pPr>
+              <w:rPr>
+                <w:b/>
+                <w:color w:val="FF0000"/>
+              </w:rPr>
+            </w:pPr>
+          </w:p>
+          <w:p>
+            <w:pPr>
+              <w:rPr>
+                <w:b/>
+                <w:color w:val="FF0000"/>
+              </w:rPr>
+            </w:pPr>
+            <w:r>
+              <w:rPr>
+                <w:rFonts w:ascii="Times New Roman" w:hAnsi="Times New Roman" w:cs="Times New Roman"/>
+                <w:b/>
+                <w:color w:val="FF0000"/>
+              </w:rPr>
+              <w:t>TEM QUE FAZER PARA 10/09</w:t>
+            </w:r>
+          </w:p>
+          <w:p>
+            <w:pPr>
+              <w:rPr>
+                <w:rFonts w:ascii="Times New Roman" w:hAnsi="Times New Roman" w:cs="Times New Roman"/>
+                <w:b/>
+                <w:color w:val="000000" w:themeColor="text1"/>
+              </w:rPr>
+            </w:pPr>
+          </w:p>
+        </w:tc>
+      </w:tr>
+      <w:tr>
+        <w:tc>
+          <w:tcPr>
+            <w:tcW w:w="2831" w:type="dxa"/>
+          </w:tcPr>
+          <w:p>
+            <w:pPr>
               <w:pStyle w:val="Ttulo3"/>
               <w:outlineLvl w:val="2"/>
               <w:rPr>
                 <w:rFonts w:cs="Times New Roman"/>
-                <w:b w:val="0"/>
-                <w:color w:val="000000" w:themeColor="text1"/>
-                <w:sz w:val="22"/>
-                <w:szCs w:val="22"/>
-              </w:rPr>
-            </w:pPr>
-            <w:bookmarkStart w:id="6" w:name="_Toc46909557"/>
-            <w:bookmarkStart w:id="7" w:name="_Toc109546218"/>
-            <w:bookmarkStart w:id="8" w:name="_Toc111107983"/>
+                <w:color w:val="000000" w:themeColor="text1"/>
+              </w:rPr>
+            </w:pPr>
+            <w:bookmarkStart w:id="7" w:name="_Toc46909557"/>
+            <w:bookmarkStart w:id="8" w:name="_Toc109546218"/>
+            <w:bookmarkStart w:id="9" w:name="_Toc111107983"/>
             <w:r>
               <w:rPr>
                 <w:rFonts w:cs="Times New Roman"/>
@@ -201,23 +285,39 @@
               </w:rPr>
               <w:t>6.4.2 Projeto Da Interface De Usuário</w:t>
             </w:r>
-            <w:bookmarkEnd w:id="6"/>
             <w:bookmarkEnd w:id="7"/>
             <w:bookmarkEnd w:id="8"/>
-          </w:p>
-          <w:p>
-            <w:pPr>
-              <w:rPr>
-                <w:rFonts w:ascii="Times New Roman" w:hAnsi="Times New Roman" w:cs="Times New Roman"/>
-                <w:color w:val="000000" w:themeColor="text1"/>
-              </w:rPr>
-            </w:pPr>
-          </w:p>
-        </w:tc>
-        <w:tc>
-          <w:tcPr>
-            <w:tcW w:w="2831" w:type="dxa"/>
-          </w:tcPr>
+            <w:bookmarkEnd w:id="9"/>
+          </w:p>
+        </w:tc>
+        <w:tc>
+          <w:tcPr>
+            <w:tcW w:w="2831" w:type="dxa"/>
+          </w:tcPr>
+          <w:p>
+            <w:pPr>
+              <w:rPr>
+                <w:b/>
+                <w:color w:val="FF0000"/>
+              </w:rPr>
+            </w:pPr>
+          </w:p>
+          <w:p>
+            <w:pPr>
+              <w:rPr>
+                <w:b/>
+                <w:color w:val="FF0000"/>
+              </w:rPr>
+            </w:pPr>
+            <w:r>
+              <w:rPr>
+                <w:rFonts w:ascii="Times New Roman" w:hAnsi="Times New Roman" w:cs="Times New Roman"/>
+                <w:b/>
+                <w:color w:val="FF0000"/>
+              </w:rPr>
+              <w:t>TEM QUE FAZER PARA 10/09</w:t>
+            </w:r>
+          </w:p>
           <w:p>
             <w:pPr>
               <w:rPr>
@@ -259,9 +359,9 @@
                 <w:szCs w:val="22"/>
               </w:rPr>
             </w:pPr>
-            <w:bookmarkStart w:id="9" w:name="_Toc46909558"/>
-            <w:bookmarkStart w:id="10" w:name="_Toc109546219"/>
-            <w:bookmarkStart w:id="11" w:name="_Toc111107984"/>
+            <w:bookmarkStart w:id="10" w:name="_Toc46909558"/>
+            <w:bookmarkStart w:id="11" w:name="_Toc109546219"/>
+            <w:bookmarkStart w:id="12" w:name="_Toc111107984"/>
             <w:r>
               <w:rPr>
                 <w:rFonts w:cs="Times New Roman"/>
@@ -272,9 +372,9 @@
               </w:rPr>
               <w:t>6.4.3 Heurísticas De Usabilidade</w:t>
             </w:r>
-            <w:bookmarkEnd w:id="9"/>
             <w:bookmarkEnd w:id="10"/>
             <w:bookmarkEnd w:id="11"/>
+            <w:bookmarkEnd w:id="12"/>
             <w:r>
               <w:rPr>
                 <w:rFonts w:cs="Times New Roman"/>
@@ -302,6 +402,30 @@
           <w:p>
             <w:pPr>
               <w:rPr>
+                <w:b/>
+                <w:color w:val="FF0000"/>
+              </w:rPr>
+            </w:pPr>
+          </w:p>
+          <w:p>
+            <w:pPr>
+              <w:rPr>
+                <w:b/>
+                <w:color w:val="FF0000"/>
+              </w:rPr>
+            </w:pPr>
+            <w:r>
+              <w:rPr>
+                <w:rFonts w:ascii="Times New Roman" w:hAnsi="Times New Roman" w:cs="Times New Roman"/>
+                <w:b/>
+                <w:color w:val="FF0000"/>
+              </w:rPr>
+              <w:t>TEM QUE FAZER PARA 10/09</w:t>
+            </w:r>
+          </w:p>
+          <w:p>
+            <w:pPr>
+              <w:rPr>
                 <w:rFonts w:ascii="Times New Roman" w:hAnsi="Times New Roman" w:cs="Times New Roman"/>
                 <w:color w:val="000000" w:themeColor="text1"/>
               </w:rPr>
@@ -340,8 +464,8 @@
                 <w:szCs w:val="22"/>
               </w:rPr>
             </w:pPr>
-            <w:bookmarkStart w:id="12" w:name="_Toc109546220"/>
-            <w:bookmarkStart w:id="13" w:name="_Toc111107985"/>
+            <w:bookmarkStart w:id="13" w:name="_Toc109546220"/>
+            <w:bookmarkStart w:id="14" w:name="_Toc111107985"/>
             <w:r>
               <w:rPr>
                 <w:rFonts w:cs="Times New Roman"/>
@@ -352,8 +476,8 @@
               </w:rPr>
               <w:t>6.4.4 Projeto Da Acessibilidade</w:t>
             </w:r>
-            <w:bookmarkEnd w:id="12"/>
             <w:bookmarkEnd w:id="13"/>
+            <w:bookmarkEnd w:id="14"/>
             <w:r>
               <w:rPr>
                 <w:rFonts w:cs="Times New Roman"/>
@@ -381,6 +505,30 @@
           <w:p>
             <w:pPr>
               <w:rPr>
+                <w:b/>
+                <w:color w:val="FF0000"/>
+              </w:rPr>
+            </w:pPr>
+          </w:p>
+          <w:p>
+            <w:pPr>
+              <w:rPr>
+                <w:b/>
+                <w:color w:val="FF0000"/>
+              </w:rPr>
+            </w:pPr>
+            <w:r>
+              <w:rPr>
+                <w:rFonts w:ascii="Times New Roman" w:hAnsi="Times New Roman" w:cs="Times New Roman"/>
+                <w:b/>
+                <w:color w:val="FF0000"/>
+              </w:rPr>
+              <w:t>TEM QUE FAZER PARA 10/09</w:t>
+            </w:r>
+          </w:p>
+          <w:p>
+            <w:pPr>
+              <w:rPr>
                 <w:rFonts w:ascii="Times New Roman" w:hAnsi="Times New Roman" w:cs="Times New Roman"/>
                 <w:color w:val="000000" w:themeColor="text1"/>
               </w:rPr>
@@ -419,11 +567,11 @@
                 <w:szCs w:val="22"/>
               </w:rPr>
             </w:pPr>
-            <w:bookmarkStart w:id="14" w:name="_Toc507747255"/>
-            <w:bookmarkStart w:id="15" w:name="_Toc14345922"/>
-            <w:bookmarkStart w:id="16" w:name="_Toc46909559"/>
-            <w:bookmarkStart w:id="17" w:name="_Toc109546221"/>
-            <w:bookmarkStart w:id="18" w:name="_Toc111107986"/>
+            <w:bookmarkStart w:id="15" w:name="_Toc507747255"/>
+            <w:bookmarkStart w:id="16" w:name="_Toc14345922"/>
+            <w:bookmarkStart w:id="17" w:name="_Toc46909559"/>
+            <w:bookmarkStart w:id="18" w:name="_Toc109546221"/>
+            <w:bookmarkStart w:id="19" w:name="_Toc111107986"/>
             <w:r>
               <w:rPr>
                 <w:rFonts w:ascii="Times New Roman" w:hAnsi="Times New Roman" w:cs="Times New Roman"/>
@@ -433,11 +581,11 @@
               </w:rPr>
               <w:t>6.5 Projeto Do Sistema Distribuído</w:t>
             </w:r>
-            <w:bookmarkEnd w:id="14"/>
             <w:bookmarkEnd w:id="15"/>
             <w:bookmarkEnd w:id="16"/>
             <w:bookmarkEnd w:id="17"/>
             <w:bookmarkEnd w:id="18"/>
+            <w:bookmarkEnd w:id="19"/>
           </w:p>
           <w:p>
             <w:pPr>
@@ -508,11 +656,11 @@
                 <w:szCs w:val="22"/>
               </w:rPr>
             </w:pPr>
-            <w:bookmarkStart w:id="19" w:name="_Toc507747256"/>
-            <w:bookmarkStart w:id="20" w:name="_Toc14345923"/>
-            <w:bookmarkStart w:id="21" w:name="_Toc46909560"/>
-            <w:bookmarkStart w:id="22" w:name="_Toc109546222"/>
-            <w:bookmarkStart w:id="23" w:name="_Toc111107987"/>
+            <w:bookmarkStart w:id="20" w:name="_Toc507747256"/>
+            <w:bookmarkStart w:id="21" w:name="_Toc14345923"/>
+            <w:bookmarkStart w:id="22" w:name="_Toc46909560"/>
+            <w:bookmarkStart w:id="23" w:name="_Toc109546222"/>
+            <w:bookmarkStart w:id="24" w:name="_Toc111107987"/>
             <w:r>
               <w:rPr>
                 <w:rFonts w:cs="Times New Roman"/>
@@ -523,11 +671,11 @@
               </w:rPr>
               <w:t>6.5.1 Procedimentos Para Tratamento Dos Desafios</w:t>
             </w:r>
-            <w:bookmarkEnd w:id="19"/>
             <w:bookmarkEnd w:id="20"/>
             <w:bookmarkEnd w:id="21"/>
             <w:bookmarkEnd w:id="22"/>
             <w:bookmarkEnd w:id="23"/>
+            <w:bookmarkEnd w:id="24"/>
           </w:p>
           <w:p>
             <w:pPr>
@@ -1087,8 +1235,6 @@
             </w:r>
           </w:p>
         </w:tc>
-        <w:bookmarkStart w:id="24" w:name="_GoBack"/>
-        <w:bookmarkEnd w:id="24"/>
       </w:tr>
       <w:tr>
         <w:tc>
@@ -1227,6 +1373,30 @@
           <w:p>
             <w:pPr>
               <w:rPr>
+                <w:b/>
+                <w:color w:val="FF0000"/>
+              </w:rPr>
+            </w:pPr>
+          </w:p>
+          <w:p>
+            <w:pPr>
+              <w:rPr>
+                <w:b/>
+                <w:color w:val="FF0000"/>
+              </w:rPr>
+            </w:pPr>
+            <w:r>
+              <w:rPr>
+                <w:rFonts w:ascii="Times New Roman" w:hAnsi="Times New Roman" w:cs="Times New Roman"/>
+                <w:b/>
+                <w:color w:val="FF0000"/>
+              </w:rPr>
+              <w:t>TEM QUE FAZER PARA 10/09</w:t>
+            </w:r>
+          </w:p>
+          <w:p>
+            <w:pPr>
+              <w:rPr>
                 <w:rFonts w:ascii="Times New Roman" w:hAnsi="Times New Roman" w:cs="Times New Roman"/>
                 <w:color w:val="000000" w:themeColor="text1"/>
               </w:rPr>
@@ -1296,6 +1466,30 @@
           <w:p>
             <w:pPr>
               <w:rPr>
+                <w:b/>
+                <w:color w:val="FF0000"/>
+              </w:rPr>
+            </w:pPr>
+          </w:p>
+          <w:p>
+            <w:pPr>
+              <w:rPr>
+                <w:b/>
+                <w:color w:val="FF0000"/>
+              </w:rPr>
+            </w:pPr>
+            <w:r>
+              <w:rPr>
+                <w:rFonts w:ascii="Times New Roman" w:hAnsi="Times New Roman" w:cs="Times New Roman"/>
+                <w:b/>
+                <w:color w:val="FF0000"/>
+              </w:rPr>
+              <w:t>TEM QUE FAZER PARA 10/09</w:t>
+            </w:r>
+          </w:p>
+          <w:p>
+            <w:pPr>
+              <w:rPr>
                 <w:rFonts w:ascii="Times New Roman" w:hAnsi="Times New Roman" w:cs="Times New Roman"/>
                 <w:color w:val="000000" w:themeColor="text1"/>
               </w:rPr>
@@ -1365,6 +1559,30 @@
           <w:p>
             <w:pPr>
               <w:rPr>
+                <w:b/>
+                <w:color w:val="FF0000"/>
+              </w:rPr>
+            </w:pPr>
+          </w:p>
+          <w:p>
+            <w:pPr>
+              <w:rPr>
+                <w:b/>
+                <w:color w:val="FF0000"/>
+              </w:rPr>
+            </w:pPr>
+            <w:r>
+              <w:rPr>
+                <w:rFonts w:ascii="Times New Roman" w:hAnsi="Times New Roman" w:cs="Times New Roman"/>
+                <w:b/>
+                <w:color w:val="FF0000"/>
+              </w:rPr>
+              <w:t>TEM QUE FAZER PARA 10/09</w:t>
+            </w:r>
+          </w:p>
+          <w:p>
+            <w:pPr>
+              <w:rPr>
                 <w:rFonts w:ascii="Times New Roman" w:hAnsi="Times New Roman" w:cs="Times New Roman"/>
                 <w:color w:val="000000" w:themeColor="text1"/>
               </w:rPr>
@@ -1394,6 +1612,7 @@
           <w:p>
             <w:pPr>
               <w:pStyle w:val="Ttulo3"/>
+              <w:outlineLvl w:val="2"/>
               <w:rPr>
                 <w:rFonts w:cs="Times New Roman"/>
                 <w:b w:val="0"/>
@@ -1448,6 +1667,30 @@
           <w:p>
             <w:pPr>
               <w:rPr>
+                <w:b/>
+                <w:color w:val="FF0000"/>
+              </w:rPr>
+            </w:pPr>
+          </w:p>
+          <w:p>
+            <w:pPr>
+              <w:rPr>
+                <w:b/>
+                <w:color w:val="FF0000"/>
+              </w:rPr>
+            </w:pPr>
+            <w:r>
+              <w:rPr>
+                <w:rFonts w:ascii="Times New Roman" w:hAnsi="Times New Roman" w:cs="Times New Roman"/>
+                <w:b/>
+                <w:color w:val="FF0000"/>
+              </w:rPr>
+              <w:t>TEM QUE FAZER PARA 10/09</w:t>
+            </w:r>
+          </w:p>
+          <w:p>
+            <w:pPr>
+              <w:rPr>
                 <w:rFonts w:ascii="Times New Roman" w:hAnsi="Times New Roman" w:cs="Times New Roman"/>
                 <w:color w:val="000000" w:themeColor="text1"/>
               </w:rPr>
@@ -1486,10 +1729,11 @@
                 <w:szCs w:val="22"/>
               </w:rPr>
             </w:pPr>
-            <w:bookmarkStart w:id="41" w:name="_Toc14345920"/>
-            <w:bookmarkStart w:id="42" w:name="_Toc46909567"/>
-            <w:bookmarkStart w:id="43" w:name="_Toc109546229"/>
-            <w:bookmarkStart w:id="44" w:name="_Toc111107994"/>
+            <w:bookmarkStart w:id="41" w:name="_Toc507747252"/>
+            <w:bookmarkStart w:id="42" w:name="_Toc14345919"/>
+            <w:bookmarkStart w:id="43" w:name="_Toc46909566"/>
+            <w:bookmarkStart w:id="44" w:name="_Toc109546228"/>
+            <w:bookmarkStart w:id="45" w:name="_Toc111107993"/>
             <w:r>
               <w:rPr>
                 <w:rFonts w:cs="Times New Roman"/>
@@ -1498,31 +1742,61 @@
                 <w:sz w:val="22"/>
                 <w:szCs w:val="22"/>
               </w:rPr>
-              <w:t>7.2.3 Convenções E Guias Para Codificação</w:t>
+              <w:t xml:space="preserve">7.2.2 </w:t>
+            </w:r>
+            <w:r>
+              <w:rPr>
+                <w:rFonts w:cs="Times New Roman"/>
+                <w:b w:val="0"/>
+                <w:i/>
+                <w:color w:val="000000" w:themeColor="text1"/>
+                <w:sz w:val="22"/>
+                <w:szCs w:val="22"/>
+              </w:rPr>
+              <w:t>Design Patterns</w:t>
             </w:r>
             <w:bookmarkEnd w:id="41"/>
+            <w:r>
+              <w:rPr>
+                <w:rFonts w:cs="Times New Roman"/>
+                <w:b w:val="0"/>
+                <w:color w:val="000000" w:themeColor="text1"/>
+                <w:sz w:val="22"/>
+                <w:szCs w:val="22"/>
+              </w:rPr>
+              <w:t xml:space="preserve"> Aplicados</w:t>
+            </w:r>
             <w:bookmarkEnd w:id="42"/>
             <w:bookmarkEnd w:id="43"/>
             <w:bookmarkEnd w:id="44"/>
-          </w:p>
-          <w:p>
-            <w:pPr>
-              <w:rPr>
-                <w:rFonts w:ascii="Times New Roman" w:hAnsi="Times New Roman" w:cs="Times New Roman"/>
-                <w:color w:val="000000" w:themeColor="text1"/>
-              </w:rPr>
-            </w:pPr>
-          </w:p>
-        </w:tc>
-        <w:tc>
-          <w:tcPr>
-            <w:tcW w:w="2831" w:type="dxa"/>
-          </w:tcPr>
-          <w:p>
-            <w:pPr>
-              <w:rPr>
-                <w:rFonts w:ascii="Times New Roman" w:hAnsi="Times New Roman" w:cs="Times New Roman"/>
-                <w:color w:val="000000" w:themeColor="text1"/>
+            <w:bookmarkEnd w:id="45"/>
+          </w:p>
+        </w:tc>
+        <w:tc>
+          <w:tcPr>
+            <w:tcW w:w="2831" w:type="dxa"/>
+          </w:tcPr>
+          <w:p>
+            <w:pPr>
+              <w:rPr>
+                <w:b/>
+                <w:color w:val="FF0000"/>
+              </w:rPr>
+            </w:pPr>
+            <w:r>
+              <w:rPr>
+                <w:rFonts w:ascii="Times New Roman" w:hAnsi="Times New Roman" w:cs="Times New Roman"/>
+                <w:b/>
+                <w:color w:val="FF0000"/>
+              </w:rPr>
+              <w:t>TEM QUE FAZER PARA 10/09</w:t>
+            </w:r>
+          </w:p>
+          <w:p>
+            <w:pPr>
+              <w:rPr>
+                <w:b/>
+                <w:color w:val="FF0000"/>
               </w:rPr>
             </w:pPr>
           </w:p>
@@ -1559,11 +1833,10 @@
                 <w:szCs w:val="22"/>
               </w:rPr>
             </w:pPr>
-            <w:bookmarkStart w:id="45" w:name="_Toc507747250"/>
-            <w:bookmarkStart w:id="46" w:name="_Toc14345915"/>
-            <w:bookmarkStart w:id="47" w:name="_Toc46909568"/>
-            <w:bookmarkStart w:id="48" w:name="_Toc109546230"/>
-            <w:bookmarkStart w:id="49" w:name="_Toc111107995"/>
+            <w:bookmarkStart w:id="46" w:name="_Toc14345920"/>
+            <w:bookmarkStart w:id="47" w:name="_Toc46909567"/>
+            <w:bookmarkStart w:id="48" w:name="_Toc109546229"/>
+            <w:bookmarkStart w:id="49" w:name="_Toc111107994"/>
             <w:r>
               <w:rPr>
                 <w:rFonts w:cs="Times New Roman"/>
@@ -1572,9 +1845,8 @@
                 <w:sz w:val="22"/>
                 <w:szCs w:val="22"/>
               </w:rPr>
-              <w:t>7.2.4 Estrutura Física Do Banco De Dados</w:t>
-            </w:r>
-            <w:bookmarkEnd w:id="45"/>
+              <w:t>7.2.3 Convenções E Guias Para Codificação</w:t>
+            </w:r>
             <w:bookmarkEnd w:id="46"/>
             <w:bookmarkEnd w:id="47"/>
             <w:bookmarkEnd w:id="48"/>
@@ -1596,6 +1868,30 @@
           <w:p>
             <w:pPr>
               <w:rPr>
+                <w:b/>
+                <w:color w:val="FF0000"/>
+              </w:rPr>
+            </w:pPr>
+          </w:p>
+          <w:p>
+            <w:pPr>
+              <w:rPr>
+                <w:b/>
+                <w:color w:val="FF0000"/>
+              </w:rPr>
+            </w:pPr>
+            <w:r>
+              <w:rPr>
+                <w:rFonts w:ascii="Times New Roman" w:hAnsi="Times New Roman" w:cs="Times New Roman"/>
+                <w:b/>
+                <w:color w:val="FF0000"/>
+              </w:rPr>
+              <w:t>TEM QUE FAZER PARA 10/09</w:t>
+            </w:r>
+          </w:p>
+          <w:p>
+            <w:pPr>
+              <w:rPr>
                 <w:rFonts w:ascii="Times New Roman" w:hAnsi="Times New Roman" w:cs="Times New Roman"/>
                 <w:color w:val="000000" w:themeColor="text1"/>
               </w:rPr>
@@ -1624,55 +1920,74 @@
           </w:tcPr>
           <w:p>
             <w:pPr>
-              <w:pStyle w:val="Ttulo2"/>
-              <w:outlineLvl w:val="1"/>
-              <w:rPr>
-                <w:rFonts w:ascii="Times New Roman" w:hAnsi="Times New Roman" w:cs="Times New Roman"/>
-                <w:color w:val="000000" w:themeColor="text1"/>
-                <w:sz w:val="22"/>
-                <w:szCs w:val="22"/>
-              </w:rPr>
-            </w:pPr>
-            <w:bookmarkStart w:id="50" w:name="_Toc14345921"/>
-            <w:bookmarkStart w:id="51" w:name="_Toc46909569"/>
-            <w:bookmarkStart w:id="52" w:name="_Toc109546231"/>
-            <w:bookmarkStart w:id="53" w:name="_Toc111107996"/>
-            <w:r>
-              <w:rPr>
-                <w:rFonts w:ascii="Times New Roman" w:hAnsi="Times New Roman" w:cs="Times New Roman"/>
-                <w:color w:val="000000" w:themeColor="text1"/>
-                <w:sz w:val="22"/>
-                <w:szCs w:val="22"/>
-              </w:rPr>
-              <w:t>7.3 Análise De Complexidade Algorítmica</w:t>
+              <w:pStyle w:val="Ttulo3"/>
+              <w:outlineLvl w:val="2"/>
+              <w:rPr>
+                <w:rFonts w:cs="Times New Roman"/>
+                <w:b w:val="0"/>
+                <w:color w:val="000000" w:themeColor="text1"/>
+                <w:sz w:val="22"/>
+                <w:szCs w:val="22"/>
+              </w:rPr>
+            </w:pPr>
+            <w:bookmarkStart w:id="50" w:name="_Toc507747250"/>
+            <w:bookmarkStart w:id="51" w:name="_Toc14345915"/>
+            <w:bookmarkStart w:id="52" w:name="_Toc46909568"/>
+            <w:bookmarkStart w:id="53" w:name="_Toc109546230"/>
+            <w:bookmarkStart w:id="54" w:name="_Toc111107995"/>
+            <w:r>
+              <w:rPr>
+                <w:rFonts w:cs="Times New Roman"/>
+                <w:b w:val="0"/>
+                <w:color w:val="000000" w:themeColor="text1"/>
+                <w:sz w:val="22"/>
+                <w:szCs w:val="22"/>
+              </w:rPr>
+              <w:t>7.2.4 Estrutura Física Do Banco De Dados</w:t>
             </w:r>
             <w:bookmarkEnd w:id="50"/>
             <w:bookmarkEnd w:id="51"/>
             <w:bookmarkEnd w:id="52"/>
             <w:bookmarkEnd w:id="53"/>
-            <w:r>
-              <w:rPr>
-                <w:rFonts w:ascii="Times New Roman" w:hAnsi="Times New Roman" w:cs="Times New Roman"/>
-                <w:color w:val="000000" w:themeColor="text1"/>
-                <w:sz w:val="22"/>
-                <w:szCs w:val="22"/>
-              </w:rPr>
-              <w:t xml:space="preserve"> </w:t>
-            </w:r>
-          </w:p>
-          <w:p>
-            <w:pPr>
-              <w:rPr>
-                <w:rFonts w:ascii="Times New Roman" w:hAnsi="Times New Roman" w:cs="Times New Roman"/>
-                <w:color w:val="000000" w:themeColor="text1"/>
-              </w:rPr>
-            </w:pPr>
-          </w:p>
-        </w:tc>
-        <w:tc>
-          <w:tcPr>
-            <w:tcW w:w="2831" w:type="dxa"/>
-          </w:tcPr>
+            <w:bookmarkEnd w:id="54"/>
+          </w:p>
+          <w:p>
+            <w:pPr>
+              <w:rPr>
+                <w:rFonts w:ascii="Times New Roman" w:hAnsi="Times New Roman" w:cs="Times New Roman"/>
+                <w:color w:val="000000" w:themeColor="text1"/>
+              </w:rPr>
+            </w:pPr>
+          </w:p>
+        </w:tc>
+        <w:tc>
+          <w:tcPr>
+            <w:tcW w:w="2831" w:type="dxa"/>
+          </w:tcPr>
+          <w:p>
+            <w:pPr>
+              <w:rPr>
+                <w:b/>
+                <w:color w:val="FF0000"/>
+              </w:rPr>
+            </w:pPr>
+          </w:p>
+          <w:p>
+            <w:pPr>
+              <w:rPr>
+                <w:b/>
+                <w:color w:val="FF0000"/>
+              </w:rPr>
+            </w:pPr>
+            <w:r>
+              <w:rPr>
+                <w:rFonts w:ascii="Times New Roman" w:hAnsi="Times New Roman" w:cs="Times New Roman"/>
+                <w:b/>
+                <w:color w:val="FF0000"/>
+              </w:rPr>
+              <w:t>TEM QUE FAZER PARA 10/09</w:t>
+            </w:r>
+          </w:p>
           <w:p>
             <w:pPr>
               <w:rPr>
@@ -1704,34 +2019,41 @@
           </w:tcPr>
           <w:p>
             <w:pPr>
-              <w:pStyle w:val="Ttulo1"/>
-              <w:outlineLvl w:val="0"/>
-              <w:rPr>
-                <w:rFonts w:ascii="Times New Roman" w:hAnsi="Times New Roman" w:cs="Times New Roman"/>
-                <w:color w:val="000000" w:themeColor="text1"/>
-                <w:sz w:val="22"/>
-                <w:szCs w:val="22"/>
-              </w:rPr>
-            </w:pPr>
-            <w:bookmarkStart w:id="54" w:name="_Toc507747262"/>
-            <w:bookmarkStart w:id="55" w:name="_Toc14345929"/>
-            <w:bookmarkStart w:id="56" w:name="_Toc46909570"/>
-            <w:bookmarkStart w:id="57" w:name="_Toc109546232"/>
-            <w:bookmarkStart w:id="58" w:name="_Toc111107997"/>
-            <w:r>
-              <w:rPr>
-                <w:rFonts w:ascii="Times New Roman" w:hAnsi="Times New Roman" w:cs="Times New Roman"/>
-                <w:color w:val="000000" w:themeColor="text1"/>
-                <w:sz w:val="22"/>
-                <w:szCs w:val="22"/>
-              </w:rPr>
-              <w:t>8 Plano De Testes</w:t>
-            </w:r>
-            <w:bookmarkEnd w:id="54"/>
+              <w:pStyle w:val="Ttulo2"/>
+              <w:outlineLvl w:val="1"/>
+              <w:rPr>
+                <w:rFonts w:ascii="Times New Roman" w:hAnsi="Times New Roman" w:cs="Times New Roman"/>
+                <w:color w:val="000000" w:themeColor="text1"/>
+                <w:sz w:val="22"/>
+                <w:szCs w:val="22"/>
+              </w:rPr>
+            </w:pPr>
+            <w:bookmarkStart w:id="55" w:name="_Toc14345921"/>
+            <w:bookmarkStart w:id="56" w:name="_Toc46909569"/>
+            <w:bookmarkStart w:id="57" w:name="_Toc109546231"/>
+            <w:bookmarkStart w:id="58" w:name="_Toc111107996"/>
+            <w:r>
+              <w:rPr>
+                <w:rFonts w:ascii="Times New Roman" w:hAnsi="Times New Roman" w:cs="Times New Roman"/>
+                <w:color w:val="000000" w:themeColor="text1"/>
+                <w:sz w:val="22"/>
+                <w:szCs w:val="22"/>
+              </w:rPr>
+              <w:t>7.3 Análise De Complexidade Algorítmica</w:t>
+            </w:r>
             <w:bookmarkEnd w:id="55"/>
             <w:bookmarkEnd w:id="56"/>
             <w:bookmarkEnd w:id="57"/>
             <w:bookmarkEnd w:id="58"/>
+            <w:r>
+              <w:rPr>
+                <w:rFonts w:ascii="Times New Roman" w:hAnsi="Times New Roman" w:cs="Times New Roman"/>
+                <w:color w:val="000000" w:themeColor="text1"/>
+                <w:sz w:val="22"/>
+                <w:szCs w:val="22"/>
+              </w:rPr>
+              <w:t xml:space="preserve"> </w:t>
+            </w:r>
           </w:p>
           <w:p>
             <w:pPr>
@@ -1777,28 +2099,28 @@
           </w:tcPr>
           <w:p>
             <w:pPr>
-              <w:pStyle w:val="Ttulo2"/>
-              <w:outlineLvl w:val="1"/>
-              <w:rPr>
-                <w:rFonts w:ascii="Times New Roman" w:eastAsia="Arial Unicode MS" w:hAnsi="Times New Roman" w:cs="Times New Roman"/>
-                <w:color w:val="000000" w:themeColor="text1"/>
-                <w:sz w:val="22"/>
-                <w:szCs w:val="22"/>
-              </w:rPr>
-            </w:pPr>
-            <w:bookmarkStart w:id="59" w:name="_Toc507747263"/>
-            <w:bookmarkStart w:id="60" w:name="_Toc14345930"/>
-            <w:bookmarkStart w:id="61" w:name="_Toc46909571"/>
-            <w:bookmarkStart w:id="62" w:name="_Toc109546233"/>
-            <w:bookmarkStart w:id="63" w:name="_Toc111107998"/>
-            <w:r>
-              <w:rPr>
-                <w:rFonts w:ascii="Times New Roman" w:eastAsia="Arial Unicode MS" w:hAnsi="Times New Roman" w:cs="Times New Roman"/>
-                <w:color w:val="000000" w:themeColor="text1"/>
-                <w:sz w:val="22"/>
-                <w:szCs w:val="22"/>
-              </w:rPr>
-              <w:t>8.1 Finalidade</w:t>
+              <w:pStyle w:val="Ttulo1"/>
+              <w:outlineLvl w:val="0"/>
+              <w:rPr>
+                <w:rFonts w:ascii="Times New Roman" w:hAnsi="Times New Roman" w:cs="Times New Roman"/>
+                <w:color w:val="000000" w:themeColor="text1"/>
+                <w:sz w:val="22"/>
+                <w:szCs w:val="22"/>
+              </w:rPr>
+            </w:pPr>
+            <w:bookmarkStart w:id="59" w:name="_Toc507747262"/>
+            <w:bookmarkStart w:id="60" w:name="_Toc14345929"/>
+            <w:bookmarkStart w:id="61" w:name="_Toc46909570"/>
+            <w:bookmarkStart w:id="62" w:name="_Toc109546232"/>
+            <w:bookmarkStart w:id="63" w:name="_Toc111107997"/>
+            <w:r>
+              <w:rPr>
+                <w:rFonts w:ascii="Times New Roman" w:hAnsi="Times New Roman" w:cs="Times New Roman"/>
+                <w:color w:val="000000" w:themeColor="text1"/>
+                <w:sz w:val="22"/>
+                <w:szCs w:val="22"/>
+              </w:rPr>
+              <w:t>8 Plano De Testes</w:t>
             </w:r>
             <w:bookmarkEnd w:id="59"/>
             <w:bookmarkEnd w:id="60"/>
@@ -1822,6 +2144,30 @@
           <w:p>
             <w:pPr>
               <w:rPr>
+                <w:b/>
+                <w:color w:val="FF0000"/>
+              </w:rPr>
+            </w:pPr>
+          </w:p>
+          <w:p>
+            <w:pPr>
+              <w:rPr>
+                <w:b/>
+                <w:color w:val="FF0000"/>
+              </w:rPr>
+            </w:pPr>
+            <w:r>
+              <w:rPr>
+                <w:rFonts w:ascii="Times New Roman" w:hAnsi="Times New Roman" w:cs="Times New Roman"/>
+                <w:b/>
+                <w:color w:val="FF0000"/>
+              </w:rPr>
+              <w:t>TEM QUE FAZER PARA 10/09</w:t>
+            </w:r>
+          </w:p>
+          <w:p>
+            <w:pPr>
+              <w:rPr>
                 <w:rFonts w:ascii="Times New Roman" w:hAnsi="Times New Roman" w:cs="Times New Roman"/>
                 <w:color w:val="000000" w:themeColor="text1"/>
               </w:rPr>
@@ -1859,11 +2205,11 @@
                 <w:szCs w:val="22"/>
               </w:rPr>
             </w:pPr>
-            <w:bookmarkStart w:id="64" w:name="_Toc507747264"/>
-            <w:bookmarkStart w:id="65" w:name="_Toc14345931"/>
-            <w:bookmarkStart w:id="66" w:name="_Toc46909572"/>
-            <w:bookmarkStart w:id="67" w:name="_Toc109546234"/>
-            <w:bookmarkStart w:id="68" w:name="_Toc111107999"/>
+            <w:bookmarkStart w:id="64" w:name="_Toc507747263"/>
+            <w:bookmarkStart w:id="65" w:name="_Toc14345930"/>
+            <w:bookmarkStart w:id="66" w:name="_Toc46909571"/>
+            <w:bookmarkStart w:id="67" w:name="_Toc109546233"/>
+            <w:bookmarkStart w:id="68" w:name="_Toc111107998"/>
             <w:r>
               <w:rPr>
                 <w:rFonts w:ascii="Times New Roman" w:eastAsia="Arial Unicode MS" w:hAnsi="Times New Roman" w:cs="Times New Roman"/>
@@ -1871,7 +2217,7 @@
                 <w:sz w:val="22"/>
                 <w:szCs w:val="22"/>
               </w:rPr>
-              <w:t>8.2 Escopo</w:t>
+              <w:t>8.1 Finalidade</w:t>
             </w:r>
             <w:bookmarkEnd w:id="64"/>
             <w:bookmarkEnd w:id="65"/>
@@ -1895,6 +2241,30 @@
           <w:p>
             <w:pPr>
               <w:rPr>
+                <w:b/>
+                <w:color w:val="FF0000"/>
+              </w:rPr>
+            </w:pPr>
+          </w:p>
+          <w:p>
+            <w:pPr>
+              <w:rPr>
+                <w:b/>
+                <w:color w:val="FF0000"/>
+              </w:rPr>
+            </w:pPr>
+            <w:r>
+              <w:rPr>
+                <w:rFonts w:ascii="Times New Roman" w:hAnsi="Times New Roman" w:cs="Times New Roman"/>
+                <w:b/>
+                <w:color w:val="FF0000"/>
+              </w:rPr>
+              <w:t>TEM QUE FAZER PARA 10/09</w:t>
+            </w:r>
+          </w:p>
+          <w:p>
+            <w:pPr>
+              <w:rPr>
                 <w:rFonts w:ascii="Times New Roman" w:hAnsi="Times New Roman" w:cs="Times New Roman"/>
                 <w:color w:val="000000" w:themeColor="text1"/>
               </w:rPr>
@@ -1923,30 +2293,28 @@
           </w:tcPr>
           <w:p>
             <w:pPr>
-              <w:pStyle w:val="Ttulo3"/>
-              <w:outlineLvl w:val="2"/>
-              <w:rPr>
-                <w:rFonts w:cs="Times New Roman"/>
-                <w:b w:val="0"/>
-                <w:color w:val="000000" w:themeColor="text1"/>
-                <w:sz w:val="22"/>
-                <w:szCs w:val="22"/>
-              </w:rPr>
-            </w:pPr>
-            <w:bookmarkStart w:id="69" w:name="_Toc507747265"/>
-            <w:bookmarkStart w:id="70" w:name="_Toc14345932"/>
-            <w:bookmarkStart w:id="71" w:name="_Toc46909573"/>
-            <w:bookmarkStart w:id="72" w:name="_Toc109546235"/>
-            <w:bookmarkStart w:id="73" w:name="_Toc111108000"/>
-            <w:r>
-              <w:rPr>
-                <w:rFonts w:cs="Times New Roman"/>
-                <w:b w:val="0"/>
-                <w:color w:val="000000" w:themeColor="text1"/>
-                <w:sz w:val="22"/>
-                <w:szCs w:val="22"/>
-              </w:rPr>
-              <w:t>8.2.1 Referências Aos Documentos Relevantes</w:t>
+              <w:pStyle w:val="Ttulo2"/>
+              <w:outlineLvl w:val="1"/>
+              <w:rPr>
+                <w:rFonts w:ascii="Times New Roman" w:eastAsia="Arial Unicode MS" w:hAnsi="Times New Roman" w:cs="Times New Roman"/>
+                <w:color w:val="000000" w:themeColor="text1"/>
+                <w:sz w:val="22"/>
+                <w:szCs w:val="22"/>
+              </w:rPr>
+            </w:pPr>
+            <w:bookmarkStart w:id="69" w:name="_Toc507747264"/>
+            <w:bookmarkStart w:id="70" w:name="_Toc14345931"/>
+            <w:bookmarkStart w:id="71" w:name="_Toc46909572"/>
+            <w:bookmarkStart w:id="72" w:name="_Toc109546234"/>
+            <w:bookmarkStart w:id="73" w:name="_Toc111107999"/>
+            <w:r>
+              <w:rPr>
+                <w:rFonts w:ascii="Times New Roman" w:eastAsia="Arial Unicode MS" w:hAnsi="Times New Roman" w:cs="Times New Roman"/>
+                <w:color w:val="000000" w:themeColor="text1"/>
+                <w:sz w:val="22"/>
+                <w:szCs w:val="22"/>
+              </w:rPr>
+              <w:t>8.2 Escopo</w:t>
             </w:r>
             <w:bookmarkEnd w:id="69"/>
             <w:bookmarkEnd w:id="70"/>
@@ -1970,6 +2338,30 @@
           <w:p>
             <w:pPr>
               <w:rPr>
+                <w:b/>
+                <w:color w:val="FF0000"/>
+              </w:rPr>
+            </w:pPr>
+          </w:p>
+          <w:p>
+            <w:pPr>
+              <w:rPr>
+                <w:b/>
+                <w:color w:val="FF0000"/>
+              </w:rPr>
+            </w:pPr>
+            <w:r>
+              <w:rPr>
+                <w:rFonts w:ascii="Times New Roman" w:hAnsi="Times New Roman" w:cs="Times New Roman"/>
+                <w:b/>
+                <w:color w:val="FF0000"/>
+              </w:rPr>
+              <w:t>TEM QUE FAZER PARA 10/09</w:t>
+            </w:r>
+          </w:p>
+          <w:p>
+            <w:pPr>
+              <w:rPr>
                 <w:rFonts w:ascii="Times New Roman" w:hAnsi="Times New Roman" w:cs="Times New Roman"/>
                 <w:color w:val="000000" w:themeColor="text1"/>
               </w:rPr>
@@ -2008,11 +2400,12 @@
                 <w:szCs w:val="22"/>
               </w:rPr>
             </w:pPr>
-          </w:p>
-          <w:p>
-            <w:pPr>
-              <w:pStyle w:val="Ttulo3"/>
-              <w:outlineLvl w:val="2"/>
+            <w:bookmarkStart w:id="74" w:name="_Toc507747265"/>
+            <w:bookmarkStart w:id="75" w:name="_Toc14345932"/>
+            <w:bookmarkStart w:id="76" w:name="_Toc46909573"/>
+            <w:bookmarkStart w:id="77" w:name="_Toc109546235"/>
+            <w:bookmarkStart w:id="78" w:name="_Toc111108000"/>
+            <w:r>
               <w:rPr>
                 <w:rFonts w:cs="Times New Roman"/>
                 <w:b w:val="0"/>
@@ -2020,40 +2413,85 @@
                 <w:sz w:val="22"/>
                 <w:szCs w:val="22"/>
               </w:rPr>
-            </w:pPr>
-            <w:bookmarkStart w:id="74" w:name="_Toc191128985"/>
-            <w:bookmarkStart w:id="75" w:name="_Toc507747266"/>
-            <w:bookmarkStart w:id="76" w:name="_Toc14345933"/>
-            <w:bookmarkStart w:id="77" w:name="_Toc46909574"/>
-            <w:bookmarkStart w:id="78" w:name="_Toc109546236"/>
-            <w:bookmarkStart w:id="79" w:name="_Toc111108001"/>
-            <w:r>
-              <w:rPr>
-                <w:rFonts w:cs="Times New Roman"/>
-                <w:b w:val="0"/>
-                <w:color w:val="000000" w:themeColor="text1"/>
-                <w:sz w:val="22"/>
-                <w:szCs w:val="22"/>
-              </w:rPr>
-              <w:t>8.2.2 Ambiente</w:t>
+              <w:lastRenderedPageBreak/>
+              <w:t>8.2.1 Referências Aos Documentos Relevantes</w:t>
             </w:r>
             <w:bookmarkEnd w:id="74"/>
-            <w:r>
-              <w:rPr>
-                <w:rFonts w:cs="Times New Roman"/>
-                <w:b w:val="0"/>
-                <w:color w:val="000000" w:themeColor="text1"/>
-                <w:sz w:val="22"/>
-                <w:szCs w:val="22"/>
-              </w:rPr>
-              <w:t xml:space="preserve"> Para A Realização Dos Testes</w:t>
-            </w:r>
             <w:bookmarkEnd w:id="75"/>
             <w:bookmarkEnd w:id="76"/>
             <w:bookmarkEnd w:id="77"/>
             <w:bookmarkEnd w:id="78"/>
-            <w:bookmarkEnd w:id="79"/>
-            <w:r>
+          </w:p>
+          <w:p>
+            <w:pPr>
+              <w:rPr>
+                <w:rFonts w:ascii="Times New Roman" w:hAnsi="Times New Roman" w:cs="Times New Roman"/>
+                <w:color w:val="000000" w:themeColor="text1"/>
+              </w:rPr>
+            </w:pPr>
+          </w:p>
+        </w:tc>
+        <w:tc>
+          <w:tcPr>
+            <w:tcW w:w="2831" w:type="dxa"/>
+          </w:tcPr>
+          <w:p>
+            <w:pPr>
+              <w:rPr>
+                <w:b/>
+                <w:color w:val="FF0000"/>
+              </w:rPr>
+            </w:pPr>
+          </w:p>
+          <w:p>
+            <w:pPr>
+              <w:rPr>
+                <w:b/>
+                <w:color w:val="FF0000"/>
+              </w:rPr>
+            </w:pPr>
+            <w:r>
+              <w:rPr>
+                <w:rFonts w:ascii="Times New Roman" w:hAnsi="Times New Roman" w:cs="Times New Roman"/>
+                <w:b/>
+                <w:color w:val="FF0000"/>
+              </w:rPr>
+              <w:t>TEM QUE FAZER PARA 10/09</w:t>
+            </w:r>
+          </w:p>
+          <w:p>
+            <w:pPr>
+              <w:rPr>
+                <w:rFonts w:ascii="Times New Roman" w:hAnsi="Times New Roman" w:cs="Times New Roman"/>
+                <w:color w:val="000000" w:themeColor="text1"/>
+              </w:rPr>
+            </w:pPr>
+          </w:p>
+        </w:tc>
+        <w:tc>
+          <w:tcPr>
+            <w:tcW w:w="2832" w:type="dxa"/>
+          </w:tcPr>
+          <w:p>
+            <w:pPr>
+              <w:rPr>
+                <w:rFonts w:ascii="Times New Roman" w:hAnsi="Times New Roman" w:cs="Times New Roman"/>
+                <w:b/>
+                <w:color w:val="000000" w:themeColor="text1"/>
+              </w:rPr>
+            </w:pPr>
+          </w:p>
+        </w:tc>
+      </w:tr>
+      <w:tr>
+        <w:tc>
+          <w:tcPr>
+            <w:tcW w:w="2831" w:type="dxa"/>
+          </w:tcPr>
+          <w:p>
+            <w:pPr>
+              <w:pStyle w:val="Ttulo3"/>
+              <w:outlineLvl w:val="2"/>
               <w:rPr>
                 <w:rFonts w:cs="Times New Roman"/>
                 <w:b w:val="0"/>
@@ -2061,96 +2499,100 @@
                 <w:sz w:val="22"/>
                 <w:szCs w:val="22"/>
               </w:rPr>
-              <w:t xml:space="preserve"> </w:t>
-            </w:r>
-          </w:p>
-          <w:p>
-            <w:pPr>
-              <w:rPr>
-                <w:rFonts w:ascii="Times New Roman" w:hAnsi="Times New Roman" w:cs="Times New Roman"/>
-                <w:color w:val="000000" w:themeColor="text1"/>
-              </w:rPr>
-            </w:pPr>
-          </w:p>
-        </w:tc>
-        <w:tc>
-          <w:tcPr>
-            <w:tcW w:w="2831" w:type="dxa"/>
-          </w:tcPr>
-          <w:p>
-            <w:pPr>
-              <w:rPr>
-                <w:rFonts w:ascii="Times New Roman" w:hAnsi="Times New Roman" w:cs="Times New Roman"/>
-                <w:color w:val="000000" w:themeColor="text1"/>
-              </w:rPr>
-            </w:pPr>
-          </w:p>
-        </w:tc>
-        <w:tc>
-          <w:tcPr>
-            <w:tcW w:w="2832" w:type="dxa"/>
-          </w:tcPr>
-          <w:p>
-            <w:pPr>
-              <w:rPr>
-                <w:rFonts w:ascii="Times New Roman" w:hAnsi="Times New Roman" w:cs="Times New Roman"/>
-                <w:b/>
-                <w:color w:val="000000" w:themeColor="text1"/>
-              </w:rPr>
-            </w:pPr>
-          </w:p>
-        </w:tc>
-      </w:tr>
-      <w:tr>
-        <w:tc>
-          <w:tcPr>
-            <w:tcW w:w="2831" w:type="dxa"/>
-          </w:tcPr>
-          <w:p>
-            <w:pPr>
-              <w:pStyle w:val="Ttulo2"/>
-              <w:outlineLvl w:val="1"/>
-              <w:rPr>
-                <w:rFonts w:ascii="Times New Roman" w:hAnsi="Times New Roman" w:cs="Times New Roman"/>
-                <w:color w:val="000000" w:themeColor="text1"/>
-                <w:sz w:val="22"/>
-                <w:szCs w:val="22"/>
-              </w:rPr>
-            </w:pPr>
-            <w:bookmarkStart w:id="80" w:name="_Toc507747267"/>
-            <w:bookmarkStart w:id="81" w:name="_Toc14345934"/>
-            <w:bookmarkStart w:id="82" w:name="_Toc46909575"/>
-            <w:bookmarkStart w:id="83" w:name="_Toc109546237"/>
-            <w:bookmarkStart w:id="84" w:name="_Toc111108002"/>
-            <w:r>
-              <w:rPr>
-                <w:rFonts w:ascii="Times New Roman" w:hAnsi="Times New Roman" w:cs="Times New Roman"/>
-                <w:color w:val="000000" w:themeColor="text1"/>
-                <w:sz w:val="22"/>
-                <w:szCs w:val="22"/>
-              </w:rPr>
-              <w:lastRenderedPageBreak/>
-              <w:t>8.3 Especificação Dos Casos De Testes</w:t>
+            </w:pPr>
+          </w:p>
+          <w:p>
+            <w:pPr>
+              <w:pStyle w:val="Ttulo3"/>
+              <w:outlineLvl w:val="2"/>
+              <w:rPr>
+                <w:rFonts w:cs="Times New Roman"/>
+                <w:b w:val="0"/>
+                <w:color w:val="000000" w:themeColor="text1"/>
+                <w:sz w:val="22"/>
+                <w:szCs w:val="22"/>
+              </w:rPr>
+            </w:pPr>
+            <w:bookmarkStart w:id="79" w:name="_Toc191128985"/>
+            <w:bookmarkStart w:id="80" w:name="_Toc507747266"/>
+            <w:bookmarkStart w:id="81" w:name="_Toc14345933"/>
+            <w:bookmarkStart w:id="82" w:name="_Toc46909574"/>
+            <w:bookmarkStart w:id="83" w:name="_Toc109546236"/>
+            <w:bookmarkStart w:id="84" w:name="_Toc111108001"/>
+            <w:r>
+              <w:rPr>
+                <w:rFonts w:cs="Times New Roman"/>
+                <w:b w:val="0"/>
+                <w:color w:val="000000" w:themeColor="text1"/>
+                <w:sz w:val="22"/>
+                <w:szCs w:val="22"/>
+              </w:rPr>
+              <w:t>8.2.2 Ambiente</w:t>
+            </w:r>
+            <w:bookmarkEnd w:id="79"/>
+            <w:r>
+              <w:rPr>
+                <w:rFonts w:cs="Times New Roman"/>
+                <w:b w:val="0"/>
+                <w:color w:val="000000" w:themeColor="text1"/>
+                <w:sz w:val="22"/>
+                <w:szCs w:val="22"/>
+              </w:rPr>
+              <w:t xml:space="preserve"> Para A Realização Dos Testes</w:t>
             </w:r>
             <w:bookmarkEnd w:id="80"/>
             <w:bookmarkEnd w:id="81"/>
             <w:bookmarkEnd w:id="82"/>
             <w:bookmarkEnd w:id="83"/>
             <w:bookmarkEnd w:id="84"/>
-          </w:p>
-          <w:p>
-            <w:pPr>
-              <w:rPr>
-                <w:rFonts w:ascii="Times New Roman" w:hAnsi="Times New Roman" w:cs="Times New Roman"/>
-                <w:color w:val="000000" w:themeColor="text1"/>
-              </w:rPr>
-            </w:pPr>
-          </w:p>
-        </w:tc>
-        <w:tc>
-          <w:tcPr>
-            <w:tcW w:w="2831" w:type="dxa"/>
-          </w:tcPr>
+            <w:r>
+              <w:rPr>
+                <w:rFonts w:cs="Times New Roman"/>
+                <w:b w:val="0"/>
+                <w:color w:val="000000" w:themeColor="text1"/>
+                <w:sz w:val="22"/>
+                <w:szCs w:val="22"/>
+              </w:rPr>
+              <w:t xml:space="preserve"> </w:t>
+            </w:r>
+          </w:p>
+          <w:p>
+            <w:pPr>
+              <w:rPr>
+                <w:rFonts w:ascii="Times New Roman" w:hAnsi="Times New Roman" w:cs="Times New Roman"/>
+                <w:color w:val="000000" w:themeColor="text1"/>
+              </w:rPr>
+            </w:pPr>
+          </w:p>
+        </w:tc>
+        <w:tc>
+          <w:tcPr>
+            <w:tcW w:w="2831" w:type="dxa"/>
+          </w:tcPr>
+          <w:p>
+            <w:pPr>
+              <w:rPr>
+                <w:b/>
+                <w:color w:val="FF0000"/>
+              </w:rPr>
+            </w:pPr>
+          </w:p>
+          <w:p>
+            <w:pPr>
+              <w:rPr>
+                <w:b/>
+                <w:color w:val="FF0000"/>
+              </w:rPr>
+            </w:pPr>
+            <w:r>
+              <w:rPr>
+                <w:rFonts w:ascii="Times New Roman" w:hAnsi="Times New Roman" w:cs="Times New Roman"/>
+                <w:b/>
+                <w:color w:val="FF0000"/>
+              </w:rPr>
+              <w:t>TEM QUE FAZER PARA 10/09</w:t>
+            </w:r>
+          </w:p>
           <w:p>
             <w:pPr>
               <w:rPr>
@@ -2191,90 +2633,114 @@
                 <w:szCs w:val="22"/>
               </w:rPr>
             </w:pPr>
-            <w:bookmarkStart w:id="85" w:name="_Toc109546238"/>
-            <w:bookmarkStart w:id="86" w:name="_Toc111108003"/>
-            <w:r>
-              <w:rPr>
-                <w:rFonts w:ascii="Times New Roman" w:hAnsi="Times New Roman" w:cs="Times New Roman"/>
-                <w:color w:val="000000" w:themeColor="text1"/>
-                <w:sz w:val="22"/>
-                <w:szCs w:val="22"/>
-              </w:rPr>
-              <w:t>8.4 Resultados Dos Testes</w:t>
+            <w:bookmarkStart w:id="85" w:name="_Toc507747267"/>
+            <w:bookmarkStart w:id="86" w:name="_Toc14345934"/>
+            <w:bookmarkStart w:id="87" w:name="_Toc46909575"/>
+            <w:bookmarkStart w:id="88" w:name="_Toc109546237"/>
+            <w:bookmarkStart w:id="89" w:name="_Toc111108002"/>
+            <w:r>
+              <w:rPr>
+                <w:rFonts w:ascii="Times New Roman" w:hAnsi="Times New Roman" w:cs="Times New Roman"/>
+                <w:color w:val="000000" w:themeColor="text1"/>
+                <w:sz w:val="22"/>
+                <w:szCs w:val="22"/>
+              </w:rPr>
+              <w:t>8.3 Especificação Dos Casos De Testes</w:t>
             </w:r>
             <w:bookmarkEnd w:id="85"/>
             <w:bookmarkEnd w:id="86"/>
-          </w:p>
-          <w:p>
-            <w:pPr>
-              <w:rPr>
-                <w:rFonts w:ascii="Times New Roman" w:hAnsi="Times New Roman" w:cs="Times New Roman"/>
-                <w:color w:val="000000" w:themeColor="text1"/>
-              </w:rPr>
-            </w:pPr>
-          </w:p>
-        </w:tc>
-        <w:tc>
-          <w:tcPr>
-            <w:tcW w:w="2831" w:type="dxa"/>
-          </w:tcPr>
-          <w:p>
-            <w:pPr>
-              <w:rPr>
-                <w:rFonts w:ascii="Times New Roman" w:hAnsi="Times New Roman" w:cs="Times New Roman"/>
-                <w:color w:val="000000" w:themeColor="text1"/>
-              </w:rPr>
-            </w:pPr>
-          </w:p>
-        </w:tc>
-        <w:tc>
-          <w:tcPr>
-            <w:tcW w:w="2832" w:type="dxa"/>
-          </w:tcPr>
-          <w:p>
-            <w:pPr>
-              <w:rPr>
-                <w:rFonts w:ascii="Times New Roman" w:hAnsi="Times New Roman" w:cs="Times New Roman"/>
-                <w:b/>
-                <w:color w:val="000000" w:themeColor="text1"/>
-              </w:rPr>
-            </w:pPr>
-          </w:p>
-        </w:tc>
-      </w:tr>
-      <w:tr>
-        <w:tc>
-          <w:tcPr>
-            <w:tcW w:w="2831" w:type="dxa"/>
-          </w:tcPr>
-          <w:p>
-            <w:pPr>
-              <w:pStyle w:val="Ttulo1"/>
-              <w:outlineLvl w:val="0"/>
-              <w:rPr>
-                <w:rFonts w:ascii="Times New Roman" w:hAnsi="Times New Roman" w:cs="Times New Roman"/>
-                <w:color w:val="000000" w:themeColor="text1"/>
-                <w:sz w:val="22"/>
-                <w:szCs w:val="22"/>
-              </w:rPr>
-            </w:pPr>
-            <w:bookmarkStart w:id="87" w:name="_Toc507747274"/>
-            <w:bookmarkStart w:id="88" w:name="_Toc14345941"/>
-            <w:bookmarkStart w:id="89" w:name="_Toc46909582"/>
-            <w:bookmarkStart w:id="90" w:name="_Toc109546239"/>
-            <w:bookmarkStart w:id="91" w:name="_Toc111108004"/>
-            <w:r>
-              <w:rPr>
-                <w:rFonts w:ascii="Times New Roman" w:hAnsi="Times New Roman" w:cs="Times New Roman"/>
-                <w:color w:val="000000" w:themeColor="text1"/>
-                <w:sz w:val="22"/>
-                <w:szCs w:val="22"/>
-              </w:rPr>
-              <w:t>9 Plano Para Implantação</w:t>
-            </w:r>
             <w:bookmarkEnd w:id="87"/>
             <w:bookmarkEnd w:id="88"/>
             <w:bookmarkEnd w:id="89"/>
+          </w:p>
+          <w:p>
+            <w:pPr>
+              <w:rPr>
+                <w:rFonts w:ascii="Times New Roman" w:hAnsi="Times New Roman" w:cs="Times New Roman"/>
+                <w:color w:val="000000" w:themeColor="text1"/>
+              </w:rPr>
+            </w:pPr>
+          </w:p>
+        </w:tc>
+        <w:tc>
+          <w:tcPr>
+            <w:tcW w:w="2831" w:type="dxa"/>
+          </w:tcPr>
+          <w:p>
+            <w:pPr>
+              <w:rPr>
+                <w:b/>
+                <w:color w:val="FF0000"/>
+              </w:rPr>
+            </w:pPr>
+          </w:p>
+          <w:p>
+            <w:pPr>
+              <w:rPr>
+                <w:b/>
+                <w:color w:val="FF0000"/>
+              </w:rPr>
+            </w:pPr>
+            <w:r>
+              <w:rPr>
+                <w:rFonts w:ascii="Times New Roman" w:hAnsi="Times New Roman" w:cs="Times New Roman"/>
+                <w:b/>
+                <w:color w:val="FF0000"/>
+              </w:rPr>
+              <w:t>TEM QUE FAZER PARA 10/09</w:t>
+            </w:r>
+          </w:p>
+          <w:p>
+            <w:pPr>
+              <w:rPr>
+                <w:rFonts w:ascii="Times New Roman" w:hAnsi="Times New Roman" w:cs="Times New Roman"/>
+                <w:color w:val="000000" w:themeColor="text1"/>
+              </w:rPr>
+            </w:pPr>
+          </w:p>
+        </w:tc>
+        <w:tc>
+          <w:tcPr>
+            <w:tcW w:w="2832" w:type="dxa"/>
+          </w:tcPr>
+          <w:p>
+            <w:pPr>
+              <w:rPr>
+                <w:rFonts w:ascii="Times New Roman" w:hAnsi="Times New Roman" w:cs="Times New Roman"/>
+                <w:b/>
+                <w:color w:val="000000" w:themeColor="text1"/>
+              </w:rPr>
+            </w:pPr>
+          </w:p>
+        </w:tc>
+      </w:tr>
+      <w:tr>
+        <w:tc>
+          <w:tcPr>
+            <w:tcW w:w="2831" w:type="dxa"/>
+          </w:tcPr>
+          <w:p>
+            <w:pPr>
+              <w:pStyle w:val="Ttulo2"/>
+              <w:outlineLvl w:val="1"/>
+              <w:rPr>
+                <w:rFonts w:ascii="Times New Roman" w:hAnsi="Times New Roman" w:cs="Times New Roman"/>
+                <w:color w:val="000000" w:themeColor="text1"/>
+                <w:sz w:val="22"/>
+                <w:szCs w:val="22"/>
+              </w:rPr>
+            </w:pPr>
+            <w:bookmarkStart w:id="90" w:name="_Toc109546238"/>
+            <w:bookmarkStart w:id="91" w:name="_Toc111108003"/>
+            <w:r>
+              <w:rPr>
+                <w:rFonts w:ascii="Times New Roman" w:hAnsi="Times New Roman" w:cs="Times New Roman"/>
+                <w:color w:val="000000" w:themeColor="text1"/>
+                <w:sz w:val="22"/>
+                <w:szCs w:val="22"/>
+              </w:rPr>
+              <w:t>8.4 Resultados Dos Testes</w:t>
+            </w:r>
             <w:bookmarkEnd w:id="90"/>
             <w:bookmarkEnd w:id="91"/>
           </w:p>
@@ -2294,10 +2760,153 @@
           <w:p>
             <w:pPr>
               <w:rPr>
-                <w:rFonts w:ascii="Times New Roman" w:hAnsi="Times New Roman" w:cs="Times New Roman"/>
-                <w:color w:val="000000" w:themeColor="text1"/>
-              </w:rPr>
-            </w:pPr>
+                <w:b/>
+                <w:color w:val="FF0000"/>
+              </w:rPr>
+            </w:pPr>
+          </w:p>
+          <w:p>
+            <w:pPr>
+              <w:rPr>
+                <w:b/>
+                <w:color w:val="FF0000"/>
+              </w:rPr>
+            </w:pPr>
+            <w:r>
+              <w:rPr>
+                <w:rFonts w:ascii="Times New Roman" w:hAnsi="Times New Roman" w:cs="Times New Roman"/>
+                <w:b/>
+                <w:color w:val="FF0000"/>
+              </w:rPr>
+              <w:t>TEM QUE FAZER PARA 10/09</w:t>
+            </w:r>
+          </w:p>
+          <w:p>
+            <w:pPr>
+              <w:rPr>
+                <w:rFonts w:ascii="Times New Roman" w:hAnsi="Times New Roman" w:cs="Times New Roman"/>
+                <w:color w:val="000000" w:themeColor="text1"/>
+              </w:rPr>
+            </w:pPr>
+          </w:p>
+        </w:tc>
+        <w:tc>
+          <w:tcPr>
+            <w:tcW w:w="2832" w:type="dxa"/>
+          </w:tcPr>
+          <w:p>
+            <w:pPr>
+              <w:rPr>
+                <w:rFonts w:ascii="Times New Roman" w:hAnsi="Times New Roman" w:cs="Times New Roman"/>
+                <w:b/>
+                <w:color w:val="000000" w:themeColor="text1"/>
+              </w:rPr>
+            </w:pPr>
+          </w:p>
+        </w:tc>
+      </w:tr>
+      <w:tr>
+        <w:tc>
+          <w:tcPr>
+            <w:tcW w:w="2831" w:type="dxa"/>
+          </w:tcPr>
+          <w:p>
+            <w:pPr>
+              <w:pStyle w:val="Ttulo2"/>
+              <w:outlineLvl w:val="1"/>
+              <w:rPr>
+                <w:rFonts w:ascii="Times New Roman" w:hAnsi="Times New Roman" w:cs="Times New Roman"/>
+                <w:color w:val="000000" w:themeColor="text1"/>
+                <w:sz w:val="22"/>
+                <w:szCs w:val="22"/>
+              </w:rPr>
+            </w:pPr>
+            <w:r>
+              <w:rPr>
+                <w:rFonts w:ascii="Times New Roman" w:hAnsi="Times New Roman" w:cs="Times New Roman"/>
+                <w:color w:val="000000" w:themeColor="text1"/>
+                <w:sz w:val="22"/>
+                <w:szCs w:val="22"/>
+              </w:rPr>
+              <w:t>Capítulo de Conclusão</w:t>
+            </w:r>
+          </w:p>
+        </w:tc>
+        <w:tc>
+          <w:tcPr>
+            <w:tcW w:w="2831" w:type="dxa"/>
+          </w:tcPr>
+          <w:p>
+            <w:pPr>
+              <w:rPr>
+                <w:b/>
+                <w:color w:val="FF0000"/>
+              </w:rPr>
+            </w:pPr>
+            <w:r>
+              <w:rPr>
+                <w:b/>
+                <w:color w:val="FF0000"/>
+              </w:rPr>
+              <w:t>Atualizar a conclusão parcial da Fase 3.</w:t>
+            </w:r>
+          </w:p>
+        </w:tc>
+        <w:tc>
+          <w:tcPr>
+            <w:tcW w:w="2832" w:type="dxa"/>
+          </w:tcPr>
+          <w:p>
+            <w:pPr>
+              <w:rPr>
+                <w:rFonts w:ascii="Times New Roman" w:hAnsi="Times New Roman" w:cs="Times New Roman"/>
+                <w:b/>
+                <w:color w:val="000000" w:themeColor="text1"/>
+              </w:rPr>
+            </w:pPr>
+          </w:p>
+        </w:tc>
+      </w:tr>
+      <w:tr>
+        <w:tc>
+          <w:tcPr>
+            <w:tcW w:w="2831" w:type="dxa"/>
+          </w:tcPr>
+          <w:p>
+            <w:pPr>
+              <w:rPr>
+                <w:rFonts w:ascii="Times New Roman" w:eastAsiaTheme="majorEastAsia" w:hAnsi="Times New Roman" w:cs="Times New Roman"/>
+                <w:color w:val="000000" w:themeColor="text1"/>
+              </w:rPr>
+            </w:pPr>
+            <w:r>
+              <w:rPr>
+                <w:rFonts w:ascii="Times New Roman" w:eastAsiaTheme="majorEastAsia" w:hAnsi="Times New Roman" w:cs="Times New Roman"/>
+                <w:color w:val="000000" w:themeColor="text1"/>
+              </w:rPr>
+              <w:t>Capítulo das Referências</w:t>
+            </w:r>
+          </w:p>
+        </w:tc>
+        <w:tc>
+          <w:tcPr>
+            <w:tcW w:w="2831" w:type="dxa"/>
+          </w:tcPr>
+          <w:p>
+            <w:pPr>
+              <w:rPr>
+                <w:rFonts w:ascii="Times New Roman" w:hAnsi="Times New Roman" w:cs="Times New Roman"/>
+                <w:b/>
+                <w:color w:val="FF0000"/>
+              </w:rPr>
+            </w:pPr>
+            <w:r>
+              <w:rPr>
+                <w:b/>
+                <w:color w:val="FF0000"/>
+              </w:rPr>
+              <w:t>Incluir todas as fontes de referências utilizadas no documento, ordenadas por sobrenome do autor.</w:t>
+            </w:r>
           </w:p>
         </w:tc>
         <w:tc>
@@ -2343,6 +2952,7 @@
                 <w:sz w:val="22"/>
                 <w:szCs w:val="22"/>
               </w:rPr>
+              <w:lastRenderedPageBreak/>
               <w:t>9.1 Metodologia</w:t>
             </w:r>
             <w:bookmarkEnd w:id="92"/>
@@ -2480,6 +3090,7 @@
           <w:p>
             <w:pPr>
               <w:pStyle w:val="Ttulo3"/>
+              <w:outlineLvl w:val="2"/>
               <w:rPr>
                 <w:rFonts w:cs="Times New Roman"/>
                 <w:b w:val="0"/>
@@ -2780,6 +3391,7 @@
           <w:p>
             <w:pPr>
               <w:pStyle w:val="Ttulo2"/>
+              <w:outlineLvl w:val="1"/>
               <w:rPr>
                 <w:rFonts w:ascii="Times New Roman" w:hAnsi="Times New Roman" w:cs="Times New Roman"/>
                 <w:color w:val="000000" w:themeColor="text1"/>
@@ -2843,15 +3455,8 @@
           </w:tcPr>
           <w:p>
             <w:pPr>
-              <w:rPr>
-                <w:rFonts w:ascii="Times New Roman" w:hAnsi="Times New Roman" w:cs="Times New Roman"/>
-                <w:color w:val="000000" w:themeColor="text1"/>
-              </w:rPr>
-            </w:pPr>
-          </w:p>
-          <w:p>
-            <w:pPr>
               <w:pStyle w:val="Ttulo3"/>
+              <w:outlineLvl w:val="2"/>
               <w:rPr>
                 <w:rFonts w:cs="Times New Roman"/>
                 <w:b w:val="0"/>
@@ -2860,60 +3465,6 @@
                 <w:szCs w:val="22"/>
               </w:rPr>
             </w:pPr>
-            <w:bookmarkStart w:id="127" w:name="_Toc507747252"/>
-            <w:bookmarkStart w:id="128" w:name="_Toc14345919"/>
-            <w:bookmarkStart w:id="129" w:name="_Toc46909566"/>
-            <w:bookmarkStart w:id="130" w:name="_Toc109546228"/>
-            <w:bookmarkStart w:id="131" w:name="_Toc111107993"/>
-            <w:r>
-              <w:rPr>
-                <w:rFonts w:cs="Times New Roman"/>
-                <w:b w:val="0"/>
-                <w:color w:val="000000" w:themeColor="text1"/>
-                <w:sz w:val="22"/>
-                <w:szCs w:val="22"/>
-              </w:rPr>
-              <w:t xml:space="preserve">7.2.2 </w:t>
-            </w:r>
-            <w:r>
-              <w:rPr>
-                <w:rFonts w:cs="Times New Roman"/>
-                <w:b w:val="0"/>
-                <w:i/>
-                <w:color w:val="000000" w:themeColor="text1"/>
-                <w:sz w:val="22"/>
-                <w:szCs w:val="22"/>
-              </w:rPr>
-              <w:t xml:space="preserve">Design </w:t>
-            </w:r>
-            <w:proofErr w:type="spellStart"/>
-            <w:r>
-              <w:rPr>
-                <w:rFonts w:cs="Times New Roman"/>
-                <w:b w:val="0"/>
-                <w:i/>
-                <w:color w:val="000000" w:themeColor="text1"/>
-                <w:sz w:val="22"/>
-                <w:szCs w:val="22"/>
-              </w:rPr>
-              <w:t>Patterns</w:t>
-            </w:r>
-            <w:bookmarkEnd w:id="127"/>
-            <w:proofErr w:type="spellEnd"/>
-            <w:r>
-              <w:rPr>
-                <w:rFonts w:cs="Times New Roman"/>
-                <w:b w:val="0"/>
-                <w:color w:val="000000" w:themeColor="text1"/>
-                <w:sz w:val="22"/>
-                <w:szCs w:val="22"/>
-              </w:rPr>
-              <w:t xml:space="preserve"> Aplicados</w:t>
-            </w:r>
-            <w:bookmarkEnd w:id="128"/>
-            <w:bookmarkEnd w:id="129"/>
-            <w:bookmarkEnd w:id="130"/>
-            <w:bookmarkEnd w:id="131"/>
           </w:p>
         </w:tc>
         <w:tc>
@@ -3508,6 +4059,7 @@
       <w:spacing w:after="0" w:line="240" w:lineRule="auto"/>
     </w:pPr>
     <w:tblPr>
+      <w:tblInd w:w="0" w:type="dxa"/>
       <w:tblBorders>
         <w:top w:val="single" w:sz="4" w:space="0" w:color="auto"/>
         <w:left w:val="single" w:sz="4" w:space="0" w:color="auto"/>
@@ -3516,6 +4068,12 @@
         <w:insideH w:val="single" w:sz="4" w:space="0" w:color="auto"/>
         <w:insideV w:val="single" w:sz="4" w:space="0" w:color="auto"/>
       </w:tblBorders>
+      <w:tblCellMar>
+        <w:top w:w="0" w:type="dxa"/>
+        <w:left w:w="108" w:type="dxa"/>
+        <w:bottom w:w="0" w:type="dxa"/>
+        <w:right w:w="108" w:type="dxa"/>
+      </w:tblCellMar>
     </w:tblPr>
   </w:style>
   <w:style w:type="character" w:customStyle="1" w:styleId="Ttulo3Char">

</xml_diff>

<commit_message>
doc: Adicionada scripts DDL e DML
</commit_message>
<xml_diff>
--- a/Tarefas individuais FASE 3.docx
+++ b/Tarefas individuais FASE 3.docx
@@ -92,12 +92,10 @@
               <w:rPr>
                 <w:rFonts w:ascii="Times New Roman" w:hAnsi="Times New Roman" w:cs="Times New Roman"/>
                 <w:b/>
-                <w:color w:val="FF0000"/>
-              </w:rPr>
-              <w:t>FAZENDO</w:t>
-            </w:r>
-            <w:bookmarkStart w:id="4" w:name="_GoBack"/>
-            <w:bookmarkEnd w:id="4"/>
+                <w:color w:val="000000" w:themeColor="text1"/>
+              </w:rPr>
+              <w:t>Pronto</w:t>
+            </w:r>
           </w:p>
         </w:tc>
       </w:tr>
@@ -117,8 +115,8 @@
                 <w:szCs w:val="22"/>
               </w:rPr>
             </w:pPr>
-            <w:bookmarkStart w:id="5" w:name="_Toc109546188"/>
-            <w:bookmarkStart w:id="6" w:name="_Toc111107949"/>
+            <w:bookmarkStart w:id="4" w:name="_Toc109546188"/>
+            <w:bookmarkStart w:id="5" w:name="_Toc111107949"/>
             <w:r>
               <w:rPr>
                 <w:rFonts w:ascii="Times New Roman" w:hAnsi="Times New Roman" w:cs="Times New Roman"/>
@@ -128,8 +126,8 @@
               </w:rPr>
               <w:t>3.7 Modelo De Negócio Proposto</w:t>
             </w:r>
+            <w:bookmarkEnd w:id="4"/>
             <w:bookmarkEnd w:id="5"/>
-            <w:bookmarkEnd w:id="6"/>
           </w:p>
           <w:p>
             <w:pPr>
@@ -173,6 +171,14 @@
                 <w:color w:val="000000" w:themeColor="text1"/>
               </w:rPr>
             </w:pPr>
+            <w:r>
+              <w:rPr>
+                <w:rFonts w:ascii="Times New Roman" w:hAnsi="Times New Roman" w:cs="Times New Roman"/>
+                <w:b/>
+                <w:color w:val="FF0000"/>
+              </w:rPr>
+              <w:t>ESPERANDO RESPOSTA DA EUNICE NO EMAIL</w:t>
+            </w:r>
           </w:p>
         </w:tc>
       </w:tr>
@@ -272,9 +278,9 @@
                 <w:color w:val="000000" w:themeColor="text1"/>
               </w:rPr>
             </w:pPr>
-            <w:bookmarkStart w:id="7" w:name="_Toc46909557"/>
-            <w:bookmarkStart w:id="8" w:name="_Toc109546218"/>
-            <w:bookmarkStart w:id="9" w:name="_Toc111107983"/>
+            <w:bookmarkStart w:id="6" w:name="_Toc46909557"/>
+            <w:bookmarkStart w:id="7" w:name="_Toc109546218"/>
+            <w:bookmarkStart w:id="8" w:name="_Toc111107983"/>
             <w:r>
               <w:rPr>
                 <w:rFonts w:cs="Times New Roman"/>
@@ -285,9 +291,9 @@
               </w:rPr>
               <w:t>6.4.2 Projeto Da Interface De Usuário</w:t>
             </w:r>
+            <w:bookmarkEnd w:id="6"/>
             <w:bookmarkEnd w:id="7"/>
             <w:bookmarkEnd w:id="8"/>
-            <w:bookmarkEnd w:id="9"/>
           </w:p>
         </w:tc>
         <w:tc>
@@ -359,9 +365,9 @@
                 <w:szCs w:val="22"/>
               </w:rPr>
             </w:pPr>
-            <w:bookmarkStart w:id="10" w:name="_Toc46909558"/>
-            <w:bookmarkStart w:id="11" w:name="_Toc109546219"/>
-            <w:bookmarkStart w:id="12" w:name="_Toc111107984"/>
+            <w:bookmarkStart w:id="9" w:name="_Toc46909558"/>
+            <w:bookmarkStart w:id="10" w:name="_Toc109546219"/>
+            <w:bookmarkStart w:id="11" w:name="_Toc111107984"/>
             <w:r>
               <w:rPr>
                 <w:rFonts w:cs="Times New Roman"/>
@@ -372,9 +378,9 @@
               </w:rPr>
               <w:t>6.4.3 Heurísticas De Usabilidade</w:t>
             </w:r>
+            <w:bookmarkEnd w:id="9"/>
             <w:bookmarkEnd w:id="10"/>
             <w:bookmarkEnd w:id="11"/>
-            <w:bookmarkEnd w:id="12"/>
             <w:r>
               <w:rPr>
                 <w:rFonts w:cs="Times New Roman"/>
@@ -464,8 +470,8 @@
                 <w:szCs w:val="22"/>
               </w:rPr>
             </w:pPr>
-            <w:bookmarkStart w:id="13" w:name="_Toc109546220"/>
-            <w:bookmarkStart w:id="14" w:name="_Toc111107985"/>
+            <w:bookmarkStart w:id="12" w:name="_Toc109546220"/>
+            <w:bookmarkStart w:id="13" w:name="_Toc111107985"/>
             <w:r>
               <w:rPr>
                 <w:rFonts w:cs="Times New Roman"/>
@@ -476,8 +482,8 @@
               </w:rPr>
               <w:t>6.4.4 Projeto Da Acessibilidade</w:t>
             </w:r>
+            <w:bookmarkEnd w:id="12"/>
             <w:bookmarkEnd w:id="13"/>
-            <w:bookmarkEnd w:id="14"/>
             <w:r>
               <w:rPr>
                 <w:rFonts w:cs="Times New Roman"/>
@@ -567,11 +573,11 @@
                 <w:szCs w:val="22"/>
               </w:rPr>
             </w:pPr>
-            <w:bookmarkStart w:id="15" w:name="_Toc507747255"/>
-            <w:bookmarkStart w:id="16" w:name="_Toc14345922"/>
-            <w:bookmarkStart w:id="17" w:name="_Toc46909559"/>
-            <w:bookmarkStart w:id="18" w:name="_Toc109546221"/>
-            <w:bookmarkStart w:id="19" w:name="_Toc111107986"/>
+            <w:bookmarkStart w:id="14" w:name="_Toc507747255"/>
+            <w:bookmarkStart w:id="15" w:name="_Toc14345922"/>
+            <w:bookmarkStart w:id="16" w:name="_Toc46909559"/>
+            <w:bookmarkStart w:id="17" w:name="_Toc109546221"/>
+            <w:bookmarkStart w:id="18" w:name="_Toc111107986"/>
             <w:r>
               <w:rPr>
                 <w:rFonts w:ascii="Times New Roman" w:hAnsi="Times New Roman" w:cs="Times New Roman"/>
@@ -581,11 +587,11 @@
               </w:rPr>
               <w:t>6.5 Projeto Do Sistema Distribuído</w:t>
             </w:r>
+            <w:bookmarkEnd w:id="14"/>
             <w:bookmarkEnd w:id="15"/>
             <w:bookmarkEnd w:id="16"/>
             <w:bookmarkEnd w:id="17"/>
             <w:bookmarkEnd w:id="18"/>
-            <w:bookmarkEnd w:id="19"/>
           </w:p>
           <w:p>
             <w:pPr>
@@ -656,11 +662,11 @@
                 <w:szCs w:val="22"/>
               </w:rPr>
             </w:pPr>
-            <w:bookmarkStart w:id="20" w:name="_Toc507747256"/>
-            <w:bookmarkStart w:id="21" w:name="_Toc14345923"/>
-            <w:bookmarkStart w:id="22" w:name="_Toc46909560"/>
-            <w:bookmarkStart w:id="23" w:name="_Toc109546222"/>
-            <w:bookmarkStart w:id="24" w:name="_Toc111107987"/>
+            <w:bookmarkStart w:id="19" w:name="_Toc507747256"/>
+            <w:bookmarkStart w:id="20" w:name="_Toc14345923"/>
+            <w:bookmarkStart w:id="21" w:name="_Toc46909560"/>
+            <w:bookmarkStart w:id="22" w:name="_Toc109546222"/>
+            <w:bookmarkStart w:id="23" w:name="_Toc111107987"/>
             <w:r>
               <w:rPr>
                 <w:rFonts w:cs="Times New Roman"/>
@@ -671,11 +677,11 @@
               </w:rPr>
               <w:t>6.5.1 Procedimentos Para Tratamento Dos Desafios</w:t>
             </w:r>
+            <w:bookmarkEnd w:id="19"/>
             <w:bookmarkEnd w:id="20"/>
             <w:bookmarkEnd w:id="21"/>
             <w:bookmarkEnd w:id="22"/>
             <w:bookmarkEnd w:id="23"/>
-            <w:bookmarkEnd w:id="24"/>
           </w:p>
           <w:p>
             <w:pPr>
@@ -1253,9 +1259,9 @@
                 <w:szCs w:val="22"/>
               </w:rPr>
             </w:pPr>
-            <w:bookmarkStart w:id="25" w:name="_Toc46909561"/>
-            <w:bookmarkStart w:id="26" w:name="_Toc109546223"/>
-            <w:bookmarkStart w:id="27" w:name="_Toc111107988"/>
+            <w:bookmarkStart w:id="24" w:name="_Toc46909561"/>
+            <w:bookmarkStart w:id="25" w:name="_Toc109546223"/>
+            <w:bookmarkStart w:id="26" w:name="_Toc111107988"/>
             <w:r>
               <w:rPr>
                 <w:rFonts w:cs="Times New Roman"/>
@@ -1267,9 +1273,9 @@
               <w:lastRenderedPageBreak/>
               <w:t>6.5.2 Tecnologias E Arquiteturas De Distribuição</w:t>
             </w:r>
+            <w:bookmarkEnd w:id="24"/>
             <w:bookmarkEnd w:id="25"/>
             <w:bookmarkEnd w:id="26"/>
-            <w:bookmarkEnd w:id="27"/>
           </w:p>
           <w:p>
             <w:pPr>
@@ -1309,7 +1315,7 @@
               <w:rPr>
                 <w:rFonts w:ascii="Times New Roman" w:hAnsi="Times New Roman" w:cs="Times New Roman"/>
                 <w:b/>
-                <w:color w:val="000000" w:themeColor="text1"/>
+                <w:color w:val="FF0000"/>
               </w:rPr>
             </w:pPr>
             <w:r>
@@ -1319,6 +1325,23 @@
                 <w:color w:val="FF0000"/>
               </w:rPr>
               <w:t>FAZENDO</w:t>
+            </w:r>
+          </w:p>
+          <w:p>
+            <w:pPr>
+              <w:rPr>
+                <w:rFonts w:ascii="Times New Roman" w:hAnsi="Times New Roman" w:cs="Times New Roman"/>
+                <w:b/>
+                <w:color w:val="000000" w:themeColor="text1"/>
+              </w:rPr>
+            </w:pPr>
+            <w:r>
+              <w:rPr>
+                <w:rFonts w:ascii="Times New Roman" w:hAnsi="Times New Roman" w:cs="Times New Roman"/>
+                <w:b/>
+                <w:color w:val="FF0000"/>
+              </w:rPr>
+              <w:t>(TENHO QUE TIRAR  UMA DUVIDA COM GAVIÃO)</w:t>
             </w:r>
           </w:p>
         </w:tc>
@@ -1339,10 +1362,10 @@
                 <w:szCs w:val="22"/>
               </w:rPr>
             </w:pPr>
-            <w:bookmarkStart w:id="28" w:name="_Toc46909562"/>
-            <w:bookmarkStart w:id="29" w:name="_Toc109546224"/>
-            <w:bookmarkStart w:id="30" w:name="_Toc111107989"/>
-            <w:bookmarkStart w:id="31" w:name="_Toc14345916"/>
+            <w:bookmarkStart w:id="27" w:name="_Toc46909562"/>
+            <w:bookmarkStart w:id="28" w:name="_Toc109546224"/>
+            <w:bookmarkStart w:id="29" w:name="_Toc111107989"/>
+            <w:bookmarkStart w:id="30" w:name="_Toc14345916"/>
             <w:r>
               <w:rPr>
                 <w:rFonts w:ascii="Times New Roman" w:hAnsi="Times New Roman" w:cs="Times New Roman"/>
@@ -1352,46 +1375,44 @@
               </w:rPr>
               <w:t>7 Implementação Do Sistema De Software</w:t>
             </w:r>
+            <w:bookmarkEnd w:id="27"/>
             <w:bookmarkEnd w:id="28"/>
             <w:bookmarkEnd w:id="29"/>
-            <w:bookmarkEnd w:id="30"/>
-          </w:p>
-          <w:bookmarkEnd w:id="31"/>
-          <w:p>
-            <w:pPr>
-              <w:rPr>
-                <w:rFonts w:ascii="Times New Roman" w:hAnsi="Times New Roman" w:cs="Times New Roman"/>
-                <w:color w:val="000000" w:themeColor="text1"/>
-              </w:rPr>
-            </w:pPr>
-          </w:p>
-        </w:tc>
-        <w:tc>
-          <w:tcPr>
-            <w:tcW w:w="2831" w:type="dxa"/>
-          </w:tcPr>
-          <w:p>
-            <w:pPr>
-              <w:rPr>
-                <w:b/>
-                <w:color w:val="FF0000"/>
-              </w:rPr>
-            </w:pPr>
-          </w:p>
-          <w:p>
-            <w:pPr>
-              <w:rPr>
-                <w:b/>
-                <w:color w:val="FF0000"/>
-              </w:rPr>
-            </w:pPr>
-            <w:r>
-              <w:rPr>
-                <w:rFonts w:ascii="Times New Roman" w:hAnsi="Times New Roman" w:cs="Times New Roman"/>
-                <w:b/>
-                <w:color w:val="FF0000"/>
-              </w:rPr>
-              <w:t>TEM QUE FAZER PARA 10/09</w:t>
+          </w:p>
+          <w:bookmarkEnd w:id="30"/>
+          <w:p>
+            <w:pPr>
+              <w:rPr>
+                <w:rFonts w:ascii="Times New Roman" w:hAnsi="Times New Roman" w:cs="Times New Roman"/>
+                <w:color w:val="000000" w:themeColor="text1"/>
+              </w:rPr>
+            </w:pPr>
+          </w:p>
+        </w:tc>
+        <w:tc>
+          <w:tcPr>
+            <w:tcW w:w="2831" w:type="dxa"/>
+          </w:tcPr>
+          <w:p>
+            <w:pPr>
+              <w:rPr>
+                <w:b/>
+                <w:color w:val="FF0000"/>
+              </w:rPr>
+            </w:pPr>
+          </w:p>
+          <w:p>
+            <w:pPr>
+              <w:rPr>
+                <w:color w:val="000000" w:themeColor="text1"/>
+              </w:rPr>
+            </w:pPr>
+            <w:r>
+              <w:rPr>
+                <w:rFonts w:ascii="Times New Roman" w:hAnsi="Times New Roman" w:cs="Times New Roman"/>
+                <w:color w:val="000000" w:themeColor="text1"/>
+              </w:rPr>
+              <w:t>Vinicius</w:t>
             </w:r>
           </w:p>
           <w:p>
@@ -1415,6 +1436,14 @@
                 <w:color w:val="000000" w:themeColor="text1"/>
               </w:rPr>
             </w:pPr>
+            <w:r>
+              <w:rPr>
+                <w:rFonts w:ascii="Times New Roman" w:hAnsi="Times New Roman" w:cs="Times New Roman"/>
+                <w:b/>
+                <w:color w:val="000000" w:themeColor="text1"/>
+              </w:rPr>
+              <w:t>Pronto</w:t>
+            </w:r>
           </w:p>
         </w:tc>
       </w:tr>
@@ -1434,9 +1463,9 @@
                 <w:szCs w:val="22"/>
               </w:rPr>
             </w:pPr>
-            <w:bookmarkStart w:id="32" w:name="_Toc46909563"/>
-            <w:bookmarkStart w:id="33" w:name="_Toc109546225"/>
-            <w:bookmarkStart w:id="34" w:name="_Toc111107990"/>
+            <w:bookmarkStart w:id="31" w:name="_Toc46909563"/>
+            <w:bookmarkStart w:id="32" w:name="_Toc109546225"/>
+            <w:bookmarkStart w:id="33" w:name="_Toc111107990"/>
             <w:r>
               <w:rPr>
                 <w:rFonts w:ascii="Times New Roman" w:hAnsi="Times New Roman" w:cs="Times New Roman"/>
@@ -1446,9 +1475,9 @@
               </w:rPr>
               <w:t>7.1 Componentes Do Sistema De Software</w:t>
             </w:r>
+            <w:bookmarkEnd w:id="31"/>
             <w:bookmarkEnd w:id="32"/>
             <w:bookmarkEnd w:id="33"/>
-            <w:bookmarkEnd w:id="34"/>
           </w:p>
           <w:p>
             <w:pPr>
@@ -1527,9 +1556,9 @@
                 <w:szCs w:val="22"/>
               </w:rPr>
             </w:pPr>
-            <w:bookmarkStart w:id="35" w:name="_Toc46909564"/>
-            <w:bookmarkStart w:id="36" w:name="_Toc109546226"/>
-            <w:bookmarkStart w:id="37" w:name="_Toc111107991"/>
+            <w:bookmarkStart w:id="34" w:name="_Toc46909564"/>
+            <w:bookmarkStart w:id="35" w:name="_Toc109546226"/>
+            <w:bookmarkStart w:id="36" w:name="_Toc111107991"/>
             <w:r>
               <w:rPr>
                 <w:rFonts w:ascii="Times New Roman" w:hAnsi="Times New Roman" w:cs="Times New Roman"/>
@@ -1539,9 +1568,9 @@
               </w:rPr>
               <w:t>7.2 Tecnologias De Implementação</w:t>
             </w:r>
+            <w:bookmarkEnd w:id="34"/>
             <w:bookmarkEnd w:id="35"/>
             <w:bookmarkEnd w:id="36"/>
-            <w:bookmarkEnd w:id="37"/>
           </w:p>
           <w:p>
             <w:pPr>
@@ -1621,9 +1650,9 @@
                 <w:szCs w:val="22"/>
               </w:rPr>
             </w:pPr>
-            <w:bookmarkStart w:id="38" w:name="_Toc46909565"/>
-            <w:bookmarkStart w:id="39" w:name="_Toc109546227"/>
-            <w:bookmarkStart w:id="40" w:name="_Toc111107992"/>
+            <w:bookmarkStart w:id="37" w:name="_Toc46909565"/>
+            <w:bookmarkStart w:id="38" w:name="_Toc109546227"/>
+            <w:bookmarkStart w:id="39" w:name="_Toc111107992"/>
             <w:r>
               <w:rPr>
                 <w:rFonts w:cs="Times New Roman"/>
@@ -1655,9 +1684,9 @@
               </w:rPr>
               <w:t>Adotados</w:t>
             </w:r>
+            <w:bookmarkEnd w:id="37"/>
             <w:bookmarkEnd w:id="38"/>
             <w:bookmarkEnd w:id="39"/>
-            <w:bookmarkEnd w:id="40"/>
           </w:p>
         </w:tc>
         <w:tc>
@@ -1729,11 +1758,11 @@
                 <w:szCs w:val="22"/>
               </w:rPr>
             </w:pPr>
-            <w:bookmarkStart w:id="41" w:name="_Toc507747252"/>
-            <w:bookmarkStart w:id="42" w:name="_Toc14345919"/>
-            <w:bookmarkStart w:id="43" w:name="_Toc46909566"/>
-            <w:bookmarkStart w:id="44" w:name="_Toc109546228"/>
-            <w:bookmarkStart w:id="45" w:name="_Toc111107993"/>
+            <w:bookmarkStart w:id="40" w:name="_Toc507747252"/>
+            <w:bookmarkStart w:id="41" w:name="_Toc14345919"/>
+            <w:bookmarkStart w:id="42" w:name="_Toc46909566"/>
+            <w:bookmarkStart w:id="43" w:name="_Toc109546228"/>
+            <w:bookmarkStart w:id="44" w:name="_Toc111107993"/>
             <w:r>
               <w:rPr>
                 <w:rFonts w:cs="Times New Roman"/>
@@ -1755,7 +1784,7 @@
               </w:rPr>
               <w:t>Design Patterns</w:t>
             </w:r>
-            <w:bookmarkEnd w:id="41"/>
+            <w:bookmarkEnd w:id="40"/>
             <w:r>
               <w:rPr>
                 <w:rFonts w:cs="Times New Roman"/>
@@ -1766,10 +1795,10 @@
               </w:rPr>
               <w:t xml:space="preserve"> Aplicados</w:t>
             </w:r>
+            <w:bookmarkEnd w:id="41"/>
             <w:bookmarkEnd w:id="42"/>
             <w:bookmarkEnd w:id="43"/>
             <w:bookmarkEnd w:id="44"/>
-            <w:bookmarkEnd w:id="45"/>
           </w:p>
         </w:tc>
         <w:tc>
@@ -1833,10 +1862,10 @@
                 <w:szCs w:val="22"/>
               </w:rPr>
             </w:pPr>
-            <w:bookmarkStart w:id="46" w:name="_Toc14345920"/>
-            <w:bookmarkStart w:id="47" w:name="_Toc46909567"/>
-            <w:bookmarkStart w:id="48" w:name="_Toc109546229"/>
-            <w:bookmarkStart w:id="49" w:name="_Toc111107994"/>
+            <w:bookmarkStart w:id="45" w:name="_Toc14345920"/>
+            <w:bookmarkStart w:id="46" w:name="_Toc46909567"/>
+            <w:bookmarkStart w:id="47" w:name="_Toc109546229"/>
+            <w:bookmarkStart w:id="48" w:name="_Toc111107994"/>
             <w:r>
               <w:rPr>
                 <w:rFonts w:cs="Times New Roman"/>
@@ -1847,10 +1876,10 @@
               </w:rPr>
               <w:t>7.2.3 Convenções E Guias Para Codificação</w:t>
             </w:r>
+            <w:bookmarkEnd w:id="45"/>
             <w:bookmarkEnd w:id="46"/>
             <w:bookmarkEnd w:id="47"/>
             <w:bookmarkEnd w:id="48"/>
-            <w:bookmarkEnd w:id="49"/>
           </w:p>
           <w:p>
             <w:pPr>
@@ -1930,11 +1959,11 @@
                 <w:szCs w:val="22"/>
               </w:rPr>
             </w:pPr>
-            <w:bookmarkStart w:id="50" w:name="_Toc507747250"/>
-            <w:bookmarkStart w:id="51" w:name="_Toc14345915"/>
-            <w:bookmarkStart w:id="52" w:name="_Toc46909568"/>
-            <w:bookmarkStart w:id="53" w:name="_Toc109546230"/>
-            <w:bookmarkStart w:id="54" w:name="_Toc111107995"/>
+            <w:bookmarkStart w:id="49" w:name="_Toc507747250"/>
+            <w:bookmarkStart w:id="50" w:name="_Toc14345915"/>
+            <w:bookmarkStart w:id="51" w:name="_Toc46909568"/>
+            <w:bookmarkStart w:id="52" w:name="_Toc109546230"/>
+            <w:bookmarkStart w:id="53" w:name="_Toc111107995"/>
             <w:r>
               <w:rPr>
                 <w:rFonts w:cs="Times New Roman"/>
@@ -1945,47 +1974,45 @@
               </w:rPr>
               <w:t>7.2.4 Estrutura Física Do Banco De Dados</w:t>
             </w:r>
+            <w:bookmarkEnd w:id="49"/>
             <w:bookmarkEnd w:id="50"/>
             <w:bookmarkEnd w:id="51"/>
             <w:bookmarkEnd w:id="52"/>
             <w:bookmarkEnd w:id="53"/>
-            <w:bookmarkEnd w:id="54"/>
-          </w:p>
-          <w:p>
-            <w:pPr>
-              <w:rPr>
-                <w:rFonts w:ascii="Times New Roman" w:hAnsi="Times New Roman" w:cs="Times New Roman"/>
-                <w:color w:val="000000" w:themeColor="text1"/>
-              </w:rPr>
-            </w:pPr>
-          </w:p>
-        </w:tc>
-        <w:tc>
-          <w:tcPr>
-            <w:tcW w:w="2831" w:type="dxa"/>
-          </w:tcPr>
-          <w:p>
-            <w:pPr>
-              <w:rPr>
-                <w:b/>
-                <w:color w:val="FF0000"/>
-              </w:rPr>
-            </w:pPr>
-          </w:p>
-          <w:p>
-            <w:pPr>
-              <w:rPr>
-                <w:b/>
-                <w:color w:val="FF0000"/>
-              </w:rPr>
-            </w:pPr>
-            <w:r>
-              <w:rPr>
-                <w:rFonts w:ascii="Times New Roman" w:hAnsi="Times New Roman" w:cs="Times New Roman"/>
-                <w:b/>
-                <w:color w:val="FF0000"/>
-              </w:rPr>
-              <w:t>TEM QUE FAZER PARA 10/09</w:t>
+          </w:p>
+          <w:p>
+            <w:pPr>
+              <w:rPr>
+                <w:rFonts w:ascii="Times New Roman" w:hAnsi="Times New Roman" w:cs="Times New Roman"/>
+                <w:color w:val="000000" w:themeColor="text1"/>
+              </w:rPr>
+            </w:pPr>
+          </w:p>
+        </w:tc>
+        <w:tc>
+          <w:tcPr>
+            <w:tcW w:w="2831" w:type="dxa"/>
+          </w:tcPr>
+          <w:p>
+            <w:pPr>
+              <w:rPr>
+                <w:b/>
+                <w:color w:val="FF0000"/>
+              </w:rPr>
+            </w:pPr>
+          </w:p>
+          <w:p>
+            <w:pPr>
+              <w:rPr>
+                <w:color w:val="000000" w:themeColor="text1"/>
+              </w:rPr>
+            </w:pPr>
+            <w:r>
+              <w:rPr>
+                <w:rFonts w:ascii="Times New Roman" w:hAnsi="Times New Roman" w:cs="Times New Roman"/>
+                <w:color w:val="000000" w:themeColor="text1"/>
+              </w:rPr>
+              <w:t>Vinicius</w:t>
             </w:r>
           </w:p>
           <w:p>
@@ -2009,6 +2036,14 @@
                 <w:color w:val="000000" w:themeColor="text1"/>
               </w:rPr>
             </w:pPr>
+            <w:r>
+              <w:rPr>
+                <w:rFonts w:ascii="Times New Roman" w:hAnsi="Times New Roman" w:cs="Times New Roman"/>
+                <w:b/>
+                <w:color w:val="000000" w:themeColor="text1"/>
+              </w:rPr>
+              <w:t>Pronto</w:t>
+            </w:r>
           </w:p>
         </w:tc>
       </w:tr>
@@ -2028,10 +2063,10 @@
                 <w:szCs w:val="22"/>
               </w:rPr>
             </w:pPr>
-            <w:bookmarkStart w:id="55" w:name="_Toc14345921"/>
-            <w:bookmarkStart w:id="56" w:name="_Toc46909569"/>
-            <w:bookmarkStart w:id="57" w:name="_Toc109546231"/>
-            <w:bookmarkStart w:id="58" w:name="_Toc111107996"/>
+            <w:bookmarkStart w:id="54" w:name="_Toc14345921"/>
+            <w:bookmarkStart w:id="55" w:name="_Toc46909569"/>
+            <w:bookmarkStart w:id="56" w:name="_Toc109546231"/>
+            <w:bookmarkStart w:id="57" w:name="_Toc111107996"/>
             <w:r>
               <w:rPr>
                 <w:rFonts w:ascii="Times New Roman" w:hAnsi="Times New Roman" w:cs="Times New Roman"/>
@@ -2041,10 +2076,10 @@
               </w:rPr>
               <w:t>7.3 Análise De Complexidade Algorítmica</w:t>
             </w:r>
+            <w:bookmarkEnd w:id="54"/>
             <w:bookmarkEnd w:id="55"/>
             <w:bookmarkEnd w:id="56"/>
             <w:bookmarkEnd w:id="57"/>
-            <w:bookmarkEnd w:id="58"/>
             <w:r>
               <w:rPr>
                 <w:rFonts w:ascii="Times New Roman" w:hAnsi="Times New Roman" w:cs="Times New Roman"/>
@@ -2108,11 +2143,11 @@
                 <w:szCs w:val="22"/>
               </w:rPr>
             </w:pPr>
-            <w:bookmarkStart w:id="59" w:name="_Toc507747262"/>
-            <w:bookmarkStart w:id="60" w:name="_Toc14345929"/>
-            <w:bookmarkStart w:id="61" w:name="_Toc46909570"/>
-            <w:bookmarkStart w:id="62" w:name="_Toc109546232"/>
-            <w:bookmarkStart w:id="63" w:name="_Toc111107997"/>
+            <w:bookmarkStart w:id="58" w:name="_Toc507747262"/>
+            <w:bookmarkStart w:id="59" w:name="_Toc14345929"/>
+            <w:bookmarkStart w:id="60" w:name="_Toc46909570"/>
+            <w:bookmarkStart w:id="61" w:name="_Toc109546232"/>
+            <w:bookmarkStart w:id="62" w:name="_Toc111107997"/>
             <w:r>
               <w:rPr>
                 <w:rFonts w:ascii="Times New Roman" w:hAnsi="Times New Roman" w:cs="Times New Roman"/>
@@ -2122,56 +2157,47 @@
               </w:rPr>
               <w:t>8 Plano De Testes</w:t>
             </w:r>
+            <w:bookmarkEnd w:id="58"/>
             <w:bookmarkEnd w:id="59"/>
             <w:bookmarkEnd w:id="60"/>
             <w:bookmarkEnd w:id="61"/>
             <w:bookmarkEnd w:id="62"/>
-            <w:bookmarkEnd w:id="63"/>
-          </w:p>
-          <w:p>
-            <w:pPr>
-              <w:rPr>
-                <w:rFonts w:ascii="Times New Roman" w:hAnsi="Times New Roman" w:cs="Times New Roman"/>
-                <w:color w:val="000000" w:themeColor="text1"/>
-              </w:rPr>
-            </w:pPr>
-          </w:p>
-        </w:tc>
-        <w:tc>
-          <w:tcPr>
-            <w:tcW w:w="2831" w:type="dxa"/>
-          </w:tcPr>
-          <w:p>
-            <w:pPr>
-              <w:rPr>
-                <w:b/>
-                <w:color w:val="FF0000"/>
-              </w:rPr>
-            </w:pPr>
-          </w:p>
-          <w:p>
-            <w:pPr>
-              <w:rPr>
-                <w:b/>
-                <w:color w:val="FF0000"/>
-              </w:rPr>
-            </w:pPr>
-            <w:r>
-              <w:rPr>
-                <w:rFonts w:ascii="Times New Roman" w:hAnsi="Times New Roman" w:cs="Times New Roman"/>
-                <w:b/>
-                <w:color w:val="FF0000"/>
-              </w:rPr>
-              <w:t>TEM QUE FAZER PARA 10/09</w:t>
-            </w:r>
-          </w:p>
-          <w:p>
-            <w:pPr>
-              <w:rPr>
-                <w:rFonts w:ascii="Times New Roman" w:hAnsi="Times New Roman" w:cs="Times New Roman"/>
-                <w:color w:val="000000" w:themeColor="text1"/>
-              </w:rPr>
-            </w:pPr>
+          </w:p>
+          <w:p>
+            <w:pPr>
+              <w:rPr>
+                <w:rFonts w:ascii="Times New Roman" w:hAnsi="Times New Roman" w:cs="Times New Roman"/>
+                <w:color w:val="000000" w:themeColor="text1"/>
+              </w:rPr>
+            </w:pPr>
+          </w:p>
+        </w:tc>
+        <w:tc>
+          <w:tcPr>
+            <w:tcW w:w="2831" w:type="dxa"/>
+          </w:tcPr>
+          <w:p>
+            <w:pPr>
+              <w:rPr>
+                <w:b/>
+                <w:color w:val="FF0000"/>
+              </w:rPr>
+            </w:pPr>
+          </w:p>
+          <w:p>
+            <w:pPr>
+              <w:rPr>
+                <w:rFonts w:ascii="Times New Roman" w:hAnsi="Times New Roman" w:cs="Times New Roman"/>
+                <w:color w:val="000000" w:themeColor="text1"/>
+              </w:rPr>
+            </w:pPr>
+            <w:r>
+              <w:rPr>
+                <w:rFonts w:ascii="Times New Roman" w:hAnsi="Times New Roman" w:cs="Times New Roman"/>
+                <w:color w:val="000000" w:themeColor="text1"/>
+              </w:rPr>
+              <w:t>Vinicius</w:t>
+            </w:r>
           </w:p>
         </w:tc>
         <w:tc>
@@ -2186,6 +2212,14 @@
                 <w:color w:val="000000" w:themeColor="text1"/>
               </w:rPr>
             </w:pPr>
+            <w:r>
+              <w:rPr>
+                <w:rFonts w:ascii="Times New Roman" w:hAnsi="Times New Roman" w:cs="Times New Roman"/>
+                <w:b/>
+                <w:color w:val="000000" w:themeColor="text1"/>
+              </w:rPr>
+              <w:t>Pronto</w:t>
+            </w:r>
           </w:p>
         </w:tc>
       </w:tr>
@@ -2205,11 +2239,11 @@
                 <w:szCs w:val="22"/>
               </w:rPr>
             </w:pPr>
-            <w:bookmarkStart w:id="64" w:name="_Toc507747263"/>
-            <w:bookmarkStart w:id="65" w:name="_Toc14345930"/>
-            <w:bookmarkStart w:id="66" w:name="_Toc46909571"/>
-            <w:bookmarkStart w:id="67" w:name="_Toc109546233"/>
-            <w:bookmarkStart w:id="68" w:name="_Toc111107998"/>
+            <w:bookmarkStart w:id="63" w:name="_Toc507747263"/>
+            <w:bookmarkStart w:id="64" w:name="_Toc14345930"/>
+            <w:bookmarkStart w:id="65" w:name="_Toc46909571"/>
+            <w:bookmarkStart w:id="66" w:name="_Toc109546233"/>
+            <w:bookmarkStart w:id="67" w:name="_Toc111107998"/>
             <w:r>
               <w:rPr>
                 <w:rFonts w:ascii="Times New Roman" w:eastAsia="Arial Unicode MS" w:hAnsi="Times New Roman" w:cs="Times New Roman"/>
@@ -2219,56 +2253,54 @@
               </w:rPr>
               <w:t>8.1 Finalidade</w:t>
             </w:r>
+            <w:bookmarkEnd w:id="63"/>
             <w:bookmarkEnd w:id="64"/>
             <w:bookmarkEnd w:id="65"/>
             <w:bookmarkEnd w:id="66"/>
             <w:bookmarkEnd w:id="67"/>
-            <w:bookmarkEnd w:id="68"/>
-          </w:p>
-          <w:p>
-            <w:pPr>
-              <w:rPr>
-                <w:rFonts w:ascii="Times New Roman" w:hAnsi="Times New Roman" w:cs="Times New Roman"/>
-                <w:color w:val="000000" w:themeColor="text1"/>
-              </w:rPr>
-            </w:pPr>
-          </w:p>
-        </w:tc>
-        <w:tc>
-          <w:tcPr>
-            <w:tcW w:w="2831" w:type="dxa"/>
-          </w:tcPr>
-          <w:p>
-            <w:pPr>
-              <w:rPr>
-                <w:b/>
-                <w:color w:val="FF0000"/>
-              </w:rPr>
-            </w:pPr>
-          </w:p>
-          <w:p>
-            <w:pPr>
-              <w:rPr>
-                <w:b/>
-                <w:color w:val="FF0000"/>
-              </w:rPr>
-            </w:pPr>
-            <w:r>
-              <w:rPr>
-                <w:rFonts w:ascii="Times New Roman" w:hAnsi="Times New Roman" w:cs="Times New Roman"/>
-                <w:b/>
-                <w:color w:val="FF0000"/>
-              </w:rPr>
-              <w:t>TEM QUE FAZER PARA 10/09</w:t>
-            </w:r>
-          </w:p>
-          <w:p>
-            <w:pPr>
-              <w:rPr>
-                <w:rFonts w:ascii="Times New Roman" w:hAnsi="Times New Roman" w:cs="Times New Roman"/>
-                <w:color w:val="000000" w:themeColor="text1"/>
-              </w:rPr>
-            </w:pPr>
+          </w:p>
+          <w:p>
+            <w:pPr>
+              <w:rPr>
+                <w:rFonts w:ascii="Times New Roman" w:hAnsi="Times New Roman" w:cs="Times New Roman"/>
+                <w:color w:val="000000" w:themeColor="text1"/>
+              </w:rPr>
+            </w:pPr>
+          </w:p>
+        </w:tc>
+        <w:tc>
+          <w:tcPr>
+            <w:tcW w:w="2831" w:type="dxa"/>
+          </w:tcPr>
+          <w:p>
+            <w:pPr>
+              <w:rPr>
+                <w:b/>
+                <w:color w:val="FF0000"/>
+              </w:rPr>
+            </w:pPr>
+          </w:p>
+          <w:p>
+            <w:pPr>
+              <w:rPr>
+                <w:rFonts w:ascii="Times New Roman" w:hAnsi="Times New Roman" w:cs="Times New Roman"/>
+                <w:color w:val="000000" w:themeColor="text1"/>
+              </w:rPr>
+            </w:pPr>
+            <w:r>
+              <w:rPr>
+                <w:rFonts w:ascii="Times New Roman" w:hAnsi="Times New Roman" w:cs="Times New Roman"/>
+                <w:color w:val="000000" w:themeColor="text1"/>
+              </w:rPr>
+              <w:t>Vinicius</w:t>
+            </w:r>
+            <w:r>
+              <w:rPr>
+                <w:rFonts w:ascii="Times New Roman" w:hAnsi="Times New Roman" w:cs="Times New Roman"/>
+                <w:color w:val="000000" w:themeColor="text1"/>
+              </w:rPr>
+              <w:t xml:space="preserve"> </w:t>
+            </w:r>
           </w:p>
         </w:tc>
         <w:tc>
@@ -2283,6 +2315,14 @@
                 <w:color w:val="000000" w:themeColor="text1"/>
               </w:rPr>
             </w:pPr>
+            <w:r>
+              <w:rPr>
+                <w:rFonts w:ascii="Times New Roman" w:hAnsi="Times New Roman" w:cs="Times New Roman"/>
+                <w:b/>
+                <w:color w:val="000000" w:themeColor="text1"/>
+              </w:rPr>
+              <w:t>Pronto</w:t>
+            </w:r>
           </w:p>
         </w:tc>
       </w:tr>
@@ -2302,11 +2342,11 @@
                 <w:szCs w:val="22"/>
               </w:rPr>
             </w:pPr>
-            <w:bookmarkStart w:id="69" w:name="_Toc507747264"/>
-            <w:bookmarkStart w:id="70" w:name="_Toc14345931"/>
-            <w:bookmarkStart w:id="71" w:name="_Toc46909572"/>
-            <w:bookmarkStart w:id="72" w:name="_Toc109546234"/>
-            <w:bookmarkStart w:id="73" w:name="_Toc111107999"/>
+            <w:bookmarkStart w:id="68" w:name="_Toc507747264"/>
+            <w:bookmarkStart w:id="69" w:name="_Toc14345931"/>
+            <w:bookmarkStart w:id="70" w:name="_Toc46909572"/>
+            <w:bookmarkStart w:id="71" w:name="_Toc109546234"/>
+            <w:bookmarkStart w:id="72" w:name="_Toc111107999"/>
             <w:r>
               <w:rPr>
                 <w:rFonts w:ascii="Times New Roman" w:eastAsia="Arial Unicode MS" w:hAnsi="Times New Roman" w:cs="Times New Roman"/>
@@ -2316,56 +2356,54 @@
               </w:rPr>
               <w:t>8.2 Escopo</w:t>
             </w:r>
+            <w:bookmarkEnd w:id="68"/>
             <w:bookmarkEnd w:id="69"/>
             <w:bookmarkEnd w:id="70"/>
             <w:bookmarkEnd w:id="71"/>
             <w:bookmarkEnd w:id="72"/>
-            <w:bookmarkEnd w:id="73"/>
-          </w:p>
-          <w:p>
-            <w:pPr>
-              <w:rPr>
-                <w:rFonts w:ascii="Times New Roman" w:hAnsi="Times New Roman" w:cs="Times New Roman"/>
-                <w:color w:val="000000" w:themeColor="text1"/>
-              </w:rPr>
-            </w:pPr>
-          </w:p>
-        </w:tc>
-        <w:tc>
-          <w:tcPr>
-            <w:tcW w:w="2831" w:type="dxa"/>
-          </w:tcPr>
-          <w:p>
-            <w:pPr>
-              <w:rPr>
-                <w:b/>
-                <w:color w:val="FF0000"/>
-              </w:rPr>
-            </w:pPr>
-          </w:p>
-          <w:p>
-            <w:pPr>
-              <w:rPr>
-                <w:b/>
-                <w:color w:val="FF0000"/>
-              </w:rPr>
-            </w:pPr>
-            <w:r>
-              <w:rPr>
-                <w:rFonts w:ascii="Times New Roman" w:hAnsi="Times New Roman" w:cs="Times New Roman"/>
-                <w:b/>
-                <w:color w:val="FF0000"/>
-              </w:rPr>
-              <w:t>TEM QUE FAZER PARA 10/09</w:t>
-            </w:r>
-          </w:p>
-          <w:p>
-            <w:pPr>
-              <w:rPr>
-                <w:rFonts w:ascii="Times New Roman" w:hAnsi="Times New Roman" w:cs="Times New Roman"/>
-                <w:color w:val="000000" w:themeColor="text1"/>
-              </w:rPr>
-            </w:pPr>
+          </w:p>
+          <w:p>
+            <w:pPr>
+              <w:rPr>
+                <w:rFonts w:ascii="Times New Roman" w:hAnsi="Times New Roman" w:cs="Times New Roman"/>
+                <w:color w:val="000000" w:themeColor="text1"/>
+              </w:rPr>
+            </w:pPr>
+          </w:p>
+        </w:tc>
+        <w:tc>
+          <w:tcPr>
+            <w:tcW w:w="2831" w:type="dxa"/>
+          </w:tcPr>
+          <w:p>
+            <w:pPr>
+              <w:rPr>
+                <w:b/>
+                <w:color w:val="FF0000"/>
+              </w:rPr>
+            </w:pPr>
+          </w:p>
+          <w:p>
+            <w:pPr>
+              <w:rPr>
+                <w:rFonts w:ascii="Times New Roman" w:hAnsi="Times New Roman" w:cs="Times New Roman"/>
+                <w:color w:val="000000" w:themeColor="text1"/>
+              </w:rPr>
+            </w:pPr>
+            <w:r>
+              <w:rPr>
+                <w:rFonts w:ascii="Times New Roman" w:hAnsi="Times New Roman" w:cs="Times New Roman"/>
+                <w:color w:val="000000" w:themeColor="text1"/>
+              </w:rPr>
+              <w:t>Vinicius</w:t>
+            </w:r>
+            <w:r>
+              <w:rPr>
+                <w:rFonts w:ascii="Times New Roman" w:hAnsi="Times New Roman" w:cs="Times New Roman"/>
+                <w:color w:val="000000" w:themeColor="text1"/>
+              </w:rPr>
+              <w:t xml:space="preserve"> </w:t>
+            </w:r>
           </w:p>
         </w:tc>
         <w:tc>
@@ -2380,6 +2418,14 @@
                 <w:color w:val="000000" w:themeColor="text1"/>
               </w:rPr>
             </w:pPr>
+            <w:r>
+              <w:rPr>
+                <w:rFonts w:ascii="Times New Roman" w:hAnsi="Times New Roman" w:cs="Times New Roman"/>
+                <w:b/>
+                <w:color w:val="000000" w:themeColor="text1"/>
+              </w:rPr>
+              <w:t>Pronto</w:t>
+            </w:r>
           </w:p>
         </w:tc>
       </w:tr>
@@ -2400,11 +2446,11 @@
                 <w:szCs w:val="22"/>
               </w:rPr>
             </w:pPr>
-            <w:bookmarkStart w:id="74" w:name="_Toc507747265"/>
-            <w:bookmarkStart w:id="75" w:name="_Toc14345932"/>
-            <w:bookmarkStart w:id="76" w:name="_Toc46909573"/>
-            <w:bookmarkStart w:id="77" w:name="_Toc109546235"/>
-            <w:bookmarkStart w:id="78" w:name="_Toc111108000"/>
+            <w:bookmarkStart w:id="73" w:name="_Toc507747265"/>
+            <w:bookmarkStart w:id="74" w:name="_Toc14345932"/>
+            <w:bookmarkStart w:id="75" w:name="_Toc46909573"/>
+            <w:bookmarkStart w:id="76" w:name="_Toc109546235"/>
+            <w:bookmarkStart w:id="77" w:name="_Toc111108000"/>
             <w:r>
               <w:rPr>
                 <w:rFonts w:cs="Times New Roman"/>
@@ -2413,73 +2459,80 @@
                 <w:sz w:val="22"/>
                 <w:szCs w:val="22"/>
               </w:rPr>
-              <w:lastRenderedPageBreak/>
               <w:t>8.2.1 Referências Aos Documentos Relevantes</w:t>
             </w:r>
+            <w:bookmarkEnd w:id="73"/>
             <w:bookmarkEnd w:id="74"/>
             <w:bookmarkEnd w:id="75"/>
             <w:bookmarkEnd w:id="76"/>
             <w:bookmarkEnd w:id="77"/>
+          </w:p>
+          <w:p>
+            <w:pPr>
+              <w:rPr>
+                <w:rFonts w:ascii="Times New Roman" w:hAnsi="Times New Roman" w:cs="Times New Roman"/>
+                <w:color w:val="000000" w:themeColor="text1"/>
+              </w:rPr>
+            </w:pPr>
+          </w:p>
+        </w:tc>
+        <w:tc>
+          <w:tcPr>
+            <w:tcW w:w="2831" w:type="dxa"/>
+          </w:tcPr>
+          <w:p>
+            <w:pPr>
+              <w:rPr>
+                <w:b/>
+                <w:color w:val="FF0000"/>
+              </w:rPr>
+            </w:pPr>
+          </w:p>
+          <w:p>
+            <w:pPr>
+              <w:rPr>
+                <w:rFonts w:ascii="Times New Roman" w:hAnsi="Times New Roman" w:cs="Times New Roman"/>
+                <w:color w:val="000000" w:themeColor="text1"/>
+              </w:rPr>
+            </w:pPr>
+            <w:r>
+              <w:rPr>
+                <w:rFonts w:ascii="Times New Roman" w:hAnsi="Times New Roman" w:cs="Times New Roman"/>
+                <w:color w:val="000000" w:themeColor="text1"/>
+              </w:rPr>
+              <w:t>Vinicius</w:t>
+            </w:r>
+            <w:r>
+              <w:rPr>
+                <w:rFonts w:ascii="Times New Roman" w:hAnsi="Times New Roman" w:cs="Times New Roman"/>
+                <w:color w:val="000000" w:themeColor="text1"/>
+              </w:rPr>
+              <w:t xml:space="preserve"> </w:t>
+            </w:r>
+          </w:p>
+        </w:tc>
+        <w:tc>
+          <w:tcPr>
+            <w:tcW w:w="2832" w:type="dxa"/>
+          </w:tcPr>
+          <w:p>
+            <w:pPr>
+              <w:rPr>
+                <w:rFonts w:ascii="Times New Roman" w:hAnsi="Times New Roman" w:cs="Times New Roman"/>
+                <w:b/>
+                <w:color w:val="000000" w:themeColor="text1"/>
+              </w:rPr>
+            </w:pPr>
+            <w:r>
+              <w:rPr>
+                <w:rFonts w:ascii="Times New Roman" w:hAnsi="Times New Roman" w:cs="Times New Roman"/>
+                <w:b/>
+                <w:color w:val="000000" w:themeColor="text1"/>
+              </w:rPr>
+              <w:t>Pronto</w:t>
+            </w:r>
+            <w:bookmarkStart w:id="78" w:name="_GoBack"/>
             <w:bookmarkEnd w:id="78"/>
-          </w:p>
-          <w:p>
-            <w:pPr>
-              <w:rPr>
-                <w:rFonts w:ascii="Times New Roman" w:hAnsi="Times New Roman" w:cs="Times New Roman"/>
-                <w:color w:val="000000" w:themeColor="text1"/>
-              </w:rPr>
-            </w:pPr>
-          </w:p>
-        </w:tc>
-        <w:tc>
-          <w:tcPr>
-            <w:tcW w:w="2831" w:type="dxa"/>
-          </w:tcPr>
-          <w:p>
-            <w:pPr>
-              <w:rPr>
-                <w:b/>
-                <w:color w:val="FF0000"/>
-              </w:rPr>
-            </w:pPr>
-          </w:p>
-          <w:p>
-            <w:pPr>
-              <w:rPr>
-                <w:b/>
-                <w:color w:val="FF0000"/>
-              </w:rPr>
-            </w:pPr>
-            <w:r>
-              <w:rPr>
-                <w:rFonts w:ascii="Times New Roman" w:hAnsi="Times New Roman" w:cs="Times New Roman"/>
-                <w:b/>
-                <w:color w:val="FF0000"/>
-              </w:rPr>
-              <w:t>TEM QUE FAZER PARA 10/09</w:t>
-            </w:r>
-          </w:p>
-          <w:p>
-            <w:pPr>
-              <w:rPr>
-                <w:rFonts w:ascii="Times New Roman" w:hAnsi="Times New Roman" w:cs="Times New Roman"/>
-                <w:color w:val="000000" w:themeColor="text1"/>
-              </w:rPr>
-            </w:pPr>
-          </w:p>
-        </w:tc>
-        <w:tc>
-          <w:tcPr>
-            <w:tcW w:w="2832" w:type="dxa"/>
-          </w:tcPr>
-          <w:p>
-            <w:pPr>
-              <w:rPr>
-                <w:rFonts w:ascii="Times New Roman" w:hAnsi="Times New Roman" w:cs="Times New Roman"/>
-                <w:b/>
-                <w:color w:val="000000" w:themeColor="text1"/>
-              </w:rPr>
-            </w:pPr>
           </w:p>
         </w:tc>
       </w:tr>
@@ -2952,7 +3005,6 @@
                 <w:sz w:val="22"/>
                 <w:szCs w:val="22"/>
               </w:rPr>
-              <w:lastRenderedPageBreak/>
               <w:t>9.1 Metodologia</w:t>
             </w:r>
             <w:bookmarkEnd w:id="92"/>
@@ -4059,7 +4111,6 @@
       <w:spacing w:after="0" w:line="240" w:lineRule="auto"/>
     </w:pPr>
     <w:tblPr>
-      <w:tblInd w:w="0" w:type="dxa"/>
       <w:tblBorders>
         <w:top w:val="single" w:sz="4" w:space="0" w:color="auto"/>
         <w:left w:val="single" w:sz="4" w:space="0" w:color="auto"/>
@@ -4068,12 +4119,6 @@
         <w:insideH w:val="single" w:sz="4" w:space="0" w:color="auto"/>
         <w:insideV w:val="single" w:sz="4" w:space="0" w:color="auto"/>
       </w:tblBorders>
-      <w:tblCellMar>
-        <w:top w:w="0" w:type="dxa"/>
-        <w:left w:w="108" w:type="dxa"/>
-        <w:bottom w:w="0" w:type="dxa"/>
-        <w:right w:w="108" w:type="dxa"/>
-      </w:tblCellMar>
     </w:tblPr>
   </w:style>
   <w:style w:type="character" w:customStyle="1" w:styleId="Ttulo3Char">

</xml_diff>

<commit_message>
doc: captitulo 6.4 interface de usuario
</commit_message>
<xml_diff>
--- a/Tarefas individuais FASE 3.docx
+++ b/Tarefas individuais FASE 3.docx
@@ -1,6 +1,6 @@
 
 <file path=word/document.xml><?xml version="1.0" encoding="utf-8"?>
-<w:document xmlns:wpc="http://schemas.microsoft.com/office/word/2010/wordprocessingCanvas" xmlns:mc="http://schemas.openxmlformats.org/markup-compatibility/2006" xmlns:o="urn:schemas-microsoft-com:office:office" xmlns:r="http://schemas.openxmlformats.org/officeDocument/2006/relationships" xmlns:m="http://schemas.openxmlformats.org/officeDocument/2006/math" xmlns:v="urn:schemas-microsoft-com:vml" xmlns:wp14="http://schemas.microsoft.com/office/word/2010/wordprocessingDrawing" xmlns:wp="http://schemas.openxmlformats.org/drawingml/2006/wordprocessingDrawing" xmlns:w10="urn:schemas-microsoft-com:office:word" xmlns:w="http://schemas.openxmlformats.org/wordprocessingml/2006/main" xmlns:w14="http://schemas.microsoft.com/office/word/2010/wordml" xmlns:w15="http://schemas.microsoft.com/office/word/2012/wordml" xmlns:wpg="http://schemas.microsoft.com/office/word/2010/wordprocessingGroup" xmlns:wpi="http://schemas.microsoft.com/office/word/2010/wordprocessingInk" xmlns:wne="http://schemas.microsoft.com/office/word/2006/wordml" xmlns:wps="http://schemas.microsoft.com/office/word/2010/wordprocessingShape" mc:Ignorable="w14 w15 wp14">
+<w:document xmlns:wpc="http://schemas.microsoft.com/office/word/2010/wordprocessingCanvas" xmlns:cx="http://schemas.microsoft.com/office/drawing/2014/chartex" xmlns:cx1="http://schemas.microsoft.com/office/drawing/2015/9/8/chartex" xmlns:cx2="http://schemas.microsoft.com/office/drawing/2015/10/21/chartex" xmlns:cx3="http://schemas.microsoft.com/office/drawing/2016/5/9/chartex" xmlns:cx4="http://schemas.microsoft.com/office/drawing/2016/5/10/chartex" xmlns:cx5="http://schemas.microsoft.com/office/drawing/2016/5/11/chartex" xmlns:cx6="http://schemas.microsoft.com/office/drawing/2016/5/12/chartex" xmlns:cx7="http://schemas.microsoft.com/office/drawing/2016/5/13/chartex" xmlns:cx8="http://schemas.microsoft.com/office/drawing/2016/5/14/chartex" xmlns:mc="http://schemas.openxmlformats.org/markup-compatibility/2006" xmlns:aink="http://schemas.microsoft.com/office/drawing/2016/ink" xmlns:am3d="http://schemas.microsoft.com/office/drawing/2017/model3d" xmlns:o="urn:schemas-microsoft-com:office:office" xmlns:oel="http://schemas.microsoft.com/office/2019/extlst" xmlns:r="http://schemas.openxmlformats.org/officeDocument/2006/relationships" xmlns:m="http://schemas.openxmlformats.org/officeDocument/2006/math" xmlns:v="urn:schemas-microsoft-com:vml" xmlns:wp14="http://schemas.microsoft.com/office/word/2010/wordprocessingDrawing" xmlns:wp="http://schemas.openxmlformats.org/drawingml/2006/wordprocessingDrawing" xmlns:w10="urn:schemas-microsoft-com:office:word" xmlns:w="http://schemas.openxmlformats.org/wordprocessingml/2006/main" xmlns:w14="http://schemas.microsoft.com/office/word/2010/wordml" xmlns:w15="http://schemas.microsoft.com/office/word/2012/wordml" xmlns:w16cex="http://schemas.microsoft.com/office/word/2018/wordml/cex" xmlns:w16cid="http://schemas.microsoft.com/office/word/2016/wordml/cid" xmlns:w16="http://schemas.microsoft.com/office/word/2018/wordml" xmlns:w16sdtdh="http://schemas.microsoft.com/office/word/2020/wordml/sdtdatahash" xmlns:w16se="http://schemas.microsoft.com/office/word/2015/wordml/symex" xmlns:wpg="http://schemas.microsoft.com/office/word/2010/wordprocessingGroup" xmlns:wpi="http://schemas.microsoft.com/office/word/2010/wordprocessingInk" xmlns:wne="http://schemas.microsoft.com/office/word/2006/wordml" xmlns:wps="http://schemas.microsoft.com/office/word/2010/wordprocessingShape" mc:Ignorable="w14 w15 w16se w16cid w16 w16cex w16sdtdh wp14">
   <w:body>
     <w:tbl>
       <w:tblPr>
@@ -312,16 +312,13 @@
             <w:pPr>
               <w:rPr>
                 <w:b/>
-                <w:color w:val="FF0000"/>
-              </w:rPr>
-            </w:pPr>
-            <w:r>
-              <w:rPr>
-                <w:rFonts w:ascii="Times New Roman" w:hAnsi="Times New Roman" w:cs="Times New Roman"/>
-                <w:b/>
-                <w:color w:val="FF0000"/>
-              </w:rPr>
-              <w:t>TEM QUE FAZER PARA 10/09</w:t>
+              </w:rPr>
+            </w:pPr>
+            <w:r>
+              <w:rPr>
+                <w:b/>
+              </w:rPr>
+              <w:t>Lucas</w:t>
             </w:r>
           </w:p>
           <w:p>
@@ -345,6 +342,14 @@
                 <w:color w:val="000000" w:themeColor="text1"/>
               </w:rPr>
             </w:pPr>
+            <w:r>
+              <w:rPr>
+                <w:rFonts w:ascii="Times New Roman" w:hAnsi="Times New Roman" w:cs="Times New Roman"/>
+                <w:b/>
+                <w:color w:val="000000" w:themeColor="text1"/>
+              </w:rPr>
+              <w:t>Pronto</w:t>
+            </w:r>
           </w:p>
         </w:tc>
       </w:tr>
@@ -2110,8 +2115,6 @@
                 <w:color w:val="000000" w:themeColor="text1"/>
               </w:rPr>
             </w:pPr>
-            <w:bookmarkStart w:id="58" w:name="_GoBack"/>
-            <w:bookmarkEnd w:id="58"/>
           </w:p>
         </w:tc>
         <w:tc>
@@ -2145,11 +2148,11 @@
                 <w:szCs w:val="22"/>
               </w:rPr>
             </w:pPr>
-            <w:bookmarkStart w:id="59" w:name="_Toc507747262"/>
-            <w:bookmarkStart w:id="60" w:name="_Toc14345929"/>
-            <w:bookmarkStart w:id="61" w:name="_Toc46909570"/>
-            <w:bookmarkStart w:id="62" w:name="_Toc109546232"/>
-            <w:bookmarkStart w:id="63" w:name="_Toc111107997"/>
+            <w:bookmarkStart w:id="58" w:name="_Toc507747262"/>
+            <w:bookmarkStart w:id="59" w:name="_Toc14345929"/>
+            <w:bookmarkStart w:id="60" w:name="_Toc46909570"/>
+            <w:bookmarkStart w:id="61" w:name="_Toc109546232"/>
+            <w:bookmarkStart w:id="62" w:name="_Toc111107997"/>
             <w:r>
               <w:rPr>
                 <w:rFonts w:ascii="Times New Roman" w:hAnsi="Times New Roman" w:cs="Times New Roman"/>
@@ -2159,11 +2162,11 @@
               </w:rPr>
               <w:t>8 Plano De Testes</w:t>
             </w:r>
+            <w:bookmarkEnd w:id="58"/>
             <w:bookmarkEnd w:id="59"/>
             <w:bookmarkEnd w:id="60"/>
             <w:bookmarkEnd w:id="61"/>
             <w:bookmarkEnd w:id="62"/>
-            <w:bookmarkEnd w:id="63"/>
           </w:p>
           <w:p>
             <w:pPr>
@@ -2241,11 +2244,11 @@
                 <w:szCs w:val="22"/>
               </w:rPr>
             </w:pPr>
-            <w:bookmarkStart w:id="64" w:name="_Toc507747263"/>
-            <w:bookmarkStart w:id="65" w:name="_Toc14345930"/>
-            <w:bookmarkStart w:id="66" w:name="_Toc46909571"/>
-            <w:bookmarkStart w:id="67" w:name="_Toc109546233"/>
-            <w:bookmarkStart w:id="68" w:name="_Toc111107998"/>
+            <w:bookmarkStart w:id="63" w:name="_Toc507747263"/>
+            <w:bookmarkStart w:id="64" w:name="_Toc14345930"/>
+            <w:bookmarkStart w:id="65" w:name="_Toc46909571"/>
+            <w:bookmarkStart w:id="66" w:name="_Toc109546233"/>
+            <w:bookmarkStart w:id="67" w:name="_Toc111107998"/>
             <w:r>
               <w:rPr>
                 <w:rFonts w:ascii="Times New Roman" w:eastAsia="Arial Unicode MS" w:hAnsi="Times New Roman" w:cs="Times New Roman"/>
@@ -2255,11 +2258,11 @@
               </w:rPr>
               <w:t>8.1 Finalidade</w:t>
             </w:r>
+            <w:bookmarkEnd w:id="63"/>
             <w:bookmarkEnd w:id="64"/>
             <w:bookmarkEnd w:id="65"/>
             <w:bookmarkEnd w:id="66"/>
             <w:bookmarkEnd w:id="67"/>
-            <w:bookmarkEnd w:id="68"/>
           </w:p>
           <w:p>
             <w:pPr>
@@ -2344,11 +2347,11 @@
                 <w:szCs w:val="22"/>
               </w:rPr>
             </w:pPr>
-            <w:bookmarkStart w:id="69" w:name="_Toc507747264"/>
-            <w:bookmarkStart w:id="70" w:name="_Toc14345931"/>
-            <w:bookmarkStart w:id="71" w:name="_Toc46909572"/>
-            <w:bookmarkStart w:id="72" w:name="_Toc109546234"/>
-            <w:bookmarkStart w:id="73" w:name="_Toc111107999"/>
+            <w:bookmarkStart w:id="68" w:name="_Toc507747264"/>
+            <w:bookmarkStart w:id="69" w:name="_Toc14345931"/>
+            <w:bookmarkStart w:id="70" w:name="_Toc46909572"/>
+            <w:bookmarkStart w:id="71" w:name="_Toc109546234"/>
+            <w:bookmarkStart w:id="72" w:name="_Toc111107999"/>
             <w:r>
               <w:rPr>
                 <w:rFonts w:ascii="Times New Roman" w:eastAsia="Arial Unicode MS" w:hAnsi="Times New Roman" w:cs="Times New Roman"/>
@@ -2358,11 +2361,11 @@
               </w:rPr>
               <w:t>8.2 Escopo</w:t>
             </w:r>
+            <w:bookmarkEnd w:id="68"/>
             <w:bookmarkEnd w:id="69"/>
             <w:bookmarkEnd w:id="70"/>
             <w:bookmarkEnd w:id="71"/>
             <w:bookmarkEnd w:id="72"/>
-            <w:bookmarkEnd w:id="73"/>
           </w:p>
           <w:p>
             <w:pPr>
@@ -2448,11 +2451,11 @@
                 <w:szCs w:val="22"/>
               </w:rPr>
             </w:pPr>
-            <w:bookmarkStart w:id="74" w:name="_Toc507747265"/>
-            <w:bookmarkStart w:id="75" w:name="_Toc14345932"/>
-            <w:bookmarkStart w:id="76" w:name="_Toc46909573"/>
-            <w:bookmarkStart w:id="77" w:name="_Toc109546235"/>
-            <w:bookmarkStart w:id="78" w:name="_Toc111108000"/>
+            <w:bookmarkStart w:id="73" w:name="_Toc507747265"/>
+            <w:bookmarkStart w:id="74" w:name="_Toc14345932"/>
+            <w:bookmarkStart w:id="75" w:name="_Toc46909573"/>
+            <w:bookmarkStart w:id="76" w:name="_Toc109546235"/>
+            <w:bookmarkStart w:id="77" w:name="_Toc111108000"/>
             <w:r>
               <w:rPr>
                 <w:rFonts w:cs="Times New Roman"/>
@@ -2463,11 +2466,11 @@
               </w:rPr>
               <w:t>8.2.1 Referências Aos Documentos Relevantes</w:t>
             </w:r>
+            <w:bookmarkEnd w:id="73"/>
             <w:bookmarkEnd w:id="74"/>
             <w:bookmarkEnd w:id="75"/>
             <w:bookmarkEnd w:id="76"/>
             <w:bookmarkEnd w:id="77"/>
-            <w:bookmarkEnd w:id="78"/>
           </w:p>
           <w:p>
             <w:pPr>
@@ -2566,12 +2569,12 @@
                 <w:szCs w:val="22"/>
               </w:rPr>
             </w:pPr>
-            <w:bookmarkStart w:id="79" w:name="_Toc191128985"/>
-            <w:bookmarkStart w:id="80" w:name="_Toc507747266"/>
-            <w:bookmarkStart w:id="81" w:name="_Toc14345933"/>
-            <w:bookmarkStart w:id="82" w:name="_Toc46909574"/>
-            <w:bookmarkStart w:id="83" w:name="_Toc109546236"/>
-            <w:bookmarkStart w:id="84" w:name="_Toc111108001"/>
+            <w:bookmarkStart w:id="78" w:name="_Toc191128985"/>
+            <w:bookmarkStart w:id="79" w:name="_Toc507747266"/>
+            <w:bookmarkStart w:id="80" w:name="_Toc14345933"/>
+            <w:bookmarkStart w:id="81" w:name="_Toc46909574"/>
+            <w:bookmarkStart w:id="82" w:name="_Toc109546236"/>
+            <w:bookmarkStart w:id="83" w:name="_Toc111108001"/>
             <w:r>
               <w:rPr>
                 <w:rFonts w:cs="Times New Roman"/>
@@ -2582,7 +2585,7 @@
               </w:rPr>
               <w:t>8.2.2 Ambiente</w:t>
             </w:r>
-            <w:bookmarkEnd w:id="79"/>
+            <w:bookmarkEnd w:id="78"/>
             <w:r>
               <w:rPr>
                 <w:rFonts w:cs="Times New Roman"/>
@@ -2593,11 +2596,11 @@
               </w:rPr>
               <w:t xml:space="preserve"> Para A Realização Dos Testes</w:t>
             </w:r>
+            <w:bookmarkEnd w:id="79"/>
             <w:bookmarkEnd w:id="80"/>
             <w:bookmarkEnd w:id="81"/>
             <w:bookmarkEnd w:id="82"/>
             <w:bookmarkEnd w:id="83"/>
-            <w:bookmarkEnd w:id="84"/>
             <w:r>
               <w:rPr>
                 <w:rFonts w:cs="Times New Roman"/>
@@ -2686,11 +2689,11 @@
                 <w:szCs w:val="22"/>
               </w:rPr>
             </w:pPr>
-            <w:bookmarkStart w:id="85" w:name="_Toc507747267"/>
-            <w:bookmarkStart w:id="86" w:name="_Toc14345934"/>
-            <w:bookmarkStart w:id="87" w:name="_Toc46909575"/>
-            <w:bookmarkStart w:id="88" w:name="_Toc109546237"/>
-            <w:bookmarkStart w:id="89" w:name="_Toc111108002"/>
+            <w:bookmarkStart w:id="84" w:name="_Toc507747267"/>
+            <w:bookmarkStart w:id="85" w:name="_Toc14345934"/>
+            <w:bookmarkStart w:id="86" w:name="_Toc46909575"/>
+            <w:bookmarkStart w:id="87" w:name="_Toc109546237"/>
+            <w:bookmarkStart w:id="88" w:name="_Toc111108002"/>
             <w:r>
               <w:rPr>
                 <w:rFonts w:ascii="Times New Roman" w:hAnsi="Times New Roman" w:cs="Times New Roman"/>
@@ -2700,11 +2703,11 @@
               </w:rPr>
               <w:t>8.3 Especificação Dos Casos De Testes</w:t>
             </w:r>
+            <w:bookmarkEnd w:id="84"/>
             <w:bookmarkEnd w:id="85"/>
             <w:bookmarkEnd w:id="86"/>
             <w:bookmarkEnd w:id="87"/>
             <w:bookmarkEnd w:id="88"/>
-            <w:bookmarkEnd w:id="89"/>
           </w:p>
           <w:p>
             <w:pPr>
@@ -2783,8 +2786,8 @@
                 <w:szCs w:val="22"/>
               </w:rPr>
             </w:pPr>
-            <w:bookmarkStart w:id="90" w:name="_Toc109546238"/>
-            <w:bookmarkStart w:id="91" w:name="_Toc111108003"/>
+            <w:bookmarkStart w:id="89" w:name="_Toc109546238"/>
+            <w:bookmarkStart w:id="90" w:name="_Toc111108003"/>
             <w:r>
               <w:rPr>
                 <w:rFonts w:ascii="Times New Roman" w:hAnsi="Times New Roman" w:cs="Times New Roman"/>
@@ -2794,8 +2797,8 @@
               </w:rPr>
               <w:t>8.4 Resultados Dos Testes</w:t>
             </w:r>
+            <w:bookmarkEnd w:id="89"/>
             <w:bookmarkEnd w:id="90"/>
-            <w:bookmarkEnd w:id="91"/>
           </w:p>
           <w:p>
             <w:pPr>
@@ -2993,11 +2996,11 @@
                 <w:szCs w:val="22"/>
               </w:rPr>
             </w:pPr>
-            <w:bookmarkStart w:id="92" w:name="_Toc507747275"/>
-            <w:bookmarkStart w:id="93" w:name="_Toc14345942"/>
-            <w:bookmarkStart w:id="94" w:name="_Toc46909583"/>
-            <w:bookmarkStart w:id="95" w:name="_Toc109546240"/>
-            <w:bookmarkStart w:id="96" w:name="_Toc111108005"/>
+            <w:bookmarkStart w:id="91" w:name="_Toc507747275"/>
+            <w:bookmarkStart w:id="92" w:name="_Toc14345942"/>
+            <w:bookmarkStart w:id="93" w:name="_Toc46909583"/>
+            <w:bookmarkStart w:id="94" w:name="_Toc109546240"/>
+            <w:bookmarkStart w:id="95" w:name="_Toc111108005"/>
             <w:r>
               <w:rPr>
                 <w:rFonts w:ascii="Times New Roman" w:eastAsia="Arial Unicode MS" w:hAnsi="Times New Roman" w:cs="Times New Roman"/>
@@ -3007,11 +3010,11 @@
               </w:rPr>
               <w:t>9.1 Metodologia</w:t>
             </w:r>
+            <w:bookmarkEnd w:id="91"/>
             <w:bookmarkEnd w:id="92"/>
             <w:bookmarkEnd w:id="93"/>
             <w:bookmarkEnd w:id="94"/>
             <w:bookmarkEnd w:id="95"/>
-            <w:bookmarkEnd w:id="96"/>
             <w:r>
               <w:rPr>
                 <w:rFonts w:ascii="Times New Roman" w:eastAsia="Arial Unicode MS" w:hAnsi="Times New Roman" w:cs="Times New Roman"/>
@@ -3076,11 +3079,11 @@
                 <w:szCs w:val="22"/>
               </w:rPr>
             </w:pPr>
-            <w:bookmarkStart w:id="97" w:name="_Toc507747276"/>
-            <w:bookmarkStart w:id="98" w:name="_Toc14345943"/>
-            <w:bookmarkStart w:id="99" w:name="_Toc46909584"/>
-            <w:bookmarkStart w:id="100" w:name="_Toc109546241"/>
-            <w:bookmarkStart w:id="101" w:name="_Toc111108006"/>
+            <w:bookmarkStart w:id="96" w:name="_Toc507747276"/>
+            <w:bookmarkStart w:id="97" w:name="_Toc14345943"/>
+            <w:bookmarkStart w:id="98" w:name="_Toc46909584"/>
+            <w:bookmarkStart w:id="99" w:name="_Toc109546241"/>
+            <w:bookmarkStart w:id="100" w:name="_Toc111108006"/>
             <w:r>
               <w:rPr>
                 <w:rFonts w:cs="Times New Roman"/>
@@ -3091,11 +3094,11 @@
               </w:rPr>
               <w:t>9.1.1 Descrição Da Metodologia</w:t>
             </w:r>
+            <w:bookmarkEnd w:id="96"/>
             <w:bookmarkEnd w:id="97"/>
             <w:bookmarkEnd w:id="98"/>
             <w:bookmarkEnd w:id="99"/>
             <w:bookmarkEnd w:id="100"/>
-            <w:bookmarkEnd w:id="101"/>
           </w:p>
           <w:p>
             <w:pPr>
@@ -3151,11 +3154,11 @@
                 <w:szCs w:val="22"/>
               </w:rPr>
             </w:pPr>
-            <w:bookmarkStart w:id="102" w:name="_Toc507747277"/>
-            <w:bookmarkStart w:id="103" w:name="_Toc14345944"/>
-            <w:bookmarkStart w:id="104" w:name="_Toc46909585"/>
-            <w:bookmarkStart w:id="105" w:name="_Toc109546242"/>
-            <w:bookmarkStart w:id="106" w:name="_Toc111108007"/>
+            <w:bookmarkStart w:id="101" w:name="_Toc507747277"/>
+            <w:bookmarkStart w:id="102" w:name="_Toc14345944"/>
+            <w:bookmarkStart w:id="103" w:name="_Toc46909585"/>
+            <w:bookmarkStart w:id="104" w:name="_Toc109546242"/>
+            <w:bookmarkStart w:id="105" w:name="_Toc111108007"/>
             <w:r>
               <w:rPr>
                 <w:rFonts w:cs="Times New Roman"/>
@@ -3166,11 +3169,11 @@
               </w:rPr>
               <w:t>9.1.2 Matriz De Responsabilidade</w:t>
             </w:r>
+            <w:bookmarkEnd w:id="101"/>
             <w:bookmarkEnd w:id="102"/>
             <w:bookmarkEnd w:id="103"/>
             <w:bookmarkEnd w:id="104"/>
             <w:bookmarkEnd w:id="105"/>
-            <w:bookmarkEnd w:id="106"/>
           </w:p>
         </w:tc>
         <w:tc>
@@ -3217,11 +3220,11 @@
                 <w:szCs w:val="22"/>
               </w:rPr>
             </w:pPr>
-            <w:bookmarkStart w:id="107" w:name="_Toc507747278"/>
-            <w:bookmarkStart w:id="108" w:name="_Toc14345945"/>
-            <w:bookmarkStart w:id="109" w:name="_Toc46909586"/>
-            <w:bookmarkStart w:id="110" w:name="_Toc109546243"/>
-            <w:bookmarkStart w:id="111" w:name="_Toc111108008"/>
+            <w:bookmarkStart w:id="106" w:name="_Toc507747278"/>
+            <w:bookmarkStart w:id="107" w:name="_Toc14345945"/>
+            <w:bookmarkStart w:id="108" w:name="_Toc46909586"/>
+            <w:bookmarkStart w:id="109" w:name="_Toc109546243"/>
+            <w:bookmarkStart w:id="110" w:name="_Toc111108008"/>
             <w:r>
               <w:rPr>
                 <w:rFonts w:ascii="Times New Roman" w:hAnsi="Times New Roman" w:cs="Times New Roman"/>
@@ -3231,11 +3234,11 @@
               </w:rPr>
               <w:t>9.2 Treinamento Previsto</w:t>
             </w:r>
+            <w:bookmarkEnd w:id="106"/>
             <w:bookmarkEnd w:id="107"/>
             <w:bookmarkEnd w:id="108"/>
             <w:bookmarkEnd w:id="109"/>
             <w:bookmarkEnd w:id="110"/>
-            <w:bookmarkEnd w:id="111"/>
           </w:p>
           <w:p>
             <w:pPr>
@@ -3295,11 +3298,11 @@
                 <w:szCs w:val="22"/>
               </w:rPr>
             </w:pPr>
-            <w:bookmarkStart w:id="112" w:name="_Toc507747279"/>
-            <w:bookmarkStart w:id="113" w:name="_Toc14345946"/>
-            <w:bookmarkStart w:id="114" w:name="_Toc46909587"/>
-            <w:bookmarkStart w:id="115" w:name="_Toc109546244"/>
-            <w:bookmarkStart w:id="116" w:name="_Toc111108009"/>
+            <w:bookmarkStart w:id="111" w:name="_Toc507747279"/>
+            <w:bookmarkStart w:id="112" w:name="_Toc14345946"/>
+            <w:bookmarkStart w:id="113" w:name="_Toc46909587"/>
+            <w:bookmarkStart w:id="114" w:name="_Toc109546244"/>
+            <w:bookmarkStart w:id="115" w:name="_Toc111108009"/>
             <w:r>
               <w:rPr>
                 <w:rFonts w:ascii="Times New Roman" w:hAnsi="Times New Roman" w:cs="Times New Roman"/>
@@ -3309,11 +3312,11 @@
               </w:rPr>
               <w:t>9.3 Cronograma De Implantação</w:t>
             </w:r>
+            <w:bookmarkEnd w:id="111"/>
             <w:bookmarkEnd w:id="112"/>
             <w:bookmarkEnd w:id="113"/>
             <w:bookmarkEnd w:id="114"/>
             <w:bookmarkEnd w:id="115"/>
-            <w:bookmarkEnd w:id="116"/>
           </w:p>
           <w:p>
             <w:pPr>
@@ -3373,11 +3376,11 @@
                 <w:szCs w:val="22"/>
               </w:rPr>
             </w:pPr>
-            <w:bookmarkStart w:id="117" w:name="_Toc507747280"/>
-            <w:bookmarkStart w:id="118" w:name="_Toc14345947"/>
-            <w:bookmarkStart w:id="119" w:name="_Toc46909588"/>
-            <w:bookmarkStart w:id="120" w:name="_Toc109546245"/>
-            <w:bookmarkStart w:id="121" w:name="_Toc111108010"/>
+            <w:bookmarkStart w:id="116" w:name="_Toc507747280"/>
+            <w:bookmarkStart w:id="117" w:name="_Toc14345947"/>
+            <w:bookmarkStart w:id="118" w:name="_Toc46909588"/>
+            <w:bookmarkStart w:id="119" w:name="_Toc109546245"/>
+            <w:bookmarkStart w:id="120" w:name="_Toc111108010"/>
             <w:r>
               <w:rPr>
                 <w:rFonts w:ascii="Times New Roman" w:hAnsi="Times New Roman" w:cs="Times New Roman"/>
@@ -3387,11 +3390,11 @@
               </w:rPr>
               <w:t>9.4 Recursos De Apoio À Implantação</w:t>
             </w:r>
+            <w:bookmarkEnd w:id="116"/>
             <w:bookmarkEnd w:id="117"/>
             <w:bookmarkEnd w:id="118"/>
             <w:bookmarkEnd w:id="119"/>
             <w:bookmarkEnd w:id="120"/>
-            <w:bookmarkEnd w:id="121"/>
           </w:p>
           <w:p>
             <w:pPr>
@@ -3451,11 +3454,11 @@
                 <w:szCs w:val="22"/>
               </w:rPr>
             </w:pPr>
-            <w:bookmarkStart w:id="122" w:name="_Toc507747281"/>
-            <w:bookmarkStart w:id="123" w:name="_Toc14345948"/>
-            <w:bookmarkStart w:id="124" w:name="_Toc46909589"/>
-            <w:bookmarkStart w:id="125" w:name="_Toc109546246"/>
-            <w:bookmarkStart w:id="126" w:name="_Toc111108011"/>
+            <w:bookmarkStart w:id="121" w:name="_Toc507747281"/>
+            <w:bookmarkStart w:id="122" w:name="_Toc14345948"/>
+            <w:bookmarkStart w:id="123" w:name="_Toc46909589"/>
+            <w:bookmarkStart w:id="124" w:name="_Toc109546246"/>
+            <w:bookmarkStart w:id="125" w:name="_Toc111108011"/>
             <w:r>
               <w:rPr>
                 <w:rFonts w:ascii="Times New Roman" w:hAnsi="Times New Roman" w:cs="Times New Roman"/>
@@ -3465,11 +3468,11 @@
               </w:rPr>
               <w:t>9.5 Visão Da Implantação</w:t>
             </w:r>
+            <w:bookmarkEnd w:id="121"/>
             <w:bookmarkEnd w:id="122"/>
             <w:bookmarkEnd w:id="123"/>
             <w:bookmarkEnd w:id="124"/>
             <w:bookmarkEnd w:id="125"/>
-            <w:bookmarkEnd w:id="126"/>
           </w:p>
         </w:tc>
         <w:tc>
@@ -3567,7 +3570,7 @@
 </file>
 
 <file path=word/endnotes.xml><?xml version="1.0" encoding="utf-8"?>
-<w:endnotes xmlns:wpc="http://schemas.microsoft.com/office/word/2010/wordprocessingCanvas" xmlns:mc="http://schemas.openxmlformats.org/markup-compatibility/2006" xmlns:o="urn:schemas-microsoft-com:office:office" xmlns:r="http://schemas.openxmlformats.org/officeDocument/2006/relationships" xmlns:m="http://schemas.openxmlformats.org/officeDocument/2006/math" xmlns:v="urn:schemas-microsoft-com:vml" xmlns:wp14="http://schemas.microsoft.com/office/word/2010/wordprocessingDrawing" xmlns:wp="http://schemas.openxmlformats.org/drawingml/2006/wordprocessingDrawing" xmlns:w10="urn:schemas-microsoft-com:office:word" xmlns:w="http://schemas.openxmlformats.org/wordprocessingml/2006/main" xmlns:w14="http://schemas.microsoft.com/office/word/2010/wordml" xmlns:w15="http://schemas.microsoft.com/office/word/2012/wordml" xmlns:wpg="http://schemas.microsoft.com/office/word/2010/wordprocessingGroup" xmlns:wpi="http://schemas.microsoft.com/office/word/2010/wordprocessingInk" xmlns:wne="http://schemas.microsoft.com/office/word/2006/wordml" xmlns:wps="http://schemas.microsoft.com/office/word/2010/wordprocessingShape" mc:Ignorable="w14 w15 wp14">
+<w:endnotes xmlns:wpc="http://schemas.microsoft.com/office/word/2010/wordprocessingCanvas" xmlns:cx="http://schemas.microsoft.com/office/drawing/2014/chartex" xmlns:cx1="http://schemas.microsoft.com/office/drawing/2015/9/8/chartex" xmlns:cx2="http://schemas.microsoft.com/office/drawing/2015/10/21/chartex" xmlns:cx3="http://schemas.microsoft.com/office/drawing/2016/5/9/chartex" xmlns:cx4="http://schemas.microsoft.com/office/drawing/2016/5/10/chartex" xmlns:cx5="http://schemas.microsoft.com/office/drawing/2016/5/11/chartex" xmlns:cx6="http://schemas.microsoft.com/office/drawing/2016/5/12/chartex" xmlns:cx7="http://schemas.microsoft.com/office/drawing/2016/5/13/chartex" xmlns:cx8="http://schemas.microsoft.com/office/drawing/2016/5/14/chartex" xmlns:mc="http://schemas.openxmlformats.org/markup-compatibility/2006" xmlns:aink="http://schemas.microsoft.com/office/drawing/2016/ink" xmlns:am3d="http://schemas.microsoft.com/office/drawing/2017/model3d" xmlns:o="urn:schemas-microsoft-com:office:office" xmlns:oel="http://schemas.microsoft.com/office/2019/extlst" xmlns:r="http://schemas.openxmlformats.org/officeDocument/2006/relationships" xmlns:m="http://schemas.openxmlformats.org/officeDocument/2006/math" xmlns:v="urn:schemas-microsoft-com:vml" xmlns:wp14="http://schemas.microsoft.com/office/word/2010/wordprocessingDrawing" xmlns:wp="http://schemas.openxmlformats.org/drawingml/2006/wordprocessingDrawing" xmlns:w10="urn:schemas-microsoft-com:office:word" xmlns:w="http://schemas.openxmlformats.org/wordprocessingml/2006/main" xmlns:w14="http://schemas.microsoft.com/office/word/2010/wordml" xmlns:w15="http://schemas.microsoft.com/office/word/2012/wordml" xmlns:w16cex="http://schemas.microsoft.com/office/word/2018/wordml/cex" xmlns:w16cid="http://schemas.microsoft.com/office/word/2016/wordml/cid" xmlns:w16="http://schemas.microsoft.com/office/word/2018/wordml" xmlns:w16sdtdh="http://schemas.microsoft.com/office/word/2020/wordml/sdtdatahash" xmlns:w16se="http://schemas.microsoft.com/office/word/2015/wordml/symex" xmlns:wpg="http://schemas.microsoft.com/office/word/2010/wordprocessingGroup" xmlns:wpi="http://schemas.microsoft.com/office/word/2010/wordprocessingInk" xmlns:wne="http://schemas.microsoft.com/office/word/2006/wordml" xmlns:wps="http://schemas.microsoft.com/office/word/2010/wordprocessingShape" mc:Ignorable="w14 w15 w16se w16cid w16 w16cex w16sdtdh wp14">
   <w:endnote w:type="separator" w:id="-1">
     <w:p>
       <w:pPr>
@@ -3592,7 +3595,7 @@
 </file>
 
 <file path=word/footnotes.xml><?xml version="1.0" encoding="utf-8"?>
-<w:footnotes xmlns:wpc="http://schemas.microsoft.com/office/word/2010/wordprocessingCanvas" xmlns:mc="http://schemas.openxmlformats.org/markup-compatibility/2006" xmlns:o="urn:schemas-microsoft-com:office:office" xmlns:r="http://schemas.openxmlformats.org/officeDocument/2006/relationships" xmlns:m="http://schemas.openxmlformats.org/officeDocument/2006/math" xmlns:v="urn:schemas-microsoft-com:vml" xmlns:wp14="http://schemas.microsoft.com/office/word/2010/wordprocessingDrawing" xmlns:wp="http://schemas.openxmlformats.org/drawingml/2006/wordprocessingDrawing" xmlns:w10="urn:schemas-microsoft-com:office:word" xmlns:w="http://schemas.openxmlformats.org/wordprocessingml/2006/main" xmlns:w14="http://schemas.microsoft.com/office/word/2010/wordml" xmlns:w15="http://schemas.microsoft.com/office/word/2012/wordml" xmlns:wpg="http://schemas.microsoft.com/office/word/2010/wordprocessingGroup" xmlns:wpi="http://schemas.microsoft.com/office/word/2010/wordprocessingInk" xmlns:wne="http://schemas.microsoft.com/office/word/2006/wordml" xmlns:wps="http://schemas.microsoft.com/office/word/2010/wordprocessingShape" mc:Ignorable="w14 w15 wp14">
+<w:footnotes xmlns:wpc="http://schemas.microsoft.com/office/word/2010/wordprocessingCanvas" xmlns:cx="http://schemas.microsoft.com/office/drawing/2014/chartex" xmlns:cx1="http://schemas.microsoft.com/office/drawing/2015/9/8/chartex" xmlns:cx2="http://schemas.microsoft.com/office/drawing/2015/10/21/chartex" xmlns:cx3="http://schemas.microsoft.com/office/drawing/2016/5/9/chartex" xmlns:cx4="http://schemas.microsoft.com/office/drawing/2016/5/10/chartex" xmlns:cx5="http://schemas.microsoft.com/office/drawing/2016/5/11/chartex" xmlns:cx6="http://schemas.microsoft.com/office/drawing/2016/5/12/chartex" xmlns:cx7="http://schemas.microsoft.com/office/drawing/2016/5/13/chartex" xmlns:cx8="http://schemas.microsoft.com/office/drawing/2016/5/14/chartex" xmlns:mc="http://schemas.openxmlformats.org/markup-compatibility/2006" xmlns:aink="http://schemas.microsoft.com/office/drawing/2016/ink" xmlns:am3d="http://schemas.microsoft.com/office/drawing/2017/model3d" xmlns:o="urn:schemas-microsoft-com:office:office" xmlns:oel="http://schemas.microsoft.com/office/2019/extlst" xmlns:r="http://schemas.openxmlformats.org/officeDocument/2006/relationships" xmlns:m="http://schemas.openxmlformats.org/officeDocument/2006/math" xmlns:v="urn:schemas-microsoft-com:vml" xmlns:wp14="http://schemas.microsoft.com/office/word/2010/wordprocessingDrawing" xmlns:wp="http://schemas.openxmlformats.org/drawingml/2006/wordprocessingDrawing" xmlns:w10="urn:schemas-microsoft-com:office:word" xmlns:w="http://schemas.openxmlformats.org/wordprocessingml/2006/main" xmlns:w14="http://schemas.microsoft.com/office/word/2010/wordml" xmlns:w15="http://schemas.microsoft.com/office/word/2012/wordml" xmlns:w16cex="http://schemas.microsoft.com/office/word/2018/wordml/cex" xmlns:w16cid="http://schemas.microsoft.com/office/word/2016/wordml/cid" xmlns:w16="http://schemas.microsoft.com/office/word/2018/wordml" xmlns:w16sdtdh="http://schemas.microsoft.com/office/word/2020/wordml/sdtdatahash" xmlns:w16se="http://schemas.microsoft.com/office/word/2015/wordml/symex" xmlns:wpg="http://schemas.microsoft.com/office/word/2010/wordprocessingGroup" xmlns:wpi="http://schemas.microsoft.com/office/word/2010/wordprocessingInk" xmlns:wne="http://schemas.microsoft.com/office/word/2006/wordml" xmlns:wps="http://schemas.microsoft.com/office/word/2010/wordprocessingShape" mc:Ignorable="w14 w15 w16se w16cid w16 w16cex w16sdtdh wp14">
   <w:footnote w:type="separator" w:id="-1">
     <w:p>
       <w:pPr>
@@ -3617,7 +3620,7 @@
 </file>
 
 <file path=word/styles.xml><?xml version="1.0" encoding="utf-8"?>
-<w:styles xmlns:mc="http://schemas.openxmlformats.org/markup-compatibility/2006" xmlns:r="http://schemas.openxmlformats.org/officeDocument/2006/relationships" xmlns:w="http://schemas.openxmlformats.org/wordprocessingml/2006/main" xmlns:w14="http://schemas.microsoft.com/office/word/2010/wordml" xmlns:w15="http://schemas.microsoft.com/office/word/2012/wordml" mc:Ignorable="w14 w15">
+<w:styles xmlns:mc="http://schemas.openxmlformats.org/markup-compatibility/2006" xmlns:r="http://schemas.openxmlformats.org/officeDocument/2006/relationships" xmlns:w="http://schemas.openxmlformats.org/wordprocessingml/2006/main" xmlns:w14="http://schemas.microsoft.com/office/word/2010/wordml" xmlns:w15="http://schemas.microsoft.com/office/word/2012/wordml" xmlns:w16cex="http://schemas.microsoft.com/office/word/2018/wordml/cex" xmlns:w16cid="http://schemas.microsoft.com/office/word/2016/wordml/cid" xmlns:w16="http://schemas.microsoft.com/office/word/2018/wordml" xmlns:w16sdtdh="http://schemas.microsoft.com/office/word/2020/wordml/sdtdatahash" xmlns:w16se="http://schemas.microsoft.com/office/word/2015/wordml/symex" mc:Ignorable="w14 w15 w16se w16cid w16 w16cex w16sdtdh">
   <w:docDefaults>
     <w:rPrDefault>
       <w:rPr>
@@ -3633,7 +3636,7 @@
       </w:pPr>
     </w:pPrDefault>
   </w:docDefaults>
-  <w:latentStyles w:defLockedState="0" w:defUIPriority="99" w:defSemiHidden="0" w:defUnhideWhenUsed="0" w:defQFormat="0" w:count="371">
+  <w:latentStyles w:defLockedState="0" w:defUIPriority="99" w:defSemiHidden="0" w:defUnhideWhenUsed="0" w:defQFormat="0" w:count="376">
     <w:lsdException w:name="Normal" w:uiPriority="0" w:qFormat="1"/>
     <w:lsdException w:name="heading 1" w:uiPriority="9" w:qFormat="1"/>
     <w:lsdException w:name="heading 2" w:semiHidden="1" w:uiPriority="9" w:unhideWhenUsed="1" w:qFormat="1"/>
@@ -3739,7 +3742,6 @@
     <w:lsdException w:name="HTML Sample" w:semiHidden="1" w:unhideWhenUsed="1"/>
     <w:lsdException w:name="HTML Typewriter" w:semiHidden="1" w:unhideWhenUsed="1"/>
     <w:lsdException w:name="HTML Variable" w:semiHidden="1" w:unhideWhenUsed="1"/>
-    <w:lsdException w:name="Normal Table" w:semiHidden="1" w:unhideWhenUsed="1"/>
     <w:lsdException w:name="annotation subject" w:semiHidden="1" w:unhideWhenUsed="1"/>
     <w:lsdException w:name="No List" w:semiHidden="1" w:unhideWhenUsed="1"/>
     <w:lsdException w:name="Outline List 1" w:semiHidden="1" w:unhideWhenUsed="1"/>
@@ -3782,11 +3784,8 @@
     <w:lsdException w:name="Table Contemporary" w:semiHidden="1" w:unhideWhenUsed="1"/>
     <w:lsdException w:name="Table Elegant" w:semiHidden="1" w:unhideWhenUsed="1"/>
     <w:lsdException w:name="Table Professional" w:semiHidden="1" w:unhideWhenUsed="1"/>
-    <w:lsdException w:name="Table Subtle 1" w:semiHidden="1" w:unhideWhenUsed="1"/>
     <w:lsdException w:name="Table Subtle 2" w:semiHidden="1" w:unhideWhenUsed="1"/>
     <w:lsdException w:name="Table Web 1" w:semiHidden="1" w:unhideWhenUsed="1"/>
-    <w:lsdException w:name="Table Web 2" w:semiHidden="1" w:unhideWhenUsed="1"/>
-    <w:lsdException w:name="Table Web 3" w:semiHidden="1" w:unhideWhenUsed="1"/>
     <w:lsdException w:name="Balloon Text" w:semiHidden="1" w:unhideWhenUsed="1"/>
     <w:lsdException w:name="Table Grid" w:uiPriority="39"/>
     <w:lsdException w:name="Table Theme" w:semiHidden="1" w:unhideWhenUsed="1"/>
@@ -4005,6 +4004,11 @@
     <w:lsdException w:name="List Table 5 Dark Accent 6" w:uiPriority="50"/>
     <w:lsdException w:name="List Table 6 Colorful Accent 6" w:uiPriority="51"/>
     <w:lsdException w:name="List Table 7 Colorful Accent 6" w:uiPriority="52"/>
+    <w:lsdException w:name="Mention" w:semiHidden="1" w:unhideWhenUsed="1"/>
+    <w:lsdException w:name="Smart Hyperlink" w:semiHidden="1" w:unhideWhenUsed="1"/>
+    <w:lsdException w:name="Hashtag" w:semiHidden="1" w:unhideWhenUsed="1"/>
+    <w:lsdException w:name="Unresolved Mention" w:semiHidden="1" w:unhideWhenUsed="1"/>
+    <w:lsdException w:name="Smart Link" w:semiHidden="1" w:unhideWhenUsed="1"/>
   </w:latentStyles>
   <w:style w:type="paragraph" w:default="1" w:styleId="Normal">
     <w:name w:val="Normal"/>

</xml_diff>

<commit_message>
doc: tarefas individuais atualizada
</commit_message>
<xml_diff>
--- a/Tarefas individuais FASE 3.docx
+++ b/Tarefas individuais FASE 3.docx
@@ -1,6 +1,6 @@
 
 <file path=word/document.xml><?xml version="1.0" encoding="utf-8"?>
-<w:document xmlns:wpc="http://schemas.microsoft.com/office/word/2010/wordprocessingCanvas" xmlns:cx="http://schemas.microsoft.com/office/drawing/2014/chartex" xmlns:cx1="http://schemas.microsoft.com/office/drawing/2015/9/8/chartex" xmlns:cx2="http://schemas.microsoft.com/office/drawing/2015/10/21/chartex" xmlns:cx3="http://schemas.microsoft.com/office/drawing/2016/5/9/chartex" xmlns:cx4="http://schemas.microsoft.com/office/drawing/2016/5/10/chartex" xmlns:cx5="http://schemas.microsoft.com/office/drawing/2016/5/11/chartex" xmlns:cx6="http://schemas.microsoft.com/office/drawing/2016/5/12/chartex" xmlns:cx7="http://schemas.microsoft.com/office/drawing/2016/5/13/chartex" xmlns:cx8="http://schemas.microsoft.com/office/drawing/2016/5/14/chartex" xmlns:mc="http://schemas.openxmlformats.org/markup-compatibility/2006" xmlns:aink="http://schemas.microsoft.com/office/drawing/2016/ink" xmlns:am3d="http://schemas.microsoft.com/office/drawing/2017/model3d" xmlns:o="urn:schemas-microsoft-com:office:office" xmlns:oel="http://schemas.microsoft.com/office/2019/extlst" xmlns:r="http://schemas.openxmlformats.org/officeDocument/2006/relationships" xmlns:m="http://schemas.openxmlformats.org/officeDocument/2006/math" xmlns:v="urn:schemas-microsoft-com:vml" xmlns:wp14="http://schemas.microsoft.com/office/word/2010/wordprocessingDrawing" xmlns:wp="http://schemas.openxmlformats.org/drawingml/2006/wordprocessingDrawing" xmlns:w10="urn:schemas-microsoft-com:office:word" xmlns:w="http://schemas.openxmlformats.org/wordprocessingml/2006/main" xmlns:w14="http://schemas.microsoft.com/office/word/2010/wordml" xmlns:w15="http://schemas.microsoft.com/office/word/2012/wordml" xmlns:w16cex="http://schemas.microsoft.com/office/word/2018/wordml/cex" xmlns:w16cid="http://schemas.microsoft.com/office/word/2016/wordml/cid" xmlns:w16="http://schemas.microsoft.com/office/word/2018/wordml" xmlns:w16sdtdh="http://schemas.microsoft.com/office/word/2020/wordml/sdtdatahash" xmlns:w16se="http://schemas.microsoft.com/office/word/2015/wordml/symex" xmlns:wpg="http://schemas.microsoft.com/office/word/2010/wordprocessingGroup" xmlns:wpi="http://schemas.microsoft.com/office/word/2010/wordprocessingInk" xmlns:wne="http://schemas.microsoft.com/office/word/2006/wordml" xmlns:wps="http://schemas.microsoft.com/office/word/2010/wordprocessingShape" mc:Ignorable="w14 w15 w16se w16cid w16 w16cex w16sdtdh wp14">
+<w:document xmlns:wpc="http://schemas.microsoft.com/office/word/2010/wordprocessingCanvas" xmlns:mc="http://schemas.openxmlformats.org/markup-compatibility/2006" xmlns:o="urn:schemas-microsoft-com:office:office" xmlns:r="http://schemas.openxmlformats.org/officeDocument/2006/relationships" xmlns:m="http://schemas.openxmlformats.org/officeDocument/2006/math" xmlns:v="urn:schemas-microsoft-com:vml" xmlns:wp14="http://schemas.microsoft.com/office/word/2010/wordprocessingDrawing" xmlns:wp="http://schemas.openxmlformats.org/drawingml/2006/wordprocessingDrawing" xmlns:w10="urn:schemas-microsoft-com:office:word" xmlns:w="http://schemas.openxmlformats.org/wordprocessingml/2006/main" xmlns:w14="http://schemas.microsoft.com/office/word/2010/wordml" xmlns:w15="http://schemas.microsoft.com/office/word/2012/wordml" xmlns:wpg="http://schemas.microsoft.com/office/word/2010/wordprocessingGroup" xmlns:wpi="http://schemas.microsoft.com/office/word/2010/wordprocessingInk" xmlns:wne="http://schemas.microsoft.com/office/word/2006/wordml" xmlns:wps="http://schemas.microsoft.com/office/word/2010/wordprocessingShape" mc:Ignorable="w14 w15 wp14">
   <w:body>
     <w:tbl>
       <w:tblPr>
@@ -1635,6 +1635,8 @@
                 <w:color w:val="000000" w:themeColor="text1"/>
               </w:rPr>
             </w:pPr>
+            <w:bookmarkStart w:id="37" w:name="_GoBack"/>
+            <w:bookmarkEnd w:id="37"/>
           </w:p>
         </w:tc>
       </w:tr>
@@ -1655,9 +1657,9 @@
                 <w:szCs w:val="22"/>
               </w:rPr>
             </w:pPr>
-            <w:bookmarkStart w:id="37" w:name="_Toc46909565"/>
-            <w:bookmarkStart w:id="38" w:name="_Toc109546227"/>
-            <w:bookmarkStart w:id="39" w:name="_Toc111107992"/>
+            <w:bookmarkStart w:id="38" w:name="_Toc46909565"/>
+            <w:bookmarkStart w:id="39" w:name="_Toc109546227"/>
+            <w:bookmarkStart w:id="40" w:name="_Toc111107992"/>
             <w:r>
               <w:rPr>
                 <w:rFonts w:cs="Times New Roman"/>
@@ -1689,9 +1691,9 @@
               </w:rPr>
               <w:t>Adotados</w:t>
             </w:r>
-            <w:bookmarkEnd w:id="37"/>
             <w:bookmarkEnd w:id="38"/>
             <w:bookmarkEnd w:id="39"/>
+            <w:bookmarkEnd w:id="40"/>
           </w:p>
         </w:tc>
         <w:tc>
@@ -1763,11 +1765,11 @@
                 <w:szCs w:val="22"/>
               </w:rPr>
             </w:pPr>
-            <w:bookmarkStart w:id="40" w:name="_Toc507747252"/>
-            <w:bookmarkStart w:id="41" w:name="_Toc14345919"/>
-            <w:bookmarkStart w:id="42" w:name="_Toc46909566"/>
-            <w:bookmarkStart w:id="43" w:name="_Toc109546228"/>
-            <w:bookmarkStart w:id="44" w:name="_Toc111107993"/>
+            <w:bookmarkStart w:id="41" w:name="_Toc507747252"/>
+            <w:bookmarkStart w:id="42" w:name="_Toc14345919"/>
+            <w:bookmarkStart w:id="43" w:name="_Toc46909566"/>
+            <w:bookmarkStart w:id="44" w:name="_Toc109546228"/>
+            <w:bookmarkStart w:id="45" w:name="_Toc111107993"/>
             <w:r>
               <w:rPr>
                 <w:rFonts w:cs="Times New Roman"/>
@@ -1789,7 +1791,7 @@
               </w:rPr>
               <w:t>Design Patterns</w:t>
             </w:r>
-            <w:bookmarkEnd w:id="40"/>
+            <w:bookmarkEnd w:id="41"/>
             <w:r>
               <w:rPr>
                 <w:rFonts w:cs="Times New Roman"/>
@@ -1800,10 +1802,10 @@
               </w:rPr>
               <w:t xml:space="preserve"> Aplicados</w:t>
             </w:r>
-            <w:bookmarkEnd w:id="41"/>
             <w:bookmarkEnd w:id="42"/>
             <w:bookmarkEnd w:id="43"/>
             <w:bookmarkEnd w:id="44"/>
+            <w:bookmarkEnd w:id="45"/>
           </w:p>
         </w:tc>
         <w:tc>
@@ -1867,10 +1869,10 @@
                 <w:szCs w:val="22"/>
               </w:rPr>
             </w:pPr>
-            <w:bookmarkStart w:id="45" w:name="_Toc14345920"/>
-            <w:bookmarkStart w:id="46" w:name="_Toc46909567"/>
-            <w:bookmarkStart w:id="47" w:name="_Toc109546229"/>
-            <w:bookmarkStart w:id="48" w:name="_Toc111107994"/>
+            <w:bookmarkStart w:id="46" w:name="_Toc14345920"/>
+            <w:bookmarkStart w:id="47" w:name="_Toc46909567"/>
+            <w:bookmarkStart w:id="48" w:name="_Toc109546229"/>
+            <w:bookmarkStart w:id="49" w:name="_Toc111107994"/>
             <w:r>
               <w:rPr>
                 <w:rFonts w:cs="Times New Roman"/>
@@ -1881,10 +1883,10 @@
               </w:rPr>
               <w:t>7.2.3 Convenções E Guias Para Codificação</w:t>
             </w:r>
-            <w:bookmarkEnd w:id="45"/>
             <w:bookmarkEnd w:id="46"/>
             <w:bookmarkEnd w:id="47"/>
             <w:bookmarkEnd w:id="48"/>
+            <w:bookmarkEnd w:id="49"/>
           </w:p>
           <w:p>
             <w:pPr>
@@ -1964,11 +1966,11 @@
                 <w:szCs w:val="22"/>
               </w:rPr>
             </w:pPr>
-            <w:bookmarkStart w:id="49" w:name="_Toc507747250"/>
-            <w:bookmarkStart w:id="50" w:name="_Toc14345915"/>
-            <w:bookmarkStart w:id="51" w:name="_Toc46909568"/>
-            <w:bookmarkStart w:id="52" w:name="_Toc109546230"/>
-            <w:bookmarkStart w:id="53" w:name="_Toc111107995"/>
+            <w:bookmarkStart w:id="50" w:name="_Toc507747250"/>
+            <w:bookmarkStart w:id="51" w:name="_Toc14345915"/>
+            <w:bookmarkStart w:id="52" w:name="_Toc46909568"/>
+            <w:bookmarkStart w:id="53" w:name="_Toc109546230"/>
+            <w:bookmarkStart w:id="54" w:name="_Toc111107995"/>
             <w:r>
               <w:rPr>
                 <w:rFonts w:cs="Times New Roman"/>
@@ -1979,11 +1981,11 @@
               </w:rPr>
               <w:t>7.2.4 Estrutura Física Do Banco De Dados</w:t>
             </w:r>
-            <w:bookmarkEnd w:id="49"/>
             <w:bookmarkEnd w:id="50"/>
             <w:bookmarkEnd w:id="51"/>
             <w:bookmarkEnd w:id="52"/>
             <w:bookmarkEnd w:id="53"/>
+            <w:bookmarkEnd w:id="54"/>
           </w:p>
           <w:p>
             <w:pPr>
@@ -2068,10 +2070,10 @@
                 <w:szCs w:val="22"/>
               </w:rPr>
             </w:pPr>
-            <w:bookmarkStart w:id="54" w:name="_Toc14345921"/>
-            <w:bookmarkStart w:id="55" w:name="_Toc46909569"/>
-            <w:bookmarkStart w:id="56" w:name="_Toc109546231"/>
-            <w:bookmarkStart w:id="57" w:name="_Toc111107996"/>
+            <w:bookmarkStart w:id="55" w:name="_Toc14345921"/>
+            <w:bookmarkStart w:id="56" w:name="_Toc46909569"/>
+            <w:bookmarkStart w:id="57" w:name="_Toc109546231"/>
+            <w:bookmarkStart w:id="58" w:name="_Toc111107996"/>
             <w:r>
               <w:rPr>
                 <w:rFonts w:ascii="Times New Roman" w:hAnsi="Times New Roman" w:cs="Times New Roman"/>
@@ -2081,10 +2083,10 @@
               </w:rPr>
               <w:t>7.3 Análise De Complexidade Algorítmica</w:t>
             </w:r>
-            <w:bookmarkEnd w:id="54"/>
             <w:bookmarkEnd w:id="55"/>
             <w:bookmarkEnd w:id="56"/>
             <w:bookmarkEnd w:id="57"/>
+            <w:bookmarkEnd w:id="58"/>
             <w:r>
               <w:rPr>
                 <w:rFonts w:ascii="Times New Roman" w:hAnsi="Times New Roman" w:cs="Times New Roman"/>
@@ -2115,6 +2117,22 @@
                 <w:color w:val="000000" w:themeColor="text1"/>
               </w:rPr>
             </w:pPr>
+            <w:r>
+              <w:rPr>
+                <w:rFonts w:ascii="Times New Roman" w:hAnsi="Times New Roman" w:cs="Times New Roman"/>
+                <w:b/>
+                <w:color w:val="00B0F0"/>
+                <w:u w:val="single"/>
+              </w:rPr>
+              <w:t>NÃO</w:t>
+            </w:r>
+            <w:r>
+              <w:rPr>
+                <w:rFonts w:ascii="Times New Roman" w:hAnsi="Times New Roman" w:cs="Times New Roman"/>
+                <w:color w:val="00B0F0"/>
+              </w:rPr>
+              <w:t xml:space="preserve"> precisa fazer para10/09</w:t>
+            </w:r>
           </w:p>
         </w:tc>
         <w:tc>
@@ -2148,11 +2166,11 @@
                 <w:szCs w:val="22"/>
               </w:rPr>
             </w:pPr>
-            <w:bookmarkStart w:id="58" w:name="_Toc507747262"/>
-            <w:bookmarkStart w:id="59" w:name="_Toc14345929"/>
-            <w:bookmarkStart w:id="60" w:name="_Toc46909570"/>
-            <w:bookmarkStart w:id="61" w:name="_Toc109546232"/>
-            <w:bookmarkStart w:id="62" w:name="_Toc111107997"/>
+            <w:bookmarkStart w:id="59" w:name="_Toc507747262"/>
+            <w:bookmarkStart w:id="60" w:name="_Toc14345929"/>
+            <w:bookmarkStart w:id="61" w:name="_Toc46909570"/>
+            <w:bookmarkStart w:id="62" w:name="_Toc109546232"/>
+            <w:bookmarkStart w:id="63" w:name="_Toc111107997"/>
             <w:r>
               <w:rPr>
                 <w:rFonts w:ascii="Times New Roman" w:hAnsi="Times New Roman" w:cs="Times New Roman"/>
@@ -2162,11 +2180,11 @@
               </w:rPr>
               <w:t>8 Plano De Testes</w:t>
             </w:r>
-            <w:bookmarkEnd w:id="58"/>
             <w:bookmarkEnd w:id="59"/>
             <w:bookmarkEnd w:id="60"/>
             <w:bookmarkEnd w:id="61"/>
             <w:bookmarkEnd w:id="62"/>
+            <w:bookmarkEnd w:id="63"/>
           </w:p>
           <w:p>
             <w:pPr>
@@ -2244,11 +2262,11 @@
                 <w:szCs w:val="22"/>
               </w:rPr>
             </w:pPr>
-            <w:bookmarkStart w:id="63" w:name="_Toc507747263"/>
-            <w:bookmarkStart w:id="64" w:name="_Toc14345930"/>
-            <w:bookmarkStart w:id="65" w:name="_Toc46909571"/>
-            <w:bookmarkStart w:id="66" w:name="_Toc109546233"/>
-            <w:bookmarkStart w:id="67" w:name="_Toc111107998"/>
+            <w:bookmarkStart w:id="64" w:name="_Toc507747263"/>
+            <w:bookmarkStart w:id="65" w:name="_Toc14345930"/>
+            <w:bookmarkStart w:id="66" w:name="_Toc46909571"/>
+            <w:bookmarkStart w:id="67" w:name="_Toc109546233"/>
+            <w:bookmarkStart w:id="68" w:name="_Toc111107998"/>
             <w:r>
               <w:rPr>
                 <w:rFonts w:ascii="Times New Roman" w:eastAsia="Arial Unicode MS" w:hAnsi="Times New Roman" w:cs="Times New Roman"/>
@@ -2258,11 +2276,11 @@
               </w:rPr>
               <w:t>8.1 Finalidade</w:t>
             </w:r>
-            <w:bookmarkEnd w:id="63"/>
             <w:bookmarkEnd w:id="64"/>
             <w:bookmarkEnd w:id="65"/>
             <w:bookmarkEnd w:id="66"/>
             <w:bookmarkEnd w:id="67"/>
+            <w:bookmarkEnd w:id="68"/>
           </w:p>
           <w:p>
             <w:pPr>
@@ -2347,11 +2365,11 @@
                 <w:szCs w:val="22"/>
               </w:rPr>
             </w:pPr>
-            <w:bookmarkStart w:id="68" w:name="_Toc507747264"/>
-            <w:bookmarkStart w:id="69" w:name="_Toc14345931"/>
-            <w:bookmarkStart w:id="70" w:name="_Toc46909572"/>
-            <w:bookmarkStart w:id="71" w:name="_Toc109546234"/>
-            <w:bookmarkStart w:id="72" w:name="_Toc111107999"/>
+            <w:bookmarkStart w:id="69" w:name="_Toc507747264"/>
+            <w:bookmarkStart w:id="70" w:name="_Toc14345931"/>
+            <w:bookmarkStart w:id="71" w:name="_Toc46909572"/>
+            <w:bookmarkStart w:id="72" w:name="_Toc109546234"/>
+            <w:bookmarkStart w:id="73" w:name="_Toc111107999"/>
             <w:r>
               <w:rPr>
                 <w:rFonts w:ascii="Times New Roman" w:eastAsia="Arial Unicode MS" w:hAnsi="Times New Roman" w:cs="Times New Roman"/>
@@ -2361,11 +2379,11 @@
               </w:rPr>
               <w:t>8.2 Escopo</w:t>
             </w:r>
-            <w:bookmarkEnd w:id="68"/>
             <w:bookmarkEnd w:id="69"/>
             <w:bookmarkEnd w:id="70"/>
             <w:bookmarkEnd w:id="71"/>
             <w:bookmarkEnd w:id="72"/>
+            <w:bookmarkEnd w:id="73"/>
           </w:p>
           <w:p>
             <w:pPr>
@@ -2451,11 +2469,11 @@
                 <w:szCs w:val="22"/>
               </w:rPr>
             </w:pPr>
-            <w:bookmarkStart w:id="73" w:name="_Toc507747265"/>
-            <w:bookmarkStart w:id="74" w:name="_Toc14345932"/>
-            <w:bookmarkStart w:id="75" w:name="_Toc46909573"/>
-            <w:bookmarkStart w:id="76" w:name="_Toc109546235"/>
-            <w:bookmarkStart w:id="77" w:name="_Toc111108000"/>
+            <w:bookmarkStart w:id="74" w:name="_Toc507747265"/>
+            <w:bookmarkStart w:id="75" w:name="_Toc14345932"/>
+            <w:bookmarkStart w:id="76" w:name="_Toc46909573"/>
+            <w:bookmarkStart w:id="77" w:name="_Toc109546235"/>
+            <w:bookmarkStart w:id="78" w:name="_Toc111108000"/>
             <w:r>
               <w:rPr>
                 <w:rFonts w:cs="Times New Roman"/>
@@ -2466,11 +2484,11 @@
               </w:rPr>
               <w:t>8.2.1 Referências Aos Documentos Relevantes</w:t>
             </w:r>
-            <w:bookmarkEnd w:id="73"/>
             <w:bookmarkEnd w:id="74"/>
             <w:bookmarkEnd w:id="75"/>
             <w:bookmarkEnd w:id="76"/>
             <w:bookmarkEnd w:id="77"/>
+            <w:bookmarkEnd w:id="78"/>
           </w:p>
           <w:p>
             <w:pPr>
@@ -2569,12 +2587,12 @@
                 <w:szCs w:val="22"/>
               </w:rPr>
             </w:pPr>
-            <w:bookmarkStart w:id="78" w:name="_Toc191128985"/>
-            <w:bookmarkStart w:id="79" w:name="_Toc507747266"/>
-            <w:bookmarkStart w:id="80" w:name="_Toc14345933"/>
-            <w:bookmarkStart w:id="81" w:name="_Toc46909574"/>
-            <w:bookmarkStart w:id="82" w:name="_Toc109546236"/>
-            <w:bookmarkStart w:id="83" w:name="_Toc111108001"/>
+            <w:bookmarkStart w:id="79" w:name="_Toc191128985"/>
+            <w:bookmarkStart w:id="80" w:name="_Toc507747266"/>
+            <w:bookmarkStart w:id="81" w:name="_Toc14345933"/>
+            <w:bookmarkStart w:id="82" w:name="_Toc46909574"/>
+            <w:bookmarkStart w:id="83" w:name="_Toc109546236"/>
+            <w:bookmarkStart w:id="84" w:name="_Toc111108001"/>
             <w:r>
               <w:rPr>
                 <w:rFonts w:cs="Times New Roman"/>
@@ -2585,7 +2603,7 @@
               </w:rPr>
               <w:t>8.2.2 Ambiente</w:t>
             </w:r>
-            <w:bookmarkEnd w:id="78"/>
+            <w:bookmarkEnd w:id="79"/>
             <w:r>
               <w:rPr>
                 <w:rFonts w:cs="Times New Roman"/>
@@ -2596,11 +2614,11 @@
               </w:rPr>
               <w:t xml:space="preserve"> Para A Realização Dos Testes</w:t>
             </w:r>
-            <w:bookmarkEnd w:id="79"/>
             <w:bookmarkEnd w:id="80"/>
             <w:bookmarkEnd w:id="81"/>
             <w:bookmarkEnd w:id="82"/>
             <w:bookmarkEnd w:id="83"/>
+            <w:bookmarkEnd w:id="84"/>
             <w:r>
               <w:rPr>
                 <w:rFonts w:cs="Times New Roman"/>
@@ -2689,11 +2707,11 @@
                 <w:szCs w:val="22"/>
               </w:rPr>
             </w:pPr>
-            <w:bookmarkStart w:id="84" w:name="_Toc507747267"/>
-            <w:bookmarkStart w:id="85" w:name="_Toc14345934"/>
-            <w:bookmarkStart w:id="86" w:name="_Toc46909575"/>
-            <w:bookmarkStart w:id="87" w:name="_Toc109546237"/>
-            <w:bookmarkStart w:id="88" w:name="_Toc111108002"/>
+            <w:bookmarkStart w:id="85" w:name="_Toc507747267"/>
+            <w:bookmarkStart w:id="86" w:name="_Toc14345934"/>
+            <w:bookmarkStart w:id="87" w:name="_Toc46909575"/>
+            <w:bookmarkStart w:id="88" w:name="_Toc109546237"/>
+            <w:bookmarkStart w:id="89" w:name="_Toc111108002"/>
             <w:r>
               <w:rPr>
                 <w:rFonts w:ascii="Times New Roman" w:hAnsi="Times New Roman" w:cs="Times New Roman"/>
@@ -2703,11 +2721,11 @@
               </w:rPr>
               <w:t>8.3 Especificação Dos Casos De Testes</w:t>
             </w:r>
-            <w:bookmarkEnd w:id="84"/>
             <w:bookmarkEnd w:id="85"/>
             <w:bookmarkEnd w:id="86"/>
             <w:bookmarkEnd w:id="87"/>
             <w:bookmarkEnd w:id="88"/>
+            <w:bookmarkEnd w:id="89"/>
           </w:p>
           <w:p>
             <w:pPr>
@@ -2786,8 +2804,8 @@
                 <w:szCs w:val="22"/>
               </w:rPr>
             </w:pPr>
-            <w:bookmarkStart w:id="89" w:name="_Toc109546238"/>
-            <w:bookmarkStart w:id="90" w:name="_Toc111108003"/>
+            <w:bookmarkStart w:id="90" w:name="_Toc109546238"/>
+            <w:bookmarkStart w:id="91" w:name="_Toc111108003"/>
             <w:r>
               <w:rPr>
                 <w:rFonts w:ascii="Times New Roman" w:hAnsi="Times New Roman" w:cs="Times New Roman"/>
@@ -2797,8 +2815,8 @@
               </w:rPr>
               <w:t>8.4 Resultados Dos Testes</w:t>
             </w:r>
-            <w:bookmarkEnd w:id="89"/>
             <w:bookmarkEnd w:id="90"/>
+            <w:bookmarkEnd w:id="91"/>
           </w:p>
           <w:p>
             <w:pPr>
@@ -2952,16 +2970,14 @@
             <w:pPr>
               <w:rPr>
                 <w:rFonts w:ascii="Times New Roman" w:hAnsi="Times New Roman" w:cs="Times New Roman"/>
-                <w:b/>
-                <w:color w:val="FF0000"/>
-              </w:rPr>
-            </w:pPr>
-            <w:r>
-              <w:rPr>
-                <w:b/>
-                <w:color w:val="FF0000"/>
-              </w:rPr>
-              <w:t>Incluir todas as fontes de referências utilizadas no documento, ordenadas por sobrenome do autor.</w:t>
+                <w:color w:val="FF0000"/>
+              </w:rPr>
+            </w:pPr>
+            <w:r>
+              <w:rPr>
+                <w:color w:val="000000" w:themeColor="text1"/>
+              </w:rPr>
+              <w:t>Vinicius</w:t>
             </w:r>
           </w:p>
         </w:tc>
@@ -2977,6 +2993,14 @@
                 <w:color w:val="000000" w:themeColor="text1"/>
               </w:rPr>
             </w:pPr>
+            <w:r>
+              <w:rPr>
+                <w:rFonts w:ascii="Times New Roman" w:hAnsi="Times New Roman" w:cs="Times New Roman"/>
+                <w:b/>
+                <w:color w:val="000000" w:themeColor="text1"/>
+              </w:rPr>
+              <w:t>Pronto</w:t>
+            </w:r>
           </w:p>
         </w:tc>
       </w:tr>
@@ -2996,11 +3020,11 @@
                 <w:szCs w:val="22"/>
               </w:rPr>
             </w:pPr>
-            <w:bookmarkStart w:id="91" w:name="_Toc507747275"/>
-            <w:bookmarkStart w:id="92" w:name="_Toc14345942"/>
-            <w:bookmarkStart w:id="93" w:name="_Toc46909583"/>
-            <w:bookmarkStart w:id="94" w:name="_Toc109546240"/>
-            <w:bookmarkStart w:id="95" w:name="_Toc111108005"/>
+            <w:bookmarkStart w:id="92" w:name="_Toc507747275"/>
+            <w:bookmarkStart w:id="93" w:name="_Toc14345942"/>
+            <w:bookmarkStart w:id="94" w:name="_Toc46909583"/>
+            <w:bookmarkStart w:id="95" w:name="_Toc109546240"/>
+            <w:bookmarkStart w:id="96" w:name="_Toc111108005"/>
             <w:r>
               <w:rPr>
                 <w:rFonts w:ascii="Times New Roman" w:eastAsia="Arial Unicode MS" w:hAnsi="Times New Roman" w:cs="Times New Roman"/>
@@ -3010,11 +3034,11 @@
               </w:rPr>
               <w:t>9.1 Metodologia</w:t>
             </w:r>
-            <w:bookmarkEnd w:id="91"/>
             <w:bookmarkEnd w:id="92"/>
             <w:bookmarkEnd w:id="93"/>
             <w:bookmarkEnd w:id="94"/>
             <w:bookmarkEnd w:id="95"/>
+            <w:bookmarkEnd w:id="96"/>
             <w:r>
               <w:rPr>
                 <w:rFonts w:ascii="Times New Roman" w:eastAsia="Arial Unicode MS" w:hAnsi="Times New Roman" w:cs="Times New Roman"/>
@@ -3045,6 +3069,22 @@
                 <w:color w:val="000000" w:themeColor="text1"/>
               </w:rPr>
             </w:pPr>
+            <w:r>
+              <w:rPr>
+                <w:rFonts w:ascii="Times New Roman" w:hAnsi="Times New Roman" w:cs="Times New Roman"/>
+                <w:b/>
+                <w:color w:val="00B0F0"/>
+                <w:u w:val="single"/>
+              </w:rPr>
+              <w:t>NÃO</w:t>
+            </w:r>
+            <w:r>
+              <w:rPr>
+                <w:rFonts w:ascii="Times New Roman" w:hAnsi="Times New Roman" w:cs="Times New Roman"/>
+                <w:color w:val="00B0F0"/>
+              </w:rPr>
+              <w:t xml:space="preserve"> precisa fazer para10/09</w:t>
+            </w:r>
           </w:p>
         </w:tc>
         <w:tc>
@@ -3079,11 +3119,11 @@
                 <w:szCs w:val="22"/>
               </w:rPr>
             </w:pPr>
-            <w:bookmarkStart w:id="96" w:name="_Toc507747276"/>
-            <w:bookmarkStart w:id="97" w:name="_Toc14345943"/>
-            <w:bookmarkStart w:id="98" w:name="_Toc46909584"/>
-            <w:bookmarkStart w:id="99" w:name="_Toc109546241"/>
-            <w:bookmarkStart w:id="100" w:name="_Toc111108006"/>
+            <w:bookmarkStart w:id="97" w:name="_Toc507747276"/>
+            <w:bookmarkStart w:id="98" w:name="_Toc14345943"/>
+            <w:bookmarkStart w:id="99" w:name="_Toc46909584"/>
+            <w:bookmarkStart w:id="100" w:name="_Toc109546241"/>
+            <w:bookmarkStart w:id="101" w:name="_Toc111108006"/>
             <w:r>
               <w:rPr>
                 <w:rFonts w:cs="Times New Roman"/>
@@ -3094,32 +3134,48 @@
               </w:rPr>
               <w:t>9.1.1 Descrição Da Metodologia</w:t>
             </w:r>
-            <w:bookmarkEnd w:id="96"/>
             <w:bookmarkEnd w:id="97"/>
             <w:bookmarkEnd w:id="98"/>
             <w:bookmarkEnd w:id="99"/>
             <w:bookmarkEnd w:id="100"/>
-          </w:p>
-          <w:p>
-            <w:pPr>
-              <w:rPr>
-                <w:rFonts w:ascii="Times New Roman" w:hAnsi="Times New Roman" w:cs="Times New Roman"/>
-                <w:color w:val="000000" w:themeColor="text1"/>
-              </w:rPr>
-            </w:pPr>
-          </w:p>
-        </w:tc>
-        <w:tc>
-          <w:tcPr>
-            <w:tcW w:w="2831" w:type="dxa"/>
-          </w:tcPr>
-          <w:p>
-            <w:pPr>
-              <w:rPr>
-                <w:rFonts w:ascii="Times New Roman" w:hAnsi="Times New Roman" w:cs="Times New Roman"/>
-                <w:color w:val="000000" w:themeColor="text1"/>
-              </w:rPr>
-            </w:pPr>
+            <w:bookmarkEnd w:id="101"/>
+          </w:p>
+          <w:p>
+            <w:pPr>
+              <w:rPr>
+                <w:rFonts w:ascii="Times New Roman" w:hAnsi="Times New Roman" w:cs="Times New Roman"/>
+                <w:color w:val="000000" w:themeColor="text1"/>
+              </w:rPr>
+            </w:pPr>
+          </w:p>
+        </w:tc>
+        <w:tc>
+          <w:tcPr>
+            <w:tcW w:w="2831" w:type="dxa"/>
+          </w:tcPr>
+          <w:p>
+            <w:pPr>
+              <w:rPr>
+                <w:rFonts w:ascii="Times New Roman" w:hAnsi="Times New Roman" w:cs="Times New Roman"/>
+                <w:color w:val="000000" w:themeColor="text1"/>
+              </w:rPr>
+            </w:pPr>
+            <w:r>
+              <w:rPr>
+                <w:rFonts w:ascii="Times New Roman" w:hAnsi="Times New Roman" w:cs="Times New Roman"/>
+                <w:b/>
+                <w:color w:val="00B0F0"/>
+                <w:u w:val="single"/>
+              </w:rPr>
+              <w:t>NÃO</w:t>
+            </w:r>
+            <w:r>
+              <w:rPr>
+                <w:rFonts w:ascii="Times New Roman" w:hAnsi="Times New Roman" w:cs="Times New Roman"/>
+                <w:color w:val="00B0F0"/>
+              </w:rPr>
+              <w:t xml:space="preserve"> precisa fazer para10/09</w:t>
+            </w:r>
           </w:p>
         </w:tc>
         <w:tc>
@@ -3154,11 +3210,11 @@
                 <w:szCs w:val="22"/>
               </w:rPr>
             </w:pPr>
-            <w:bookmarkStart w:id="101" w:name="_Toc507747277"/>
-            <w:bookmarkStart w:id="102" w:name="_Toc14345944"/>
-            <w:bookmarkStart w:id="103" w:name="_Toc46909585"/>
-            <w:bookmarkStart w:id="104" w:name="_Toc109546242"/>
-            <w:bookmarkStart w:id="105" w:name="_Toc111108007"/>
+            <w:bookmarkStart w:id="102" w:name="_Toc507747277"/>
+            <w:bookmarkStart w:id="103" w:name="_Toc14345944"/>
+            <w:bookmarkStart w:id="104" w:name="_Toc46909585"/>
+            <w:bookmarkStart w:id="105" w:name="_Toc109546242"/>
+            <w:bookmarkStart w:id="106" w:name="_Toc111108007"/>
             <w:r>
               <w:rPr>
                 <w:rFonts w:cs="Times New Roman"/>
@@ -3169,24 +3225,40 @@
               </w:rPr>
               <w:t>9.1.2 Matriz De Responsabilidade</w:t>
             </w:r>
-            <w:bookmarkEnd w:id="101"/>
             <w:bookmarkEnd w:id="102"/>
             <w:bookmarkEnd w:id="103"/>
             <w:bookmarkEnd w:id="104"/>
             <w:bookmarkEnd w:id="105"/>
-          </w:p>
-        </w:tc>
-        <w:tc>
-          <w:tcPr>
-            <w:tcW w:w="2831" w:type="dxa"/>
-          </w:tcPr>
-          <w:p>
-            <w:pPr>
-              <w:rPr>
-                <w:rFonts w:ascii="Times New Roman" w:hAnsi="Times New Roman" w:cs="Times New Roman"/>
-                <w:color w:val="000000" w:themeColor="text1"/>
-              </w:rPr>
-            </w:pPr>
+            <w:bookmarkEnd w:id="106"/>
+          </w:p>
+        </w:tc>
+        <w:tc>
+          <w:tcPr>
+            <w:tcW w:w="2831" w:type="dxa"/>
+          </w:tcPr>
+          <w:p>
+            <w:pPr>
+              <w:rPr>
+                <w:rFonts w:ascii="Times New Roman" w:hAnsi="Times New Roman" w:cs="Times New Roman"/>
+                <w:color w:val="000000" w:themeColor="text1"/>
+              </w:rPr>
+            </w:pPr>
+            <w:r>
+              <w:rPr>
+                <w:rFonts w:ascii="Times New Roman" w:hAnsi="Times New Roman" w:cs="Times New Roman"/>
+                <w:b/>
+                <w:color w:val="00B0F0"/>
+                <w:u w:val="single"/>
+              </w:rPr>
+              <w:t>NÃO</w:t>
+            </w:r>
+            <w:r>
+              <w:rPr>
+                <w:rFonts w:ascii="Times New Roman" w:hAnsi="Times New Roman" w:cs="Times New Roman"/>
+                <w:color w:val="00B0F0"/>
+              </w:rPr>
+              <w:t xml:space="preserve"> precisa fazer para10/09</w:t>
+            </w:r>
           </w:p>
         </w:tc>
         <w:tc>
@@ -3220,11 +3292,11 @@
                 <w:szCs w:val="22"/>
               </w:rPr>
             </w:pPr>
-            <w:bookmarkStart w:id="106" w:name="_Toc507747278"/>
-            <w:bookmarkStart w:id="107" w:name="_Toc14345945"/>
-            <w:bookmarkStart w:id="108" w:name="_Toc46909586"/>
-            <w:bookmarkStart w:id="109" w:name="_Toc109546243"/>
-            <w:bookmarkStart w:id="110" w:name="_Toc111108008"/>
+            <w:bookmarkStart w:id="107" w:name="_Toc507747278"/>
+            <w:bookmarkStart w:id="108" w:name="_Toc14345945"/>
+            <w:bookmarkStart w:id="109" w:name="_Toc46909586"/>
+            <w:bookmarkStart w:id="110" w:name="_Toc109546243"/>
+            <w:bookmarkStart w:id="111" w:name="_Toc111108008"/>
             <w:r>
               <w:rPr>
                 <w:rFonts w:ascii="Times New Roman" w:hAnsi="Times New Roman" w:cs="Times New Roman"/>
@@ -3234,11 +3306,11 @@
               </w:rPr>
               <w:t>9.2 Treinamento Previsto</w:t>
             </w:r>
-            <w:bookmarkEnd w:id="106"/>
             <w:bookmarkEnd w:id="107"/>
             <w:bookmarkEnd w:id="108"/>
             <w:bookmarkEnd w:id="109"/>
             <w:bookmarkEnd w:id="110"/>
+            <w:bookmarkEnd w:id="111"/>
           </w:p>
           <w:p>
             <w:pPr>
@@ -3265,6 +3337,22 @@
                 <w:color w:val="000000" w:themeColor="text1"/>
               </w:rPr>
             </w:pPr>
+            <w:r>
+              <w:rPr>
+                <w:rFonts w:ascii="Times New Roman" w:hAnsi="Times New Roman" w:cs="Times New Roman"/>
+                <w:b/>
+                <w:color w:val="00B0F0"/>
+                <w:u w:val="single"/>
+              </w:rPr>
+              <w:t>NÃO</w:t>
+            </w:r>
+            <w:r>
+              <w:rPr>
+                <w:rFonts w:ascii="Times New Roman" w:hAnsi="Times New Roman" w:cs="Times New Roman"/>
+                <w:color w:val="00B0F0"/>
+              </w:rPr>
+              <w:t xml:space="preserve"> precisa fazer para10/09</w:t>
+            </w:r>
           </w:p>
         </w:tc>
         <w:tc>
@@ -3298,11 +3386,11 @@
                 <w:szCs w:val="22"/>
               </w:rPr>
             </w:pPr>
-            <w:bookmarkStart w:id="111" w:name="_Toc507747279"/>
-            <w:bookmarkStart w:id="112" w:name="_Toc14345946"/>
-            <w:bookmarkStart w:id="113" w:name="_Toc46909587"/>
-            <w:bookmarkStart w:id="114" w:name="_Toc109546244"/>
-            <w:bookmarkStart w:id="115" w:name="_Toc111108009"/>
+            <w:bookmarkStart w:id="112" w:name="_Toc507747279"/>
+            <w:bookmarkStart w:id="113" w:name="_Toc14345946"/>
+            <w:bookmarkStart w:id="114" w:name="_Toc46909587"/>
+            <w:bookmarkStart w:id="115" w:name="_Toc109546244"/>
+            <w:bookmarkStart w:id="116" w:name="_Toc111108009"/>
             <w:r>
               <w:rPr>
                 <w:rFonts w:ascii="Times New Roman" w:hAnsi="Times New Roman" w:cs="Times New Roman"/>
@@ -3312,11 +3400,11 @@
               </w:rPr>
               <w:t>9.3 Cronograma De Implantação</w:t>
             </w:r>
-            <w:bookmarkEnd w:id="111"/>
             <w:bookmarkEnd w:id="112"/>
             <w:bookmarkEnd w:id="113"/>
             <w:bookmarkEnd w:id="114"/>
             <w:bookmarkEnd w:id="115"/>
+            <w:bookmarkEnd w:id="116"/>
           </w:p>
           <w:p>
             <w:pPr>
@@ -3343,6 +3431,22 @@
                 <w:color w:val="000000" w:themeColor="text1"/>
               </w:rPr>
             </w:pPr>
+            <w:r>
+              <w:rPr>
+                <w:rFonts w:ascii="Times New Roman" w:hAnsi="Times New Roman" w:cs="Times New Roman"/>
+                <w:b/>
+                <w:color w:val="00B0F0"/>
+                <w:u w:val="single"/>
+              </w:rPr>
+              <w:t>NÃO</w:t>
+            </w:r>
+            <w:r>
+              <w:rPr>
+                <w:rFonts w:ascii="Times New Roman" w:hAnsi="Times New Roman" w:cs="Times New Roman"/>
+                <w:color w:val="00B0F0"/>
+              </w:rPr>
+              <w:t xml:space="preserve"> precisa fazer para10/09</w:t>
+            </w:r>
           </w:p>
         </w:tc>
         <w:tc>
@@ -3376,11 +3480,11 @@
                 <w:szCs w:val="22"/>
               </w:rPr>
             </w:pPr>
-            <w:bookmarkStart w:id="116" w:name="_Toc507747280"/>
-            <w:bookmarkStart w:id="117" w:name="_Toc14345947"/>
-            <w:bookmarkStart w:id="118" w:name="_Toc46909588"/>
-            <w:bookmarkStart w:id="119" w:name="_Toc109546245"/>
-            <w:bookmarkStart w:id="120" w:name="_Toc111108010"/>
+            <w:bookmarkStart w:id="117" w:name="_Toc507747280"/>
+            <w:bookmarkStart w:id="118" w:name="_Toc14345947"/>
+            <w:bookmarkStart w:id="119" w:name="_Toc46909588"/>
+            <w:bookmarkStart w:id="120" w:name="_Toc109546245"/>
+            <w:bookmarkStart w:id="121" w:name="_Toc111108010"/>
             <w:r>
               <w:rPr>
                 <w:rFonts w:ascii="Times New Roman" w:hAnsi="Times New Roman" w:cs="Times New Roman"/>
@@ -3390,11 +3494,11 @@
               </w:rPr>
               <w:t>9.4 Recursos De Apoio À Implantação</w:t>
             </w:r>
-            <w:bookmarkEnd w:id="116"/>
             <w:bookmarkEnd w:id="117"/>
             <w:bookmarkEnd w:id="118"/>
             <w:bookmarkEnd w:id="119"/>
             <w:bookmarkEnd w:id="120"/>
+            <w:bookmarkEnd w:id="121"/>
           </w:p>
           <w:p>
             <w:pPr>
@@ -3421,6 +3525,22 @@
                 <w:color w:val="000000" w:themeColor="text1"/>
               </w:rPr>
             </w:pPr>
+            <w:r>
+              <w:rPr>
+                <w:rFonts w:ascii="Times New Roman" w:hAnsi="Times New Roman" w:cs="Times New Roman"/>
+                <w:b/>
+                <w:color w:val="00B0F0"/>
+                <w:u w:val="single"/>
+              </w:rPr>
+              <w:t>NÃO</w:t>
+            </w:r>
+            <w:r>
+              <w:rPr>
+                <w:rFonts w:ascii="Times New Roman" w:hAnsi="Times New Roman" w:cs="Times New Roman"/>
+                <w:color w:val="00B0F0"/>
+              </w:rPr>
+              <w:t xml:space="preserve"> precisa fazer para10/09</w:t>
+            </w:r>
           </w:p>
         </w:tc>
         <w:tc>
@@ -3454,11 +3574,11 @@
                 <w:szCs w:val="22"/>
               </w:rPr>
             </w:pPr>
-            <w:bookmarkStart w:id="121" w:name="_Toc507747281"/>
-            <w:bookmarkStart w:id="122" w:name="_Toc14345948"/>
-            <w:bookmarkStart w:id="123" w:name="_Toc46909589"/>
-            <w:bookmarkStart w:id="124" w:name="_Toc109546246"/>
-            <w:bookmarkStart w:id="125" w:name="_Toc111108011"/>
+            <w:bookmarkStart w:id="122" w:name="_Toc507747281"/>
+            <w:bookmarkStart w:id="123" w:name="_Toc14345948"/>
+            <w:bookmarkStart w:id="124" w:name="_Toc46909589"/>
+            <w:bookmarkStart w:id="125" w:name="_Toc109546246"/>
+            <w:bookmarkStart w:id="126" w:name="_Toc111108011"/>
             <w:r>
               <w:rPr>
                 <w:rFonts w:ascii="Times New Roman" w:hAnsi="Times New Roman" w:cs="Times New Roman"/>
@@ -3468,24 +3588,40 @@
               </w:rPr>
               <w:t>9.5 Visão Da Implantação</w:t>
             </w:r>
-            <w:bookmarkEnd w:id="121"/>
             <w:bookmarkEnd w:id="122"/>
             <w:bookmarkEnd w:id="123"/>
             <w:bookmarkEnd w:id="124"/>
             <w:bookmarkEnd w:id="125"/>
-          </w:p>
-        </w:tc>
-        <w:tc>
-          <w:tcPr>
-            <w:tcW w:w="2831" w:type="dxa"/>
-          </w:tcPr>
-          <w:p>
-            <w:pPr>
-              <w:rPr>
-                <w:rFonts w:ascii="Times New Roman" w:hAnsi="Times New Roman" w:cs="Times New Roman"/>
-                <w:color w:val="000000" w:themeColor="text1"/>
-              </w:rPr>
-            </w:pPr>
+            <w:bookmarkEnd w:id="126"/>
+          </w:p>
+        </w:tc>
+        <w:tc>
+          <w:tcPr>
+            <w:tcW w:w="2831" w:type="dxa"/>
+          </w:tcPr>
+          <w:p>
+            <w:pPr>
+              <w:rPr>
+                <w:rFonts w:ascii="Times New Roman" w:hAnsi="Times New Roman" w:cs="Times New Roman"/>
+                <w:color w:val="000000" w:themeColor="text1"/>
+              </w:rPr>
+            </w:pPr>
+            <w:r>
+              <w:rPr>
+                <w:rFonts w:ascii="Times New Roman" w:hAnsi="Times New Roman" w:cs="Times New Roman"/>
+                <w:b/>
+                <w:color w:val="00B0F0"/>
+                <w:u w:val="single"/>
+              </w:rPr>
+              <w:t>NÃO</w:t>
+            </w:r>
+            <w:r>
+              <w:rPr>
+                <w:rFonts w:ascii="Times New Roman" w:hAnsi="Times New Roman" w:cs="Times New Roman"/>
+                <w:color w:val="00B0F0"/>
+              </w:rPr>
+              <w:t xml:space="preserve"> precisa fazer para10/09</w:t>
+            </w:r>
           </w:p>
         </w:tc>
         <w:tc>
@@ -3570,7 +3706,7 @@
 </file>
 
 <file path=word/endnotes.xml><?xml version="1.0" encoding="utf-8"?>
-<w:endnotes xmlns:wpc="http://schemas.microsoft.com/office/word/2010/wordprocessingCanvas" xmlns:cx="http://schemas.microsoft.com/office/drawing/2014/chartex" xmlns:cx1="http://schemas.microsoft.com/office/drawing/2015/9/8/chartex" xmlns:cx2="http://schemas.microsoft.com/office/drawing/2015/10/21/chartex" xmlns:cx3="http://schemas.microsoft.com/office/drawing/2016/5/9/chartex" xmlns:cx4="http://schemas.microsoft.com/office/drawing/2016/5/10/chartex" xmlns:cx5="http://schemas.microsoft.com/office/drawing/2016/5/11/chartex" xmlns:cx6="http://schemas.microsoft.com/office/drawing/2016/5/12/chartex" xmlns:cx7="http://schemas.microsoft.com/office/drawing/2016/5/13/chartex" xmlns:cx8="http://schemas.microsoft.com/office/drawing/2016/5/14/chartex" xmlns:mc="http://schemas.openxmlformats.org/markup-compatibility/2006" xmlns:aink="http://schemas.microsoft.com/office/drawing/2016/ink" xmlns:am3d="http://schemas.microsoft.com/office/drawing/2017/model3d" xmlns:o="urn:schemas-microsoft-com:office:office" xmlns:oel="http://schemas.microsoft.com/office/2019/extlst" xmlns:r="http://schemas.openxmlformats.org/officeDocument/2006/relationships" xmlns:m="http://schemas.openxmlformats.org/officeDocument/2006/math" xmlns:v="urn:schemas-microsoft-com:vml" xmlns:wp14="http://schemas.microsoft.com/office/word/2010/wordprocessingDrawing" xmlns:wp="http://schemas.openxmlformats.org/drawingml/2006/wordprocessingDrawing" xmlns:w10="urn:schemas-microsoft-com:office:word" xmlns:w="http://schemas.openxmlformats.org/wordprocessingml/2006/main" xmlns:w14="http://schemas.microsoft.com/office/word/2010/wordml" xmlns:w15="http://schemas.microsoft.com/office/word/2012/wordml" xmlns:w16cex="http://schemas.microsoft.com/office/word/2018/wordml/cex" xmlns:w16cid="http://schemas.microsoft.com/office/word/2016/wordml/cid" xmlns:w16="http://schemas.microsoft.com/office/word/2018/wordml" xmlns:w16sdtdh="http://schemas.microsoft.com/office/word/2020/wordml/sdtdatahash" xmlns:w16se="http://schemas.microsoft.com/office/word/2015/wordml/symex" xmlns:wpg="http://schemas.microsoft.com/office/word/2010/wordprocessingGroup" xmlns:wpi="http://schemas.microsoft.com/office/word/2010/wordprocessingInk" xmlns:wne="http://schemas.microsoft.com/office/word/2006/wordml" xmlns:wps="http://schemas.microsoft.com/office/word/2010/wordprocessingShape" mc:Ignorable="w14 w15 w16se w16cid w16 w16cex w16sdtdh wp14">
+<w:endnotes xmlns:wpc="http://schemas.microsoft.com/office/word/2010/wordprocessingCanvas" xmlns:mc="http://schemas.openxmlformats.org/markup-compatibility/2006" xmlns:o="urn:schemas-microsoft-com:office:office" xmlns:r="http://schemas.openxmlformats.org/officeDocument/2006/relationships" xmlns:m="http://schemas.openxmlformats.org/officeDocument/2006/math" xmlns:v="urn:schemas-microsoft-com:vml" xmlns:wp14="http://schemas.microsoft.com/office/word/2010/wordprocessingDrawing" xmlns:wp="http://schemas.openxmlformats.org/drawingml/2006/wordprocessingDrawing" xmlns:w10="urn:schemas-microsoft-com:office:word" xmlns:w="http://schemas.openxmlformats.org/wordprocessingml/2006/main" xmlns:w14="http://schemas.microsoft.com/office/word/2010/wordml" xmlns:w15="http://schemas.microsoft.com/office/word/2012/wordml" xmlns:wpg="http://schemas.microsoft.com/office/word/2010/wordprocessingGroup" xmlns:wpi="http://schemas.microsoft.com/office/word/2010/wordprocessingInk" xmlns:wne="http://schemas.microsoft.com/office/word/2006/wordml" xmlns:wps="http://schemas.microsoft.com/office/word/2010/wordprocessingShape" mc:Ignorable="w14 w15 wp14">
   <w:endnote w:type="separator" w:id="-1">
     <w:p>
       <w:pPr>
@@ -3595,7 +3731,7 @@
 </file>
 
 <file path=word/footnotes.xml><?xml version="1.0" encoding="utf-8"?>
-<w:footnotes xmlns:wpc="http://schemas.microsoft.com/office/word/2010/wordprocessingCanvas" xmlns:cx="http://schemas.microsoft.com/office/drawing/2014/chartex" xmlns:cx1="http://schemas.microsoft.com/office/drawing/2015/9/8/chartex" xmlns:cx2="http://schemas.microsoft.com/office/drawing/2015/10/21/chartex" xmlns:cx3="http://schemas.microsoft.com/office/drawing/2016/5/9/chartex" xmlns:cx4="http://schemas.microsoft.com/office/drawing/2016/5/10/chartex" xmlns:cx5="http://schemas.microsoft.com/office/drawing/2016/5/11/chartex" xmlns:cx6="http://schemas.microsoft.com/office/drawing/2016/5/12/chartex" xmlns:cx7="http://schemas.microsoft.com/office/drawing/2016/5/13/chartex" xmlns:cx8="http://schemas.microsoft.com/office/drawing/2016/5/14/chartex" xmlns:mc="http://schemas.openxmlformats.org/markup-compatibility/2006" xmlns:aink="http://schemas.microsoft.com/office/drawing/2016/ink" xmlns:am3d="http://schemas.microsoft.com/office/drawing/2017/model3d" xmlns:o="urn:schemas-microsoft-com:office:office" xmlns:oel="http://schemas.microsoft.com/office/2019/extlst" xmlns:r="http://schemas.openxmlformats.org/officeDocument/2006/relationships" xmlns:m="http://schemas.openxmlformats.org/officeDocument/2006/math" xmlns:v="urn:schemas-microsoft-com:vml" xmlns:wp14="http://schemas.microsoft.com/office/word/2010/wordprocessingDrawing" xmlns:wp="http://schemas.openxmlformats.org/drawingml/2006/wordprocessingDrawing" xmlns:w10="urn:schemas-microsoft-com:office:word" xmlns:w="http://schemas.openxmlformats.org/wordprocessingml/2006/main" xmlns:w14="http://schemas.microsoft.com/office/word/2010/wordml" xmlns:w15="http://schemas.microsoft.com/office/word/2012/wordml" xmlns:w16cex="http://schemas.microsoft.com/office/word/2018/wordml/cex" xmlns:w16cid="http://schemas.microsoft.com/office/word/2016/wordml/cid" xmlns:w16="http://schemas.microsoft.com/office/word/2018/wordml" xmlns:w16sdtdh="http://schemas.microsoft.com/office/word/2020/wordml/sdtdatahash" xmlns:w16se="http://schemas.microsoft.com/office/word/2015/wordml/symex" xmlns:wpg="http://schemas.microsoft.com/office/word/2010/wordprocessingGroup" xmlns:wpi="http://schemas.microsoft.com/office/word/2010/wordprocessingInk" xmlns:wne="http://schemas.microsoft.com/office/word/2006/wordml" xmlns:wps="http://schemas.microsoft.com/office/word/2010/wordprocessingShape" mc:Ignorable="w14 w15 w16se w16cid w16 w16cex w16sdtdh wp14">
+<w:footnotes xmlns:wpc="http://schemas.microsoft.com/office/word/2010/wordprocessingCanvas" xmlns:mc="http://schemas.openxmlformats.org/markup-compatibility/2006" xmlns:o="urn:schemas-microsoft-com:office:office" xmlns:r="http://schemas.openxmlformats.org/officeDocument/2006/relationships" xmlns:m="http://schemas.openxmlformats.org/officeDocument/2006/math" xmlns:v="urn:schemas-microsoft-com:vml" xmlns:wp14="http://schemas.microsoft.com/office/word/2010/wordprocessingDrawing" xmlns:wp="http://schemas.openxmlformats.org/drawingml/2006/wordprocessingDrawing" xmlns:w10="urn:schemas-microsoft-com:office:word" xmlns:w="http://schemas.openxmlformats.org/wordprocessingml/2006/main" xmlns:w14="http://schemas.microsoft.com/office/word/2010/wordml" xmlns:w15="http://schemas.microsoft.com/office/word/2012/wordml" xmlns:wpg="http://schemas.microsoft.com/office/word/2010/wordprocessingGroup" xmlns:wpi="http://schemas.microsoft.com/office/word/2010/wordprocessingInk" xmlns:wne="http://schemas.microsoft.com/office/word/2006/wordml" xmlns:wps="http://schemas.microsoft.com/office/word/2010/wordprocessingShape" mc:Ignorable="w14 w15 wp14">
   <w:footnote w:type="separator" w:id="-1">
     <w:p>
       <w:pPr>
@@ -3620,7 +3756,7 @@
 </file>
 
 <file path=word/styles.xml><?xml version="1.0" encoding="utf-8"?>
-<w:styles xmlns:mc="http://schemas.openxmlformats.org/markup-compatibility/2006" xmlns:r="http://schemas.openxmlformats.org/officeDocument/2006/relationships" xmlns:w="http://schemas.openxmlformats.org/wordprocessingml/2006/main" xmlns:w14="http://schemas.microsoft.com/office/word/2010/wordml" xmlns:w15="http://schemas.microsoft.com/office/word/2012/wordml" xmlns:w16cex="http://schemas.microsoft.com/office/word/2018/wordml/cex" xmlns:w16cid="http://schemas.microsoft.com/office/word/2016/wordml/cid" xmlns:w16="http://schemas.microsoft.com/office/word/2018/wordml" xmlns:w16sdtdh="http://schemas.microsoft.com/office/word/2020/wordml/sdtdatahash" xmlns:w16se="http://schemas.microsoft.com/office/word/2015/wordml/symex" mc:Ignorable="w14 w15 w16se w16cid w16 w16cex w16sdtdh">
+<w:styles xmlns:mc="http://schemas.openxmlformats.org/markup-compatibility/2006" xmlns:r="http://schemas.openxmlformats.org/officeDocument/2006/relationships" xmlns:w="http://schemas.openxmlformats.org/wordprocessingml/2006/main" xmlns:w14="http://schemas.microsoft.com/office/word/2010/wordml" xmlns:w15="http://schemas.microsoft.com/office/word/2012/wordml" mc:Ignorable="w14 w15">
   <w:docDefaults>
     <w:rPrDefault>
       <w:rPr>
@@ -3636,7 +3772,7 @@
       </w:pPr>
     </w:pPrDefault>
   </w:docDefaults>
-  <w:latentStyles w:defLockedState="0" w:defUIPriority="99" w:defSemiHidden="0" w:defUnhideWhenUsed="0" w:defQFormat="0" w:count="376">
+  <w:latentStyles w:defLockedState="0" w:defUIPriority="99" w:defSemiHidden="0" w:defUnhideWhenUsed="0" w:defQFormat="0" w:count="371">
     <w:lsdException w:name="Normal" w:uiPriority="0" w:qFormat="1"/>
     <w:lsdException w:name="heading 1" w:uiPriority="9" w:qFormat="1"/>
     <w:lsdException w:name="heading 2" w:semiHidden="1" w:uiPriority="9" w:unhideWhenUsed="1" w:qFormat="1"/>
@@ -3742,6 +3878,7 @@
     <w:lsdException w:name="HTML Sample" w:semiHidden="1" w:unhideWhenUsed="1"/>
     <w:lsdException w:name="HTML Typewriter" w:semiHidden="1" w:unhideWhenUsed="1"/>
     <w:lsdException w:name="HTML Variable" w:semiHidden="1" w:unhideWhenUsed="1"/>
+    <w:lsdException w:name="Normal Table" w:semiHidden="1" w:unhideWhenUsed="1"/>
     <w:lsdException w:name="annotation subject" w:semiHidden="1" w:unhideWhenUsed="1"/>
     <w:lsdException w:name="No List" w:semiHidden="1" w:unhideWhenUsed="1"/>
     <w:lsdException w:name="Outline List 1" w:semiHidden="1" w:unhideWhenUsed="1"/>
@@ -3784,8 +3921,11 @@
     <w:lsdException w:name="Table Contemporary" w:semiHidden="1" w:unhideWhenUsed="1"/>
     <w:lsdException w:name="Table Elegant" w:semiHidden="1" w:unhideWhenUsed="1"/>
     <w:lsdException w:name="Table Professional" w:semiHidden="1" w:unhideWhenUsed="1"/>
+    <w:lsdException w:name="Table Subtle 1" w:semiHidden="1" w:unhideWhenUsed="1"/>
     <w:lsdException w:name="Table Subtle 2" w:semiHidden="1" w:unhideWhenUsed="1"/>
     <w:lsdException w:name="Table Web 1" w:semiHidden="1" w:unhideWhenUsed="1"/>
+    <w:lsdException w:name="Table Web 2" w:semiHidden="1" w:unhideWhenUsed="1"/>
+    <w:lsdException w:name="Table Web 3" w:semiHidden="1" w:unhideWhenUsed="1"/>
     <w:lsdException w:name="Balloon Text" w:semiHidden="1" w:unhideWhenUsed="1"/>
     <w:lsdException w:name="Table Grid" w:uiPriority="39"/>
     <w:lsdException w:name="Table Theme" w:semiHidden="1" w:unhideWhenUsed="1"/>
@@ -4004,11 +4144,6 @@
     <w:lsdException w:name="List Table 5 Dark Accent 6" w:uiPriority="50"/>
     <w:lsdException w:name="List Table 6 Colorful Accent 6" w:uiPriority="51"/>
     <w:lsdException w:name="List Table 7 Colorful Accent 6" w:uiPriority="52"/>
-    <w:lsdException w:name="Mention" w:semiHidden="1" w:unhideWhenUsed="1"/>
-    <w:lsdException w:name="Smart Hyperlink" w:semiHidden="1" w:unhideWhenUsed="1"/>
-    <w:lsdException w:name="Hashtag" w:semiHidden="1" w:unhideWhenUsed="1"/>
-    <w:lsdException w:name="Unresolved Mention" w:semiHidden="1" w:unhideWhenUsed="1"/>
-    <w:lsdException w:name="Smart Link" w:semiHidden="1" w:unhideWhenUsed="1"/>
   </w:latentStyles>
   <w:style w:type="paragraph" w:default="1" w:styleId="Normal">
     <w:name w:val="Normal"/>

</xml_diff>

<commit_message>
doc: finalizado cap de heuristicas
</commit_message>
<xml_diff>
--- a/Tarefas individuais FASE 3.docx
+++ b/Tarefas individuais FASE 3.docx
@@ -1,6 +1,6 @@
 
 <file path=word/document.xml><?xml version="1.0" encoding="utf-8"?>
-<w:document xmlns:wpc="http://schemas.microsoft.com/office/word/2010/wordprocessingCanvas" xmlns:mc="http://schemas.openxmlformats.org/markup-compatibility/2006" xmlns:o="urn:schemas-microsoft-com:office:office" xmlns:r="http://schemas.openxmlformats.org/officeDocument/2006/relationships" xmlns:m="http://schemas.openxmlformats.org/officeDocument/2006/math" xmlns:v="urn:schemas-microsoft-com:vml" xmlns:wp14="http://schemas.microsoft.com/office/word/2010/wordprocessingDrawing" xmlns:wp="http://schemas.openxmlformats.org/drawingml/2006/wordprocessingDrawing" xmlns:w10="urn:schemas-microsoft-com:office:word" xmlns:w="http://schemas.openxmlformats.org/wordprocessingml/2006/main" xmlns:w14="http://schemas.microsoft.com/office/word/2010/wordml" xmlns:w15="http://schemas.microsoft.com/office/word/2012/wordml" xmlns:wpg="http://schemas.microsoft.com/office/word/2010/wordprocessingGroup" xmlns:wpi="http://schemas.microsoft.com/office/word/2010/wordprocessingInk" xmlns:wne="http://schemas.microsoft.com/office/word/2006/wordml" xmlns:wps="http://schemas.microsoft.com/office/word/2010/wordprocessingShape" mc:Ignorable="w14 w15 wp14">
+<w:document xmlns:wpc="http://schemas.microsoft.com/office/word/2010/wordprocessingCanvas" xmlns:cx="http://schemas.microsoft.com/office/drawing/2014/chartex" xmlns:cx1="http://schemas.microsoft.com/office/drawing/2015/9/8/chartex" xmlns:cx2="http://schemas.microsoft.com/office/drawing/2015/10/21/chartex" xmlns:cx3="http://schemas.microsoft.com/office/drawing/2016/5/9/chartex" xmlns:cx4="http://schemas.microsoft.com/office/drawing/2016/5/10/chartex" xmlns:cx5="http://schemas.microsoft.com/office/drawing/2016/5/11/chartex" xmlns:cx6="http://schemas.microsoft.com/office/drawing/2016/5/12/chartex" xmlns:cx7="http://schemas.microsoft.com/office/drawing/2016/5/13/chartex" xmlns:cx8="http://schemas.microsoft.com/office/drawing/2016/5/14/chartex" xmlns:mc="http://schemas.openxmlformats.org/markup-compatibility/2006" xmlns:aink="http://schemas.microsoft.com/office/drawing/2016/ink" xmlns:am3d="http://schemas.microsoft.com/office/drawing/2017/model3d" xmlns:o="urn:schemas-microsoft-com:office:office" xmlns:oel="http://schemas.microsoft.com/office/2019/extlst" xmlns:r="http://schemas.openxmlformats.org/officeDocument/2006/relationships" xmlns:m="http://schemas.openxmlformats.org/officeDocument/2006/math" xmlns:v="urn:schemas-microsoft-com:vml" xmlns:wp14="http://schemas.microsoft.com/office/word/2010/wordprocessingDrawing" xmlns:wp="http://schemas.openxmlformats.org/drawingml/2006/wordprocessingDrawing" xmlns:w10="urn:schemas-microsoft-com:office:word" xmlns:w="http://schemas.openxmlformats.org/wordprocessingml/2006/main" xmlns:w14="http://schemas.microsoft.com/office/word/2010/wordml" xmlns:w15="http://schemas.microsoft.com/office/word/2012/wordml" xmlns:w16cex="http://schemas.microsoft.com/office/word/2018/wordml/cex" xmlns:w16cid="http://schemas.microsoft.com/office/word/2016/wordml/cid" xmlns:w16="http://schemas.microsoft.com/office/word/2018/wordml" xmlns:w16sdtdh="http://schemas.microsoft.com/office/word/2020/wordml/sdtdatahash" xmlns:w16se="http://schemas.microsoft.com/office/word/2015/wordml/symex" xmlns:wpg="http://schemas.microsoft.com/office/word/2010/wordprocessingGroup" xmlns:wpi="http://schemas.microsoft.com/office/word/2010/wordprocessingInk" xmlns:wne="http://schemas.microsoft.com/office/word/2006/wordml" xmlns:wps="http://schemas.microsoft.com/office/word/2010/wordprocessingShape" mc:Ignorable="w14 w15 w16se w16cid w16 w16cex w16sdtdh wp14">
   <w:body>
     <w:tbl>
       <w:tblPr>
@@ -40,7 +40,27 @@
                 <w:sz w:val="22"/>
                 <w:szCs w:val="22"/>
               </w:rPr>
-              <w:t>3.6 Aderência Aos Objetivos Do Desenvolvimento Sustentável (Ods)</w:t>
+              <w:t>3.6 Aderência Aos Objetivos Do Desenvolvimento Sustentável (</w:t>
+            </w:r>
+            <w:proofErr w:type="spellStart"/>
+            <w:r>
+              <w:rPr>
+                <w:rFonts w:ascii="Times New Roman" w:hAnsi="Times New Roman" w:cs="Times New Roman"/>
+                <w:color w:val="000000" w:themeColor="text1"/>
+                <w:sz w:val="22"/>
+                <w:szCs w:val="22"/>
+              </w:rPr>
+              <w:t>Ods</w:t>
+            </w:r>
+            <w:proofErr w:type="spellEnd"/>
+            <w:r>
+              <w:rPr>
+                <w:rFonts w:ascii="Times New Roman" w:hAnsi="Times New Roman" w:cs="Times New Roman"/>
+                <w:color w:val="000000" w:themeColor="text1"/>
+                <w:sz w:val="22"/>
+                <w:szCs w:val="22"/>
+              </w:rPr>
+              <w:t>)</w:t>
             </w:r>
             <w:bookmarkEnd w:id="0"/>
             <w:bookmarkEnd w:id="1"/>
@@ -299,12 +319,12 @@
         <w:tc>
           <w:tcPr>
             <w:tcW w:w="2831" w:type="dxa"/>
-          </w:tcPr>
-          <w:p>
-            <w:pPr>
-              <w:rPr>
-                <w:b/>
-                <w:color w:val="FF0000"/>
+            <w:vAlign w:val="center"/>
+          </w:tcPr>
+          <w:p>
+            <w:pPr>
+              <w:rPr>
+                <w:b/>
               </w:rPr>
             </w:pPr>
           </w:p>
@@ -325,7 +345,7 @@
             <w:pPr>
               <w:rPr>
                 <w:rFonts w:ascii="Times New Roman" w:hAnsi="Times New Roman" w:cs="Times New Roman"/>
-                <w:color w:val="000000" w:themeColor="text1"/>
+                <w:b/>
               </w:rPr>
             </w:pPr>
           </w:p>
@@ -333,20 +353,19 @@
         <w:tc>
           <w:tcPr>
             <w:tcW w:w="2832" w:type="dxa"/>
-          </w:tcPr>
-          <w:p>
-            <w:pPr>
-              <w:rPr>
-                <w:rFonts w:ascii="Times New Roman" w:hAnsi="Times New Roman" w:cs="Times New Roman"/>
-                <w:b/>
-                <w:color w:val="000000" w:themeColor="text1"/>
-              </w:rPr>
-            </w:pPr>
-            <w:r>
-              <w:rPr>
-                <w:rFonts w:ascii="Times New Roman" w:hAnsi="Times New Roman" w:cs="Times New Roman"/>
-                <w:b/>
-                <w:color w:val="000000" w:themeColor="text1"/>
+            <w:vAlign w:val="center"/>
+          </w:tcPr>
+          <w:p>
+            <w:pPr>
+              <w:rPr>
+                <w:rFonts w:ascii="Times New Roman" w:hAnsi="Times New Roman" w:cs="Times New Roman"/>
+                <w:b/>
+              </w:rPr>
+            </w:pPr>
+            <w:r>
+              <w:rPr>
+                <w:rFonts w:ascii="Times New Roman" w:hAnsi="Times New Roman" w:cs="Times New Roman"/>
+                <w:b/>
               </w:rPr>
               <w:t>Pronto</w:t>
             </w:r>
@@ -409,36 +428,34 @@
         <w:tc>
           <w:tcPr>
             <w:tcW w:w="2831" w:type="dxa"/>
-          </w:tcPr>
-          <w:p>
-            <w:pPr>
-              <w:rPr>
-                <w:b/>
-                <w:color w:val="FF0000"/>
-              </w:rPr>
-            </w:pPr>
-          </w:p>
-          <w:p>
-            <w:pPr>
-              <w:rPr>
-                <w:b/>
-                <w:color w:val="FF0000"/>
-              </w:rPr>
-            </w:pPr>
-            <w:r>
-              <w:rPr>
-                <w:rFonts w:ascii="Times New Roman" w:hAnsi="Times New Roman" w:cs="Times New Roman"/>
-                <w:b/>
-                <w:color w:val="FF0000"/>
-              </w:rPr>
-              <w:t>TEM QUE FAZER PARA 10/09</w:t>
-            </w:r>
-          </w:p>
-          <w:p>
-            <w:pPr>
-              <w:rPr>
-                <w:rFonts w:ascii="Times New Roman" w:hAnsi="Times New Roman" w:cs="Times New Roman"/>
-                <w:color w:val="000000" w:themeColor="text1"/>
+            <w:vAlign w:val="center"/>
+          </w:tcPr>
+          <w:p>
+            <w:pPr>
+              <w:rPr>
+                <w:b/>
+              </w:rPr>
+            </w:pPr>
+          </w:p>
+          <w:p>
+            <w:pPr>
+              <w:rPr>
+                <w:b/>
+              </w:rPr>
+            </w:pPr>
+            <w:r>
+              <w:rPr>
+                <w:rFonts w:ascii="Times New Roman" w:hAnsi="Times New Roman" w:cs="Times New Roman"/>
+                <w:b/>
+              </w:rPr>
+              <w:t>Lucas</w:t>
+            </w:r>
+          </w:p>
+          <w:p>
+            <w:pPr>
+              <w:rPr>
+                <w:rFonts w:ascii="Times New Roman" w:hAnsi="Times New Roman" w:cs="Times New Roman"/>
+                <w:b/>
               </w:rPr>
             </w:pPr>
           </w:p>
@@ -446,15 +463,22 @@
         <w:tc>
           <w:tcPr>
             <w:tcW w:w="2832" w:type="dxa"/>
-          </w:tcPr>
-          <w:p>
-            <w:pPr>
-              <w:rPr>
-                <w:rFonts w:ascii="Times New Roman" w:hAnsi="Times New Roman" w:cs="Times New Roman"/>
-                <w:b/>
-                <w:color w:val="000000" w:themeColor="text1"/>
-              </w:rPr>
-            </w:pPr>
+            <w:vAlign w:val="center"/>
+          </w:tcPr>
+          <w:p>
+            <w:pPr>
+              <w:rPr>
+                <w:rFonts w:ascii="Times New Roman" w:hAnsi="Times New Roman" w:cs="Times New Roman"/>
+                <w:b/>
+              </w:rPr>
+            </w:pPr>
+            <w:r>
+              <w:rPr>
+                <w:rFonts w:ascii="Times New Roman" w:hAnsi="Times New Roman" w:cs="Times New Roman"/>
+                <w:b/>
+              </w:rPr>
+              <w:t>Pronto</w:t>
+            </w:r>
           </w:p>
         </w:tc>
       </w:tr>
@@ -534,7 +558,7 @@
                 <w:b/>
                 <w:color w:val="FF0000"/>
               </w:rPr>
-              <w:t>TEM QUE FAZER PARA 10/09</w:t>
+              <w:t>Lucas</w:t>
             </w:r>
           </w:p>
           <w:p>
@@ -1346,7 +1370,25 @@
                 <w:b/>
                 <w:color w:val="FF0000"/>
               </w:rPr>
-              <w:t>(TENHO QUE TIRAR  UMA DUVIDA COM GAVIÃO)</w:t>
+              <w:t xml:space="preserve">(TENHO QUE </w:t>
+            </w:r>
+            <w:proofErr w:type="gramStart"/>
+            <w:r>
+              <w:rPr>
+                <w:rFonts w:ascii="Times New Roman" w:hAnsi="Times New Roman" w:cs="Times New Roman"/>
+                <w:b/>
+                <w:color w:val="FF0000"/>
+              </w:rPr>
+              <w:t>TIRAR  UMA</w:t>
+            </w:r>
+            <w:proofErr w:type="gramEnd"/>
+            <w:r>
+              <w:rPr>
+                <w:rFonts w:ascii="Times New Roman" w:hAnsi="Times New Roman" w:cs="Times New Roman"/>
+                <w:b/>
+                <w:color w:val="FF0000"/>
+              </w:rPr>
+              <w:t xml:space="preserve"> DUVIDA COM GAVIÃO)</w:t>
             </w:r>
           </w:p>
         </w:tc>
@@ -1635,8 +1677,6 @@
                 <w:color w:val="000000" w:themeColor="text1"/>
               </w:rPr>
             </w:pPr>
-            <w:bookmarkStart w:id="37" w:name="_GoBack"/>
-            <w:bookmarkEnd w:id="37"/>
           </w:p>
         </w:tc>
       </w:tr>
@@ -1657,9 +1697,9 @@
                 <w:szCs w:val="22"/>
               </w:rPr>
             </w:pPr>
-            <w:bookmarkStart w:id="38" w:name="_Toc46909565"/>
-            <w:bookmarkStart w:id="39" w:name="_Toc109546227"/>
-            <w:bookmarkStart w:id="40" w:name="_Toc111107992"/>
+            <w:bookmarkStart w:id="37" w:name="_Toc46909565"/>
+            <w:bookmarkStart w:id="38" w:name="_Toc109546227"/>
+            <w:bookmarkStart w:id="39" w:name="_Toc111107992"/>
             <w:r>
               <w:rPr>
                 <w:rFonts w:cs="Times New Roman"/>
@@ -1691,9 +1731,9 @@
               </w:rPr>
               <w:t>Adotados</w:t>
             </w:r>
+            <w:bookmarkEnd w:id="37"/>
             <w:bookmarkEnd w:id="38"/>
             <w:bookmarkEnd w:id="39"/>
-            <w:bookmarkEnd w:id="40"/>
           </w:p>
         </w:tc>
         <w:tc>
@@ -1765,11 +1805,11 @@
                 <w:szCs w:val="22"/>
               </w:rPr>
             </w:pPr>
-            <w:bookmarkStart w:id="41" w:name="_Toc507747252"/>
-            <w:bookmarkStart w:id="42" w:name="_Toc14345919"/>
-            <w:bookmarkStart w:id="43" w:name="_Toc46909566"/>
-            <w:bookmarkStart w:id="44" w:name="_Toc109546228"/>
-            <w:bookmarkStart w:id="45" w:name="_Toc111107993"/>
+            <w:bookmarkStart w:id="40" w:name="_Toc507747252"/>
+            <w:bookmarkStart w:id="41" w:name="_Toc14345919"/>
+            <w:bookmarkStart w:id="42" w:name="_Toc46909566"/>
+            <w:bookmarkStart w:id="43" w:name="_Toc109546228"/>
+            <w:bookmarkStart w:id="44" w:name="_Toc111107993"/>
             <w:r>
               <w:rPr>
                 <w:rFonts w:cs="Times New Roman"/>
@@ -1789,23 +1829,36 @@
                 <w:sz w:val="22"/>
                 <w:szCs w:val="22"/>
               </w:rPr>
-              <w:t>Design Patterns</w:t>
-            </w:r>
-            <w:bookmarkEnd w:id="41"/>
+              <w:t xml:space="preserve">Design </w:t>
+            </w:r>
+            <w:proofErr w:type="spellStart"/>
             <w:r>
               <w:rPr>
                 <w:rFonts w:cs="Times New Roman"/>
                 <w:b w:val="0"/>
+                <w:i/>
+                <w:color w:val="000000" w:themeColor="text1"/>
+                <w:sz w:val="22"/>
+                <w:szCs w:val="22"/>
+              </w:rPr>
+              <w:t>Patterns</w:t>
+            </w:r>
+            <w:bookmarkEnd w:id="40"/>
+            <w:proofErr w:type="spellEnd"/>
+            <w:r>
+              <w:rPr>
+                <w:rFonts w:cs="Times New Roman"/>
+                <w:b w:val="0"/>
                 <w:color w:val="000000" w:themeColor="text1"/>
                 <w:sz w:val="22"/>
                 <w:szCs w:val="22"/>
               </w:rPr>
               <w:t xml:space="preserve"> Aplicados</w:t>
             </w:r>
+            <w:bookmarkEnd w:id="41"/>
             <w:bookmarkEnd w:id="42"/>
             <w:bookmarkEnd w:id="43"/>
             <w:bookmarkEnd w:id="44"/>
-            <w:bookmarkEnd w:id="45"/>
           </w:p>
         </w:tc>
         <w:tc>
@@ -1869,10 +1922,10 @@
                 <w:szCs w:val="22"/>
               </w:rPr>
             </w:pPr>
-            <w:bookmarkStart w:id="46" w:name="_Toc14345920"/>
-            <w:bookmarkStart w:id="47" w:name="_Toc46909567"/>
-            <w:bookmarkStart w:id="48" w:name="_Toc109546229"/>
-            <w:bookmarkStart w:id="49" w:name="_Toc111107994"/>
+            <w:bookmarkStart w:id="45" w:name="_Toc14345920"/>
+            <w:bookmarkStart w:id="46" w:name="_Toc46909567"/>
+            <w:bookmarkStart w:id="47" w:name="_Toc109546229"/>
+            <w:bookmarkStart w:id="48" w:name="_Toc111107994"/>
             <w:r>
               <w:rPr>
                 <w:rFonts w:cs="Times New Roman"/>
@@ -1883,10 +1936,10 @@
               </w:rPr>
               <w:t>7.2.3 Convenções E Guias Para Codificação</w:t>
             </w:r>
+            <w:bookmarkEnd w:id="45"/>
             <w:bookmarkEnd w:id="46"/>
             <w:bookmarkEnd w:id="47"/>
             <w:bookmarkEnd w:id="48"/>
-            <w:bookmarkEnd w:id="49"/>
           </w:p>
           <w:p>
             <w:pPr>
@@ -1966,11 +2019,11 @@
                 <w:szCs w:val="22"/>
               </w:rPr>
             </w:pPr>
-            <w:bookmarkStart w:id="50" w:name="_Toc507747250"/>
-            <w:bookmarkStart w:id="51" w:name="_Toc14345915"/>
-            <w:bookmarkStart w:id="52" w:name="_Toc46909568"/>
-            <w:bookmarkStart w:id="53" w:name="_Toc109546230"/>
-            <w:bookmarkStart w:id="54" w:name="_Toc111107995"/>
+            <w:bookmarkStart w:id="49" w:name="_Toc507747250"/>
+            <w:bookmarkStart w:id="50" w:name="_Toc14345915"/>
+            <w:bookmarkStart w:id="51" w:name="_Toc46909568"/>
+            <w:bookmarkStart w:id="52" w:name="_Toc109546230"/>
+            <w:bookmarkStart w:id="53" w:name="_Toc111107995"/>
             <w:r>
               <w:rPr>
                 <w:rFonts w:cs="Times New Roman"/>
@@ -1981,11 +2034,11 @@
               </w:rPr>
               <w:t>7.2.4 Estrutura Física Do Banco De Dados</w:t>
             </w:r>
+            <w:bookmarkEnd w:id="49"/>
             <w:bookmarkEnd w:id="50"/>
             <w:bookmarkEnd w:id="51"/>
             <w:bookmarkEnd w:id="52"/>
             <w:bookmarkEnd w:id="53"/>
-            <w:bookmarkEnd w:id="54"/>
           </w:p>
           <w:p>
             <w:pPr>
@@ -2070,10 +2123,10 @@
                 <w:szCs w:val="22"/>
               </w:rPr>
             </w:pPr>
-            <w:bookmarkStart w:id="55" w:name="_Toc14345921"/>
-            <w:bookmarkStart w:id="56" w:name="_Toc46909569"/>
-            <w:bookmarkStart w:id="57" w:name="_Toc109546231"/>
-            <w:bookmarkStart w:id="58" w:name="_Toc111107996"/>
+            <w:bookmarkStart w:id="54" w:name="_Toc14345921"/>
+            <w:bookmarkStart w:id="55" w:name="_Toc46909569"/>
+            <w:bookmarkStart w:id="56" w:name="_Toc109546231"/>
+            <w:bookmarkStart w:id="57" w:name="_Toc111107996"/>
             <w:r>
               <w:rPr>
                 <w:rFonts w:ascii="Times New Roman" w:hAnsi="Times New Roman" w:cs="Times New Roman"/>
@@ -2083,10 +2136,10 @@
               </w:rPr>
               <w:t>7.3 Análise De Complexidade Algorítmica</w:t>
             </w:r>
+            <w:bookmarkEnd w:id="54"/>
             <w:bookmarkEnd w:id="55"/>
             <w:bookmarkEnd w:id="56"/>
             <w:bookmarkEnd w:id="57"/>
-            <w:bookmarkEnd w:id="58"/>
             <w:r>
               <w:rPr>
                 <w:rFonts w:ascii="Times New Roman" w:hAnsi="Times New Roman" w:cs="Times New Roman"/>
@@ -2166,11 +2219,11 @@
                 <w:szCs w:val="22"/>
               </w:rPr>
             </w:pPr>
-            <w:bookmarkStart w:id="59" w:name="_Toc507747262"/>
-            <w:bookmarkStart w:id="60" w:name="_Toc14345929"/>
-            <w:bookmarkStart w:id="61" w:name="_Toc46909570"/>
-            <w:bookmarkStart w:id="62" w:name="_Toc109546232"/>
-            <w:bookmarkStart w:id="63" w:name="_Toc111107997"/>
+            <w:bookmarkStart w:id="58" w:name="_Toc507747262"/>
+            <w:bookmarkStart w:id="59" w:name="_Toc14345929"/>
+            <w:bookmarkStart w:id="60" w:name="_Toc46909570"/>
+            <w:bookmarkStart w:id="61" w:name="_Toc109546232"/>
+            <w:bookmarkStart w:id="62" w:name="_Toc111107997"/>
             <w:r>
               <w:rPr>
                 <w:rFonts w:ascii="Times New Roman" w:hAnsi="Times New Roman" w:cs="Times New Roman"/>
@@ -2180,11 +2233,11 @@
               </w:rPr>
               <w:t>8 Plano De Testes</w:t>
             </w:r>
+            <w:bookmarkEnd w:id="58"/>
             <w:bookmarkEnd w:id="59"/>
             <w:bookmarkEnd w:id="60"/>
             <w:bookmarkEnd w:id="61"/>
             <w:bookmarkEnd w:id="62"/>
-            <w:bookmarkEnd w:id="63"/>
           </w:p>
           <w:p>
             <w:pPr>
@@ -2262,11 +2315,11 @@
                 <w:szCs w:val="22"/>
               </w:rPr>
             </w:pPr>
-            <w:bookmarkStart w:id="64" w:name="_Toc507747263"/>
-            <w:bookmarkStart w:id="65" w:name="_Toc14345930"/>
-            <w:bookmarkStart w:id="66" w:name="_Toc46909571"/>
-            <w:bookmarkStart w:id="67" w:name="_Toc109546233"/>
-            <w:bookmarkStart w:id="68" w:name="_Toc111107998"/>
+            <w:bookmarkStart w:id="63" w:name="_Toc507747263"/>
+            <w:bookmarkStart w:id="64" w:name="_Toc14345930"/>
+            <w:bookmarkStart w:id="65" w:name="_Toc46909571"/>
+            <w:bookmarkStart w:id="66" w:name="_Toc109546233"/>
+            <w:bookmarkStart w:id="67" w:name="_Toc111107998"/>
             <w:r>
               <w:rPr>
                 <w:rFonts w:ascii="Times New Roman" w:eastAsia="Arial Unicode MS" w:hAnsi="Times New Roman" w:cs="Times New Roman"/>
@@ -2276,11 +2329,11 @@
               </w:rPr>
               <w:t>8.1 Finalidade</w:t>
             </w:r>
+            <w:bookmarkEnd w:id="63"/>
             <w:bookmarkEnd w:id="64"/>
             <w:bookmarkEnd w:id="65"/>
             <w:bookmarkEnd w:id="66"/>
             <w:bookmarkEnd w:id="67"/>
-            <w:bookmarkEnd w:id="68"/>
           </w:p>
           <w:p>
             <w:pPr>
@@ -2365,11 +2418,11 @@
                 <w:szCs w:val="22"/>
               </w:rPr>
             </w:pPr>
-            <w:bookmarkStart w:id="69" w:name="_Toc507747264"/>
-            <w:bookmarkStart w:id="70" w:name="_Toc14345931"/>
-            <w:bookmarkStart w:id="71" w:name="_Toc46909572"/>
-            <w:bookmarkStart w:id="72" w:name="_Toc109546234"/>
-            <w:bookmarkStart w:id="73" w:name="_Toc111107999"/>
+            <w:bookmarkStart w:id="68" w:name="_Toc507747264"/>
+            <w:bookmarkStart w:id="69" w:name="_Toc14345931"/>
+            <w:bookmarkStart w:id="70" w:name="_Toc46909572"/>
+            <w:bookmarkStart w:id="71" w:name="_Toc109546234"/>
+            <w:bookmarkStart w:id="72" w:name="_Toc111107999"/>
             <w:r>
               <w:rPr>
                 <w:rFonts w:ascii="Times New Roman" w:eastAsia="Arial Unicode MS" w:hAnsi="Times New Roman" w:cs="Times New Roman"/>
@@ -2379,11 +2432,11 @@
               </w:rPr>
               <w:t>8.2 Escopo</w:t>
             </w:r>
+            <w:bookmarkEnd w:id="68"/>
             <w:bookmarkEnd w:id="69"/>
             <w:bookmarkEnd w:id="70"/>
             <w:bookmarkEnd w:id="71"/>
             <w:bookmarkEnd w:id="72"/>
-            <w:bookmarkEnd w:id="73"/>
           </w:p>
           <w:p>
             <w:pPr>
@@ -2469,11 +2522,11 @@
                 <w:szCs w:val="22"/>
               </w:rPr>
             </w:pPr>
-            <w:bookmarkStart w:id="74" w:name="_Toc507747265"/>
-            <w:bookmarkStart w:id="75" w:name="_Toc14345932"/>
-            <w:bookmarkStart w:id="76" w:name="_Toc46909573"/>
-            <w:bookmarkStart w:id="77" w:name="_Toc109546235"/>
-            <w:bookmarkStart w:id="78" w:name="_Toc111108000"/>
+            <w:bookmarkStart w:id="73" w:name="_Toc507747265"/>
+            <w:bookmarkStart w:id="74" w:name="_Toc14345932"/>
+            <w:bookmarkStart w:id="75" w:name="_Toc46909573"/>
+            <w:bookmarkStart w:id="76" w:name="_Toc109546235"/>
+            <w:bookmarkStart w:id="77" w:name="_Toc111108000"/>
             <w:r>
               <w:rPr>
                 <w:rFonts w:cs="Times New Roman"/>
@@ -2484,11 +2537,11 @@
               </w:rPr>
               <w:t>8.2.1 Referências Aos Documentos Relevantes</w:t>
             </w:r>
+            <w:bookmarkEnd w:id="73"/>
             <w:bookmarkEnd w:id="74"/>
             <w:bookmarkEnd w:id="75"/>
             <w:bookmarkEnd w:id="76"/>
             <w:bookmarkEnd w:id="77"/>
-            <w:bookmarkEnd w:id="78"/>
           </w:p>
           <w:p>
             <w:pPr>
@@ -2587,12 +2640,12 @@
                 <w:szCs w:val="22"/>
               </w:rPr>
             </w:pPr>
-            <w:bookmarkStart w:id="79" w:name="_Toc191128985"/>
-            <w:bookmarkStart w:id="80" w:name="_Toc507747266"/>
-            <w:bookmarkStart w:id="81" w:name="_Toc14345933"/>
-            <w:bookmarkStart w:id="82" w:name="_Toc46909574"/>
-            <w:bookmarkStart w:id="83" w:name="_Toc109546236"/>
-            <w:bookmarkStart w:id="84" w:name="_Toc111108001"/>
+            <w:bookmarkStart w:id="78" w:name="_Toc191128985"/>
+            <w:bookmarkStart w:id="79" w:name="_Toc507747266"/>
+            <w:bookmarkStart w:id="80" w:name="_Toc14345933"/>
+            <w:bookmarkStart w:id="81" w:name="_Toc46909574"/>
+            <w:bookmarkStart w:id="82" w:name="_Toc109546236"/>
+            <w:bookmarkStart w:id="83" w:name="_Toc111108001"/>
             <w:r>
               <w:rPr>
                 <w:rFonts w:cs="Times New Roman"/>
@@ -2603,7 +2656,7 @@
               </w:rPr>
               <w:t>8.2.2 Ambiente</w:t>
             </w:r>
-            <w:bookmarkEnd w:id="79"/>
+            <w:bookmarkEnd w:id="78"/>
             <w:r>
               <w:rPr>
                 <w:rFonts w:cs="Times New Roman"/>
@@ -2614,11 +2667,11 @@
               </w:rPr>
               <w:t xml:space="preserve"> Para A Realização Dos Testes</w:t>
             </w:r>
+            <w:bookmarkEnd w:id="79"/>
             <w:bookmarkEnd w:id="80"/>
             <w:bookmarkEnd w:id="81"/>
             <w:bookmarkEnd w:id="82"/>
             <w:bookmarkEnd w:id="83"/>
-            <w:bookmarkEnd w:id="84"/>
             <w:r>
               <w:rPr>
                 <w:rFonts w:cs="Times New Roman"/>
@@ -2707,11 +2760,11 @@
                 <w:szCs w:val="22"/>
               </w:rPr>
             </w:pPr>
-            <w:bookmarkStart w:id="85" w:name="_Toc507747267"/>
-            <w:bookmarkStart w:id="86" w:name="_Toc14345934"/>
-            <w:bookmarkStart w:id="87" w:name="_Toc46909575"/>
-            <w:bookmarkStart w:id="88" w:name="_Toc109546237"/>
-            <w:bookmarkStart w:id="89" w:name="_Toc111108002"/>
+            <w:bookmarkStart w:id="84" w:name="_Toc507747267"/>
+            <w:bookmarkStart w:id="85" w:name="_Toc14345934"/>
+            <w:bookmarkStart w:id="86" w:name="_Toc46909575"/>
+            <w:bookmarkStart w:id="87" w:name="_Toc109546237"/>
+            <w:bookmarkStart w:id="88" w:name="_Toc111108002"/>
             <w:r>
               <w:rPr>
                 <w:rFonts w:ascii="Times New Roman" w:hAnsi="Times New Roman" w:cs="Times New Roman"/>
@@ -2721,11 +2774,11 @@
               </w:rPr>
               <w:t>8.3 Especificação Dos Casos De Testes</w:t>
             </w:r>
+            <w:bookmarkEnd w:id="84"/>
             <w:bookmarkEnd w:id="85"/>
             <w:bookmarkEnd w:id="86"/>
             <w:bookmarkEnd w:id="87"/>
             <w:bookmarkEnd w:id="88"/>
-            <w:bookmarkEnd w:id="89"/>
           </w:p>
           <w:p>
             <w:pPr>
@@ -2804,8 +2857,8 @@
                 <w:szCs w:val="22"/>
               </w:rPr>
             </w:pPr>
-            <w:bookmarkStart w:id="90" w:name="_Toc109546238"/>
-            <w:bookmarkStart w:id="91" w:name="_Toc111108003"/>
+            <w:bookmarkStart w:id="89" w:name="_Toc109546238"/>
+            <w:bookmarkStart w:id="90" w:name="_Toc111108003"/>
             <w:r>
               <w:rPr>
                 <w:rFonts w:ascii="Times New Roman" w:hAnsi="Times New Roman" w:cs="Times New Roman"/>
@@ -2815,8 +2868,8 @@
               </w:rPr>
               <w:t>8.4 Resultados Dos Testes</w:t>
             </w:r>
+            <w:bookmarkEnd w:id="89"/>
             <w:bookmarkEnd w:id="90"/>
-            <w:bookmarkEnd w:id="91"/>
           </w:p>
           <w:p>
             <w:pPr>
@@ -3020,11 +3073,11 @@
                 <w:szCs w:val="22"/>
               </w:rPr>
             </w:pPr>
-            <w:bookmarkStart w:id="92" w:name="_Toc507747275"/>
-            <w:bookmarkStart w:id="93" w:name="_Toc14345942"/>
-            <w:bookmarkStart w:id="94" w:name="_Toc46909583"/>
-            <w:bookmarkStart w:id="95" w:name="_Toc109546240"/>
-            <w:bookmarkStart w:id="96" w:name="_Toc111108005"/>
+            <w:bookmarkStart w:id="91" w:name="_Toc507747275"/>
+            <w:bookmarkStart w:id="92" w:name="_Toc14345942"/>
+            <w:bookmarkStart w:id="93" w:name="_Toc46909583"/>
+            <w:bookmarkStart w:id="94" w:name="_Toc109546240"/>
+            <w:bookmarkStart w:id="95" w:name="_Toc111108005"/>
             <w:r>
               <w:rPr>
                 <w:rFonts w:ascii="Times New Roman" w:eastAsia="Arial Unicode MS" w:hAnsi="Times New Roman" w:cs="Times New Roman"/>
@@ -3034,11 +3087,11 @@
               </w:rPr>
               <w:t>9.1 Metodologia</w:t>
             </w:r>
+            <w:bookmarkEnd w:id="91"/>
             <w:bookmarkEnd w:id="92"/>
             <w:bookmarkEnd w:id="93"/>
             <w:bookmarkEnd w:id="94"/>
             <w:bookmarkEnd w:id="95"/>
-            <w:bookmarkEnd w:id="96"/>
             <w:r>
               <w:rPr>
                 <w:rFonts w:ascii="Times New Roman" w:eastAsia="Arial Unicode MS" w:hAnsi="Times New Roman" w:cs="Times New Roman"/>
@@ -3119,11 +3172,11 @@
                 <w:szCs w:val="22"/>
               </w:rPr>
             </w:pPr>
-            <w:bookmarkStart w:id="97" w:name="_Toc507747276"/>
-            <w:bookmarkStart w:id="98" w:name="_Toc14345943"/>
-            <w:bookmarkStart w:id="99" w:name="_Toc46909584"/>
-            <w:bookmarkStart w:id="100" w:name="_Toc109546241"/>
-            <w:bookmarkStart w:id="101" w:name="_Toc111108006"/>
+            <w:bookmarkStart w:id="96" w:name="_Toc507747276"/>
+            <w:bookmarkStart w:id="97" w:name="_Toc14345943"/>
+            <w:bookmarkStart w:id="98" w:name="_Toc46909584"/>
+            <w:bookmarkStart w:id="99" w:name="_Toc109546241"/>
+            <w:bookmarkStart w:id="100" w:name="_Toc111108006"/>
             <w:r>
               <w:rPr>
                 <w:rFonts w:cs="Times New Roman"/>
@@ -3134,11 +3187,11 @@
               </w:rPr>
               <w:t>9.1.1 Descrição Da Metodologia</w:t>
             </w:r>
+            <w:bookmarkEnd w:id="96"/>
             <w:bookmarkEnd w:id="97"/>
             <w:bookmarkEnd w:id="98"/>
             <w:bookmarkEnd w:id="99"/>
             <w:bookmarkEnd w:id="100"/>
-            <w:bookmarkEnd w:id="101"/>
           </w:p>
           <w:p>
             <w:pPr>
@@ -3210,11 +3263,11 @@
                 <w:szCs w:val="22"/>
               </w:rPr>
             </w:pPr>
-            <w:bookmarkStart w:id="102" w:name="_Toc507747277"/>
-            <w:bookmarkStart w:id="103" w:name="_Toc14345944"/>
-            <w:bookmarkStart w:id="104" w:name="_Toc46909585"/>
-            <w:bookmarkStart w:id="105" w:name="_Toc109546242"/>
-            <w:bookmarkStart w:id="106" w:name="_Toc111108007"/>
+            <w:bookmarkStart w:id="101" w:name="_Toc507747277"/>
+            <w:bookmarkStart w:id="102" w:name="_Toc14345944"/>
+            <w:bookmarkStart w:id="103" w:name="_Toc46909585"/>
+            <w:bookmarkStart w:id="104" w:name="_Toc109546242"/>
+            <w:bookmarkStart w:id="105" w:name="_Toc111108007"/>
             <w:r>
               <w:rPr>
                 <w:rFonts w:cs="Times New Roman"/>
@@ -3225,11 +3278,11 @@
               </w:rPr>
               <w:t>9.1.2 Matriz De Responsabilidade</w:t>
             </w:r>
+            <w:bookmarkEnd w:id="101"/>
             <w:bookmarkEnd w:id="102"/>
             <w:bookmarkEnd w:id="103"/>
             <w:bookmarkEnd w:id="104"/>
             <w:bookmarkEnd w:id="105"/>
-            <w:bookmarkEnd w:id="106"/>
           </w:p>
         </w:tc>
         <w:tc>
@@ -3292,11 +3345,11 @@
                 <w:szCs w:val="22"/>
               </w:rPr>
             </w:pPr>
-            <w:bookmarkStart w:id="107" w:name="_Toc507747278"/>
-            <w:bookmarkStart w:id="108" w:name="_Toc14345945"/>
-            <w:bookmarkStart w:id="109" w:name="_Toc46909586"/>
-            <w:bookmarkStart w:id="110" w:name="_Toc109546243"/>
-            <w:bookmarkStart w:id="111" w:name="_Toc111108008"/>
+            <w:bookmarkStart w:id="106" w:name="_Toc507747278"/>
+            <w:bookmarkStart w:id="107" w:name="_Toc14345945"/>
+            <w:bookmarkStart w:id="108" w:name="_Toc46909586"/>
+            <w:bookmarkStart w:id="109" w:name="_Toc109546243"/>
+            <w:bookmarkStart w:id="110" w:name="_Toc111108008"/>
             <w:r>
               <w:rPr>
                 <w:rFonts w:ascii="Times New Roman" w:hAnsi="Times New Roman" w:cs="Times New Roman"/>
@@ -3306,11 +3359,11 @@
               </w:rPr>
               <w:t>9.2 Treinamento Previsto</w:t>
             </w:r>
+            <w:bookmarkEnd w:id="106"/>
             <w:bookmarkEnd w:id="107"/>
             <w:bookmarkEnd w:id="108"/>
             <w:bookmarkEnd w:id="109"/>
             <w:bookmarkEnd w:id="110"/>
-            <w:bookmarkEnd w:id="111"/>
           </w:p>
           <w:p>
             <w:pPr>
@@ -3386,11 +3439,11 @@
                 <w:szCs w:val="22"/>
               </w:rPr>
             </w:pPr>
-            <w:bookmarkStart w:id="112" w:name="_Toc507747279"/>
-            <w:bookmarkStart w:id="113" w:name="_Toc14345946"/>
-            <w:bookmarkStart w:id="114" w:name="_Toc46909587"/>
-            <w:bookmarkStart w:id="115" w:name="_Toc109546244"/>
-            <w:bookmarkStart w:id="116" w:name="_Toc111108009"/>
+            <w:bookmarkStart w:id="111" w:name="_Toc507747279"/>
+            <w:bookmarkStart w:id="112" w:name="_Toc14345946"/>
+            <w:bookmarkStart w:id="113" w:name="_Toc46909587"/>
+            <w:bookmarkStart w:id="114" w:name="_Toc109546244"/>
+            <w:bookmarkStart w:id="115" w:name="_Toc111108009"/>
             <w:r>
               <w:rPr>
                 <w:rFonts w:ascii="Times New Roman" w:hAnsi="Times New Roman" w:cs="Times New Roman"/>
@@ -3400,11 +3453,11 @@
               </w:rPr>
               <w:t>9.3 Cronograma De Implantação</w:t>
             </w:r>
+            <w:bookmarkEnd w:id="111"/>
             <w:bookmarkEnd w:id="112"/>
             <w:bookmarkEnd w:id="113"/>
             <w:bookmarkEnd w:id="114"/>
             <w:bookmarkEnd w:id="115"/>
-            <w:bookmarkEnd w:id="116"/>
           </w:p>
           <w:p>
             <w:pPr>
@@ -3480,11 +3533,11 @@
                 <w:szCs w:val="22"/>
               </w:rPr>
             </w:pPr>
-            <w:bookmarkStart w:id="117" w:name="_Toc507747280"/>
-            <w:bookmarkStart w:id="118" w:name="_Toc14345947"/>
-            <w:bookmarkStart w:id="119" w:name="_Toc46909588"/>
-            <w:bookmarkStart w:id="120" w:name="_Toc109546245"/>
-            <w:bookmarkStart w:id="121" w:name="_Toc111108010"/>
+            <w:bookmarkStart w:id="116" w:name="_Toc507747280"/>
+            <w:bookmarkStart w:id="117" w:name="_Toc14345947"/>
+            <w:bookmarkStart w:id="118" w:name="_Toc46909588"/>
+            <w:bookmarkStart w:id="119" w:name="_Toc109546245"/>
+            <w:bookmarkStart w:id="120" w:name="_Toc111108010"/>
             <w:r>
               <w:rPr>
                 <w:rFonts w:ascii="Times New Roman" w:hAnsi="Times New Roman" w:cs="Times New Roman"/>
@@ -3494,11 +3547,11 @@
               </w:rPr>
               <w:t>9.4 Recursos De Apoio À Implantação</w:t>
             </w:r>
+            <w:bookmarkEnd w:id="116"/>
             <w:bookmarkEnd w:id="117"/>
             <w:bookmarkEnd w:id="118"/>
             <w:bookmarkEnd w:id="119"/>
             <w:bookmarkEnd w:id="120"/>
-            <w:bookmarkEnd w:id="121"/>
           </w:p>
           <w:p>
             <w:pPr>
@@ -3574,11 +3627,11 @@
                 <w:szCs w:val="22"/>
               </w:rPr>
             </w:pPr>
-            <w:bookmarkStart w:id="122" w:name="_Toc507747281"/>
-            <w:bookmarkStart w:id="123" w:name="_Toc14345948"/>
-            <w:bookmarkStart w:id="124" w:name="_Toc46909589"/>
-            <w:bookmarkStart w:id="125" w:name="_Toc109546246"/>
-            <w:bookmarkStart w:id="126" w:name="_Toc111108011"/>
+            <w:bookmarkStart w:id="121" w:name="_Toc507747281"/>
+            <w:bookmarkStart w:id="122" w:name="_Toc14345948"/>
+            <w:bookmarkStart w:id="123" w:name="_Toc46909589"/>
+            <w:bookmarkStart w:id="124" w:name="_Toc109546246"/>
+            <w:bookmarkStart w:id="125" w:name="_Toc111108011"/>
             <w:r>
               <w:rPr>
                 <w:rFonts w:ascii="Times New Roman" w:hAnsi="Times New Roman" w:cs="Times New Roman"/>
@@ -3588,11 +3641,11 @@
               </w:rPr>
               <w:t>9.5 Visão Da Implantação</w:t>
             </w:r>
+            <w:bookmarkEnd w:id="121"/>
             <w:bookmarkEnd w:id="122"/>
             <w:bookmarkEnd w:id="123"/>
             <w:bookmarkEnd w:id="124"/>
             <w:bookmarkEnd w:id="125"/>
-            <w:bookmarkEnd w:id="126"/>
           </w:p>
         </w:tc>
         <w:tc>
@@ -3706,7 +3759,7 @@
 </file>
 
 <file path=word/endnotes.xml><?xml version="1.0" encoding="utf-8"?>
-<w:endnotes xmlns:wpc="http://schemas.microsoft.com/office/word/2010/wordprocessingCanvas" xmlns:mc="http://schemas.openxmlformats.org/markup-compatibility/2006" xmlns:o="urn:schemas-microsoft-com:office:office" xmlns:r="http://schemas.openxmlformats.org/officeDocument/2006/relationships" xmlns:m="http://schemas.openxmlformats.org/officeDocument/2006/math" xmlns:v="urn:schemas-microsoft-com:vml" xmlns:wp14="http://schemas.microsoft.com/office/word/2010/wordprocessingDrawing" xmlns:wp="http://schemas.openxmlformats.org/drawingml/2006/wordprocessingDrawing" xmlns:w10="urn:schemas-microsoft-com:office:word" xmlns:w="http://schemas.openxmlformats.org/wordprocessingml/2006/main" xmlns:w14="http://schemas.microsoft.com/office/word/2010/wordml" xmlns:w15="http://schemas.microsoft.com/office/word/2012/wordml" xmlns:wpg="http://schemas.microsoft.com/office/word/2010/wordprocessingGroup" xmlns:wpi="http://schemas.microsoft.com/office/word/2010/wordprocessingInk" xmlns:wne="http://schemas.microsoft.com/office/word/2006/wordml" xmlns:wps="http://schemas.microsoft.com/office/word/2010/wordprocessingShape" mc:Ignorable="w14 w15 wp14">
+<w:endnotes xmlns:wpc="http://schemas.microsoft.com/office/word/2010/wordprocessingCanvas" xmlns:cx="http://schemas.microsoft.com/office/drawing/2014/chartex" xmlns:cx1="http://schemas.microsoft.com/office/drawing/2015/9/8/chartex" xmlns:cx2="http://schemas.microsoft.com/office/drawing/2015/10/21/chartex" xmlns:cx3="http://schemas.microsoft.com/office/drawing/2016/5/9/chartex" xmlns:cx4="http://schemas.microsoft.com/office/drawing/2016/5/10/chartex" xmlns:cx5="http://schemas.microsoft.com/office/drawing/2016/5/11/chartex" xmlns:cx6="http://schemas.microsoft.com/office/drawing/2016/5/12/chartex" xmlns:cx7="http://schemas.microsoft.com/office/drawing/2016/5/13/chartex" xmlns:cx8="http://schemas.microsoft.com/office/drawing/2016/5/14/chartex" xmlns:mc="http://schemas.openxmlformats.org/markup-compatibility/2006" xmlns:aink="http://schemas.microsoft.com/office/drawing/2016/ink" xmlns:am3d="http://schemas.microsoft.com/office/drawing/2017/model3d" xmlns:o="urn:schemas-microsoft-com:office:office" xmlns:oel="http://schemas.microsoft.com/office/2019/extlst" xmlns:r="http://schemas.openxmlformats.org/officeDocument/2006/relationships" xmlns:m="http://schemas.openxmlformats.org/officeDocument/2006/math" xmlns:v="urn:schemas-microsoft-com:vml" xmlns:wp14="http://schemas.microsoft.com/office/word/2010/wordprocessingDrawing" xmlns:wp="http://schemas.openxmlformats.org/drawingml/2006/wordprocessingDrawing" xmlns:w10="urn:schemas-microsoft-com:office:word" xmlns:w="http://schemas.openxmlformats.org/wordprocessingml/2006/main" xmlns:w14="http://schemas.microsoft.com/office/word/2010/wordml" xmlns:w15="http://schemas.microsoft.com/office/word/2012/wordml" xmlns:w16cex="http://schemas.microsoft.com/office/word/2018/wordml/cex" xmlns:w16cid="http://schemas.microsoft.com/office/word/2016/wordml/cid" xmlns:w16="http://schemas.microsoft.com/office/word/2018/wordml" xmlns:w16sdtdh="http://schemas.microsoft.com/office/word/2020/wordml/sdtdatahash" xmlns:w16se="http://schemas.microsoft.com/office/word/2015/wordml/symex" xmlns:wpg="http://schemas.microsoft.com/office/word/2010/wordprocessingGroup" xmlns:wpi="http://schemas.microsoft.com/office/word/2010/wordprocessingInk" xmlns:wne="http://schemas.microsoft.com/office/word/2006/wordml" xmlns:wps="http://schemas.microsoft.com/office/word/2010/wordprocessingShape" mc:Ignorable="w14 w15 w16se w16cid w16 w16cex w16sdtdh wp14">
   <w:endnote w:type="separator" w:id="-1">
     <w:p>
       <w:pPr>
@@ -3731,7 +3784,7 @@
 </file>
 
 <file path=word/footnotes.xml><?xml version="1.0" encoding="utf-8"?>
-<w:footnotes xmlns:wpc="http://schemas.microsoft.com/office/word/2010/wordprocessingCanvas" xmlns:mc="http://schemas.openxmlformats.org/markup-compatibility/2006" xmlns:o="urn:schemas-microsoft-com:office:office" xmlns:r="http://schemas.openxmlformats.org/officeDocument/2006/relationships" xmlns:m="http://schemas.openxmlformats.org/officeDocument/2006/math" xmlns:v="urn:schemas-microsoft-com:vml" xmlns:wp14="http://schemas.microsoft.com/office/word/2010/wordprocessingDrawing" xmlns:wp="http://schemas.openxmlformats.org/drawingml/2006/wordprocessingDrawing" xmlns:w10="urn:schemas-microsoft-com:office:word" xmlns:w="http://schemas.openxmlformats.org/wordprocessingml/2006/main" xmlns:w14="http://schemas.microsoft.com/office/word/2010/wordml" xmlns:w15="http://schemas.microsoft.com/office/word/2012/wordml" xmlns:wpg="http://schemas.microsoft.com/office/word/2010/wordprocessingGroup" xmlns:wpi="http://schemas.microsoft.com/office/word/2010/wordprocessingInk" xmlns:wne="http://schemas.microsoft.com/office/word/2006/wordml" xmlns:wps="http://schemas.microsoft.com/office/word/2010/wordprocessingShape" mc:Ignorable="w14 w15 wp14">
+<w:footnotes xmlns:wpc="http://schemas.microsoft.com/office/word/2010/wordprocessingCanvas" xmlns:cx="http://schemas.microsoft.com/office/drawing/2014/chartex" xmlns:cx1="http://schemas.microsoft.com/office/drawing/2015/9/8/chartex" xmlns:cx2="http://schemas.microsoft.com/office/drawing/2015/10/21/chartex" xmlns:cx3="http://schemas.microsoft.com/office/drawing/2016/5/9/chartex" xmlns:cx4="http://schemas.microsoft.com/office/drawing/2016/5/10/chartex" xmlns:cx5="http://schemas.microsoft.com/office/drawing/2016/5/11/chartex" xmlns:cx6="http://schemas.microsoft.com/office/drawing/2016/5/12/chartex" xmlns:cx7="http://schemas.microsoft.com/office/drawing/2016/5/13/chartex" xmlns:cx8="http://schemas.microsoft.com/office/drawing/2016/5/14/chartex" xmlns:mc="http://schemas.openxmlformats.org/markup-compatibility/2006" xmlns:aink="http://schemas.microsoft.com/office/drawing/2016/ink" xmlns:am3d="http://schemas.microsoft.com/office/drawing/2017/model3d" xmlns:o="urn:schemas-microsoft-com:office:office" xmlns:oel="http://schemas.microsoft.com/office/2019/extlst" xmlns:r="http://schemas.openxmlformats.org/officeDocument/2006/relationships" xmlns:m="http://schemas.openxmlformats.org/officeDocument/2006/math" xmlns:v="urn:schemas-microsoft-com:vml" xmlns:wp14="http://schemas.microsoft.com/office/word/2010/wordprocessingDrawing" xmlns:wp="http://schemas.openxmlformats.org/drawingml/2006/wordprocessingDrawing" xmlns:w10="urn:schemas-microsoft-com:office:word" xmlns:w="http://schemas.openxmlformats.org/wordprocessingml/2006/main" xmlns:w14="http://schemas.microsoft.com/office/word/2010/wordml" xmlns:w15="http://schemas.microsoft.com/office/word/2012/wordml" xmlns:w16cex="http://schemas.microsoft.com/office/word/2018/wordml/cex" xmlns:w16cid="http://schemas.microsoft.com/office/word/2016/wordml/cid" xmlns:w16="http://schemas.microsoft.com/office/word/2018/wordml" xmlns:w16sdtdh="http://schemas.microsoft.com/office/word/2020/wordml/sdtdatahash" xmlns:w16se="http://schemas.microsoft.com/office/word/2015/wordml/symex" xmlns:wpg="http://schemas.microsoft.com/office/word/2010/wordprocessingGroup" xmlns:wpi="http://schemas.microsoft.com/office/word/2010/wordprocessingInk" xmlns:wne="http://schemas.microsoft.com/office/word/2006/wordml" xmlns:wps="http://schemas.microsoft.com/office/word/2010/wordprocessingShape" mc:Ignorable="w14 w15 w16se w16cid w16 w16cex w16sdtdh wp14">
   <w:footnote w:type="separator" w:id="-1">
     <w:p>
       <w:pPr>
@@ -3756,7 +3809,7 @@
 </file>
 
 <file path=word/styles.xml><?xml version="1.0" encoding="utf-8"?>
-<w:styles xmlns:mc="http://schemas.openxmlformats.org/markup-compatibility/2006" xmlns:r="http://schemas.openxmlformats.org/officeDocument/2006/relationships" xmlns:w="http://schemas.openxmlformats.org/wordprocessingml/2006/main" xmlns:w14="http://schemas.microsoft.com/office/word/2010/wordml" xmlns:w15="http://schemas.microsoft.com/office/word/2012/wordml" mc:Ignorable="w14 w15">
+<w:styles xmlns:mc="http://schemas.openxmlformats.org/markup-compatibility/2006" xmlns:r="http://schemas.openxmlformats.org/officeDocument/2006/relationships" xmlns:w="http://schemas.openxmlformats.org/wordprocessingml/2006/main" xmlns:w14="http://schemas.microsoft.com/office/word/2010/wordml" xmlns:w15="http://schemas.microsoft.com/office/word/2012/wordml" xmlns:w16cex="http://schemas.microsoft.com/office/word/2018/wordml/cex" xmlns:w16cid="http://schemas.microsoft.com/office/word/2016/wordml/cid" xmlns:w16="http://schemas.microsoft.com/office/word/2018/wordml" xmlns:w16sdtdh="http://schemas.microsoft.com/office/word/2020/wordml/sdtdatahash" xmlns:w16se="http://schemas.microsoft.com/office/word/2015/wordml/symex" mc:Ignorable="w14 w15 w16se w16cid w16 w16cex w16sdtdh">
   <w:docDefaults>
     <w:rPrDefault>
       <w:rPr>
@@ -3772,7 +3825,7 @@
       </w:pPr>
     </w:pPrDefault>
   </w:docDefaults>
-  <w:latentStyles w:defLockedState="0" w:defUIPriority="99" w:defSemiHidden="0" w:defUnhideWhenUsed="0" w:defQFormat="0" w:count="371">
+  <w:latentStyles w:defLockedState="0" w:defUIPriority="99" w:defSemiHidden="0" w:defUnhideWhenUsed="0" w:defQFormat="0" w:count="376">
     <w:lsdException w:name="Normal" w:uiPriority="0" w:qFormat="1"/>
     <w:lsdException w:name="heading 1" w:uiPriority="9" w:qFormat="1"/>
     <w:lsdException w:name="heading 2" w:semiHidden="1" w:uiPriority="9" w:unhideWhenUsed="1" w:qFormat="1"/>
@@ -3878,7 +3931,6 @@
     <w:lsdException w:name="HTML Sample" w:semiHidden="1" w:unhideWhenUsed="1"/>
     <w:lsdException w:name="HTML Typewriter" w:semiHidden="1" w:unhideWhenUsed="1"/>
     <w:lsdException w:name="HTML Variable" w:semiHidden="1" w:unhideWhenUsed="1"/>
-    <w:lsdException w:name="Normal Table" w:semiHidden="1" w:unhideWhenUsed="1"/>
     <w:lsdException w:name="annotation subject" w:semiHidden="1" w:unhideWhenUsed="1"/>
     <w:lsdException w:name="No List" w:semiHidden="1" w:unhideWhenUsed="1"/>
     <w:lsdException w:name="Outline List 1" w:semiHidden="1" w:unhideWhenUsed="1"/>
@@ -3921,11 +3973,8 @@
     <w:lsdException w:name="Table Contemporary" w:semiHidden="1" w:unhideWhenUsed="1"/>
     <w:lsdException w:name="Table Elegant" w:semiHidden="1" w:unhideWhenUsed="1"/>
     <w:lsdException w:name="Table Professional" w:semiHidden="1" w:unhideWhenUsed="1"/>
-    <w:lsdException w:name="Table Subtle 1" w:semiHidden="1" w:unhideWhenUsed="1"/>
     <w:lsdException w:name="Table Subtle 2" w:semiHidden="1" w:unhideWhenUsed="1"/>
     <w:lsdException w:name="Table Web 1" w:semiHidden="1" w:unhideWhenUsed="1"/>
-    <w:lsdException w:name="Table Web 2" w:semiHidden="1" w:unhideWhenUsed="1"/>
-    <w:lsdException w:name="Table Web 3" w:semiHidden="1" w:unhideWhenUsed="1"/>
     <w:lsdException w:name="Balloon Text" w:semiHidden="1" w:unhideWhenUsed="1"/>
     <w:lsdException w:name="Table Grid" w:uiPriority="39"/>
     <w:lsdException w:name="Table Theme" w:semiHidden="1" w:unhideWhenUsed="1"/>
@@ -4144,6 +4193,11 @@
     <w:lsdException w:name="List Table 5 Dark Accent 6" w:uiPriority="50"/>
     <w:lsdException w:name="List Table 6 Colorful Accent 6" w:uiPriority="51"/>
     <w:lsdException w:name="List Table 7 Colorful Accent 6" w:uiPriority="52"/>
+    <w:lsdException w:name="Mention" w:semiHidden="1" w:unhideWhenUsed="1"/>
+    <w:lsdException w:name="Smart Hyperlink" w:semiHidden="1" w:unhideWhenUsed="1"/>
+    <w:lsdException w:name="Hashtag" w:semiHidden="1" w:unhideWhenUsed="1"/>
+    <w:lsdException w:name="Unresolved Mention" w:semiHidden="1" w:unhideWhenUsed="1"/>
+    <w:lsdException w:name="Smart Link" w:semiHidden="1" w:unhideWhenUsed="1"/>
   </w:latentStyles>
   <w:style w:type="paragraph" w:default="1" w:styleId="Normal">
     <w:name w:val="Normal"/>

</xml_diff>

<commit_message>
doc: concluido cap de acessibilidade
</commit_message>
<xml_diff>
--- a/Tarefas individuais FASE 3.docx
+++ b/Tarefas individuais FASE 3.docx
@@ -536,27 +536,27 @@
         <w:tc>
           <w:tcPr>
             <w:tcW w:w="2831" w:type="dxa"/>
-          </w:tcPr>
-          <w:p>
-            <w:pPr>
-              <w:rPr>
-                <w:b/>
-                <w:color w:val="FF0000"/>
-              </w:rPr>
-            </w:pPr>
-          </w:p>
-          <w:p>
-            <w:pPr>
-              <w:rPr>
-                <w:b/>
-                <w:color w:val="FF0000"/>
-              </w:rPr>
-            </w:pPr>
-            <w:r>
-              <w:rPr>
-                <w:rFonts w:ascii="Times New Roman" w:hAnsi="Times New Roman" w:cs="Times New Roman"/>
-                <w:b/>
-                <w:color w:val="FF0000"/>
+            <w:vAlign w:val="center"/>
+          </w:tcPr>
+          <w:p>
+            <w:pPr>
+              <w:rPr>
+                <w:rFonts w:ascii="Times New Roman" w:hAnsi="Times New Roman" w:cs="Times New Roman"/>
+                <w:b/>
+              </w:rPr>
+            </w:pPr>
+          </w:p>
+          <w:p>
+            <w:pPr>
+              <w:rPr>
+                <w:rFonts w:ascii="Times New Roman" w:hAnsi="Times New Roman" w:cs="Times New Roman"/>
+                <w:b/>
+              </w:rPr>
+            </w:pPr>
+            <w:r>
+              <w:rPr>
+                <w:rFonts w:ascii="Times New Roman" w:hAnsi="Times New Roman" w:cs="Times New Roman"/>
+                <w:b/>
               </w:rPr>
               <w:t>Lucas</w:t>
             </w:r>
@@ -565,7 +565,7 @@
             <w:pPr>
               <w:rPr>
                 <w:rFonts w:ascii="Times New Roman" w:hAnsi="Times New Roman" w:cs="Times New Roman"/>
-                <w:color w:val="000000" w:themeColor="text1"/>
+                <w:b/>
               </w:rPr>
             </w:pPr>
           </w:p>
@@ -573,16 +573,22 @@
         <w:tc>
           <w:tcPr>
             <w:tcW w:w="2832" w:type="dxa"/>
-          </w:tcPr>
-          <w:p>
-            <w:pPr>
-              <w:rPr>
-                <w:rFonts w:ascii="Times New Roman" w:hAnsi="Times New Roman" w:cs="Times New Roman"/>
-                <w:b/>
-                <w:bCs/>
-                <w:color w:val="000000" w:themeColor="text1"/>
-              </w:rPr>
-            </w:pPr>
+            <w:vAlign w:val="center"/>
+          </w:tcPr>
+          <w:p>
+            <w:pPr>
+              <w:rPr>
+                <w:rFonts w:ascii="Times New Roman" w:hAnsi="Times New Roman" w:cs="Times New Roman"/>
+                <w:b/>
+              </w:rPr>
+            </w:pPr>
+            <w:r>
+              <w:rPr>
+                <w:rFonts w:ascii="Times New Roman" w:hAnsi="Times New Roman" w:cs="Times New Roman"/>
+                <w:b/>
+              </w:rPr>
+              <w:t>Pronto</w:t>
+            </w:r>
           </w:p>
         </w:tc>
       </w:tr>
@@ -3931,6 +3937,7 @@
     <w:lsdException w:name="HTML Sample" w:semiHidden="1" w:unhideWhenUsed="1"/>
     <w:lsdException w:name="HTML Typewriter" w:semiHidden="1" w:unhideWhenUsed="1"/>
     <w:lsdException w:name="HTML Variable" w:semiHidden="1" w:unhideWhenUsed="1"/>
+    <w:lsdException w:name="Normal Table" w:semiHidden="1" w:unhideWhenUsed="1"/>
     <w:lsdException w:name="annotation subject" w:semiHidden="1" w:unhideWhenUsed="1"/>
     <w:lsdException w:name="No List" w:semiHidden="1" w:unhideWhenUsed="1"/>
     <w:lsdException w:name="Outline List 1" w:semiHidden="1" w:unhideWhenUsed="1"/>
@@ -3973,8 +3980,11 @@
     <w:lsdException w:name="Table Contemporary" w:semiHidden="1" w:unhideWhenUsed="1"/>
     <w:lsdException w:name="Table Elegant" w:semiHidden="1" w:unhideWhenUsed="1"/>
     <w:lsdException w:name="Table Professional" w:semiHidden="1" w:unhideWhenUsed="1"/>
+    <w:lsdException w:name="Table Subtle 1" w:semiHidden="1" w:unhideWhenUsed="1"/>
     <w:lsdException w:name="Table Subtle 2" w:semiHidden="1" w:unhideWhenUsed="1"/>
     <w:lsdException w:name="Table Web 1" w:semiHidden="1" w:unhideWhenUsed="1"/>
+    <w:lsdException w:name="Table Web 2" w:semiHidden="1" w:unhideWhenUsed="1"/>
+    <w:lsdException w:name="Table Web 3" w:semiHidden="1" w:unhideWhenUsed="1"/>
     <w:lsdException w:name="Balloon Text" w:semiHidden="1" w:unhideWhenUsed="1"/>
     <w:lsdException w:name="Table Grid" w:uiPriority="39"/>
     <w:lsdException w:name="Table Theme" w:semiHidden="1" w:unhideWhenUsed="1"/>

</xml_diff>

<commit_message>
doc: Tarefas individuais atualizadas
</commit_message>
<xml_diff>
--- a/Tarefas individuais FASE 3.docx
+++ b/Tarefas individuais FASE 3.docx
@@ -1,6 +1,6 @@
 
 <file path=word/document.xml><?xml version="1.0" encoding="utf-8"?>
-<w:document xmlns:wpc="http://schemas.microsoft.com/office/word/2010/wordprocessingCanvas" xmlns:cx="http://schemas.microsoft.com/office/drawing/2014/chartex" xmlns:cx1="http://schemas.microsoft.com/office/drawing/2015/9/8/chartex" xmlns:cx2="http://schemas.microsoft.com/office/drawing/2015/10/21/chartex" xmlns:cx3="http://schemas.microsoft.com/office/drawing/2016/5/9/chartex" xmlns:cx4="http://schemas.microsoft.com/office/drawing/2016/5/10/chartex" xmlns:cx5="http://schemas.microsoft.com/office/drawing/2016/5/11/chartex" xmlns:cx6="http://schemas.microsoft.com/office/drawing/2016/5/12/chartex" xmlns:cx7="http://schemas.microsoft.com/office/drawing/2016/5/13/chartex" xmlns:cx8="http://schemas.microsoft.com/office/drawing/2016/5/14/chartex" xmlns:mc="http://schemas.openxmlformats.org/markup-compatibility/2006" xmlns:aink="http://schemas.microsoft.com/office/drawing/2016/ink" xmlns:am3d="http://schemas.microsoft.com/office/drawing/2017/model3d" xmlns:o="urn:schemas-microsoft-com:office:office" xmlns:oel="http://schemas.microsoft.com/office/2019/extlst" xmlns:r="http://schemas.openxmlformats.org/officeDocument/2006/relationships" xmlns:m="http://schemas.openxmlformats.org/officeDocument/2006/math" xmlns:v="urn:schemas-microsoft-com:vml" xmlns:wp14="http://schemas.microsoft.com/office/word/2010/wordprocessingDrawing" xmlns:wp="http://schemas.openxmlformats.org/drawingml/2006/wordprocessingDrawing" xmlns:w10="urn:schemas-microsoft-com:office:word" xmlns:w="http://schemas.openxmlformats.org/wordprocessingml/2006/main" xmlns:w14="http://schemas.microsoft.com/office/word/2010/wordml" xmlns:w15="http://schemas.microsoft.com/office/word/2012/wordml" xmlns:w16cex="http://schemas.microsoft.com/office/word/2018/wordml/cex" xmlns:w16cid="http://schemas.microsoft.com/office/word/2016/wordml/cid" xmlns:w16="http://schemas.microsoft.com/office/word/2018/wordml" xmlns:w16sdtdh="http://schemas.microsoft.com/office/word/2020/wordml/sdtdatahash" xmlns:w16se="http://schemas.microsoft.com/office/word/2015/wordml/symex" xmlns:wpg="http://schemas.microsoft.com/office/word/2010/wordprocessingGroup" xmlns:wpi="http://schemas.microsoft.com/office/word/2010/wordprocessingInk" xmlns:wne="http://schemas.microsoft.com/office/word/2006/wordml" xmlns:wps="http://schemas.microsoft.com/office/word/2010/wordprocessingShape" mc:Ignorable="w14 w15 w16se w16cid w16 w16cex w16sdtdh wp14">
+<w:document xmlns:wpc="http://schemas.microsoft.com/office/word/2010/wordprocessingCanvas" xmlns:mc="http://schemas.openxmlformats.org/markup-compatibility/2006" xmlns:o="urn:schemas-microsoft-com:office:office" xmlns:r="http://schemas.openxmlformats.org/officeDocument/2006/relationships" xmlns:m="http://schemas.openxmlformats.org/officeDocument/2006/math" xmlns:v="urn:schemas-microsoft-com:vml" xmlns:wp14="http://schemas.microsoft.com/office/word/2010/wordprocessingDrawing" xmlns:wp="http://schemas.openxmlformats.org/drawingml/2006/wordprocessingDrawing" xmlns:w10="urn:schemas-microsoft-com:office:word" xmlns:w="http://schemas.openxmlformats.org/wordprocessingml/2006/main" xmlns:w14="http://schemas.microsoft.com/office/word/2010/wordml" xmlns:w15="http://schemas.microsoft.com/office/word/2012/wordml" xmlns:wpg="http://schemas.microsoft.com/office/word/2010/wordprocessingGroup" xmlns:wpi="http://schemas.microsoft.com/office/word/2010/wordprocessingInk" xmlns:wne="http://schemas.microsoft.com/office/word/2006/wordml" xmlns:wps="http://schemas.microsoft.com/office/word/2010/wordprocessingShape" mc:Ignorable="w14 w15 wp14">
   <w:body>
     <w:tbl>
       <w:tblPr>
@@ -40,27 +40,7 @@
                 <w:sz w:val="22"/>
                 <w:szCs w:val="22"/>
               </w:rPr>
-              <w:t>3.6 Aderência Aos Objetivos Do Desenvolvimento Sustentável (</w:t>
-            </w:r>
-            <w:proofErr w:type="spellStart"/>
-            <w:r>
-              <w:rPr>
-                <w:rFonts w:ascii="Times New Roman" w:hAnsi="Times New Roman" w:cs="Times New Roman"/>
-                <w:color w:val="000000" w:themeColor="text1"/>
-                <w:sz w:val="22"/>
-                <w:szCs w:val="22"/>
-              </w:rPr>
-              <w:t>Ods</w:t>
-            </w:r>
-            <w:proofErr w:type="spellEnd"/>
-            <w:r>
-              <w:rPr>
-                <w:rFonts w:ascii="Times New Roman" w:hAnsi="Times New Roman" w:cs="Times New Roman"/>
-                <w:color w:val="000000" w:themeColor="text1"/>
-                <w:sz w:val="22"/>
-                <w:szCs w:val="22"/>
-              </w:rPr>
-              <w:t>)</w:t>
+              <w:t>3.6 Aderência Aos Objetivos Do Desenvolvimento Sustentável (Ods)</w:t>
             </w:r>
             <w:bookmarkEnd w:id="0"/>
             <w:bookmarkEnd w:id="1"/>
@@ -177,6 +157,14 @@
               </w:rPr>
               <w:t>TEM QUE FAZER PARA 10/09</w:t>
             </w:r>
+            <w:r>
+              <w:rPr>
+                <w:rFonts w:ascii="Times New Roman" w:hAnsi="Times New Roman" w:cs="Times New Roman"/>
+                <w:b/>
+                <w:color w:val="FF0000"/>
+              </w:rPr>
+              <w:t xml:space="preserve"> (Eunice respondeu, tem que fazer mesmo)</w:t>
+            </w:r>
           </w:p>
         </w:tc>
         <w:tc>
@@ -191,14 +179,6 @@
                 <w:color w:val="000000" w:themeColor="text1"/>
               </w:rPr>
             </w:pPr>
-            <w:r>
-              <w:rPr>
-                <w:rFonts w:ascii="Times New Roman" w:hAnsi="Times New Roman" w:cs="Times New Roman"/>
-                <w:b/>
-                <w:color w:val="FF0000"/>
-              </w:rPr>
-              <w:t>ESPERANDO RESPOSTA DA EUNICE NO EMAIL</w:t>
-            </w:r>
           </w:p>
         </w:tc>
       </w:tr>
@@ -1370,32 +1350,8 @@
                 <w:color w:val="000000" w:themeColor="text1"/>
               </w:rPr>
             </w:pPr>
-            <w:r>
-              <w:rPr>
-                <w:rFonts w:ascii="Times New Roman" w:hAnsi="Times New Roman" w:cs="Times New Roman"/>
-                <w:b/>
-                <w:color w:val="FF0000"/>
-              </w:rPr>
-              <w:t xml:space="preserve">(TENHO QUE </w:t>
-            </w:r>
-            <w:proofErr w:type="gramStart"/>
-            <w:r>
-              <w:rPr>
-                <w:rFonts w:ascii="Times New Roman" w:hAnsi="Times New Roman" w:cs="Times New Roman"/>
-                <w:b/>
-                <w:color w:val="FF0000"/>
-              </w:rPr>
-              <w:t>TIRAR  UMA</w:t>
-            </w:r>
-            <w:proofErr w:type="gramEnd"/>
-            <w:r>
-              <w:rPr>
-                <w:rFonts w:ascii="Times New Roman" w:hAnsi="Times New Roman" w:cs="Times New Roman"/>
-                <w:b/>
-                <w:color w:val="FF0000"/>
-              </w:rPr>
-              <w:t xml:space="preserve"> DUVIDA COM GAVIÃO)</w:t>
-            </w:r>
+            <w:bookmarkStart w:id="27" w:name="_GoBack"/>
+            <w:bookmarkEnd w:id="27"/>
           </w:p>
         </w:tc>
       </w:tr>
@@ -1415,10 +1371,10 @@
                 <w:szCs w:val="22"/>
               </w:rPr>
             </w:pPr>
-            <w:bookmarkStart w:id="27" w:name="_Toc46909562"/>
-            <w:bookmarkStart w:id="28" w:name="_Toc109546224"/>
-            <w:bookmarkStart w:id="29" w:name="_Toc111107989"/>
-            <w:bookmarkStart w:id="30" w:name="_Toc14345916"/>
+            <w:bookmarkStart w:id="28" w:name="_Toc46909562"/>
+            <w:bookmarkStart w:id="29" w:name="_Toc109546224"/>
+            <w:bookmarkStart w:id="30" w:name="_Toc111107989"/>
+            <w:bookmarkStart w:id="31" w:name="_Toc14345916"/>
             <w:r>
               <w:rPr>
                 <w:rFonts w:ascii="Times New Roman" w:hAnsi="Times New Roman" w:cs="Times New Roman"/>
@@ -1428,11 +1384,11 @@
               </w:rPr>
               <w:t>7 Implementação Do Sistema De Software</w:t>
             </w:r>
-            <w:bookmarkEnd w:id="27"/>
             <w:bookmarkEnd w:id="28"/>
             <w:bookmarkEnd w:id="29"/>
-          </w:p>
-          <w:bookmarkEnd w:id="30"/>
+            <w:bookmarkEnd w:id="30"/>
+          </w:p>
+          <w:bookmarkEnd w:id="31"/>
           <w:p>
             <w:pPr>
               <w:rPr>
@@ -1516,9 +1472,9 @@
                 <w:szCs w:val="22"/>
               </w:rPr>
             </w:pPr>
-            <w:bookmarkStart w:id="31" w:name="_Toc46909563"/>
-            <w:bookmarkStart w:id="32" w:name="_Toc109546225"/>
-            <w:bookmarkStart w:id="33" w:name="_Toc111107990"/>
+            <w:bookmarkStart w:id="32" w:name="_Toc46909563"/>
+            <w:bookmarkStart w:id="33" w:name="_Toc109546225"/>
+            <w:bookmarkStart w:id="34" w:name="_Toc111107990"/>
             <w:r>
               <w:rPr>
                 <w:rFonts w:ascii="Times New Roman" w:hAnsi="Times New Roman" w:cs="Times New Roman"/>
@@ -1528,9 +1484,9 @@
               </w:rPr>
               <w:t>7.1 Componentes Do Sistema De Software</w:t>
             </w:r>
-            <w:bookmarkEnd w:id="31"/>
             <w:bookmarkEnd w:id="32"/>
             <w:bookmarkEnd w:id="33"/>
+            <w:bookmarkEnd w:id="34"/>
           </w:p>
           <w:p>
             <w:pPr>
@@ -1557,16 +1513,16 @@
             <w:pPr>
               <w:rPr>
                 <w:b/>
-                <w:color w:val="FF0000"/>
-              </w:rPr>
-            </w:pPr>
-            <w:r>
-              <w:rPr>
-                <w:rFonts w:ascii="Times New Roman" w:hAnsi="Times New Roman" w:cs="Times New Roman"/>
-                <w:b/>
-                <w:color w:val="FF0000"/>
-              </w:rPr>
-              <w:t>TEM QUE FAZER PARA 10/09</w:t>
+                <w:color w:val="000000" w:themeColor="text1"/>
+              </w:rPr>
+            </w:pPr>
+            <w:r>
+              <w:rPr>
+                <w:rFonts w:ascii="Times New Roman" w:hAnsi="Times New Roman" w:cs="Times New Roman"/>
+                <w:b/>
+                <w:color w:val="000000" w:themeColor="text1"/>
+              </w:rPr>
+              <w:t>Matheus</w:t>
             </w:r>
           </w:p>
           <w:p>
@@ -1590,6 +1546,14 @@
                 <w:color w:val="000000" w:themeColor="text1"/>
               </w:rPr>
             </w:pPr>
+            <w:r>
+              <w:rPr>
+                <w:rFonts w:ascii="Times New Roman" w:hAnsi="Times New Roman" w:cs="Times New Roman"/>
+                <w:b/>
+                <w:color w:val="000000" w:themeColor="text1"/>
+              </w:rPr>
+              <w:t>Pronto</w:t>
+            </w:r>
           </w:p>
         </w:tc>
       </w:tr>
@@ -1609,9 +1573,9 @@
                 <w:szCs w:val="22"/>
               </w:rPr>
             </w:pPr>
-            <w:bookmarkStart w:id="34" w:name="_Toc46909564"/>
-            <w:bookmarkStart w:id="35" w:name="_Toc109546226"/>
-            <w:bookmarkStart w:id="36" w:name="_Toc111107991"/>
+            <w:bookmarkStart w:id="35" w:name="_Toc46909564"/>
+            <w:bookmarkStart w:id="36" w:name="_Toc109546226"/>
+            <w:bookmarkStart w:id="37" w:name="_Toc111107991"/>
             <w:r>
               <w:rPr>
                 <w:rFonts w:ascii="Times New Roman" w:hAnsi="Times New Roman" w:cs="Times New Roman"/>
@@ -1621,45 +1585,37 @@
               </w:rPr>
               <w:t>7.2 Tecnologias De Implementação</w:t>
             </w:r>
-            <w:bookmarkEnd w:id="34"/>
             <w:bookmarkEnd w:id="35"/>
             <w:bookmarkEnd w:id="36"/>
-          </w:p>
-          <w:p>
-            <w:pPr>
-              <w:rPr>
-                <w:rFonts w:ascii="Times New Roman" w:hAnsi="Times New Roman" w:cs="Times New Roman"/>
-                <w:color w:val="000000" w:themeColor="text1"/>
-              </w:rPr>
-            </w:pPr>
-          </w:p>
-        </w:tc>
-        <w:tc>
-          <w:tcPr>
-            <w:tcW w:w="2831" w:type="dxa"/>
-          </w:tcPr>
-          <w:p>
-            <w:pPr>
-              <w:rPr>
-                <w:b/>
-                <w:color w:val="FF0000"/>
-              </w:rPr>
-            </w:pPr>
-          </w:p>
-          <w:p>
-            <w:pPr>
-              <w:rPr>
-                <w:b/>
-                <w:color w:val="FF0000"/>
-              </w:rPr>
-            </w:pPr>
-            <w:r>
-              <w:rPr>
-                <w:rFonts w:ascii="Times New Roman" w:hAnsi="Times New Roman" w:cs="Times New Roman"/>
-                <w:b/>
-                <w:color w:val="FF0000"/>
-              </w:rPr>
-              <w:t>TEM QUE FAZER PARA 10/09</w:t>
+            <w:bookmarkEnd w:id="37"/>
+          </w:p>
+          <w:p>
+            <w:pPr>
+              <w:rPr>
+                <w:rFonts w:ascii="Times New Roman" w:hAnsi="Times New Roman" w:cs="Times New Roman"/>
+                <w:color w:val="000000" w:themeColor="text1"/>
+              </w:rPr>
+            </w:pPr>
+          </w:p>
+        </w:tc>
+        <w:tc>
+          <w:tcPr>
+            <w:tcW w:w="2831" w:type="dxa"/>
+          </w:tcPr>
+          <w:p>
+            <w:pPr>
+              <w:rPr>
+                <w:b/>
+                <w:color w:val="000000" w:themeColor="text1"/>
+              </w:rPr>
+            </w:pPr>
+            <w:r>
+              <w:rPr>
+                <w:rFonts w:ascii="Times New Roman" w:hAnsi="Times New Roman" w:cs="Times New Roman"/>
+                <w:b/>
+                <w:color w:val="000000" w:themeColor="text1"/>
+              </w:rPr>
+              <w:t>Matheus</w:t>
             </w:r>
           </w:p>
           <w:p>
@@ -1683,6 +1639,14 @@
                 <w:color w:val="000000" w:themeColor="text1"/>
               </w:rPr>
             </w:pPr>
+            <w:r>
+              <w:rPr>
+                <w:rFonts w:ascii="Times New Roman" w:hAnsi="Times New Roman" w:cs="Times New Roman"/>
+                <w:b/>
+                <w:color w:val="000000" w:themeColor="text1"/>
+              </w:rPr>
+              <w:t>Pronto</w:t>
+            </w:r>
           </w:p>
         </w:tc>
       </w:tr>
@@ -1703,9 +1667,9 @@
                 <w:szCs w:val="22"/>
               </w:rPr>
             </w:pPr>
-            <w:bookmarkStart w:id="37" w:name="_Toc46909565"/>
-            <w:bookmarkStart w:id="38" w:name="_Toc109546227"/>
-            <w:bookmarkStart w:id="39" w:name="_Toc111107992"/>
+            <w:bookmarkStart w:id="38" w:name="_Toc46909565"/>
+            <w:bookmarkStart w:id="39" w:name="_Toc109546227"/>
+            <w:bookmarkStart w:id="40" w:name="_Toc111107992"/>
             <w:r>
               <w:rPr>
                 <w:rFonts w:cs="Times New Roman"/>
@@ -1737,9 +1701,9 @@
               </w:rPr>
               <w:t>Adotados</w:t>
             </w:r>
-            <w:bookmarkEnd w:id="37"/>
             <w:bookmarkEnd w:id="38"/>
             <w:bookmarkEnd w:id="39"/>
+            <w:bookmarkEnd w:id="40"/>
           </w:p>
         </w:tc>
         <w:tc>
@@ -1758,16 +1722,16 @@
             <w:pPr>
               <w:rPr>
                 <w:b/>
-                <w:color w:val="FF0000"/>
-              </w:rPr>
-            </w:pPr>
-            <w:r>
-              <w:rPr>
-                <w:rFonts w:ascii="Times New Roman" w:hAnsi="Times New Roman" w:cs="Times New Roman"/>
-                <w:b/>
-                <w:color w:val="FF0000"/>
-              </w:rPr>
-              <w:t>TEM QUE FAZER PARA 10/09</w:t>
+                <w:color w:val="000000" w:themeColor="text1"/>
+              </w:rPr>
+            </w:pPr>
+            <w:r>
+              <w:rPr>
+                <w:rFonts w:ascii="Times New Roman" w:hAnsi="Times New Roman" w:cs="Times New Roman"/>
+                <w:b/>
+                <w:color w:val="000000" w:themeColor="text1"/>
+              </w:rPr>
+              <w:t>Matheus</w:t>
             </w:r>
           </w:p>
           <w:p>
@@ -1791,6 +1755,22 @@
                 <w:color w:val="000000" w:themeColor="text1"/>
               </w:rPr>
             </w:pPr>
+            <w:r>
+              <w:rPr>
+                <w:rFonts w:ascii="Times New Roman" w:hAnsi="Times New Roman" w:cs="Times New Roman"/>
+                <w:b/>
+                <w:color w:val="000000" w:themeColor="text1"/>
+              </w:rPr>
+              <w:t>Pronto</w:t>
+            </w:r>
+            <w:r>
+              <w:rPr>
+                <w:rFonts w:ascii="Times New Roman" w:hAnsi="Times New Roman" w:cs="Times New Roman"/>
+                <w:b/>
+                <w:color w:val="000000" w:themeColor="text1"/>
+              </w:rPr>
+              <w:t xml:space="preserve"> </w:t>
+            </w:r>
           </w:p>
         </w:tc>
       </w:tr>
@@ -1811,11 +1791,11 @@
                 <w:szCs w:val="22"/>
               </w:rPr>
             </w:pPr>
-            <w:bookmarkStart w:id="40" w:name="_Toc507747252"/>
-            <w:bookmarkStart w:id="41" w:name="_Toc14345919"/>
-            <w:bookmarkStart w:id="42" w:name="_Toc46909566"/>
-            <w:bookmarkStart w:id="43" w:name="_Toc109546228"/>
-            <w:bookmarkStart w:id="44" w:name="_Toc111107993"/>
+            <w:bookmarkStart w:id="41" w:name="_Toc507747252"/>
+            <w:bookmarkStart w:id="42" w:name="_Toc14345919"/>
+            <w:bookmarkStart w:id="43" w:name="_Toc46909566"/>
+            <w:bookmarkStart w:id="44" w:name="_Toc109546228"/>
+            <w:bookmarkStart w:id="45" w:name="_Toc111107993"/>
             <w:r>
               <w:rPr>
                 <w:rFonts w:cs="Times New Roman"/>
@@ -1835,42 +1815,45 @@
                 <w:sz w:val="22"/>
                 <w:szCs w:val="22"/>
               </w:rPr>
-              <w:t xml:space="preserve">Design </w:t>
-            </w:r>
-            <w:proofErr w:type="spellStart"/>
+              <w:t>Design Patterns</w:t>
+            </w:r>
+            <w:bookmarkEnd w:id="41"/>
             <w:r>
               <w:rPr>
                 <w:rFonts w:cs="Times New Roman"/>
                 <w:b w:val="0"/>
-                <w:i/>
-                <w:color w:val="000000" w:themeColor="text1"/>
-                <w:sz w:val="22"/>
-                <w:szCs w:val="22"/>
-              </w:rPr>
-              <w:t>Patterns</w:t>
-            </w:r>
-            <w:bookmarkEnd w:id="40"/>
-            <w:proofErr w:type="spellEnd"/>
-            <w:r>
-              <w:rPr>
-                <w:rFonts w:cs="Times New Roman"/>
-                <w:b w:val="0"/>
                 <w:color w:val="000000" w:themeColor="text1"/>
                 <w:sz w:val="22"/>
                 <w:szCs w:val="22"/>
               </w:rPr>
               <w:t xml:space="preserve"> Aplicados</w:t>
             </w:r>
-            <w:bookmarkEnd w:id="41"/>
             <w:bookmarkEnd w:id="42"/>
             <w:bookmarkEnd w:id="43"/>
             <w:bookmarkEnd w:id="44"/>
-          </w:p>
-        </w:tc>
-        <w:tc>
-          <w:tcPr>
-            <w:tcW w:w="2831" w:type="dxa"/>
-          </w:tcPr>
+            <w:bookmarkEnd w:id="45"/>
+          </w:p>
+        </w:tc>
+        <w:tc>
+          <w:tcPr>
+            <w:tcW w:w="2831" w:type="dxa"/>
+          </w:tcPr>
+          <w:p>
+            <w:pPr>
+              <w:rPr>
+                <w:b/>
+                <w:color w:val="000000" w:themeColor="text1"/>
+              </w:rPr>
+            </w:pPr>
+            <w:r>
+              <w:rPr>
+                <w:rFonts w:ascii="Times New Roman" w:hAnsi="Times New Roman" w:cs="Times New Roman"/>
+                <w:b/>
+                <w:color w:val="000000" w:themeColor="text1"/>
+              </w:rPr>
+              <w:t>Matheus</w:t>
+            </w:r>
+          </w:p>
           <w:p>
             <w:pPr>
               <w:rPr>
@@ -1878,22 +1861,6 @@
                 <w:color w:val="FF0000"/>
               </w:rPr>
             </w:pPr>
-            <w:r>
-              <w:rPr>
-                <w:rFonts w:ascii="Times New Roman" w:hAnsi="Times New Roman" w:cs="Times New Roman"/>
-                <w:b/>
-                <w:color w:val="FF0000"/>
-              </w:rPr>
-              <w:t>TEM QUE FAZER PARA 10/09</w:t>
-            </w:r>
-          </w:p>
-          <w:p>
-            <w:pPr>
-              <w:rPr>
-                <w:b/>
-                <w:color w:val="FF0000"/>
-              </w:rPr>
-            </w:pPr>
           </w:p>
         </w:tc>
         <w:tc>
@@ -1908,6 +1875,14 @@
                 <w:color w:val="000000" w:themeColor="text1"/>
               </w:rPr>
             </w:pPr>
+            <w:r>
+              <w:rPr>
+                <w:rFonts w:ascii="Times New Roman" w:hAnsi="Times New Roman" w:cs="Times New Roman"/>
+                <w:b/>
+                <w:color w:val="000000" w:themeColor="text1"/>
+              </w:rPr>
+              <w:t>Pronto</w:t>
+            </w:r>
           </w:p>
         </w:tc>
       </w:tr>
@@ -1928,10 +1903,10 @@
                 <w:szCs w:val="22"/>
               </w:rPr>
             </w:pPr>
-            <w:bookmarkStart w:id="45" w:name="_Toc14345920"/>
-            <w:bookmarkStart w:id="46" w:name="_Toc46909567"/>
-            <w:bookmarkStart w:id="47" w:name="_Toc109546229"/>
-            <w:bookmarkStart w:id="48" w:name="_Toc111107994"/>
+            <w:bookmarkStart w:id="46" w:name="_Toc14345920"/>
+            <w:bookmarkStart w:id="47" w:name="_Toc46909567"/>
+            <w:bookmarkStart w:id="48" w:name="_Toc109546229"/>
+            <w:bookmarkStart w:id="49" w:name="_Toc111107994"/>
             <w:r>
               <w:rPr>
                 <w:rFonts w:cs="Times New Roman"/>
@@ -1942,69 +1917,69 @@
               </w:rPr>
               <w:t>7.2.3 Convenções E Guias Para Codificação</w:t>
             </w:r>
-            <w:bookmarkEnd w:id="45"/>
             <w:bookmarkEnd w:id="46"/>
             <w:bookmarkEnd w:id="47"/>
             <w:bookmarkEnd w:id="48"/>
-          </w:p>
-          <w:p>
-            <w:pPr>
-              <w:rPr>
-                <w:rFonts w:ascii="Times New Roman" w:hAnsi="Times New Roman" w:cs="Times New Roman"/>
-                <w:color w:val="000000" w:themeColor="text1"/>
-              </w:rPr>
-            </w:pPr>
-          </w:p>
-        </w:tc>
-        <w:tc>
-          <w:tcPr>
-            <w:tcW w:w="2831" w:type="dxa"/>
-          </w:tcPr>
-          <w:p>
-            <w:pPr>
-              <w:rPr>
+            <w:bookmarkEnd w:id="49"/>
+          </w:p>
+          <w:p>
+            <w:pPr>
+              <w:rPr>
+                <w:rFonts w:ascii="Times New Roman" w:hAnsi="Times New Roman" w:cs="Times New Roman"/>
+                <w:color w:val="000000" w:themeColor="text1"/>
+              </w:rPr>
+            </w:pPr>
+          </w:p>
+        </w:tc>
+        <w:tc>
+          <w:tcPr>
+            <w:tcW w:w="2831" w:type="dxa"/>
+          </w:tcPr>
+          <w:p>
+            <w:pPr>
+              <w:rPr>
+                <w:b/>
+                <w:color w:val="000000" w:themeColor="text1"/>
+              </w:rPr>
+            </w:pPr>
+            <w:r>
+              <w:rPr>
+                <w:rFonts w:ascii="Times New Roman" w:hAnsi="Times New Roman" w:cs="Times New Roman"/>
+                <w:b/>
+                <w:color w:val="000000" w:themeColor="text1"/>
+              </w:rPr>
+              <w:t>Matheus</w:t>
+            </w:r>
+          </w:p>
+          <w:p>
+            <w:pPr>
+              <w:rPr>
+                <w:rFonts w:ascii="Times New Roman" w:hAnsi="Times New Roman" w:cs="Times New Roman"/>
+                <w:color w:val="000000" w:themeColor="text1"/>
+              </w:rPr>
+            </w:pPr>
+          </w:p>
+        </w:tc>
+        <w:tc>
+          <w:tcPr>
+            <w:tcW w:w="2832" w:type="dxa"/>
+          </w:tcPr>
+          <w:p>
+            <w:pPr>
+              <w:rPr>
+                <w:rFonts w:ascii="Times New Roman" w:hAnsi="Times New Roman" w:cs="Times New Roman"/>
+                <w:b/>
+                <w:color w:val="000000" w:themeColor="text1"/>
+              </w:rPr>
+            </w:pPr>
+            <w:r>
+              <w:rPr>
+                <w:rFonts w:ascii="Times New Roman" w:hAnsi="Times New Roman" w:cs="Times New Roman"/>
                 <w:b/>
                 <w:color w:val="FF0000"/>
               </w:rPr>
-            </w:pPr>
-          </w:p>
-          <w:p>
-            <w:pPr>
-              <w:rPr>
-                <w:b/>
-                <w:color w:val="FF0000"/>
-              </w:rPr>
-            </w:pPr>
-            <w:r>
-              <w:rPr>
-                <w:rFonts w:ascii="Times New Roman" w:hAnsi="Times New Roman" w:cs="Times New Roman"/>
-                <w:b/>
-                <w:color w:val="FF0000"/>
-              </w:rPr>
-              <w:t>TEM QUE FAZER PARA 10/09</w:t>
-            </w:r>
-          </w:p>
-          <w:p>
-            <w:pPr>
-              <w:rPr>
-                <w:rFonts w:ascii="Times New Roman" w:hAnsi="Times New Roman" w:cs="Times New Roman"/>
-                <w:color w:val="000000" w:themeColor="text1"/>
-              </w:rPr>
-            </w:pPr>
-          </w:p>
-        </w:tc>
-        <w:tc>
-          <w:tcPr>
-            <w:tcW w:w="2832" w:type="dxa"/>
-          </w:tcPr>
-          <w:p>
-            <w:pPr>
-              <w:rPr>
-                <w:rFonts w:ascii="Times New Roman" w:hAnsi="Times New Roman" w:cs="Times New Roman"/>
-                <w:b/>
-                <w:color w:val="000000" w:themeColor="text1"/>
-              </w:rPr>
-            </w:pPr>
+              <w:t>FAZENDO</w:t>
+            </w:r>
           </w:p>
         </w:tc>
       </w:tr>
@@ -2025,11 +2000,11 @@
                 <w:szCs w:val="22"/>
               </w:rPr>
             </w:pPr>
-            <w:bookmarkStart w:id="49" w:name="_Toc507747250"/>
-            <w:bookmarkStart w:id="50" w:name="_Toc14345915"/>
-            <w:bookmarkStart w:id="51" w:name="_Toc46909568"/>
-            <w:bookmarkStart w:id="52" w:name="_Toc109546230"/>
-            <w:bookmarkStart w:id="53" w:name="_Toc111107995"/>
+            <w:bookmarkStart w:id="50" w:name="_Toc507747250"/>
+            <w:bookmarkStart w:id="51" w:name="_Toc14345915"/>
+            <w:bookmarkStart w:id="52" w:name="_Toc46909568"/>
+            <w:bookmarkStart w:id="53" w:name="_Toc109546230"/>
+            <w:bookmarkStart w:id="54" w:name="_Toc111107995"/>
             <w:r>
               <w:rPr>
                 <w:rFonts w:cs="Times New Roman"/>
@@ -2040,11 +2015,11 @@
               </w:rPr>
               <w:t>7.2.4 Estrutura Física Do Banco De Dados</w:t>
             </w:r>
-            <w:bookmarkEnd w:id="49"/>
             <w:bookmarkEnd w:id="50"/>
             <w:bookmarkEnd w:id="51"/>
             <w:bookmarkEnd w:id="52"/>
             <w:bookmarkEnd w:id="53"/>
+            <w:bookmarkEnd w:id="54"/>
           </w:p>
           <w:p>
             <w:pPr>
@@ -2129,10 +2104,10 @@
                 <w:szCs w:val="22"/>
               </w:rPr>
             </w:pPr>
-            <w:bookmarkStart w:id="54" w:name="_Toc14345921"/>
-            <w:bookmarkStart w:id="55" w:name="_Toc46909569"/>
-            <w:bookmarkStart w:id="56" w:name="_Toc109546231"/>
-            <w:bookmarkStart w:id="57" w:name="_Toc111107996"/>
+            <w:bookmarkStart w:id="55" w:name="_Toc14345921"/>
+            <w:bookmarkStart w:id="56" w:name="_Toc46909569"/>
+            <w:bookmarkStart w:id="57" w:name="_Toc109546231"/>
+            <w:bookmarkStart w:id="58" w:name="_Toc111107996"/>
             <w:r>
               <w:rPr>
                 <w:rFonts w:ascii="Times New Roman" w:hAnsi="Times New Roman" w:cs="Times New Roman"/>
@@ -2142,10 +2117,10 @@
               </w:rPr>
               <w:t>7.3 Análise De Complexidade Algorítmica</w:t>
             </w:r>
-            <w:bookmarkEnd w:id="54"/>
             <w:bookmarkEnd w:id="55"/>
             <w:bookmarkEnd w:id="56"/>
             <w:bookmarkEnd w:id="57"/>
+            <w:bookmarkEnd w:id="58"/>
             <w:r>
               <w:rPr>
                 <w:rFonts w:ascii="Times New Roman" w:hAnsi="Times New Roman" w:cs="Times New Roman"/>
@@ -2225,11 +2200,11 @@
                 <w:szCs w:val="22"/>
               </w:rPr>
             </w:pPr>
-            <w:bookmarkStart w:id="58" w:name="_Toc507747262"/>
-            <w:bookmarkStart w:id="59" w:name="_Toc14345929"/>
-            <w:bookmarkStart w:id="60" w:name="_Toc46909570"/>
-            <w:bookmarkStart w:id="61" w:name="_Toc109546232"/>
-            <w:bookmarkStart w:id="62" w:name="_Toc111107997"/>
+            <w:bookmarkStart w:id="59" w:name="_Toc507747262"/>
+            <w:bookmarkStart w:id="60" w:name="_Toc14345929"/>
+            <w:bookmarkStart w:id="61" w:name="_Toc46909570"/>
+            <w:bookmarkStart w:id="62" w:name="_Toc109546232"/>
+            <w:bookmarkStart w:id="63" w:name="_Toc111107997"/>
             <w:r>
               <w:rPr>
                 <w:rFonts w:ascii="Times New Roman" w:hAnsi="Times New Roman" w:cs="Times New Roman"/>
@@ -2239,11 +2214,11 @@
               </w:rPr>
               <w:t>8 Plano De Testes</w:t>
             </w:r>
-            <w:bookmarkEnd w:id="58"/>
             <w:bookmarkEnd w:id="59"/>
             <w:bookmarkEnd w:id="60"/>
             <w:bookmarkEnd w:id="61"/>
             <w:bookmarkEnd w:id="62"/>
+            <w:bookmarkEnd w:id="63"/>
           </w:p>
           <w:p>
             <w:pPr>
@@ -2321,11 +2296,11 @@
                 <w:szCs w:val="22"/>
               </w:rPr>
             </w:pPr>
-            <w:bookmarkStart w:id="63" w:name="_Toc507747263"/>
-            <w:bookmarkStart w:id="64" w:name="_Toc14345930"/>
-            <w:bookmarkStart w:id="65" w:name="_Toc46909571"/>
-            <w:bookmarkStart w:id="66" w:name="_Toc109546233"/>
-            <w:bookmarkStart w:id="67" w:name="_Toc111107998"/>
+            <w:bookmarkStart w:id="64" w:name="_Toc507747263"/>
+            <w:bookmarkStart w:id="65" w:name="_Toc14345930"/>
+            <w:bookmarkStart w:id="66" w:name="_Toc46909571"/>
+            <w:bookmarkStart w:id="67" w:name="_Toc109546233"/>
+            <w:bookmarkStart w:id="68" w:name="_Toc111107998"/>
             <w:r>
               <w:rPr>
                 <w:rFonts w:ascii="Times New Roman" w:eastAsia="Arial Unicode MS" w:hAnsi="Times New Roman" w:cs="Times New Roman"/>
@@ -2335,11 +2310,11 @@
               </w:rPr>
               <w:t>8.1 Finalidade</w:t>
             </w:r>
-            <w:bookmarkEnd w:id="63"/>
             <w:bookmarkEnd w:id="64"/>
             <w:bookmarkEnd w:id="65"/>
             <w:bookmarkEnd w:id="66"/>
             <w:bookmarkEnd w:id="67"/>
+            <w:bookmarkEnd w:id="68"/>
           </w:p>
           <w:p>
             <w:pPr>
@@ -2424,11 +2399,11 @@
                 <w:szCs w:val="22"/>
               </w:rPr>
             </w:pPr>
-            <w:bookmarkStart w:id="68" w:name="_Toc507747264"/>
-            <w:bookmarkStart w:id="69" w:name="_Toc14345931"/>
-            <w:bookmarkStart w:id="70" w:name="_Toc46909572"/>
-            <w:bookmarkStart w:id="71" w:name="_Toc109546234"/>
-            <w:bookmarkStart w:id="72" w:name="_Toc111107999"/>
+            <w:bookmarkStart w:id="69" w:name="_Toc507747264"/>
+            <w:bookmarkStart w:id="70" w:name="_Toc14345931"/>
+            <w:bookmarkStart w:id="71" w:name="_Toc46909572"/>
+            <w:bookmarkStart w:id="72" w:name="_Toc109546234"/>
+            <w:bookmarkStart w:id="73" w:name="_Toc111107999"/>
             <w:r>
               <w:rPr>
                 <w:rFonts w:ascii="Times New Roman" w:eastAsia="Arial Unicode MS" w:hAnsi="Times New Roman" w:cs="Times New Roman"/>
@@ -2438,11 +2413,11 @@
               </w:rPr>
               <w:t>8.2 Escopo</w:t>
             </w:r>
-            <w:bookmarkEnd w:id="68"/>
             <w:bookmarkEnd w:id="69"/>
             <w:bookmarkEnd w:id="70"/>
             <w:bookmarkEnd w:id="71"/>
             <w:bookmarkEnd w:id="72"/>
+            <w:bookmarkEnd w:id="73"/>
           </w:p>
           <w:p>
             <w:pPr>
@@ -2528,11 +2503,11 @@
                 <w:szCs w:val="22"/>
               </w:rPr>
             </w:pPr>
-            <w:bookmarkStart w:id="73" w:name="_Toc507747265"/>
-            <w:bookmarkStart w:id="74" w:name="_Toc14345932"/>
-            <w:bookmarkStart w:id="75" w:name="_Toc46909573"/>
-            <w:bookmarkStart w:id="76" w:name="_Toc109546235"/>
-            <w:bookmarkStart w:id="77" w:name="_Toc111108000"/>
+            <w:bookmarkStart w:id="74" w:name="_Toc507747265"/>
+            <w:bookmarkStart w:id="75" w:name="_Toc14345932"/>
+            <w:bookmarkStart w:id="76" w:name="_Toc46909573"/>
+            <w:bookmarkStart w:id="77" w:name="_Toc109546235"/>
+            <w:bookmarkStart w:id="78" w:name="_Toc111108000"/>
             <w:r>
               <w:rPr>
                 <w:rFonts w:cs="Times New Roman"/>
@@ -2543,11 +2518,11 @@
               </w:rPr>
               <w:t>8.2.1 Referências Aos Documentos Relevantes</w:t>
             </w:r>
-            <w:bookmarkEnd w:id="73"/>
             <w:bookmarkEnd w:id="74"/>
             <w:bookmarkEnd w:id="75"/>
             <w:bookmarkEnd w:id="76"/>
             <w:bookmarkEnd w:id="77"/>
+            <w:bookmarkEnd w:id="78"/>
           </w:p>
           <w:p>
             <w:pPr>
@@ -2646,12 +2621,12 @@
                 <w:szCs w:val="22"/>
               </w:rPr>
             </w:pPr>
-            <w:bookmarkStart w:id="78" w:name="_Toc191128985"/>
-            <w:bookmarkStart w:id="79" w:name="_Toc507747266"/>
-            <w:bookmarkStart w:id="80" w:name="_Toc14345933"/>
-            <w:bookmarkStart w:id="81" w:name="_Toc46909574"/>
-            <w:bookmarkStart w:id="82" w:name="_Toc109546236"/>
-            <w:bookmarkStart w:id="83" w:name="_Toc111108001"/>
+            <w:bookmarkStart w:id="79" w:name="_Toc191128985"/>
+            <w:bookmarkStart w:id="80" w:name="_Toc507747266"/>
+            <w:bookmarkStart w:id="81" w:name="_Toc14345933"/>
+            <w:bookmarkStart w:id="82" w:name="_Toc46909574"/>
+            <w:bookmarkStart w:id="83" w:name="_Toc109546236"/>
+            <w:bookmarkStart w:id="84" w:name="_Toc111108001"/>
             <w:r>
               <w:rPr>
                 <w:rFonts w:cs="Times New Roman"/>
@@ -2662,7 +2637,7 @@
               </w:rPr>
               <w:t>8.2.2 Ambiente</w:t>
             </w:r>
-            <w:bookmarkEnd w:id="78"/>
+            <w:bookmarkEnd w:id="79"/>
             <w:r>
               <w:rPr>
                 <w:rFonts w:cs="Times New Roman"/>
@@ -2673,11 +2648,11 @@
               </w:rPr>
               <w:t xml:space="preserve"> Para A Realização Dos Testes</w:t>
             </w:r>
-            <w:bookmarkEnd w:id="79"/>
             <w:bookmarkEnd w:id="80"/>
             <w:bookmarkEnd w:id="81"/>
             <w:bookmarkEnd w:id="82"/>
             <w:bookmarkEnd w:id="83"/>
+            <w:bookmarkEnd w:id="84"/>
             <w:r>
               <w:rPr>
                 <w:rFonts w:cs="Times New Roman"/>
@@ -2766,11 +2741,11 @@
                 <w:szCs w:val="22"/>
               </w:rPr>
             </w:pPr>
-            <w:bookmarkStart w:id="84" w:name="_Toc507747267"/>
-            <w:bookmarkStart w:id="85" w:name="_Toc14345934"/>
-            <w:bookmarkStart w:id="86" w:name="_Toc46909575"/>
-            <w:bookmarkStart w:id="87" w:name="_Toc109546237"/>
-            <w:bookmarkStart w:id="88" w:name="_Toc111108002"/>
+            <w:bookmarkStart w:id="85" w:name="_Toc507747267"/>
+            <w:bookmarkStart w:id="86" w:name="_Toc14345934"/>
+            <w:bookmarkStart w:id="87" w:name="_Toc46909575"/>
+            <w:bookmarkStart w:id="88" w:name="_Toc109546237"/>
+            <w:bookmarkStart w:id="89" w:name="_Toc111108002"/>
             <w:r>
               <w:rPr>
                 <w:rFonts w:ascii="Times New Roman" w:hAnsi="Times New Roman" w:cs="Times New Roman"/>
@@ -2780,11 +2755,11 @@
               </w:rPr>
               <w:t>8.3 Especificação Dos Casos De Testes</w:t>
             </w:r>
-            <w:bookmarkEnd w:id="84"/>
             <w:bookmarkEnd w:id="85"/>
             <w:bookmarkEnd w:id="86"/>
             <w:bookmarkEnd w:id="87"/>
             <w:bookmarkEnd w:id="88"/>
+            <w:bookmarkEnd w:id="89"/>
           </w:p>
           <w:p>
             <w:pPr>
@@ -2863,8 +2838,8 @@
                 <w:szCs w:val="22"/>
               </w:rPr>
             </w:pPr>
-            <w:bookmarkStart w:id="89" w:name="_Toc109546238"/>
-            <w:bookmarkStart w:id="90" w:name="_Toc111108003"/>
+            <w:bookmarkStart w:id="90" w:name="_Toc109546238"/>
+            <w:bookmarkStart w:id="91" w:name="_Toc111108003"/>
             <w:r>
               <w:rPr>
                 <w:rFonts w:ascii="Times New Roman" w:hAnsi="Times New Roman" w:cs="Times New Roman"/>
@@ -2874,8 +2849,8 @@
               </w:rPr>
               <w:t>8.4 Resultados Dos Testes</w:t>
             </w:r>
-            <w:bookmarkEnd w:id="89"/>
             <w:bookmarkEnd w:id="90"/>
+            <w:bookmarkEnd w:id="91"/>
           </w:p>
           <w:p>
             <w:pPr>
@@ -3079,11 +3054,11 @@
                 <w:szCs w:val="22"/>
               </w:rPr>
             </w:pPr>
-            <w:bookmarkStart w:id="91" w:name="_Toc507747275"/>
-            <w:bookmarkStart w:id="92" w:name="_Toc14345942"/>
-            <w:bookmarkStart w:id="93" w:name="_Toc46909583"/>
-            <w:bookmarkStart w:id="94" w:name="_Toc109546240"/>
-            <w:bookmarkStart w:id="95" w:name="_Toc111108005"/>
+            <w:bookmarkStart w:id="92" w:name="_Toc507747275"/>
+            <w:bookmarkStart w:id="93" w:name="_Toc14345942"/>
+            <w:bookmarkStart w:id="94" w:name="_Toc46909583"/>
+            <w:bookmarkStart w:id="95" w:name="_Toc109546240"/>
+            <w:bookmarkStart w:id="96" w:name="_Toc111108005"/>
             <w:r>
               <w:rPr>
                 <w:rFonts w:ascii="Times New Roman" w:eastAsia="Arial Unicode MS" w:hAnsi="Times New Roman" w:cs="Times New Roman"/>
@@ -3093,11 +3068,11 @@
               </w:rPr>
               <w:t>9.1 Metodologia</w:t>
             </w:r>
-            <w:bookmarkEnd w:id="91"/>
             <w:bookmarkEnd w:id="92"/>
             <w:bookmarkEnd w:id="93"/>
             <w:bookmarkEnd w:id="94"/>
             <w:bookmarkEnd w:id="95"/>
+            <w:bookmarkEnd w:id="96"/>
             <w:r>
               <w:rPr>
                 <w:rFonts w:ascii="Times New Roman" w:eastAsia="Arial Unicode MS" w:hAnsi="Times New Roman" w:cs="Times New Roman"/>
@@ -3178,11 +3153,11 @@
                 <w:szCs w:val="22"/>
               </w:rPr>
             </w:pPr>
-            <w:bookmarkStart w:id="96" w:name="_Toc507747276"/>
-            <w:bookmarkStart w:id="97" w:name="_Toc14345943"/>
-            <w:bookmarkStart w:id="98" w:name="_Toc46909584"/>
-            <w:bookmarkStart w:id="99" w:name="_Toc109546241"/>
-            <w:bookmarkStart w:id="100" w:name="_Toc111108006"/>
+            <w:bookmarkStart w:id="97" w:name="_Toc507747276"/>
+            <w:bookmarkStart w:id="98" w:name="_Toc14345943"/>
+            <w:bookmarkStart w:id="99" w:name="_Toc46909584"/>
+            <w:bookmarkStart w:id="100" w:name="_Toc109546241"/>
+            <w:bookmarkStart w:id="101" w:name="_Toc111108006"/>
             <w:r>
               <w:rPr>
                 <w:rFonts w:cs="Times New Roman"/>
@@ -3193,11 +3168,11 @@
               </w:rPr>
               <w:t>9.1.1 Descrição Da Metodologia</w:t>
             </w:r>
-            <w:bookmarkEnd w:id="96"/>
             <w:bookmarkEnd w:id="97"/>
             <w:bookmarkEnd w:id="98"/>
             <w:bookmarkEnd w:id="99"/>
             <w:bookmarkEnd w:id="100"/>
+            <w:bookmarkEnd w:id="101"/>
           </w:p>
           <w:p>
             <w:pPr>
@@ -3269,11 +3244,11 @@
                 <w:szCs w:val="22"/>
               </w:rPr>
             </w:pPr>
-            <w:bookmarkStart w:id="101" w:name="_Toc507747277"/>
-            <w:bookmarkStart w:id="102" w:name="_Toc14345944"/>
-            <w:bookmarkStart w:id="103" w:name="_Toc46909585"/>
-            <w:bookmarkStart w:id="104" w:name="_Toc109546242"/>
-            <w:bookmarkStart w:id="105" w:name="_Toc111108007"/>
+            <w:bookmarkStart w:id="102" w:name="_Toc507747277"/>
+            <w:bookmarkStart w:id="103" w:name="_Toc14345944"/>
+            <w:bookmarkStart w:id="104" w:name="_Toc46909585"/>
+            <w:bookmarkStart w:id="105" w:name="_Toc109546242"/>
+            <w:bookmarkStart w:id="106" w:name="_Toc111108007"/>
             <w:r>
               <w:rPr>
                 <w:rFonts w:cs="Times New Roman"/>
@@ -3284,11 +3259,11 @@
               </w:rPr>
               <w:t>9.1.2 Matriz De Responsabilidade</w:t>
             </w:r>
-            <w:bookmarkEnd w:id="101"/>
             <w:bookmarkEnd w:id="102"/>
             <w:bookmarkEnd w:id="103"/>
             <w:bookmarkEnd w:id="104"/>
             <w:bookmarkEnd w:id="105"/>
+            <w:bookmarkEnd w:id="106"/>
           </w:p>
         </w:tc>
         <w:tc>
@@ -3351,11 +3326,11 @@
                 <w:szCs w:val="22"/>
               </w:rPr>
             </w:pPr>
-            <w:bookmarkStart w:id="106" w:name="_Toc507747278"/>
-            <w:bookmarkStart w:id="107" w:name="_Toc14345945"/>
-            <w:bookmarkStart w:id="108" w:name="_Toc46909586"/>
-            <w:bookmarkStart w:id="109" w:name="_Toc109546243"/>
-            <w:bookmarkStart w:id="110" w:name="_Toc111108008"/>
+            <w:bookmarkStart w:id="107" w:name="_Toc507747278"/>
+            <w:bookmarkStart w:id="108" w:name="_Toc14345945"/>
+            <w:bookmarkStart w:id="109" w:name="_Toc46909586"/>
+            <w:bookmarkStart w:id="110" w:name="_Toc109546243"/>
+            <w:bookmarkStart w:id="111" w:name="_Toc111108008"/>
             <w:r>
               <w:rPr>
                 <w:rFonts w:ascii="Times New Roman" w:hAnsi="Times New Roman" w:cs="Times New Roman"/>
@@ -3365,11 +3340,11 @@
               </w:rPr>
               <w:t>9.2 Treinamento Previsto</w:t>
             </w:r>
-            <w:bookmarkEnd w:id="106"/>
             <w:bookmarkEnd w:id="107"/>
             <w:bookmarkEnd w:id="108"/>
             <w:bookmarkEnd w:id="109"/>
             <w:bookmarkEnd w:id="110"/>
+            <w:bookmarkEnd w:id="111"/>
           </w:p>
           <w:p>
             <w:pPr>
@@ -3445,11 +3420,11 @@
                 <w:szCs w:val="22"/>
               </w:rPr>
             </w:pPr>
-            <w:bookmarkStart w:id="111" w:name="_Toc507747279"/>
-            <w:bookmarkStart w:id="112" w:name="_Toc14345946"/>
-            <w:bookmarkStart w:id="113" w:name="_Toc46909587"/>
-            <w:bookmarkStart w:id="114" w:name="_Toc109546244"/>
-            <w:bookmarkStart w:id="115" w:name="_Toc111108009"/>
+            <w:bookmarkStart w:id="112" w:name="_Toc507747279"/>
+            <w:bookmarkStart w:id="113" w:name="_Toc14345946"/>
+            <w:bookmarkStart w:id="114" w:name="_Toc46909587"/>
+            <w:bookmarkStart w:id="115" w:name="_Toc109546244"/>
+            <w:bookmarkStart w:id="116" w:name="_Toc111108009"/>
             <w:r>
               <w:rPr>
                 <w:rFonts w:ascii="Times New Roman" w:hAnsi="Times New Roman" w:cs="Times New Roman"/>
@@ -3459,11 +3434,11 @@
               </w:rPr>
               <w:t>9.3 Cronograma De Implantação</w:t>
             </w:r>
-            <w:bookmarkEnd w:id="111"/>
             <w:bookmarkEnd w:id="112"/>
             <w:bookmarkEnd w:id="113"/>
             <w:bookmarkEnd w:id="114"/>
             <w:bookmarkEnd w:id="115"/>
+            <w:bookmarkEnd w:id="116"/>
           </w:p>
           <w:p>
             <w:pPr>
@@ -3539,11 +3514,11 @@
                 <w:szCs w:val="22"/>
               </w:rPr>
             </w:pPr>
-            <w:bookmarkStart w:id="116" w:name="_Toc507747280"/>
-            <w:bookmarkStart w:id="117" w:name="_Toc14345947"/>
-            <w:bookmarkStart w:id="118" w:name="_Toc46909588"/>
-            <w:bookmarkStart w:id="119" w:name="_Toc109546245"/>
-            <w:bookmarkStart w:id="120" w:name="_Toc111108010"/>
+            <w:bookmarkStart w:id="117" w:name="_Toc507747280"/>
+            <w:bookmarkStart w:id="118" w:name="_Toc14345947"/>
+            <w:bookmarkStart w:id="119" w:name="_Toc46909588"/>
+            <w:bookmarkStart w:id="120" w:name="_Toc109546245"/>
+            <w:bookmarkStart w:id="121" w:name="_Toc111108010"/>
             <w:r>
               <w:rPr>
                 <w:rFonts w:ascii="Times New Roman" w:hAnsi="Times New Roman" w:cs="Times New Roman"/>
@@ -3553,11 +3528,11 @@
               </w:rPr>
               <w:t>9.4 Recursos De Apoio À Implantação</w:t>
             </w:r>
-            <w:bookmarkEnd w:id="116"/>
             <w:bookmarkEnd w:id="117"/>
             <w:bookmarkEnd w:id="118"/>
             <w:bookmarkEnd w:id="119"/>
             <w:bookmarkEnd w:id="120"/>
+            <w:bookmarkEnd w:id="121"/>
           </w:p>
           <w:p>
             <w:pPr>
@@ -3633,11 +3608,11 @@
                 <w:szCs w:val="22"/>
               </w:rPr>
             </w:pPr>
-            <w:bookmarkStart w:id="121" w:name="_Toc507747281"/>
-            <w:bookmarkStart w:id="122" w:name="_Toc14345948"/>
-            <w:bookmarkStart w:id="123" w:name="_Toc46909589"/>
-            <w:bookmarkStart w:id="124" w:name="_Toc109546246"/>
-            <w:bookmarkStart w:id="125" w:name="_Toc111108011"/>
+            <w:bookmarkStart w:id="122" w:name="_Toc507747281"/>
+            <w:bookmarkStart w:id="123" w:name="_Toc14345948"/>
+            <w:bookmarkStart w:id="124" w:name="_Toc46909589"/>
+            <w:bookmarkStart w:id="125" w:name="_Toc109546246"/>
+            <w:bookmarkStart w:id="126" w:name="_Toc111108011"/>
             <w:r>
               <w:rPr>
                 <w:rFonts w:ascii="Times New Roman" w:hAnsi="Times New Roman" w:cs="Times New Roman"/>
@@ -3647,11 +3622,11 @@
               </w:rPr>
               <w:t>9.5 Visão Da Implantação</w:t>
             </w:r>
-            <w:bookmarkEnd w:id="121"/>
             <w:bookmarkEnd w:id="122"/>
             <w:bookmarkEnd w:id="123"/>
             <w:bookmarkEnd w:id="124"/>
             <w:bookmarkEnd w:id="125"/>
+            <w:bookmarkEnd w:id="126"/>
           </w:p>
         </w:tc>
         <w:tc>
@@ -3765,7 +3740,7 @@
 </file>
 
 <file path=word/endnotes.xml><?xml version="1.0" encoding="utf-8"?>
-<w:endnotes xmlns:wpc="http://schemas.microsoft.com/office/word/2010/wordprocessingCanvas" xmlns:cx="http://schemas.microsoft.com/office/drawing/2014/chartex" xmlns:cx1="http://schemas.microsoft.com/office/drawing/2015/9/8/chartex" xmlns:cx2="http://schemas.microsoft.com/office/drawing/2015/10/21/chartex" xmlns:cx3="http://schemas.microsoft.com/office/drawing/2016/5/9/chartex" xmlns:cx4="http://schemas.microsoft.com/office/drawing/2016/5/10/chartex" xmlns:cx5="http://schemas.microsoft.com/office/drawing/2016/5/11/chartex" xmlns:cx6="http://schemas.microsoft.com/office/drawing/2016/5/12/chartex" xmlns:cx7="http://schemas.microsoft.com/office/drawing/2016/5/13/chartex" xmlns:cx8="http://schemas.microsoft.com/office/drawing/2016/5/14/chartex" xmlns:mc="http://schemas.openxmlformats.org/markup-compatibility/2006" xmlns:aink="http://schemas.microsoft.com/office/drawing/2016/ink" xmlns:am3d="http://schemas.microsoft.com/office/drawing/2017/model3d" xmlns:o="urn:schemas-microsoft-com:office:office" xmlns:oel="http://schemas.microsoft.com/office/2019/extlst" xmlns:r="http://schemas.openxmlformats.org/officeDocument/2006/relationships" xmlns:m="http://schemas.openxmlformats.org/officeDocument/2006/math" xmlns:v="urn:schemas-microsoft-com:vml" xmlns:wp14="http://schemas.microsoft.com/office/word/2010/wordprocessingDrawing" xmlns:wp="http://schemas.openxmlformats.org/drawingml/2006/wordprocessingDrawing" xmlns:w10="urn:schemas-microsoft-com:office:word" xmlns:w="http://schemas.openxmlformats.org/wordprocessingml/2006/main" xmlns:w14="http://schemas.microsoft.com/office/word/2010/wordml" xmlns:w15="http://schemas.microsoft.com/office/word/2012/wordml" xmlns:w16cex="http://schemas.microsoft.com/office/word/2018/wordml/cex" xmlns:w16cid="http://schemas.microsoft.com/office/word/2016/wordml/cid" xmlns:w16="http://schemas.microsoft.com/office/word/2018/wordml" xmlns:w16sdtdh="http://schemas.microsoft.com/office/word/2020/wordml/sdtdatahash" xmlns:w16se="http://schemas.microsoft.com/office/word/2015/wordml/symex" xmlns:wpg="http://schemas.microsoft.com/office/word/2010/wordprocessingGroup" xmlns:wpi="http://schemas.microsoft.com/office/word/2010/wordprocessingInk" xmlns:wne="http://schemas.microsoft.com/office/word/2006/wordml" xmlns:wps="http://schemas.microsoft.com/office/word/2010/wordprocessingShape" mc:Ignorable="w14 w15 w16se w16cid w16 w16cex w16sdtdh wp14">
+<w:endnotes xmlns:wpc="http://schemas.microsoft.com/office/word/2010/wordprocessingCanvas" xmlns:mc="http://schemas.openxmlformats.org/markup-compatibility/2006" xmlns:o="urn:schemas-microsoft-com:office:office" xmlns:r="http://schemas.openxmlformats.org/officeDocument/2006/relationships" xmlns:m="http://schemas.openxmlformats.org/officeDocument/2006/math" xmlns:v="urn:schemas-microsoft-com:vml" xmlns:wp14="http://schemas.microsoft.com/office/word/2010/wordprocessingDrawing" xmlns:wp="http://schemas.openxmlformats.org/drawingml/2006/wordprocessingDrawing" xmlns:w10="urn:schemas-microsoft-com:office:word" xmlns:w="http://schemas.openxmlformats.org/wordprocessingml/2006/main" xmlns:w14="http://schemas.microsoft.com/office/word/2010/wordml" xmlns:w15="http://schemas.microsoft.com/office/word/2012/wordml" xmlns:wpg="http://schemas.microsoft.com/office/word/2010/wordprocessingGroup" xmlns:wpi="http://schemas.microsoft.com/office/word/2010/wordprocessingInk" xmlns:wne="http://schemas.microsoft.com/office/word/2006/wordml" xmlns:wps="http://schemas.microsoft.com/office/word/2010/wordprocessingShape" mc:Ignorable="w14 w15 wp14">
   <w:endnote w:type="separator" w:id="-1">
     <w:p>
       <w:pPr>
@@ -3790,7 +3765,7 @@
 </file>
 
 <file path=word/footnotes.xml><?xml version="1.0" encoding="utf-8"?>
-<w:footnotes xmlns:wpc="http://schemas.microsoft.com/office/word/2010/wordprocessingCanvas" xmlns:cx="http://schemas.microsoft.com/office/drawing/2014/chartex" xmlns:cx1="http://schemas.microsoft.com/office/drawing/2015/9/8/chartex" xmlns:cx2="http://schemas.microsoft.com/office/drawing/2015/10/21/chartex" xmlns:cx3="http://schemas.microsoft.com/office/drawing/2016/5/9/chartex" xmlns:cx4="http://schemas.microsoft.com/office/drawing/2016/5/10/chartex" xmlns:cx5="http://schemas.microsoft.com/office/drawing/2016/5/11/chartex" xmlns:cx6="http://schemas.microsoft.com/office/drawing/2016/5/12/chartex" xmlns:cx7="http://schemas.microsoft.com/office/drawing/2016/5/13/chartex" xmlns:cx8="http://schemas.microsoft.com/office/drawing/2016/5/14/chartex" xmlns:mc="http://schemas.openxmlformats.org/markup-compatibility/2006" xmlns:aink="http://schemas.microsoft.com/office/drawing/2016/ink" xmlns:am3d="http://schemas.microsoft.com/office/drawing/2017/model3d" xmlns:o="urn:schemas-microsoft-com:office:office" xmlns:oel="http://schemas.microsoft.com/office/2019/extlst" xmlns:r="http://schemas.openxmlformats.org/officeDocument/2006/relationships" xmlns:m="http://schemas.openxmlformats.org/officeDocument/2006/math" xmlns:v="urn:schemas-microsoft-com:vml" xmlns:wp14="http://schemas.microsoft.com/office/word/2010/wordprocessingDrawing" xmlns:wp="http://schemas.openxmlformats.org/drawingml/2006/wordprocessingDrawing" xmlns:w10="urn:schemas-microsoft-com:office:word" xmlns:w="http://schemas.openxmlformats.org/wordprocessingml/2006/main" xmlns:w14="http://schemas.microsoft.com/office/word/2010/wordml" xmlns:w15="http://schemas.microsoft.com/office/word/2012/wordml" xmlns:w16cex="http://schemas.microsoft.com/office/word/2018/wordml/cex" xmlns:w16cid="http://schemas.microsoft.com/office/word/2016/wordml/cid" xmlns:w16="http://schemas.microsoft.com/office/word/2018/wordml" xmlns:w16sdtdh="http://schemas.microsoft.com/office/word/2020/wordml/sdtdatahash" xmlns:w16se="http://schemas.microsoft.com/office/word/2015/wordml/symex" xmlns:wpg="http://schemas.microsoft.com/office/word/2010/wordprocessingGroup" xmlns:wpi="http://schemas.microsoft.com/office/word/2010/wordprocessingInk" xmlns:wne="http://schemas.microsoft.com/office/word/2006/wordml" xmlns:wps="http://schemas.microsoft.com/office/word/2010/wordprocessingShape" mc:Ignorable="w14 w15 w16se w16cid w16 w16cex w16sdtdh wp14">
+<w:footnotes xmlns:wpc="http://schemas.microsoft.com/office/word/2010/wordprocessingCanvas" xmlns:mc="http://schemas.openxmlformats.org/markup-compatibility/2006" xmlns:o="urn:schemas-microsoft-com:office:office" xmlns:r="http://schemas.openxmlformats.org/officeDocument/2006/relationships" xmlns:m="http://schemas.openxmlformats.org/officeDocument/2006/math" xmlns:v="urn:schemas-microsoft-com:vml" xmlns:wp14="http://schemas.microsoft.com/office/word/2010/wordprocessingDrawing" xmlns:wp="http://schemas.openxmlformats.org/drawingml/2006/wordprocessingDrawing" xmlns:w10="urn:schemas-microsoft-com:office:word" xmlns:w="http://schemas.openxmlformats.org/wordprocessingml/2006/main" xmlns:w14="http://schemas.microsoft.com/office/word/2010/wordml" xmlns:w15="http://schemas.microsoft.com/office/word/2012/wordml" xmlns:wpg="http://schemas.microsoft.com/office/word/2010/wordprocessingGroup" xmlns:wpi="http://schemas.microsoft.com/office/word/2010/wordprocessingInk" xmlns:wne="http://schemas.microsoft.com/office/word/2006/wordml" xmlns:wps="http://schemas.microsoft.com/office/word/2010/wordprocessingShape" mc:Ignorable="w14 w15 wp14">
   <w:footnote w:type="separator" w:id="-1">
     <w:p>
       <w:pPr>
@@ -3815,7 +3790,7 @@
 </file>
 
 <file path=word/styles.xml><?xml version="1.0" encoding="utf-8"?>
-<w:styles xmlns:mc="http://schemas.openxmlformats.org/markup-compatibility/2006" xmlns:r="http://schemas.openxmlformats.org/officeDocument/2006/relationships" xmlns:w="http://schemas.openxmlformats.org/wordprocessingml/2006/main" xmlns:w14="http://schemas.microsoft.com/office/word/2010/wordml" xmlns:w15="http://schemas.microsoft.com/office/word/2012/wordml" xmlns:w16cex="http://schemas.microsoft.com/office/word/2018/wordml/cex" xmlns:w16cid="http://schemas.microsoft.com/office/word/2016/wordml/cid" xmlns:w16="http://schemas.microsoft.com/office/word/2018/wordml" xmlns:w16sdtdh="http://schemas.microsoft.com/office/word/2020/wordml/sdtdatahash" xmlns:w16se="http://schemas.microsoft.com/office/word/2015/wordml/symex" mc:Ignorable="w14 w15 w16se w16cid w16 w16cex w16sdtdh">
+<w:styles xmlns:mc="http://schemas.openxmlformats.org/markup-compatibility/2006" xmlns:r="http://schemas.openxmlformats.org/officeDocument/2006/relationships" xmlns:w="http://schemas.openxmlformats.org/wordprocessingml/2006/main" xmlns:w14="http://schemas.microsoft.com/office/word/2010/wordml" xmlns:w15="http://schemas.microsoft.com/office/word/2012/wordml" mc:Ignorable="w14 w15">
   <w:docDefaults>
     <w:rPrDefault>
       <w:rPr>
@@ -3831,7 +3806,7 @@
       </w:pPr>
     </w:pPrDefault>
   </w:docDefaults>
-  <w:latentStyles w:defLockedState="0" w:defUIPriority="99" w:defSemiHidden="0" w:defUnhideWhenUsed="0" w:defQFormat="0" w:count="376">
+  <w:latentStyles w:defLockedState="0" w:defUIPriority="99" w:defSemiHidden="0" w:defUnhideWhenUsed="0" w:defQFormat="0" w:count="371">
     <w:lsdException w:name="Normal" w:uiPriority="0" w:qFormat="1"/>
     <w:lsdException w:name="heading 1" w:uiPriority="9" w:qFormat="1"/>
     <w:lsdException w:name="heading 2" w:semiHidden="1" w:uiPriority="9" w:unhideWhenUsed="1" w:qFormat="1"/>
@@ -4203,11 +4178,6 @@
     <w:lsdException w:name="List Table 5 Dark Accent 6" w:uiPriority="50"/>
     <w:lsdException w:name="List Table 6 Colorful Accent 6" w:uiPriority="51"/>
     <w:lsdException w:name="List Table 7 Colorful Accent 6" w:uiPriority="52"/>
-    <w:lsdException w:name="Mention" w:semiHidden="1" w:unhideWhenUsed="1"/>
-    <w:lsdException w:name="Smart Hyperlink" w:semiHidden="1" w:unhideWhenUsed="1"/>
-    <w:lsdException w:name="Hashtag" w:semiHidden="1" w:unhideWhenUsed="1"/>
-    <w:lsdException w:name="Unresolved Mention" w:semiHidden="1" w:unhideWhenUsed="1"/>
-    <w:lsdException w:name="Smart Link" w:semiHidden="1" w:unhideWhenUsed="1"/>
   </w:latentStyles>
   <w:style w:type="paragraph" w:default="1" w:styleId="Normal">
     <w:name w:val="Normal"/>

</xml_diff>

<commit_message>
doc: Adicionado parte do bigode
</commit_message>
<xml_diff>
--- a/Tarefas individuais FASE 3.docx
+++ b/Tarefas individuais FASE 3.docx
@@ -153,17 +153,9 @@
               <w:rPr>
                 <w:rFonts w:ascii="Times New Roman" w:hAnsi="Times New Roman" w:cs="Times New Roman"/>
                 <w:b/>
-                <w:color w:val="FF0000"/>
-              </w:rPr>
-              <w:t>TEM QUE FAZER PARA 10/09</w:t>
-            </w:r>
-            <w:r>
-              <w:rPr>
-                <w:rFonts w:ascii="Times New Roman" w:hAnsi="Times New Roman" w:cs="Times New Roman"/>
-                <w:b/>
-                <w:color w:val="FF0000"/>
-              </w:rPr>
-              <w:t xml:space="preserve"> (Eunice respondeu, tem que fazer mesmo)</w:t>
+                <w:color w:val="000000" w:themeColor="text1"/>
+              </w:rPr>
+              <w:t>Vinicius</w:t>
             </w:r>
           </w:p>
         </w:tc>
@@ -179,6 +171,14 @@
                 <w:color w:val="000000" w:themeColor="text1"/>
               </w:rPr>
             </w:pPr>
+            <w:r>
+              <w:rPr>
+                <w:rFonts w:ascii="Times New Roman" w:hAnsi="Times New Roman" w:cs="Times New Roman"/>
+                <w:b/>
+                <w:color w:val="000000" w:themeColor="text1"/>
+              </w:rPr>
+              <w:t>Pronto</w:t>
+            </w:r>
           </w:p>
         </w:tc>
       </w:tr>
@@ -217,50 +217,18 @@
           <w:p>
             <w:pPr>
               <w:rPr>
-                <w:b/>
-                <w:color w:val="FF0000"/>
-              </w:rPr>
-            </w:pPr>
-            <w:r>
-              <w:rPr>
-                <w:b/>
-                <w:color w:val="FF0000"/>
-              </w:rPr>
-              <w:t>Complementar o plano de elaboração e gerenciamento do projeto (preenchimento parcial). Preencher o relatório de desempenho da Fase 3. Incluir a estimativa de tamanho e esforço (pontos de casos de uso) da Fase 3.</w:t>
-            </w:r>
-          </w:p>
-          <w:p>
-            <w:pPr>
-              <w:rPr>
-                <w:b/>
-                <w:color w:val="FF0000"/>
-              </w:rPr>
-            </w:pPr>
-          </w:p>
-          <w:p>
-            <w:pPr>
-              <w:rPr>
-                <w:b/>
-                <w:color w:val="FF0000"/>
-              </w:rPr>
-            </w:pPr>
-            <w:r>
-              <w:rPr>
-                <w:rFonts w:ascii="Times New Roman" w:hAnsi="Times New Roman" w:cs="Times New Roman"/>
-                <w:b/>
-                <w:color w:val="FF0000"/>
-              </w:rPr>
-              <w:t>TEM QUE FAZER PARA 10/09</w:t>
-            </w:r>
-          </w:p>
-          <w:p>
-            <w:pPr>
-              <w:rPr>
-                <w:rFonts w:ascii="Times New Roman" w:hAnsi="Times New Roman" w:cs="Times New Roman"/>
-                <w:b/>
-                <w:color w:val="000000" w:themeColor="text1"/>
-              </w:rPr>
-            </w:pPr>
+                <w:rFonts w:ascii="Times New Roman" w:hAnsi="Times New Roman" w:cs="Times New Roman"/>
+                <w:b/>
+                <w:color w:val="000000" w:themeColor="text1"/>
+              </w:rPr>
+            </w:pPr>
+            <w:r>
+              <w:rPr>
+                <w:b/>
+                <w:color w:val="000000" w:themeColor="text1"/>
+              </w:rPr>
+              <w:t>Vinicius Pronto.</w:t>
+            </w:r>
           </w:p>
         </w:tc>
       </w:tr>
@@ -1330,26 +1298,25 @@
               <w:rPr>
                 <w:rFonts w:ascii="Times New Roman" w:hAnsi="Times New Roman" w:cs="Times New Roman"/>
                 <w:b/>
-                <w:color w:val="FF0000"/>
-              </w:rPr>
-            </w:pPr>
-            <w:r>
-              <w:rPr>
-                <w:rFonts w:ascii="Times New Roman" w:hAnsi="Times New Roman" w:cs="Times New Roman"/>
-                <w:b/>
-                <w:color w:val="FF0000"/>
-              </w:rPr>
-              <w:t>FAZENDO</w:t>
-            </w:r>
-          </w:p>
-          <w:p>
-            <w:pPr>
-              <w:rPr>
-                <w:rFonts w:ascii="Times New Roman" w:hAnsi="Times New Roman" w:cs="Times New Roman"/>
-                <w:b/>
-                <w:color w:val="000000" w:themeColor="text1"/>
-              </w:rPr>
-            </w:pPr>
+                <w:color w:val="000000" w:themeColor="text1"/>
+              </w:rPr>
+            </w:pPr>
+            <w:r>
+              <w:rPr>
+                <w:rFonts w:ascii="Times New Roman" w:hAnsi="Times New Roman" w:cs="Times New Roman"/>
+                <w:b/>
+                <w:color w:val="000000" w:themeColor="text1"/>
+              </w:rPr>
+              <w:t>Pronto</w:t>
+            </w:r>
+            <w:r>
+              <w:rPr>
+                <w:rFonts w:ascii="Times New Roman" w:hAnsi="Times New Roman" w:cs="Times New Roman"/>
+                <w:b/>
+                <w:color w:val="000000" w:themeColor="text1"/>
+              </w:rPr>
+              <w:t xml:space="preserve"> </w:t>
+            </w:r>
             <w:bookmarkStart w:id="27" w:name="_GoBack"/>
             <w:bookmarkEnd w:id="27"/>
           </w:p>
@@ -1761,15 +1728,7 @@
                 <w:b/>
                 <w:color w:val="000000" w:themeColor="text1"/>
               </w:rPr>
-              <w:t>Pronto</w:t>
-            </w:r>
-            <w:r>
-              <w:rPr>
-                <w:rFonts w:ascii="Times New Roman" w:hAnsi="Times New Roman" w:cs="Times New Roman"/>
-                <w:b/>
-                <w:color w:val="000000" w:themeColor="text1"/>
-              </w:rPr>
-              <w:t xml:space="preserve"> </w:t>
+              <w:t xml:space="preserve">Pronto </w:t>
             </w:r>
           </w:p>
         </w:tc>
@@ -1976,9 +1935,9 @@
               <w:rPr>
                 <w:rFonts w:ascii="Times New Roman" w:hAnsi="Times New Roman" w:cs="Times New Roman"/>
                 <w:b/>
-                <w:color w:val="FF0000"/>
-              </w:rPr>
-              <w:t>FAZENDO</w:t>
+                <w:color w:val="000000" w:themeColor="text1"/>
+              </w:rPr>
+              <w:t>Pronto</w:t>
             </w:r>
           </w:p>
         </w:tc>

</xml_diff>

<commit_message>
doc: documentaçao atualizada e adicionado modelos de referencia
</commit_message>
<xml_diff>
--- a/Tarefas individuais FASE 3.docx
+++ b/Tarefas individuais FASE 3.docx
@@ -1,6 +1,6 @@
 
 <file path=word/document.xml><?xml version="1.0" encoding="utf-8"?>
-<w:document xmlns:wpc="http://schemas.microsoft.com/office/word/2010/wordprocessingCanvas" xmlns:cx="http://schemas.microsoft.com/office/drawing/2014/chartex" xmlns:cx1="http://schemas.microsoft.com/office/drawing/2015/9/8/chartex" xmlns:cx2="http://schemas.microsoft.com/office/drawing/2015/10/21/chartex" xmlns:cx3="http://schemas.microsoft.com/office/drawing/2016/5/9/chartex" xmlns:cx4="http://schemas.microsoft.com/office/drawing/2016/5/10/chartex" xmlns:cx5="http://schemas.microsoft.com/office/drawing/2016/5/11/chartex" xmlns:cx6="http://schemas.microsoft.com/office/drawing/2016/5/12/chartex" xmlns:cx7="http://schemas.microsoft.com/office/drawing/2016/5/13/chartex" xmlns:cx8="http://schemas.microsoft.com/office/drawing/2016/5/14/chartex" xmlns:mc="http://schemas.openxmlformats.org/markup-compatibility/2006" xmlns:aink="http://schemas.microsoft.com/office/drawing/2016/ink" xmlns:am3d="http://schemas.microsoft.com/office/drawing/2017/model3d" xmlns:o="urn:schemas-microsoft-com:office:office" xmlns:oel="http://schemas.microsoft.com/office/2019/extlst" xmlns:r="http://schemas.openxmlformats.org/officeDocument/2006/relationships" xmlns:m="http://schemas.openxmlformats.org/officeDocument/2006/math" xmlns:v="urn:schemas-microsoft-com:vml" xmlns:wp14="http://schemas.microsoft.com/office/word/2010/wordprocessingDrawing" xmlns:wp="http://schemas.openxmlformats.org/drawingml/2006/wordprocessingDrawing" xmlns:w10="urn:schemas-microsoft-com:office:word" xmlns:w="http://schemas.openxmlformats.org/wordprocessingml/2006/main" xmlns:w14="http://schemas.microsoft.com/office/word/2010/wordml" xmlns:w15="http://schemas.microsoft.com/office/word/2012/wordml" xmlns:w16cex="http://schemas.microsoft.com/office/word/2018/wordml/cex" xmlns:w16cid="http://schemas.microsoft.com/office/word/2016/wordml/cid" xmlns:w16="http://schemas.microsoft.com/office/word/2018/wordml" xmlns:w16sdtdh="http://schemas.microsoft.com/office/word/2020/wordml/sdtdatahash" xmlns:w16se="http://schemas.microsoft.com/office/word/2015/wordml/symex" xmlns:wpg="http://schemas.microsoft.com/office/word/2010/wordprocessingGroup" xmlns:wpi="http://schemas.microsoft.com/office/word/2010/wordprocessingInk" xmlns:wne="http://schemas.microsoft.com/office/word/2006/wordml" xmlns:wps="http://schemas.microsoft.com/office/word/2010/wordprocessingShape" mc:Ignorable="w14 w15 w16se w16cid w16 w16cex w16sdtdh wp14">
+<w:document xmlns:wpc="http://schemas.microsoft.com/office/word/2010/wordprocessingCanvas" xmlns:mc="http://schemas.openxmlformats.org/markup-compatibility/2006" xmlns:o="urn:schemas-microsoft-com:office:office" xmlns:r="http://schemas.openxmlformats.org/officeDocument/2006/relationships" xmlns:m="http://schemas.openxmlformats.org/officeDocument/2006/math" xmlns:v="urn:schemas-microsoft-com:vml" xmlns:wp14="http://schemas.microsoft.com/office/word/2010/wordprocessingDrawing" xmlns:wp="http://schemas.openxmlformats.org/drawingml/2006/wordprocessingDrawing" xmlns:w10="urn:schemas-microsoft-com:office:word" xmlns:w="http://schemas.openxmlformats.org/wordprocessingml/2006/main" xmlns:w14="http://schemas.microsoft.com/office/word/2010/wordml" xmlns:w15="http://schemas.microsoft.com/office/word/2012/wordml" xmlns:wpg="http://schemas.microsoft.com/office/word/2010/wordprocessingGroup" xmlns:wpi="http://schemas.microsoft.com/office/word/2010/wordprocessingInk" xmlns:wne="http://schemas.microsoft.com/office/word/2006/wordml" xmlns:wps="http://schemas.microsoft.com/office/word/2010/wordprocessingShape" mc:Ignorable="w14 w15 wp14">
   <w:body>
     <w:tbl>
       <w:tblPr>
@@ -40,27 +40,7 @@
                 <w:sz w:val="22"/>
                 <w:szCs w:val="22"/>
               </w:rPr>
-              <w:t>3.6 Aderência Aos Objetivos Do Desenvolvimento Sustentável (</w:t>
-            </w:r>
-            <w:proofErr w:type="spellStart"/>
-            <w:r>
-              <w:rPr>
-                <w:rFonts w:ascii="Times New Roman" w:hAnsi="Times New Roman" w:cs="Times New Roman"/>
-                <w:color w:val="000000" w:themeColor="text1"/>
-                <w:sz w:val="22"/>
-                <w:szCs w:val="22"/>
-              </w:rPr>
-              <w:t>Ods</w:t>
-            </w:r>
-            <w:proofErr w:type="spellEnd"/>
-            <w:r>
-              <w:rPr>
-                <w:rFonts w:ascii="Times New Roman" w:hAnsi="Times New Roman" w:cs="Times New Roman"/>
-                <w:color w:val="000000" w:themeColor="text1"/>
-                <w:sz w:val="22"/>
-                <w:szCs w:val="22"/>
-              </w:rPr>
-              <w:t>)</w:t>
+              <w:t>3.6 Aderência Aos Objetivos Do Desenvolvimento Sustentável (Ods)</w:t>
             </w:r>
             <w:bookmarkEnd w:id="0"/>
             <w:bookmarkEnd w:id="1"/>
@@ -173,9 +153,9 @@
               <w:rPr>
                 <w:rFonts w:ascii="Times New Roman" w:hAnsi="Times New Roman" w:cs="Times New Roman"/>
                 <w:b/>
-                <w:color w:val="FF0000"/>
-              </w:rPr>
-              <w:t>TEM QUE FAZER PARA 10/09</w:t>
+                <w:color w:val="000000" w:themeColor="text1"/>
+              </w:rPr>
+              <w:t>Vinicius</w:t>
             </w:r>
           </w:p>
         </w:tc>
@@ -195,9 +175,9 @@
               <w:rPr>
                 <w:rFonts w:ascii="Times New Roman" w:hAnsi="Times New Roman" w:cs="Times New Roman"/>
                 <w:b/>
-                <w:color w:val="FF0000"/>
-              </w:rPr>
-              <w:t>ESPERANDO RESPOSTA DA EUNICE NO EMAIL</w:t>
+                <w:color w:val="000000" w:themeColor="text1"/>
+              </w:rPr>
+              <w:t>Pronto</w:t>
             </w:r>
           </w:p>
         </w:tc>
@@ -237,50 +217,18 @@
           <w:p>
             <w:pPr>
               <w:rPr>
-                <w:b/>
-                <w:color w:val="FF0000"/>
-              </w:rPr>
-            </w:pPr>
-            <w:r>
-              <w:rPr>
-                <w:b/>
-                <w:color w:val="FF0000"/>
-              </w:rPr>
-              <w:t>Complementar o plano de elaboração e gerenciamento do projeto (preenchimento parcial). Preencher o relatório de desempenho da Fase 3. Incluir a estimativa de tamanho e esforço (pontos de casos de uso) da Fase 3.</w:t>
-            </w:r>
-          </w:p>
-          <w:p>
-            <w:pPr>
-              <w:rPr>
-                <w:b/>
-                <w:color w:val="FF0000"/>
-              </w:rPr>
-            </w:pPr>
-          </w:p>
-          <w:p>
-            <w:pPr>
-              <w:rPr>
-                <w:b/>
-                <w:color w:val="FF0000"/>
-              </w:rPr>
-            </w:pPr>
-            <w:r>
-              <w:rPr>
-                <w:rFonts w:ascii="Times New Roman" w:hAnsi="Times New Roman" w:cs="Times New Roman"/>
-                <w:b/>
-                <w:color w:val="FF0000"/>
-              </w:rPr>
-              <w:t>TEM QUE FAZER PARA 10/09</w:t>
-            </w:r>
-          </w:p>
-          <w:p>
-            <w:pPr>
-              <w:rPr>
-                <w:rFonts w:ascii="Times New Roman" w:hAnsi="Times New Roman" w:cs="Times New Roman"/>
-                <w:b/>
-                <w:color w:val="000000" w:themeColor="text1"/>
-              </w:rPr>
-            </w:pPr>
+                <w:rFonts w:ascii="Times New Roman" w:hAnsi="Times New Roman" w:cs="Times New Roman"/>
+                <w:b/>
+                <w:color w:val="000000" w:themeColor="text1"/>
+              </w:rPr>
+            </w:pPr>
+            <w:r>
+              <w:rPr>
+                <w:b/>
+                <w:color w:val="000000" w:themeColor="text1"/>
+              </w:rPr>
+              <w:t>Vinicius Pronto.</w:t>
+            </w:r>
           </w:p>
         </w:tc>
       </w:tr>
@@ -1350,52 +1298,27 @@
               <w:rPr>
                 <w:rFonts w:ascii="Times New Roman" w:hAnsi="Times New Roman" w:cs="Times New Roman"/>
                 <w:b/>
-                <w:color w:val="FF0000"/>
-              </w:rPr>
-            </w:pPr>
-            <w:r>
-              <w:rPr>
-                <w:rFonts w:ascii="Times New Roman" w:hAnsi="Times New Roman" w:cs="Times New Roman"/>
-                <w:b/>
-                <w:color w:val="FF0000"/>
-              </w:rPr>
-              <w:t>FAZENDO</w:t>
-            </w:r>
-          </w:p>
-          <w:p>
-            <w:pPr>
-              <w:rPr>
-                <w:rFonts w:ascii="Times New Roman" w:hAnsi="Times New Roman" w:cs="Times New Roman"/>
-                <w:b/>
-                <w:color w:val="000000" w:themeColor="text1"/>
-              </w:rPr>
-            </w:pPr>
-            <w:r>
-              <w:rPr>
-                <w:rFonts w:ascii="Times New Roman" w:hAnsi="Times New Roman" w:cs="Times New Roman"/>
-                <w:b/>
-                <w:color w:val="FF0000"/>
-              </w:rPr>
-              <w:t xml:space="preserve">(TENHO QUE </w:t>
-            </w:r>
-            <w:proofErr w:type="gramStart"/>
-            <w:r>
-              <w:rPr>
-                <w:rFonts w:ascii="Times New Roman" w:hAnsi="Times New Roman" w:cs="Times New Roman"/>
-                <w:b/>
-                <w:color w:val="FF0000"/>
-              </w:rPr>
-              <w:t>TIRAR  UMA</w:t>
-            </w:r>
-            <w:proofErr w:type="gramEnd"/>
-            <w:r>
-              <w:rPr>
-                <w:rFonts w:ascii="Times New Roman" w:hAnsi="Times New Roman" w:cs="Times New Roman"/>
-                <w:b/>
-                <w:color w:val="FF0000"/>
-              </w:rPr>
-              <w:t xml:space="preserve"> DUVIDA COM GAVIÃO)</w:t>
-            </w:r>
+                <w:color w:val="000000" w:themeColor="text1"/>
+              </w:rPr>
+            </w:pPr>
+            <w:r>
+              <w:rPr>
+                <w:rFonts w:ascii="Times New Roman" w:hAnsi="Times New Roman" w:cs="Times New Roman"/>
+                <w:b/>
+                <w:color w:val="000000" w:themeColor="text1"/>
+              </w:rPr>
+              <w:t>Pronto</w:t>
+            </w:r>
+            <w:r>
+              <w:rPr>
+                <w:rFonts w:ascii="Times New Roman" w:hAnsi="Times New Roman" w:cs="Times New Roman"/>
+                <w:b/>
+                <w:color w:val="000000" w:themeColor="text1"/>
+              </w:rPr>
+              <w:t xml:space="preserve"> </w:t>
+            </w:r>
+            <w:bookmarkStart w:id="27" w:name="_GoBack"/>
+            <w:bookmarkEnd w:id="27"/>
           </w:p>
         </w:tc>
       </w:tr>
@@ -1415,10 +1338,10 @@
                 <w:szCs w:val="22"/>
               </w:rPr>
             </w:pPr>
-            <w:bookmarkStart w:id="27" w:name="_Toc46909562"/>
-            <w:bookmarkStart w:id="28" w:name="_Toc109546224"/>
-            <w:bookmarkStart w:id="29" w:name="_Toc111107989"/>
-            <w:bookmarkStart w:id="30" w:name="_Toc14345916"/>
+            <w:bookmarkStart w:id="28" w:name="_Toc46909562"/>
+            <w:bookmarkStart w:id="29" w:name="_Toc109546224"/>
+            <w:bookmarkStart w:id="30" w:name="_Toc111107989"/>
+            <w:bookmarkStart w:id="31" w:name="_Toc14345916"/>
             <w:r>
               <w:rPr>
                 <w:rFonts w:ascii="Times New Roman" w:hAnsi="Times New Roman" w:cs="Times New Roman"/>
@@ -1428,11 +1351,11 @@
               </w:rPr>
               <w:t>7 Implementação Do Sistema De Software</w:t>
             </w:r>
-            <w:bookmarkEnd w:id="27"/>
             <w:bookmarkEnd w:id="28"/>
             <w:bookmarkEnd w:id="29"/>
-          </w:p>
-          <w:bookmarkEnd w:id="30"/>
+            <w:bookmarkEnd w:id="30"/>
+          </w:p>
+          <w:bookmarkEnd w:id="31"/>
           <w:p>
             <w:pPr>
               <w:rPr>
@@ -1516,9 +1439,9 @@
                 <w:szCs w:val="22"/>
               </w:rPr>
             </w:pPr>
-            <w:bookmarkStart w:id="31" w:name="_Toc46909563"/>
-            <w:bookmarkStart w:id="32" w:name="_Toc109546225"/>
-            <w:bookmarkStart w:id="33" w:name="_Toc111107990"/>
+            <w:bookmarkStart w:id="32" w:name="_Toc46909563"/>
+            <w:bookmarkStart w:id="33" w:name="_Toc109546225"/>
+            <w:bookmarkStart w:id="34" w:name="_Toc111107990"/>
             <w:r>
               <w:rPr>
                 <w:rFonts w:ascii="Times New Roman" w:hAnsi="Times New Roman" w:cs="Times New Roman"/>
@@ -1528,9 +1451,9 @@
               </w:rPr>
               <w:t>7.1 Componentes Do Sistema De Software</w:t>
             </w:r>
-            <w:bookmarkEnd w:id="31"/>
             <w:bookmarkEnd w:id="32"/>
             <w:bookmarkEnd w:id="33"/>
+            <w:bookmarkEnd w:id="34"/>
           </w:p>
           <w:p>
             <w:pPr>
@@ -1557,16 +1480,16 @@
             <w:pPr>
               <w:rPr>
                 <w:b/>
-                <w:color w:val="FF0000"/>
-              </w:rPr>
-            </w:pPr>
-            <w:r>
-              <w:rPr>
-                <w:rFonts w:ascii="Times New Roman" w:hAnsi="Times New Roman" w:cs="Times New Roman"/>
-                <w:b/>
-                <w:color w:val="FF0000"/>
-              </w:rPr>
-              <w:t>TEM QUE FAZER PARA 10/09</w:t>
+                <w:color w:val="000000" w:themeColor="text1"/>
+              </w:rPr>
+            </w:pPr>
+            <w:r>
+              <w:rPr>
+                <w:rFonts w:ascii="Times New Roman" w:hAnsi="Times New Roman" w:cs="Times New Roman"/>
+                <w:b/>
+                <w:color w:val="000000" w:themeColor="text1"/>
+              </w:rPr>
+              <w:t>Matheus</w:t>
             </w:r>
           </w:p>
           <w:p>
@@ -1590,6 +1513,14 @@
                 <w:color w:val="000000" w:themeColor="text1"/>
               </w:rPr>
             </w:pPr>
+            <w:r>
+              <w:rPr>
+                <w:rFonts w:ascii="Times New Roman" w:hAnsi="Times New Roman" w:cs="Times New Roman"/>
+                <w:b/>
+                <w:color w:val="000000" w:themeColor="text1"/>
+              </w:rPr>
+              <w:t>Pronto</w:t>
+            </w:r>
           </w:p>
         </w:tc>
       </w:tr>
@@ -1609,9 +1540,9 @@
                 <w:szCs w:val="22"/>
               </w:rPr>
             </w:pPr>
-            <w:bookmarkStart w:id="34" w:name="_Toc46909564"/>
-            <w:bookmarkStart w:id="35" w:name="_Toc109546226"/>
-            <w:bookmarkStart w:id="36" w:name="_Toc111107991"/>
+            <w:bookmarkStart w:id="35" w:name="_Toc46909564"/>
+            <w:bookmarkStart w:id="36" w:name="_Toc109546226"/>
+            <w:bookmarkStart w:id="37" w:name="_Toc111107991"/>
             <w:r>
               <w:rPr>
                 <w:rFonts w:ascii="Times New Roman" w:hAnsi="Times New Roman" w:cs="Times New Roman"/>
@@ -1621,45 +1552,37 @@
               </w:rPr>
               <w:t>7.2 Tecnologias De Implementação</w:t>
             </w:r>
-            <w:bookmarkEnd w:id="34"/>
             <w:bookmarkEnd w:id="35"/>
             <w:bookmarkEnd w:id="36"/>
-          </w:p>
-          <w:p>
-            <w:pPr>
-              <w:rPr>
-                <w:rFonts w:ascii="Times New Roman" w:hAnsi="Times New Roman" w:cs="Times New Roman"/>
-                <w:color w:val="000000" w:themeColor="text1"/>
-              </w:rPr>
-            </w:pPr>
-          </w:p>
-        </w:tc>
-        <w:tc>
-          <w:tcPr>
-            <w:tcW w:w="2831" w:type="dxa"/>
-          </w:tcPr>
-          <w:p>
-            <w:pPr>
-              <w:rPr>
-                <w:b/>
-                <w:color w:val="FF0000"/>
-              </w:rPr>
-            </w:pPr>
-          </w:p>
-          <w:p>
-            <w:pPr>
-              <w:rPr>
-                <w:b/>
-                <w:color w:val="FF0000"/>
-              </w:rPr>
-            </w:pPr>
-            <w:r>
-              <w:rPr>
-                <w:rFonts w:ascii="Times New Roman" w:hAnsi="Times New Roman" w:cs="Times New Roman"/>
-                <w:b/>
-                <w:color w:val="FF0000"/>
-              </w:rPr>
-              <w:t>TEM QUE FAZER PARA 10/09</w:t>
+            <w:bookmarkEnd w:id="37"/>
+          </w:p>
+          <w:p>
+            <w:pPr>
+              <w:rPr>
+                <w:rFonts w:ascii="Times New Roman" w:hAnsi="Times New Roman" w:cs="Times New Roman"/>
+                <w:color w:val="000000" w:themeColor="text1"/>
+              </w:rPr>
+            </w:pPr>
+          </w:p>
+        </w:tc>
+        <w:tc>
+          <w:tcPr>
+            <w:tcW w:w="2831" w:type="dxa"/>
+          </w:tcPr>
+          <w:p>
+            <w:pPr>
+              <w:rPr>
+                <w:b/>
+                <w:color w:val="000000" w:themeColor="text1"/>
+              </w:rPr>
+            </w:pPr>
+            <w:r>
+              <w:rPr>
+                <w:rFonts w:ascii="Times New Roman" w:hAnsi="Times New Roman" w:cs="Times New Roman"/>
+                <w:b/>
+                <w:color w:val="000000" w:themeColor="text1"/>
+              </w:rPr>
+              <w:t>Matheus</w:t>
             </w:r>
           </w:p>
           <w:p>
@@ -1683,6 +1606,14 @@
                 <w:color w:val="000000" w:themeColor="text1"/>
               </w:rPr>
             </w:pPr>
+            <w:r>
+              <w:rPr>
+                <w:rFonts w:ascii="Times New Roman" w:hAnsi="Times New Roman" w:cs="Times New Roman"/>
+                <w:b/>
+                <w:color w:val="000000" w:themeColor="text1"/>
+              </w:rPr>
+              <w:t>Pronto</w:t>
+            </w:r>
           </w:p>
         </w:tc>
       </w:tr>
@@ -1703,9 +1634,9 @@
                 <w:szCs w:val="22"/>
               </w:rPr>
             </w:pPr>
-            <w:bookmarkStart w:id="37" w:name="_Toc46909565"/>
-            <w:bookmarkStart w:id="38" w:name="_Toc109546227"/>
-            <w:bookmarkStart w:id="39" w:name="_Toc111107992"/>
+            <w:bookmarkStart w:id="38" w:name="_Toc46909565"/>
+            <w:bookmarkStart w:id="39" w:name="_Toc109546227"/>
+            <w:bookmarkStart w:id="40" w:name="_Toc111107992"/>
             <w:r>
               <w:rPr>
                 <w:rFonts w:cs="Times New Roman"/>
@@ -1737,9 +1668,9 @@
               </w:rPr>
               <w:t>Adotados</w:t>
             </w:r>
-            <w:bookmarkEnd w:id="37"/>
             <w:bookmarkEnd w:id="38"/>
             <w:bookmarkEnd w:id="39"/>
+            <w:bookmarkEnd w:id="40"/>
           </w:p>
         </w:tc>
         <w:tc>
@@ -1758,16 +1689,16 @@
             <w:pPr>
               <w:rPr>
                 <w:b/>
-                <w:color w:val="FF0000"/>
-              </w:rPr>
-            </w:pPr>
-            <w:r>
-              <w:rPr>
-                <w:rFonts w:ascii="Times New Roman" w:hAnsi="Times New Roman" w:cs="Times New Roman"/>
-                <w:b/>
-                <w:color w:val="FF0000"/>
-              </w:rPr>
-              <w:t>TEM QUE FAZER PARA 10/09</w:t>
+                <w:color w:val="000000" w:themeColor="text1"/>
+              </w:rPr>
+            </w:pPr>
+            <w:r>
+              <w:rPr>
+                <w:rFonts w:ascii="Times New Roman" w:hAnsi="Times New Roman" w:cs="Times New Roman"/>
+                <w:b/>
+                <w:color w:val="000000" w:themeColor="text1"/>
+              </w:rPr>
+              <w:t>Matheus</w:t>
             </w:r>
           </w:p>
           <w:p>
@@ -1791,6 +1722,14 @@
                 <w:color w:val="000000" w:themeColor="text1"/>
               </w:rPr>
             </w:pPr>
+            <w:r>
+              <w:rPr>
+                <w:rFonts w:ascii="Times New Roman" w:hAnsi="Times New Roman" w:cs="Times New Roman"/>
+                <w:b/>
+                <w:color w:val="000000" w:themeColor="text1"/>
+              </w:rPr>
+              <w:t xml:space="preserve">Pronto </w:t>
+            </w:r>
           </w:p>
         </w:tc>
       </w:tr>
@@ -1811,11 +1750,11 @@
                 <w:szCs w:val="22"/>
               </w:rPr>
             </w:pPr>
-            <w:bookmarkStart w:id="40" w:name="_Toc507747252"/>
-            <w:bookmarkStart w:id="41" w:name="_Toc14345919"/>
-            <w:bookmarkStart w:id="42" w:name="_Toc46909566"/>
-            <w:bookmarkStart w:id="43" w:name="_Toc109546228"/>
-            <w:bookmarkStart w:id="44" w:name="_Toc111107993"/>
+            <w:bookmarkStart w:id="41" w:name="_Toc507747252"/>
+            <w:bookmarkStart w:id="42" w:name="_Toc14345919"/>
+            <w:bookmarkStart w:id="43" w:name="_Toc46909566"/>
+            <w:bookmarkStart w:id="44" w:name="_Toc109546228"/>
+            <w:bookmarkStart w:id="45" w:name="_Toc111107993"/>
             <w:r>
               <w:rPr>
                 <w:rFonts w:cs="Times New Roman"/>
@@ -1835,42 +1774,45 @@
                 <w:sz w:val="22"/>
                 <w:szCs w:val="22"/>
               </w:rPr>
-              <w:t xml:space="preserve">Design </w:t>
-            </w:r>
-            <w:proofErr w:type="spellStart"/>
+              <w:t>Design Patterns</w:t>
+            </w:r>
+            <w:bookmarkEnd w:id="41"/>
             <w:r>
               <w:rPr>
                 <w:rFonts w:cs="Times New Roman"/>
                 <w:b w:val="0"/>
-                <w:i/>
-                <w:color w:val="000000" w:themeColor="text1"/>
-                <w:sz w:val="22"/>
-                <w:szCs w:val="22"/>
-              </w:rPr>
-              <w:t>Patterns</w:t>
-            </w:r>
-            <w:bookmarkEnd w:id="40"/>
-            <w:proofErr w:type="spellEnd"/>
-            <w:r>
-              <w:rPr>
-                <w:rFonts w:cs="Times New Roman"/>
-                <w:b w:val="0"/>
                 <w:color w:val="000000" w:themeColor="text1"/>
                 <w:sz w:val="22"/>
                 <w:szCs w:val="22"/>
               </w:rPr>
               <w:t xml:space="preserve"> Aplicados</w:t>
             </w:r>
-            <w:bookmarkEnd w:id="41"/>
             <w:bookmarkEnd w:id="42"/>
             <w:bookmarkEnd w:id="43"/>
             <w:bookmarkEnd w:id="44"/>
-          </w:p>
-        </w:tc>
-        <w:tc>
-          <w:tcPr>
-            <w:tcW w:w="2831" w:type="dxa"/>
-          </w:tcPr>
+            <w:bookmarkEnd w:id="45"/>
+          </w:p>
+        </w:tc>
+        <w:tc>
+          <w:tcPr>
+            <w:tcW w:w="2831" w:type="dxa"/>
+          </w:tcPr>
+          <w:p>
+            <w:pPr>
+              <w:rPr>
+                <w:b/>
+                <w:color w:val="000000" w:themeColor="text1"/>
+              </w:rPr>
+            </w:pPr>
+            <w:r>
+              <w:rPr>
+                <w:rFonts w:ascii="Times New Roman" w:hAnsi="Times New Roman" w:cs="Times New Roman"/>
+                <w:b/>
+                <w:color w:val="000000" w:themeColor="text1"/>
+              </w:rPr>
+              <w:t>Matheus</w:t>
+            </w:r>
+          </w:p>
           <w:p>
             <w:pPr>
               <w:rPr>
@@ -1878,22 +1820,6 @@
                 <w:color w:val="FF0000"/>
               </w:rPr>
             </w:pPr>
-            <w:r>
-              <w:rPr>
-                <w:rFonts w:ascii="Times New Roman" w:hAnsi="Times New Roman" w:cs="Times New Roman"/>
-                <w:b/>
-                <w:color w:val="FF0000"/>
-              </w:rPr>
-              <w:t>TEM QUE FAZER PARA 10/09</w:t>
-            </w:r>
-          </w:p>
-          <w:p>
-            <w:pPr>
-              <w:rPr>
-                <w:b/>
-                <w:color w:val="FF0000"/>
-              </w:rPr>
-            </w:pPr>
           </w:p>
         </w:tc>
         <w:tc>
@@ -1908,6 +1834,14 @@
                 <w:color w:val="000000" w:themeColor="text1"/>
               </w:rPr>
             </w:pPr>
+            <w:r>
+              <w:rPr>
+                <w:rFonts w:ascii="Times New Roman" w:hAnsi="Times New Roman" w:cs="Times New Roman"/>
+                <w:b/>
+                <w:color w:val="000000" w:themeColor="text1"/>
+              </w:rPr>
+              <w:t>Pronto</w:t>
+            </w:r>
           </w:p>
         </w:tc>
       </w:tr>
@@ -1928,10 +1862,10 @@
                 <w:szCs w:val="22"/>
               </w:rPr>
             </w:pPr>
-            <w:bookmarkStart w:id="45" w:name="_Toc14345920"/>
-            <w:bookmarkStart w:id="46" w:name="_Toc46909567"/>
-            <w:bookmarkStart w:id="47" w:name="_Toc109546229"/>
-            <w:bookmarkStart w:id="48" w:name="_Toc111107994"/>
+            <w:bookmarkStart w:id="46" w:name="_Toc14345920"/>
+            <w:bookmarkStart w:id="47" w:name="_Toc46909567"/>
+            <w:bookmarkStart w:id="48" w:name="_Toc109546229"/>
+            <w:bookmarkStart w:id="49" w:name="_Toc111107994"/>
             <w:r>
               <w:rPr>
                 <w:rFonts w:cs="Times New Roman"/>
@@ -1942,46 +1876,38 @@
               </w:rPr>
               <w:t>7.2.3 Convenções E Guias Para Codificação</w:t>
             </w:r>
-            <w:bookmarkEnd w:id="45"/>
             <w:bookmarkEnd w:id="46"/>
             <w:bookmarkEnd w:id="47"/>
             <w:bookmarkEnd w:id="48"/>
-          </w:p>
-          <w:p>
-            <w:pPr>
-              <w:rPr>
-                <w:rFonts w:ascii="Times New Roman" w:hAnsi="Times New Roman" w:cs="Times New Roman"/>
-                <w:color w:val="000000" w:themeColor="text1"/>
-              </w:rPr>
-            </w:pPr>
-          </w:p>
-        </w:tc>
-        <w:tc>
-          <w:tcPr>
-            <w:tcW w:w="2831" w:type="dxa"/>
-          </w:tcPr>
-          <w:p>
-            <w:pPr>
-              <w:rPr>
-                <w:b/>
-                <w:color w:val="FF0000"/>
-              </w:rPr>
-            </w:pPr>
-          </w:p>
-          <w:p>
-            <w:pPr>
-              <w:rPr>
-                <w:b/>
-                <w:color w:val="FF0000"/>
-              </w:rPr>
-            </w:pPr>
-            <w:r>
-              <w:rPr>
-                <w:rFonts w:ascii="Times New Roman" w:hAnsi="Times New Roman" w:cs="Times New Roman"/>
-                <w:b/>
-                <w:color w:val="FF0000"/>
-              </w:rPr>
-              <w:t>TEM QUE FAZER PARA 10/09</w:t>
+            <w:bookmarkEnd w:id="49"/>
+          </w:p>
+          <w:p>
+            <w:pPr>
+              <w:rPr>
+                <w:rFonts w:ascii="Times New Roman" w:hAnsi="Times New Roman" w:cs="Times New Roman"/>
+                <w:color w:val="000000" w:themeColor="text1"/>
+              </w:rPr>
+            </w:pPr>
+          </w:p>
+        </w:tc>
+        <w:tc>
+          <w:tcPr>
+            <w:tcW w:w="2831" w:type="dxa"/>
+          </w:tcPr>
+          <w:p>
+            <w:pPr>
+              <w:rPr>
+                <w:b/>
+                <w:color w:val="000000" w:themeColor="text1"/>
+              </w:rPr>
+            </w:pPr>
+            <w:r>
+              <w:rPr>
+                <w:rFonts w:ascii="Times New Roman" w:hAnsi="Times New Roman" w:cs="Times New Roman"/>
+                <w:b/>
+                <w:color w:val="000000" w:themeColor="text1"/>
+              </w:rPr>
+              <w:t>Matheus</w:t>
             </w:r>
           </w:p>
           <w:p>
@@ -2005,6 +1931,14 @@
                 <w:color w:val="000000" w:themeColor="text1"/>
               </w:rPr>
             </w:pPr>
+            <w:r>
+              <w:rPr>
+                <w:rFonts w:ascii="Times New Roman" w:hAnsi="Times New Roman" w:cs="Times New Roman"/>
+                <w:b/>
+                <w:color w:val="000000" w:themeColor="text1"/>
+              </w:rPr>
+              <w:t>Pronto</w:t>
+            </w:r>
           </w:p>
         </w:tc>
       </w:tr>
@@ -2025,11 +1959,11 @@
                 <w:szCs w:val="22"/>
               </w:rPr>
             </w:pPr>
-            <w:bookmarkStart w:id="49" w:name="_Toc507747250"/>
-            <w:bookmarkStart w:id="50" w:name="_Toc14345915"/>
-            <w:bookmarkStart w:id="51" w:name="_Toc46909568"/>
-            <w:bookmarkStart w:id="52" w:name="_Toc109546230"/>
-            <w:bookmarkStart w:id="53" w:name="_Toc111107995"/>
+            <w:bookmarkStart w:id="50" w:name="_Toc507747250"/>
+            <w:bookmarkStart w:id="51" w:name="_Toc14345915"/>
+            <w:bookmarkStart w:id="52" w:name="_Toc46909568"/>
+            <w:bookmarkStart w:id="53" w:name="_Toc109546230"/>
+            <w:bookmarkStart w:id="54" w:name="_Toc111107995"/>
             <w:r>
               <w:rPr>
                 <w:rFonts w:cs="Times New Roman"/>
@@ -2040,11 +1974,11 @@
               </w:rPr>
               <w:t>7.2.4 Estrutura Física Do Banco De Dados</w:t>
             </w:r>
-            <w:bookmarkEnd w:id="49"/>
             <w:bookmarkEnd w:id="50"/>
             <w:bookmarkEnd w:id="51"/>
             <w:bookmarkEnd w:id="52"/>
             <w:bookmarkEnd w:id="53"/>
+            <w:bookmarkEnd w:id="54"/>
           </w:p>
           <w:p>
             <w:pPr>
@@ -2129,10 +2063,10 @@
                 <w:szCs w:val="22"/>
               </w:rPr>
             </w:pPr>
-            <w:bookmarkStart w:id="54" w:name="_Toc14345921"/>
-            <w:bookmarkStart w:id="55" w:name="_Toc46909569"/>
-            <w:bookmarkStart w:id="56" w:name="_Toc109546231"/>
-            <w:bookmarkStart w:id="57" w:name="_Toc111107996"/>
+            <w:bookmarkStart w:id="55" w:name="_Toc14345921"/>
+            <w:bookmarkStart w:id="56" w:name="_Toc46909569"/>
+            <w:bookmarkStart w:id="57" w:name="_Toc109546231"/>
+            <w:bookmarkStart w:id="58" w:name="_Toc111107996"/>
             <w:r>
               <w:rPr>
                 <w:rFonts w:ascii="Times New Roman" w:hAnsi="Times New Roman" w:cs="Times New Roman"/>
@@ -2142,10 +2076,10 @@
               </w:rPr>
               <w:t>7.3 Análise De Complexidade Algorítmica</w:t>
             </w:r>
-            <w:bookmarkEnd w:id="54"/>
             <w:bookmarkEnd w:id="55"/>
             <w:bookmarkEnd w:id="56"/>
             <w:bookmarkEnd w:id="57"/>
+            <w:bookmarkEnd w:id="58"/>
             <w:r>
               <w:rPr>
                 <w:rFonts w:ascii="Times New Roman" w:hAnsi="Times New Roman" w:cs="Times New Roman"/>
@@ -2225,11 +2159,11 @@
                 <w:szCs w:val="22"/>
               </w:rPr>
             </w:pPr>
-            <w:bookmarkStart w:id="58" w:name="_Toc507747262"/>
-            <w:bookmarkStart w:id="59" w:name="_Toc14345929"/>
-            <w:bookmarkStart w:id="60" w:name="_Toc46909570"/>
-            <w:bookmarkStart w:id="61" w:name="_Toc109546232"/>
-            <w:bookmarkStart w:id="62" w:name="_Toc111107997"/>
+            <w:bookmarkStart w:id="59" w:name="_Toc507747262"/>
+            <w:bookmarkStart w:id="60" w:name="_Toc14345929"/>
+            <w:bookmarkStart w:id="61" w:name="_Toc46909570"/>
+            <w:bookmarkStart w:id="62" w:name="_Toc109546232"/>
+            <w:bookmarkStart w:id="63" w:name="_Toc111107997"/>
             <w:r>
               <w:rPr>
                 <w:rFonts w:ascii="Times New Roman" w:hAnsi="Times New Roman" w:cs="Times New Roman"/>
@@ -2239,11 +2173,11 @@
               </w:rPr>
               <w:t>8 Plano De Testes</w:t>
             </w:r>
-            <w:bookmarkEnd w:id="58"/>
             <w:bookmarkEnd w:id="59"/>
             <w:bookmarkEnd w:id="60"/>
             <w:bookmarkEnd w:id="61"/>
             <w:bookmarkEnd w:id="62"/>
+            <w:bookmarkEnd w:id="63"/>
           </w:p>
           <w:p>
             <w:pPr>
@@ -2321,11 +2255,11 @@
                 <w:szCs w:val="22"/>
               </w:rPr>
             </w:pPr>
-            <w:bookmarkStart w:id="63" w:name="_Toc507747263"/>
-            <w:bookmarkStart w:id="64" w:name="_Toc14345930"/>
-            <w:bookmarkStart w:id="65" w:name="_Toc46909571"/>
-            <w:bookmarkStart w:id="66" w:name="_Toc109546233"/>
-            <w:bookmarkStart w:id="67" w:name="_Toc111107998"/>
+            <w:bookmarkStart w:id="64" w:name="_Toc507747263"/>
+            <w:bookmarkStart w:id="65" w:name="_Toc14345930"/>
+            <w:bookmarkStart w:id="66" w:name="_Toc46909571"/>
+            <w:bookmarkStart w:id="67" w:name="_Toc109546233"/>
+            <w:bookmarkStart w:id="68" w:name="_Toc111107998"/>
             <w:r>
               <w:rPr>
                 <w:rFonts w:ascii="Times New Roman" w:eastAsia="Arial Unicode MS" w:hAnsi="Times New Roman" w:cs="Times New Roman"/>
@@ -2335,11 +2269,11 @@
               </w:rPr>
               <w:t>8.1 Finalidade</w:t>
             </w:r>
-            <w:bookmarkEnd w:id="63"/>
             <w:bookmarkEnd w:id="64"/>
             <w:bookmarkEnd w:id="65"/>
             <w:bookmarkEnd w:id="66"/>
             <w:bookmarkEnd w:id="67"/>
+            <w:bookmarkEnd w:id="68"/>
           </w:p>
           <w:p>
             <w:pPr>
@@ -2424,11 +2358,11 @@
                 <w:szCs w:val="22"/>
               </w:rPr>
             </w:pPr>
-            <w:bookmarkStart w:id="68" w:name="_Toc507747264"/>
-            <w:bookmarkStart w:id="69" w:name="_Toc14345931"/>
-            <w:bookmarkStart w:id="70" w:name="_Toc46909572"/>
-            <w:bookmarkStart w:id="71" w:name="_Toc109546234"/>
-            <w:bookmarkStart w:id="72" w:name="_Toc111107999"/>
+            <w:bookmarkStart w:id="69" w:name="_Toc507747264"/>
+            <w:bookmarkStart w:id="70" w:name="_Toc14345931"/>
+            <w:bookmarkStart w:id="71" w:name="_Toc46909572"/>
+            <w:bookmarkStart w:id="72" w:name="_Toc109546234"/>
+            <w:bookmarkStart w:id="73" w:name="_Toc111107999"/>
             <w:r>
               <w:rPr>
                 <w:rFonts w:ascii="Times New Roman" w:eastAsia="Arial Unicode MS" w:hAnsi="Times New Roman" w:cs="Times New Roman"/>
@@ -2438,11 +2372,11 @@
               </w:rPr>
               <w:t>8.2 Escopo</w:t>
             </w:r>
-            <w:bookmarkEnd w:id="68"/>
             <w:bookmarkEnd w:id="69"/>
             <w:bookmarkEnd w:id="70"/>
             <w:bookmarkEnd w:id="71"/>
             <w:bookmarkEnd w:id="72"/>
+            <w:bookmarkEnd w:id="73"/>
           </w:p>
           <w:p>
             <w:pPr>
@@ -2528,11 +2462,11 @@
                 <w:szCs w:val="22"/>
               </w:rPr>
             </w:pPr>
-            <w:bookmarkStart w:id="73" w:name="_Toc507747265"/>
-            <w:bookmarkStart w:id="74" w:name="_Toc14345932"/>
-            <w:bookmarkStart w:id="75" w:name="_Toc46909573"/>
-            <w:bookmarkStart w:id="76" w:name="_Toc109546235"/>
-            <w:bookmarkStart w:id="77" w:name="_Toc111108000"/>
+            <w:bookmarkStart w:id="74" w:name="_Toc507747265"/>
+            <w:bookmarkStart w:id="75" w:name="_Toc14345932"/>
+            <w:bookmarkStart w:id="76" w:name="_Toc46909573"/>
+            <w:bookmarkStart w:id="77" w:name="_Toc109546235"/>
+            <w:bookmarkStart w:id="78" w:name="_Toc111108000"/>
             <w:r>
               <w:rPr>
                 <w:rFonts w:cs="Times New Roman"/>
@@ -2543,11 +2477,11 @@
               </w:rPr>
               <w:t>8.2.1 Referências Aos Documentos Relevantes</w:t>
             </w:r>
-            <w:bookmarkEnd w:id="73"/>
             <w:bookmarkEnd w:id="74"/>
             <w:bookmarkEnd w:id="75"/>
             <w:bookmarkEnd w:id="76"/>
             <w:bookmarkEnd w:id="77"/>
+            <w:bookmarkEnd w:id="78"/>
           </w:p>
           <w:p>
             <w:pPr>
@@ -2646,12 +2580,12 @@
                 <w:szCs w:val="22"/>
               </w:rPr>
             </w:pPr>
-            <w:bookmarkStart w:id="78" w:name="_Toc191128985"/>
-            <w:bookmarkStart w:id="79" w:name="_Toc507747266"/>
-            <w:bookmarkStart w:id="80" w:name="_Toc14345933"/>
-            <w:bookmarkStart w:id="81" w:name="_Toc46909574"/>
-            <w:bookmarkStart w:id="82" w:name="_Toc109546236"/>
-            <w:bookmarkStart w:id="83" w:name="_Toc111108001"/>
+            <w:bookmarkStart w:id="79" w:name="_Toc191128985"/>
+            <w:bookmarkStart w:id="80" w:name="_Toc507747266"/>
+            <w:bookmarkStart w:id="81" w:name="_Toc14345933"/>
+            <w:bookmarkStart w:id="82" w:name="_Toc46909574"/>
+            <w:bookmarkStart w:id="83" w:name="_Toc109546236"/>
+            <w:bookmarkStart w:id="84" w:name="_Toc111108001"/>
             <w:r>
               <w:rPr>
                 <w:rFonts w:cs="Times New Roman"/>
@@ -2662,7 +2596,7 @@
               </w:rPr>
               <w:t>8.2.2 Ambiente</w:t>
             </w:r>
-            <w:bookmarkEnd w:id="78"/>
+            <w:bookmarkEnd w:id="79"/>
             <w:r>
               <w:rPr>
                 <w:rFonts w:cs="Times New Roman"/>
@@ -2673,11 +2607,11 @@
               </w:rPr>
               <w:t xml:space="preserve"> Para A Realização Dos Testes</w:t>
             </w:r>
-            <w:bookmarkEnd w:id="79"/>
             <w:bookmarkEnd w:id="80"/>
             <w:bookmarkEnd w:id="81"/>
             <w:bookmarkEnd w:id="82"/>
             <w:bookmarkEnd w:id="83"/>
+            <w:bookmarkEnd w:id="84"/>
             <w:r>
               <w:rPr>
                 <w:rFonts w:cs="Times New Roman"/>
@@ -2766,11 +2700,11 @@
                 <w:szCs w:val="22"/>
               </w:rPr>
             </w:pPr>
-            <w:bookmarkStart w:id="84" w:name="_Toc507747267"/>
-            <w:bookmarkStart w:id="85" w:name="_Toc14345934"/>
-            <w:bookmarkStart w:id="86" w:name="_Toc46909575"/>
-            <w:bookmarkStart w:id="87" w:name="_Toc109546237"/>
-            <w:bookmarkStart w:id="88" w:name="_Toc111108002"/>
+            <w:bookmarkStart w:id="85" w:name="_Toc507747267"/>
+            <w:bookmarkStart w:id="86" w:name="_Toc14345934"/>
+            <w:bookmarkStart w:id="87" w:name="_Toc46909575"/>
+            <w:bookmarkStart w:id="88" w:name="_Toc109546237"/>
+            <w:bookmarkStart w:id="89" w:name="_Toc111108002"/>
             <w:r>
               <w:rPr>
                 <w:rFonts w:ascii="Times New Roman" w:hAnsi="Times New Roman" w:cs="Times New Roman"/>
@@ -2780,11 +2714,11 @@
               </w:rPr>
               <w:t>8.3 Especificação Dos Casos De Testes</w:t>
             </w:r>
-            <w:bookmarkEnd w:id="84"/>
             <w:bookmarkEnd w:id="85"/>
             <w:bookmarkEnd w:id="86"/>
             <w:bookmarkEnd w:id="87"/>
             <w:bookmarkEnd w:id="88"/>
+            <w:bookmarkEnd w:id="89"/>
           </w:p>
           <w:p>
             <w:pPr>
@@ -2863,8 +2797,8 @@
                 <w:szCs w:val="22"/>
               </w:rPr>
             </w:pPr>
-            <w:bookmarkStart w:id="89" w:name="_Toc109546238"/>
-            <w:bookmarkStart w:id="90" w:name="_Toc111108003"/>
+            <w:bookmarkStart w:id="90" w:name="_Toc109546238"/>
+            <w:bookmarkStart w:id="91" w:name="_Toc111108003"/>
             <w:r>
               <w:rPr>
                 <w:rFonts w:ascii="Times New Roman" w:hAnsi="Times New Roman" w:cs="Times New Roman"/>
@@ -2874,8 +2808,8 @@
               </w:rPr>
               <w:t>8.4 Resultados Dos Testes</w:t>
             </w:r>
-            <w:bookmarkEnd w:id="89"/>
             <w:bookmarkEnd w:id="90"/>
+            <w:bookmarkEnd w:id="91"/>
           </w:p>
           <w:p>
             <w:pPr>
@@ -3079,11 +3013,11 @@
                 <w:szCs w:val="22"/>
               </w:rPr>
             </w:pPr>
-            <w:bookmarkStart w:id="91" w:name="_Toc507747275"/>
-            <w:bookmarkStart w:id="92" w:name="_Toc14345942"/>
-            <w:bookmarkStart w:id="93" w:name="_Toc46909583"/>
-            <w:bookmarkStart w:id="94" w:name="_Toc109546240"/>
-            <w:bookmarkStart w:id="95" w:name="_Toc111108005"/>
+            <w:bookmarkStart w:id="92" w:name="_Toc507747275"/>
+            <w:bookmarkStart w:id="93" w:name="_Toc14345942"/>
+            <w:bookmarkStart w:id="94" w:name="_Toc46909583"/>
+            <w:bookmarkStart w:id="95" w:name="_Toc109546240"/>
+            <w:bookmarkStart w:id="96" w:name="_Toc111108005"/>
             <w:r>
               <w:rPr>
                 <w:rFonts w:ascii="Times New Roman" w:eastAsia="Arial Unicode MS" w:hAnsi="Times New Roman" w:cs="Times New Roman"/>
@@ -3093,11 +3027,11 @@
               </w:rPr>
               <w:t>9.1 Metodologia</w:t>
             </w:r>
-            <w:bookmarkEnd w:id="91"/>
             <w:bookmarkEnd w:id="92"/>
             <w:bookmarkEnd w:id="93"/>
             <w:bookmarkEnd w:id="94"/>
             <w:bookmarkEnd w:id="95"/>
+            <w:bookmarkEnd w:id="96"/>
             <w:r>
               <w:rPr>
                 <w:rFonts w:ascii="Times New Roman" w:eastAsia="Arial Unicode MS" w:hAnsi="Times New Roman" w:cs="Times New Roman"/>
@@ -3178,11 +3112,11 @@
                 <w:szCs w:val="22"/>
               </w:rPr>
             </w:pPr>
-            <w:bookmarkStart w:id="96" w:name="_Toc507747276"/>
-            <w:bookmarkStart w:id="97" w:name="_Toc14345943"/>
-            <w:bookmarkStart w:id="98" w:name="_Toc46909584"/>
-            <w:bookmarkStart w:id="99" w:name="_Toc109546241"/>
-            <w:bookmarkStart w:id="100" w:name="_Toc111108006"/>
+            <w:bookmarkStart w:id="97" w:name="_Toc507747276"/>
+            <w:bookmarkStart w:id="98" w:name="_Toc14345943"/>
+            <w:bookmarkStart w:id="99" w:name="_Toc46909584"/>
+            <w:bookmarkStart w:id="100" w:name="_Toc109546241"/>
+            <w:bookmarkStart w:id="101" w:name="_Toc111108006"/>
             <w:r>
               <w:rPr>
                 <w:rFonts w:cs="Times New Roman"/>
@@ -3193,11 +3127,11 @@
               </w:rPr>
               <w:t>9.1.1 Descrição Da Metodologia</w:t>
             </w:r>
-            <w:bookmarkEnd w:id="96"/>
             <w:bookmarkEnd w:id="97"/>
             <w:bookmarkEnd w:id="98"/>
             <w:bookmarkEnd w:id="99"/>
             <w:bookmarkEnd w:id="100"/>
+            <w:bookmarkEnd w:id="101"/>
           </w:p>
           <w:p>
             <w:pPr>
@@ -3269,11 +3203,11 @@
                 <w:szCs w:val="22"/>
               </w:rPr>
             </w:pPr>
-            <w:bookmarkStart w:id="101" w:name="_Toc507747277"/>
-            <w:bookmarkStart w:id="102" w:name="_Toc14345944"/>
-            <w:bookmarkStart w:id="103" w:name="_Toc46909585"/>
-            <w:bookmarkStart w:id="104" w:name="_Toc109546242"/>
-            <w:bookmarkStart w:id="105" w:name="_Toc111108007"/>
+            <w:bookmarkStart w:id="102" w:name="_Toc507747277"/>
+            <w:bookmarkStart w:id="103" w:name="_Toc14345944"/>
+            <w:bookmarkStart w:id="104" w:name="_Toc46909585"/>
+            <w:bookmarkStart w:id="105" w:name="_Toc109546242"/>
+            <w:bookmarkStart w:id="106" w:name="_Toc111108007"/>
             <w:r>
               <w:rPr>
                 <w:rFonts w:cs="Times New Roman"/>
@@ -3284,11 +3218,11 @@
               </w:rPr>
               <w:t>9.1.2 Matriz De Responsabilidade</w:t>
             </w:r>
-            <w:bookmarkEnd w:id="101"/>
             <w:bookmarkEnd w:id="102"/>
             <w:bookmarkEnd w:id="103"/>
             <w:bookmarkEnd w:id="104"/>
             <w:bookmarkEnd w:id="105"/>
+            <w:bookmarkEnd w:id="106"/>
           </w:p>
         </w:tc>
         <w:tc>
@@ -3351,11 +3285,11 @@
                 <w:szCs w:val="22"/>
               </w:rPr>
             </w:pPr>
-            <w:bookmarkStart w:id="106" w:name="_Toc507747278"/>
-            <w:bookmarkStart w:id="107" w:name="_Toc14345945"/>
-            <w:bookmarkStart w:id="108" w:name="_Toc46909586"/>
-            <w:bookmarkStart w:id="109" w:name="_Toc109546243"/>
-            <w:bookmarkStart w:id="110" w:name="_Toc111108008"/>
+            <w:bookmarkStart w:id="107" w:name="_Toc507747278"/>
+            <w:bookmarkStart w:id="108" w:name="_Toc14345945"/>
+            <w:bookmarkStart w:id="109" w:name="_Toc46909586"/>
+            <w:bookmarkStart w:id="110" w:name="_Toc109546243"/>
+            <w:bookmarkStart w:id="111" w:name="_Toc111108008"/>
             <w:r>
               <w:rPr>
                 <w:rFonts w:ascii="Times New Roman" w:hAnsi="Times New Roman" w:cs="Times New Roman"/>
@@ -3365,11 +3299,11 @@
               </w:rPr>
               <w:t>9.2 Treinamento Previsto</w:t>
             </w:r>
-            <w:bookmarkEnd w:id="106"/>
             <w:bookmarkEnd w:id="107"/>
             <w:bookmarkEnd w:id="108"/>
             <w:bookmarkEnd w:id="109"/>
             <w:bookmarkEnd w:id="110"/>
+            <w:bookmarkEnd w:id="111"/>
           </w:p>
           <w:p>
             <w:pPr>
@@ -3445,11 +3379,11 @@
                 <w:szCs w:val="22"/>
               </w:rPr>
             </w:pPr>
-            <w:bookmarkStart w:id="111" w:name="_Toc507747279"/>
-            <w:bookmarkStart w:id="112" w:name="_Toc14345946"/>
-            <w:bookmarkStart w:id="113" w:name="_Toc46909587"/>
-            <w:bookmarkStart w:id="114" w:name="_Toc109546244"/>
-            <w:bookmarkStart w:id="115" w:name="_Toc111108009"/>
+            <w:bookmarkStart w:id="112" w:name="_Toc507747279"/>
+            <w:bookmarkStart w:id="113" w:name="_Toc14345946"/>
+            <w:bookmarkStart w:id="114" w:name="_Toc46909587"/>
+            <w:bookmarkStart w:id="115" w:name="_Toc109546244"/>
+            <w:bookmarkStart w:id="116" w:name="_Toc111108009"/>
             <w:r>
               <w:rPr>
                 <w:rFonts w:ascii="Times New Roman" w:hAnsi="Times New Roman" w:cs="Times New Roman"/>
@@ -3459,11 +3393,11 @@
               </w:rPr>
               <w:t>9.3 Cronograma De Implantação</w:t>
             </w:r>
-            <w:bookmarkEnd w:id="111"/>
             <w:bookmarkEnd w:id="112"/>
             <w:bookmarkEnd w:id="113"/>
             <w:bookmarkEnd w:id="114"/>
             <w:bookmarkEnd w:id="115"/>
+            <w:bookmarkEnd w:id="116"/>
           </w:p>
           <w:p>
             <w:pPr>
@@ -3539,11 +3473,11 @@
                 <w:szCs w:val="22"/>
               </w:rPr>
             </w:pPr>
-            <w:bookmarkStart w:id="116" w:name="_Toc507747280"/>
-            <w:bookmarkStart w:id="117" w:name="_Toc14345947"/>
-            <w:bookmarkStart w:id="118" w:name="_Toc46909588"/>
-            <w:bookmarkStart w:id="119" w:name="_Toc109546245"/>
-            <w:bookmarkStart w:id="120" w:name="_Toc111108010"/>
+            <w:bookmarkStart w:id="117" w:name="_Toc507747280"/>
+            <w:bookmarkStart w:id="118" w:name="_Toc14345947"/>
+            <w:bookmarkStart w:id="119" w:name="_Toc46909588"/>
+            <w:bookmarkStart w:id="120" w:name="_Toc109546245"/>
+            <w:bookmarkStart w:id="121" w:name="_Toc111108010"/>
             <w:r>
               <w:rPr>
                 <w:rFonts w:ascii="Times New Roman" w:hAnsi="Times New Roman" w:cs="Times New Roman"/>
@@ -3553,11 +3487,11 @@
               </w:rPr>
               <w:t>9.4 Recursos De Apoio À Implantação</w:t>
             </w:r>
-            <w:bookmarkEnd w:id="116"/>
             <w:bookmarkEnd w:id="117"/>
             <w:bookmarkEnd w:id="118"/>
             <w:bookmarkEnd w:id="119"/>
             <w:bookmarkEnd w:id="120"/>
+            <w:bookmarkEnd w:id="121"/>
           </w:p>
           <w:p>
             <w:pPr>
@@ -3633,11 +3567,11 @@
                 <w:szCs w:val="22"/>
               </w:rPr>
             </w:pPr>
-            <w:bookmarkStart w:id="121" w:name="_Toc507747281"/>
-            <w:bookmarkStart w:id="122" w:name="_Toc14345948"/>
-            <w:bookmarkStart w:id="123" w:name="_Toc46909589"/>
-            <w:bookmarkStart w:id="124" w:name="_Toc109546246"/>
-            <w:bookmarkStart w:id="125" w:name="_Toc111108011"/>
+            <w:bookmarkStart w:id="122" w:name="_Toc507747281"/>
+            <w:bookmarkStart w:id="123" w:name="_Toc14345948"/>
+            <w:bookmarkStart w:id="124" w:name="_Toc46909589"/>
+            <w:bookmarkStart w:id="125" w:name="_Toc109546246"/>
+            <w:bookmarkStart w:id="126" w:name="_Toc111108011"/>
             <w:r>
               <w:rPr>
                 <w:rFonts w:ascii="Times New Roman" w:hAnsi="Times New Roman" w:cs="Times New Roman"/>
@@ -3647,11 +3581,11 @@
               </w:rPr>
               <w:t>9.5 Visão Da Implantação</w:t>
             </w:r>
-            <w:bookmarkEnd w:id="121"/>
             <w:bookmarkEnd w:id="122"/>
             <w:bookmarkEnd w:id="123"/>
             <w:bookmarkEnd w:id="124"/>
             <w:bookmarkEnd w:id="125"/>
+            <w:bookmarkEnd w:id="126"/>
           </w:p>
         </w:tc>
         <w:tc>
@@ -3765,7 +3699,7 @@
 </file>
 
 <file path=word/endnotes.xml><?xml version="1.0" encoding="utf-8"?>
-<w:endnotes xmlns:wpc="http://schemas.microsoft.com/office/word/2010/wordprocessingCanvas" xmlns:cx="http://schemas.microsoft.com/office/drawing/2014/chartex" xmlns:cx1="http://schemas.microsoft.com/office/drawing/2015/9/8/chartex" xmlns:cx2="http://schemas.microsoft.com/office/drawing/2015/10/21/chartex" xmlns:cx3="http://schemas.microsoft.com/office/drawing/2016/5/9/chartex" xmlns:cx4="http://schemas.microsoft.com/office/drawing/2016/5/10/chartex" xmlns:cx5="http://schemas.microsoft.com/office/drawing/2016/5/11/chartex" xmlns:cx6="http://schemas.microsoft.com/office/drawing/2016/5/12/chartex" xmlns:cx7="http://schemas.microsoft.com/office/drawing/2016/5/13/chartex" xmlns:cx8="http://schemas.microsoft.com/office/drawing/2016/5/14/chartex" xmlns:mc="http://schemas.openxmlformats.org/markup-compatibility/2006" xmlns:aink="http://schemas.microsoft.com/office/drawing/2016/ink" xmlns:am3d="http://schemas.microsoft.com/office/drawing/2017/model3d" xmlns:o="urn:schemas-microsoft-com:office:office" xmlns:oel="http://schemas.microsoft.com/office/2019/extlst" xmlns:r="http://schemas.openxmlformats.org/officeDocument/2006/relationships" xmlns:m="http://schemas.openxmlformats.org/officeDocument/2006/math" xmlns:v="urn:schemas-microsoft-com:vml" xmlns:wp14="http://schemas.microsoft.com/office/word/2010/wordprocessingDrawing" xmlns:wp="http://schemas.openxmlformats.org/drawingml/2006/wordprocessingDrawing" xmlns:w10="urn:schemas-microsoft-com:office:word" xmlns:w="http://schemas.openxmlformats.org/wordprocessingml/2006/main" xmlns:w14="http://schemas.microsoft.com/office/word/2010/wordml" xmlns:w15="http://schemas.microsoft.com/office/word/2012/wordml" xmlns:w16cex="http://schemas.microsoft.com/office/word/2018/wordml/cex" xmlns:w16cid="http://schemas.microsoft.com/office/word/2016/wordml/cid" xmlns:w16="http://schemas.microsoft.com/office/word/2018/wordml" xmlns:w16sdtdh="http://schemas.microsoft.com/office/word/2020/wordml/sdtdatahash" xmlns:w16se="http://schemas.microsoft.com/office/word/2015/wordml/symex" xmlns:wpg="http://schemas.microsoft.com/office/word/2010/wordprocessingGroup" xmlns:wpi="http://schemas.microsoft.com/office/word/2010/wordprocessingInk" xmlns:wne="http://schemas.microsoft.com/office/word/2006/wordml" xmlns:wps="http://schemas.microsoft.com/office/word/2010/wordprocessingShape" mc:Ignorable="w14 w15 w16se w16cid w16 w16cex w16sdtdh wp14">
+<w:endnotes xmlns:wpc="http://schemas.microsoft.com/office/word/2010/wordprocessingCanvas" xmlns:mc="http://schemas.openxmlformats.org/markup-compatibility/2006" xmlns:o="urn:schemas-microsoft-com:office:office" xmlns:r="http://schemas.openxmlformats.org/officeDocument/2006/relationships" xmlns:m="http://schemas.openxmlformats.org/officeDocument/2006/math" xmlns:v="urn:schemas-microsoft-com:vml" xmlns:wp14="http://schemas.microsoft.com/office/word/2010/wordprocessingDrawing" xmlns:wp="http://schemas.openxmlformats.org/drawingml/2006/wordprocessingDrawing" xmlns:w10="urn:schemas-microsoft-com:office:word" xmlns:w="http://schemas.openxmlformats.org/wordprocessingml/2006/main" xmlns:w14="http://schemas.microsoft.com/office/word/2010/wordml" xmlns:w15="http://schemas.microsoft.com/office/word/2012/wordml" xmlns:wpg="http://schemas.microsoft.com/office/word/2010/wordprocessingGroup" xmlns:wpi="http://schemas.microsoft.com/office/word/2010/wordprocessingInk" xmlns:wne="http://schemas.microsoft.com/office/word/2006/wordml" xmlns:wps="http://schemas.microsoft.com/office/word/2010/wordprocessingShape" mc:Ignorable="w14 w15 wp14">
   <w:endnote w:type="separator" w:id="-1">
     <w:p>
       <w:pPr>
@@ -3790,7 +3724,7 @@
 </file>
 
 <file path=word/footnotes.xml><?xml version="1.0" encoding="utf-8"?>
-<w:footnotes xmlns:wpc="http://schemas.microsoft.com/office/word/2010/wordprocessingCanvas" xmlns:cx="http://schemas.microsoft.com/office/drawing/2014/chartex" xmlns:cx1="http://schemas.microsoft.com/office/drawing/2015/9/8/chartex" xmlns:cx2="http://schemas.microsoft.com/office/drawing/2015/10/21/chartex" xmlns:cx3="http://schemas.microsoft.com/office/drawing/2016/5/9/chartex" xmlns:cx4="http://schemas.microsoft.com/office/drawing/2016/5/10/chartex" xmlns:cx5="http://schemas.microsoft.com/office/drawing/2016/5/11/chartex" xmlns:cx6="http://schemas.microsoft.com/office/drawing/2016/5/12/chartex" xmlns:cx7="http://schemas.microsoft.com/office/drawing/2016/5/13/chartex" xmlns:cx8="http://schemas.microsoft.com/office/drawing/2016/5/14/chartex" xmlns:mc="http://schemas.openxmlformats.org/markup-compatibility/2006" xmlns:aink="http://schemas.microsoft.com/office/drawing/2016/ink" xmlns:am3d="http://schemas.microsoft.com/office/drawing/2017/model3d" xmlns:o="urn:schemas-microsoft-com:office:office" xmlns:oel="http://schemas.microsoft.com/office/2019/extlst" xmlns:r="http://schemas.openxmlformats.org/officeDocument/2006/relationships" xmlns:m="http://schemas.openxmlformats.org/officeDocument/2006/math" xmlns:v="urn:schemas-microsoft-com:vml" xmlns:wp14="http://schemas.microsoft.com/office/word/2010/wordprocessingDrawing" xmlns:wp="http://schemas.openxmlformats.org/drawingml/2006/wordprocessingDrawing" xmlns:w10="urn:schemas-microsoft-com:office:word" xmlns:w="http://schemas.openxmlformats.org/wordprocessingml/2006/main" xmlns:w14="http://schemas.microsoft.com/office/word/2010/wordml" xmlns:w15="http://schemas.microsoft.com/office/word/2012/wordml" xmlns:w16cex="http://schemas.microsoft.com/office/word/2018/wordml/cex" xmlns:w16cid="http://schemas.microsoft.com/office/word/2016/wordml/cid" xmlns:w16="http://schemas.microsoft.com/office/word/2018/wordml" xmlns:w16sdtdh="http://schemas.microsoft.com/office/word/2020/wordml/sdtdatahash" xmlns:w16se="http://schemas.microsoft.com/office/word/2015/wordml/symex" xmlns:wpg="http://schemas.microsoft.com/office/word/2010/wordprocessingGroup" xmlns:wpi="http://schemas.microsoft.com/office/word/2010/wordprocessingInk" xmlns:wne="http://schemas.microsoft.com/office/word/2006/wordml" xmlns:wps="http://schemas.microsoft.com/office/word/2010/wordprocessingShape" mc:Ignorable="w14 w15 w16se w16cid w16 w16cex w16sdtdh wp14">
+<w:footnotes xmlns:wpc="http://schemas.microsoft.com/office/word/2010/wordprocessingCanvas" xmlns:mc="http://schemas.openxmlformats.org/markup-compatibility/2006" xmlns:o="urn:schemas-microsoft-com:office:office" xmlns:r="http://schemas.openxmlformats.org/officeDocument/2006/relationships" xmlns:m="http://schemas.openxmlformats.org/officeDocument/2006/math" xmlns:v="urn:schemas-microsoft-com:vml" xmlns:wp14="http://schemas.microsoft.com/office/word/2010/wordprocessingDrawing" xmlns:wp="http://schemas.openxmlformats.org/drawingml/2006/wordprocessingDrawing" xmlns:w10="urn:schemas-microsoft-com:office:word" xmlns:w="http://schemas.openxmlformats.org/wordprocessingml/2006/main" xmlns:w14="http://schemas.microsoft.com/office/word/2010/wordml" xmlns:w15="http://schemas.microsoft.com/office/word/2012/wordml" xmlns:wpg="http://schemas.microsoft.com/office/word/2010/wordprocessingGroup" xmlns:wpi="http://schemas.microsoft.com/office/word/2010/wordprocessingInk" xmlns:wne="http://schemas.microsoft.com/office/word/2006/wordml" xmlns:wps="http://schemas.microsoft.com/office/word/2010/wordprocessingShape" mc:Ignorable="w14 w15 wp14">
   <w:footnote w:type="separator" w:id="-1">
     <w:p>
       <w:pPr>
@@ -3815,7 +3749,7 @@
 </file>
 
 <file path=word/styles.xml><?xml version="1.0" encoding="utf-8"?>
-<w:styles xmlns:mc="http://schemas.openxmlformats.org/markup-compatibility/2006" xmlns:r="http://schemas.openxmlformats.org/officeDocument/2006/relationships" xmlns:w="http://schemas.openxmlformats.org/wordprocessingml/2006/main" xmlns:w14="http://schemas.microsoft.com/office/word/2010/wordml" xmlns:w15="http://schemas.microsoft.com/office/word/2012/wordml" xmlns:w16cex="http://schemas.microsoft.com/office/word/2018/wordml/cex" xmlns:w16cid="http://schemas.microsoft.com/office/word/2016/wordml/cid" xmlns:w16="http://schemas.microsoft.com/office/word/2018/wordml" xmlns:w16sdtdh="http://schemas.microsoft.com/office/word/2020/wordml/sdtdatahash" xmlns:w16se="http://schemas.microsoft.com/office/word/2015/wordml/symex" mc:Ignorable="w14 w15 w16se w16cid w16 w16cex w16sdtdh">
+<w:styles xmlns:mc="http://schemas.openxmlformats.org/markup-compatibility/2006" xmlns:r="http://schemas.openxmlformats.org/officeDocument/2006/relationships" xmlns:w="http://schemas.openxmlformats.org/wordprocessingml/2006/main" xmlns:w14="http://schemas.microsoft.com/office/word/2010/wordml" xmlns:w15="http://schemas.microsoft.com/office/word/2012/wordml" mc:Ignorable="w14 w15">
   <w:docDefaults>
     <w:rPrDefault>
       <w:rPr>
@@ -3831,7 +3765,7 @@
       </w:pPr>
     </w:pPrDefault>
   </w:docDefaults>
-  <w:latentStyles w:defLockedState="0" w:defUIPriority="99" w:defSemiHidden="0" w:defUnhideWhenUsed="0" w:defQFormat="0" w:count="376">
+  <w:latentStyles w:defLockedState="0" w:defUIPriority="99" w:defSemiHidden="0" w:defUnhideWhenUsed="0" w:defQFormat="0" w:count="371">
     <w:lsdException w:name="Normal" w:uiPriority="0" w:qFormat="1"/>
     <w:lsdException w:name="heading 1" w:uiPriority="9" w:qFormat="1"/>
     <w:lsdException w:name="heading 2" w:semiHidden="1" w:uiPriority="9" w:unhideWhenUsed="1" w:qFormat="1"/>
@@ -4203,11 +4137,6 @@
     <w:lsdException w:name="List Table 5 Dark Accent 6" w:uiPriority="50"/>
     <w:lsdException w:name="List Table 6 Colorful Accent 6" w:uiPriority="51"/>
     <w:lsdException w:name="List Table 7 Colorful Accent 6" w:uiPriority="52"/>
-    <w:lsdException w:name="Mention" w:semiHidden="1" w:unhideWhenUsed="1"/>
-    <w:lsdException w:name="Smart Hyperlink" w:semiHidden="1" w:unhideWhenUsed="1"/>
-    <w:lsdException w:name="Hashtag" w:semiHidden="1" w:unhideWhenUsed="1"/>
-    <w:lsdException w:name="Unresolved Mention" w:semiHidden="1" w:unhideWhenUsed="1"/>
-    <w:lsdException w:name="Smart Link" w:semiHidden="1" w:unhideWhenUsed="1"/>
   </w:latentStyles>
   <w:style w:type="paragraph" w:default="1" w:styleId="Normal">
     <w:name w:val="Normal"/>

</xml_diff>